<commit_message>
Fort has no radius
</commit_message>
<xml_diff>
--- a/docs/bc/bakal��ka.docx
+++ b/docs/bc/bakal��ka.docx
@@ -8209,7 +8209,7 @@
         </w:rPr>
         <w:fldChar w:fldCharType="separate"/>
       </w:r>
-      <w:hyperlink w:anchor="_Toc283310411" w:history="1">
+      <w:hyperlink w:anchor="_Toc284173433" w:history="1">
         <w:r>
           <w:rPr>
             <w:rStyle w:val="Hypertextovodkaz"/>
@@ -8237,7 +8237,7 @@
             <w:noProof/>
             <w:webHidden/>
           </w:rPr>
-          <w:instrText xml:space="preserve"> PAGEREF _Toc283310411 \h </w:instrText>
+          <w:instrText xml:space="preserve"> PAGEREF _Toc284173433 \h </w:instrText>
         </w:r>
         <w:r>
           <w:rPr>
@@ -8285,7 +8285,7 @@
           <w:lang w:val="cs-CZ"/>
         </w:rPr>
       </w:pPr>
-      <w:hyperlink w:anchor="_Toc283310412" w:history="1">
+      <w:hyperlink w:anchor="_Toc284173434" w:history="1">
         <w:r>
           <w:rPr>
             <w:rStyle w:val="Hypertextovodkaz"/>
@@ -8313,7 +8313,7 @@
             <w:noProof/>
             <w:webHidden/>
           </w:rPr>
-          <w:instrText xml:space="preserve"> PAGEREF _Toc283310412 \h </w:instrText>
+          <w:instrText xml:space="preserve"> PAGEREF _Toc284173434 \h </w:instrText>
         </w:r>
         <w:r>
           <w:rPr>
@@ -8362,7 +8362,7 @@
           <w:lang w:val="cs-CZ"/>
         </w:rPr>
       </w:pPr>
-      <w:hyperlink w:anchor="_Toc283310413" w:history="1">
+      <w:hyperlink w:anchor="_Toc284173435" w:history="1">
         <w:r>
           <w:rPr>
             <w:rStyle w:val="Hypertextovodkaz"/>
@@ -8411,7 +8411,7 @@
             <w:noProof/>
             <w:webHidden/>
           </w:rPr>
-          <w:instrText xml:space="preserve"> PAGEREF _Toc283310413 \h </w:instrText>
+          <w:instrText xml:space="preserve"> PAGEREF _Toc284173435 \h </w:instrText>
         </w:r>
         <w:r>
           <w:rPr>
@@ -8458,7 +8458,7 @@
           <w:lang w:val="cs-CZ"/>
         </w:rPr>
       </w:pPr>
-      <w:hyperlink w:anchor="_Toc283310414" w:history="1">
+      <w:hyperlink w:anchor="_Toc284173436" w:history="1">
         <w:r>
           <w:rPr>
             <w:rStyle w:val="Hypertextovodkaz"/>
@@ -8505,7 +8505,101 @@
             <w:noProof/>
             <w:webHidden/>
           </w:rPr>
-          <w:instrText xml:space="preserve"> PAGEREF _Toc283310414 \h </w:instrText>
+          <w:instrText xml:space="preserve"> PAGEREF _Toc284173436 \h </w:instrText>
+        </w:r>
+        <w:r>
+          <w:rPr>
+            <w:noProof/>
+            <w:webHidden/>
+          </w:rPr>
+        </w:r>
+        <w:r>
+          <w:rPr>
+            <w:noProof/>
+            <w:webHidden/>
+          </w:rPr>
+          <w:fldChar w:fldCharType="separate"/>
+        </w:r>
+        <w:r>
+          <w:rPr>
+            <w:noProof/>
+            <w:webHidden/>
+          </w:rPr>
+          <w:t>13</w:t>
+        </w:r>
+        <w:r>
+          <w:rPr>
+            <w:noProof/>
+            <w:webHidden/>
+          </w:rPr>
+          <w:fldChar w:fldCharType="end"/>
+        </w:r>
+      </w:hyperlink>
+    </w:p>
+    <w:p>
+      <w:pPr>
+        <w:pStyle w:val="Obsah2"/>
+        <w:tabs>
+          <w:tab w:val="left" w:pos="720"/>
+          <w:tab w:val="right" w:leader="dot" w:pos="8493"/>
+        </w:tabs>
+        <w:rPr>
+          <w:rFonts w:asciiTheme="minorHAnsi" w:eastAsiaTheme="minorEastAsia" w:hAnsiTheme="minorHAnsi" w:cstheme="minorBidi"/>
+          <w:smallCaps w:val="0"/>
+          <w:noProof/>
+          <w:sz w:val="22"/>
+          <w:szCs w:val="22"/>
+          <w:lang w:val="cs-CZ"/>
+        </w:rPr>
+      </w:pPr>
+      <w:hyperlink w:anchor="_Toc284173437" w:history="1">
+        <w:r>
+          <w:rPr>
+            <w:rStyle w:val="Hypertextovodkaz"/>
+            <w:noProof/>
+            <w:lang w:val="cs-CZ"/>
+          </w:rPr>
+          <w:t>1.2</w:t>
+        </w:r>
+        <w:r>
+          <w:rPr>
+            <w:rFonts w:asciiTheme="minorHAnsi" w:eastAsiaTheme="minorEastAsia" w:hAnsiTheme="minorHAnsi" w:cstheme="minorBidi"/>
+            <w:smallCaps w:val="0"/>
+            <w:noProof/>
+            <w:sz w:val="22"/>
+            <w:szCs w:val="22"/>
+            <w:lang w:val="cs-CZ"/>
+          </w:rPr>
+          <w:tab/>
+        </w:r>
+        <w:r>
+          <w:rPr>
+            <w:rStyle w:val="Hypertextovodkaz"/>
+            <w:noProof/>
+            <w:lang w:val="cs-CZ"/>
+          </w:rPr>
+          <w:t>Iluze inteligence</w:t>
+        </w:r>
+        <w:r>
+          <w:rPr>
+            <w:noProof/>
+            <w:webHidden/>
+          </w:rPr>
+          <w:tab/>
+        </w:r>
+        <w:r>
+          <w:rPr>
+            <w:noProof/>
+            <w:webHidden/>
+          </w:rPr>
+          <w:fldChar w:fldCharType="begin"/>
+        </w:r>
+        <w:r>
+          <w:rPr>
+            <w:noProof/>
+            <w:webHidden/>
+          </w:rPr>
+          <w:instrText xml:space="preserve"> PAGEREF _Toc284173437 \h </w:instrText>
         </w:r>
         <w:r>
           <w:rPr>
@@ -8554,7 +8648,7 @@
           <w:lang w:val="cs-CZ"/>
         </w:rPr>
       </w:pPr>
-      <w:hyperlink w:anchor="_Toc283310415" w:history="1">
+      <w:hyperlink w:anchor="_Toc284173438" w:history="1">
         <w:r>
           <w:rPr>
             <w:rStyle w:val="Hypertextovodkaz"/>
@@ -8603,7 +8697,7 @@
             <w:noProof/>
             <w:webHidden/>
           </w:rPr>
-          <w:instrText xml:space="preserve"> PAGEREF _Toc283310415 \h </w:instrText>
+          <w:instrText xml:space="preserve"> PAGEREF _Toc284173438 \h </w:instrText>
         </w:r>
         <w:r>
           <w:rPr>
@@ -8623,7 +8717,7 @@
             <w:noProof/>
             <w:webHidden/>
           </w:rPr>
-          <w:t>13</w:t>
+          <w:t>15</w:t>
         </w:r>
         <w:r>
           <w:rPr>
@@ -8650,7 +8744,7 @@
           <w:lang w:val="cs-CZ"/>
         </w:rPr>
       </w:pPr>
-      <w:hyperlink w:anchor="_Toc283310416" w:history="1">
+      <w:hyperlink w:anchor="_Toc284173439" w:history="1">
         <w:r>
           <w:rPr>
             <w:rStyle w:val="Hypertextovodkaz"/>
@@ -8697,7 +8791,7 @@
             <w:noProof/>
             <w:webHidden/>
           </w:rPr>
-          <w:instrText xml:space="preserve"> PAGEREF _Toc283310416 \h </w:instrText>
+          <w:instrText xml:space="preserve"> PAGEREF _Toc284173439 \h </w:instrText>
         </w:r>
         <w:r>
           <w:rPr>
@@ -8717,7 +8811,7 @@
             <w:noProof/>
             <w:webHidden/>
           </w:rPr>
-          <w:t>13</w:t>
+          <w:t>15</w:t>
         </w:r>
         <w:r>
           <w:rPr>
@@ -8744,7 +8838,7 @@
           <w:lang w:val="cs-CZ"/>
         </w:rPr>
       </w:pPr>
-      <w:hyperlink w:anchor="_Toc283310417" w:history="1">
+      <w:hyperlink w:anchor="_Toc284173440" w:history="1">
         <w:r>
           <w:rPr>
             <w:rStyle w:val="Hypertextovodkaz"/>
@@ -8791,7 +8885,7 @@
             <w:noProof/>
             <w:webHidden/>
           </w:rPr>
-          <w:instrText xml:space="preserve"> PAGEREF _Toc283310417 \h </w:instrText>
+          <w:instrText xml:space="preserve"> PAGEREF _Toc284173440 \h </w:instrText>
         </w:r>
         <w:r>
           <w:rPr>
@@ -8811,7 +8905,7 @@
             <w:noProof/>
             <w:webHidden/>
           </w:rPr>
-          <w:t>13</w:t>
+          <w:t>15</w:t>
         </w:r>
         <w:r>
           <w:rPr>
@@ -8838,7 +8932,7 @@
           <w:lang w:val="cs-CZ"/>
         </w:rPr>
       </w:pPr>
-      <w:hyperlink w:anchor="_Toc283310418" w:history="1">
+      <w:hyperlink w:anchor="_Toc284173441" w:history="1">
         <w:r>
           <w:rPr>
             <w:rStyle w:val="Hypertextovodkaz"/>
@@ -8885,7 +8979,7 @@
             <w:noProof/>
             <w:webHidden/>
           </w:rPr>
-          <w:instrText xml:space="preserve"> PAGEREF _Toc283310418 \h </w:instrText>
+          <w:instrText xml:space="preserve"> PAGEREF _Toc284173441 \h </w:instrText>
         </w:r>
         <w:r>
           <w:rPr>
@@ -8905,7 +8999,7 @@
             <w:noProof/>
             <w:webHidden/>
           </w:rPr>
-          <w:t>13</w:t>
+          <w:t>15</w:t>
         </w:r>
         <w:r>
           <w:rPr>
@@ -8932,7 +9026,7 @@
           <w:lang w:val="cs-CZ"/>
         </w:rPr>
       </w:pPr>
-      <w:hyperlink w:anchor="_Toc283310419" w:history="1">
+      <w:hyperlink w:anchor="_Toc284173442" w:history="1">
         <w:r>
           <w:rPr>
             <w:rStyle w:val="Hypertextovodkaz"/>
@@ -8979,7 +9073,7 @@
             <w:noProof/>
             <w:webHidden/>
           </w:rPr>
-          <w:instrText xml:space="preserve"> PAGEREF _Toc283310419 \h </w:instrText>
+          <w:instrText xml:space="preserve"> PAGEREF _Toc284173442 \h </w:instrText>
         </w:r>
         <w:r>
           <w:rPr>
@@ -8999,7 +9093,7 @@
             <w:noProof/>
             <w:webHidden/>
           </w:rPr>
-          <w:t>13</w:t>
+          <w:t>15</w:t>
         </w:r>
         <w:r>
           <w:rPr>
@@ -9027,7 +9121,7 @@
           <w:lang w:val="cs-CZ"/>
         </w:rPr>
       </w:pPr>
-      <w:hyperlink w:anchor="_Toc283310420" w:history="1">
+      <w:hyperlink w:anchor="_Toc284173443" w:history="1">
         <w:r>
           <w:rPr>
             <w:rStyle w:val="Hypertextovodkaz"/>
@@ -9075,7 +9169,7 @@
             <w:noProof/>
             <w:webHidden/>
           </w:rPr>
-          <w:instrText xml:space="preserve"> PAGEREF _Toc283310420 \h </w:instrText>
+          <w:instrText xml:space="preserve"> PAGEREF _Toc284173443 \h </w:instrText>
         </w:r>
         <w:r>
           <w:rPr>
@@ -9095,7 +9189,7 @@
             <w:noProof/>
             <w:webHidden/>
           </w:rPr>
-          <w:t>14</w:t>
+          <w:t>15</w:t>
         </w:r>
         <w:r>
           <w:rPr>
@@ -9123,7 +9217,7 @@
           <w:lang w:val="cs-CZ"/>
         </w:rPr>
       </w:pPr>
-      <w:hyperlink w:anchor="_Toc283310421" w:history="1">
+      <w:hyperlink w:anchor="_Toc284173444" w:history="1">
         <w:r>
           <w:rPr>
             <w:rStyle w:val="Hypertextovodkaz"/>
@@ -9171,7 +9265,7 @@
             <w:noProof/>
             <w:webHidden/>
           </w:rPr>
-          <w:instrText xml:space="preserve"> PAGEREF _Toc283310421 \h </w:instrText>
+          <w:instrText xml:space="preserve"> PAGEREF _Toc284173444 \h </w:instrText>
         </w:r>
         <w:r>
           <w:rPr>
@@ -9191,7 +9285,7 @@
             <w:noProof/>
             <w:webHidden/>
           </w:rPr>
-          <w:t>14</w:t>
+          <w:t>15</w:t>
         </w:r>
         <w:r>
           <w:rPr>
@@ -9219,7 +9313,7 @@
           <w:lang w:val="cs-CZ"/>
         </w:rPr>
       </w:pPr>
-      <w:hyperlink w:anchor="_Toc283310422" w:history="1">
+      <w:hyperlink w:anchor="_Toc284173445" w:history="1">
         <w:r>
           <w:rPr>
             <w:rStyle w:val="Hypertextovodkaz"/>
@@ -9267,7 +9361,7 @@
             <w:noProof/>
             <w:webHidden/>
           </w:rPr>
-          <w:instrText xml:space="preserve"> PAGEREF _Toc283310422 \h </w:instrText>
+          <w:instrText xml:space="preserve"> PAGEREF _Toc284173445 \h </w:instrText>
         </w:r>
         <w:r>
           <w:rPr>
@@ -9287,7 +9381,7 @@
             <w:noProof/>
             <w:webHidden/>
           </w:rPr>
-          <w:t>14</w:t>
+          <w:t>16</w:t>
         </w:r>
         <w:r>
           <w:rPr>
@@ -9315,7 +9409,7 @@
           <w:lang w:val="cs-CZ"/>
         </w:rPr>
       </w:pPr>
-      <w:hyperlink w:anchor="_Toc283310423" w:history="1">
+      <w:hyperlink w:anchor="_Toc284173446" w:history="1">
         <w:r>
           <w:rPr>
             <w:rStyle w:val="Hypertextovodkaz"/>
@@ -9363,7 +9457,7 @@
             <w:noProof/>
             <w:webHidden/>
           </w:rPr>
-          <w:instrText xml:space="preserve"> PAGEREF _Toc283310423 \h </w:instrText>
+          <w:instrText xml:space="preserve"> PAGEREF _Toc284173446 \h </w:instrText>
         </w:r>
         <w:r>
           <w:rPr>
@@ -9383,7 +9477,7 @@
             <w:noProof/>
             <w:webHidden/>
           </w:rPr>
-          <w:t>14</w:t>
+          <w:t>16</w:t>
         </w:r>
         <w:r>
           <w:rPr>
@@ -9411,7 +9505,7 @@
           <w:lang w:val="cs-CZ"/>
         </w:rPr>
       </w:pPr>
-      <w:hyperlink w:anchor="_Toc283310424" w:history="1">
+      <w:hyperlink w:anchor="_Toc284173447" w:history="1">
         <w:r>
           <w:rPr>
             <w:rStyle w:val="Hypertextovodkaz"/>
@@ -9459,7 +9553,7 @@
             <w:noProof/>
             <w:webHidden/>
           </w:rPr>
-          <w:instrText xml:space="preserve"> PAGEREF _Toc283310424 \h </w:instrText>
+          <w:instrText xml:space="preserve"> PAGEREF _Toc284173447 \h </w:instrText>
         </w:r>
         <w:r>
           <w:rPr>
@@ -9479,7 +9573,7 @@
             <w:noProof/>
             <w:webHidden/>
           </w:rPr>
-          <w:t>15</w:t>
+          <w:t>16</w:t>
         </w:r>
         <w:r>
           <w:rPr>
@@ -9506,7 +9600,7 @@
           <w:lang w:val="cs-CZ"/>
         </w:rPr>
       </w:pPr>
-      <w:hyperlink w:anchor="_Toc283310425" w:history="1">
+      <w:hyperlink w:anchor="_Toc284173448" w:history="1">
         <w:r>
           <w:rPr>
             <w:rStyle w:val="Hypertextovodkaz"/>
@@ -9553,7 +9647,7 @@
             <w:noProof/>
             <w:webHidden/>
           </w:rPr>
-          <w:instrText xml:space="preserve"> PAGEREF _Toc283310425 \h </w:instrText>
+          <w:instrText xml:space="preserve"> PAGEREF _Toc284173448 \h </w:instrText>
         </w:r>
         <w:r>
           <w:rPr>
@@ -9573,7 +9667,7 @@
             <w:noProof/>
             <w:webHidden/>
           </w:rPr>
-          <w:t>15</w:t>
+          <w:t>16</w:t>
         </w:r>
         <w:r>
           <w:rPr>
@@ -9600,7 +9694,7 @@
           <w:lang w:val="cs-CZ"/>
         </w:rPr>
       </w:pPr>
-      <w:hyperlink w:anchor="_Toc283310426" w:history="1">
+      <w:hyperlink w:anchor="_Toc284173449" w:history="1">
         <w:r>
           <w:rPr>
             <w:rStyle w:val="Hypertextovodkaz"/>
@@ -9647,7 +9741,7 @@
             <w:noProof/>
             <w:webHidden/>
           </w:rPr>
-          <w:instrText xml:space="preserve"> PAGEREF _Toc283310426 \h </w:instrText>
+          <w:instrText xml:space="preserve"> PAGEREF _Toc284173449 \h </w:instrText>
         </w:r>
         <w:r>
           <w:rPr>
@@ -9667,7 +9761,7 @@
             <w:noProof/>
             <w:webHidden/>
           </w:rPr>
-          <w:t>15</w:t>
+          <w:t>16</w:t>
         </w:r>
         <w:r>
           <w:rPr>
@@ -9694,7 +9788,7 @@
           <w:lang w:val="cs-CZ"/>
         </w:rPr>
       </w:pPr>
-      <w:hyperlink w:anchor="_Toc283310427" w:history="1">
+      <w:hyperlink w:anchor="_Toc284173450" w:history="1">
         <w:r>
           <w:rPr>
             <w:rStyle w:val="Hypertextovodkaz"/>
@@ -9741,7 +9835,7 @@
             <w:noProof/>
             <w:webHidden/>
           </w:rPr>
-          <w:instrText xml:space="preserve"> PAGEREF _Toc283310427 \h </w:instrText>
+          <w:instrText xml:space="preserve"> PAGEREF _Toc284173450 \h </w:instrText>
         </w:r>
         <w:r>
           <w:rPr>
@@ -9761,7 +9855,7 @@
             <w:noProof/>
             <w:webHidden/>
           </w:rPr>
-          <w:t>15</w:t>
+          <w:t>16</w:t>
         </w:r>
         <w:r>
           <w:rPr>
@@ -9788,7 +9882,7 @@
           <w:lang w:val="cs-CZ"/>
         </w:rPr>
       </w:pPr>
-      <w:hyperlink w:anchor="_Toc283310428" w:history="1">
+      <w:hyperlink w:anchor="_Toc284173451" w:history="1">
         <w:r>
           <w:rPr>
             <w:rStyle w:val="Hypertextovodkaz"/>
@@ -9835,7 +9929,7 @@
             <w:noProof/>
             <w:webHidden/>
           </w:rPr>
-          <w:instrText xml:space="preserve"> PAGEREF _Toc283310428 \h </w:instrText>
+          <w:instrText xml:space="preserve"> PAGEREF _Toc284173451 \h </w:instrText>
         </w:r>
         <w:r>
           <w:rPr>
@@ -9855,7 +9949,7 @@
             <w:noProof/>
             <w:webHidden/>
           </w:rPr>
-          <w:t>15</w:t>
+          <w:t>16</w:t>
         </w:r>
         <w:r>
           <w:rPr>
@@ -9883,7 +9977,7 @@
           <w:lang w:val="cs-CZ"/>
         </w:rPr>
       </w:pPr>
-      <w:hyperlink w:anchor="_Toc283310429" w:history="1">
+      <w:hyperlink w:anchor="_Toc284173452" w:history="1">
         <w:r>
           <w:rPr>
             <w:rStyle w:val="Hypertextovodkaz"/>
@@ -9931,7 +10025,7 @@
             <w:noProof/>
             <w:webHidden/>
           </w:rPr>
-          <w:instrText xml:space="preserve"> PAGEREF _Toc283310429 \h </w:instrText>
+          <w:instrText xml:space="preserve"> PAGEREF _Toc284173452 \h </w:instrText>
         </w:r>
         <w:r>
           <w:rPr>
@@ -9951,7 +10045,7 @@
             <w:noProof/>
             <w:webHidden/>
           </w:rPr>
-          <w:t>16</w:t>
+          <w:t>17</w:t>
         </w:r>
         <w:r>
           <w:rPr>
@@ -9979,7 +10073,7 @@
           <w:lang w:val="cs-CZ"/>
         </w:rPr>
       </w:pPr>
-      <w:hyperlink w:anchor="_Toc283310430" w:history="1">
+      <w:hyperlink w:anchor="_Toc284173453" w:history="1">
         <w:r>
           <w:rPr>
             <w:rStyle w:val="Hypertextovodkaz"/>
@@ -10027,7 +10121,7 @@
             <w:noProof/>
             <w:webHidden/>
           </w:rPr>
-          <w:instrText xml:space="preserve"> PAGEREF _Toc283310430 \h </w:instrText>
+          <w:instrText xml:space="preserve"> PAGEREF _Toc284173453 \h </w:instrText>
         </w:r>
         <w:r>
           <w:rPr>
@@ -10047,7 +10141,7 @@
             <w:noProof/>
             <w:webHidden/>
           </w:rPr>
-          <w:t>16</w:t>
+          <w:t>18</w:t>
         </w:r>
         <w:r>
           <w:rPr>
@@ -10074,7 +10168,7 @@
           <w:lang w:val="cs-CZ"/>
         </w:rPr>
       </w:pPr>
-      <w:hyperlink w:anchor="_Toc283310431" w:history="1">
+      <w:hyperlink w:anchor="_Toc284173454" w:history="1">
         <w:r>
           <w:rPr>
             <w:rStyle w:val="Hypertextovodkaz"/>
@@ -10121,7 +10215,7 @@
             <w:noProof/>
             <w:webHidden/>
           </w:rPr>
-          <w:instrText xml:space="preserve"> PAGEREF _Toc283310431 \h </w:instrText>
+          <w:instrText xml:space="preserve"> PAGEREF _Toc284173454 \h </w:instrText>
         </w:r>
         <w:r>
           <w:rPr>
@@ -10141,7 +10235,7 @@
             <w:noProof/>
             <w:webHidden/>
           </w:rPr>
-          <w:t>17</w:t>
+          <w:t>18</w:t>
         </w:r>
         <w:r>
           <w:rPr>
@@ -10169,7 +10263,7 @@
           <w:lang w:val="cs-CZ"/>
         </w:rPr>
       </w:pPr>
-      <w:hyperlink w:anchor="_Toc283310432" w:history="1">
+      <w:hyperlink w:anchor="_Toc284173455" w:history="1">
         <w:r>
           <w:rPr>
             <w:rStyle w:val="Hypertextovodkaz"/>
@@ -10217,7 +10311,7 @@
             <w:noProof/>
             <w:webHidden/>
           </w:rPr>
-          <w:instrText xml:space="preserve"> PAGEREF _Toc283310432 \h </w:instrText>
+          <w:instrText xml:space="preserve"> PAGEREF _Toc284173455 \h </w:instrText>
         </w:r>
         <w:r>
           <w:rPr>
@@ -10237,101 +10331,7 @@
             <w:noProof/>
             <w:webHidden/>
           </w:rPr>
-          <w:t>17</w:t>
-        </w:r>
-        <w:r>
-          <w:rPr>
-            <w:noProof/>
-            <w:webHidden/>
-          </w:rPr>
-          <w:fldChar w:fldCharType="end"/>
-        </w:r>
-      </w:hyperlink>
-    </w:p>
-    <w:p>
-      <w:pPr>
-        <w:pStyle w:val="Obsah2"/>
-        <w:tabs>
-          <w:tab w:val="left" w:pos="960"/>
-          <w:tab w:val="right" w:leader="dot" w:pos="8493"/>
-        </w:tabs>
-        <w:rPr>
-          <w:rFonts w:asciiTheme="minorHAnsi" w:eastAsiaTheme="minorEastAsia" w:hAnsiTheme="minorHAnsi" w:cstheme="minorBidi"/>
-          <w:smallCaps w:val="0"/>
-          <w:noProof/>
-          <w:sz w:val="22"/>
-          <w:szCs w:val="22"/>
-          <w:lang w:val="cs-CZ"/>
-        </w:rPr>
-      </w:pPr>
-      <w:hyperlink w:anchor="_Toc283310433" w:history="1">
-        <w:r>
-          <w:rPr>
-            <w:rStyle w:val="Hypertextovodkaz"/>
-            <w:noProof/>
-            <w:lang w:val="cs-CZ"/>
-          </w:rPr>
-          <w:t>2.10</w:t>
-        </w:r>
-        <w:r>
-          <w:rPr>
-            <w:rFonts w:asciiTheme="minorHAnsi" w:eastAsiaTheme="minorEastAsia" w:hAnsiTheme="minorHAnsi" w:cstheme="minorBidi"/>
-            <w:smallCaps w:val="0"/>
-            <w:noProof/>
-            <w:sz w:val="22"/>
-            <w:szCs w:val="22"/>
-            <w:lang w:val="cs-CZ"/>
-          </w:rPr>
-          <w:tab/>
-        </w:r>
-        <w:r>
-          <w:rPr>
-            <w:rStyle w:val="Hypertextovodkaz"/>
-            <w:noProof/>
-            <w:lang w:val="cs-CZ"/>
-          </w:rPr>
-          <w:t>Iluze inteligence</w:t>
-        </w:r>
-        <w:r>
-          <w:rPr>
-            <w:noProof/>
-            <w:webHidden/>
-          </w:rPr>
-          <w:tab/>
-        </w:r>
-        <w:r>
-          <w:rPr>
-            <w:noProof/>
-            <w:webHidden/>
-          </w:rPr>
-          <w:fldChar w:fldCharType="begin"/>
-        </w:r>
-        <w:r>
-          <w:rPr>
-            <w:noProof/>
-            <w:webHidden/>
-          </w:rPr>
-          <w:instrText xml:space="preserve"> PAGEREF _Toc283310433 \h </w:instrText>
-        </w:r>
-        <w:r>
-          <w:rPr>
-            <w:noProof/>
-            <w:webHidden/>
-          </w:rPr>
-        </w:r>
-        <w:r>
-          <w:rPr>
-            <w:noProof/>
-            <w:webHidden/>
-          </w:rPr>
-          <w:fldChar w:fldCharType="separate"/>
-        </w:r>
-        <w:r>
-          <w:rPr>
-            <w:noProof/>
-            <w:webHidden/>
-          </w:rPr>
-          <w:t>17</w:t>
+          <w:t>18</w:t>
         </w:r>
         <w:r>
           <w:rPr>
@@ -10360,7 +10360,7 @@
           <w:lang w:val="cs-CZ"/>
         </w:rPr>
       </w:pPr>
-      <w:hyperlink w:anchor="_Toc283310434" w:history="1">
+      <w:hyperlink w:anchor="_Toc284173456" w:history="1">
         <w:r>
           <w:rPr>
             <w:rStyle w:val="Hypertextovodkaz"/>
@@ -10409,7 +10409,7 @@
             <w:noProof/>
             <w:webHidden/>
           </w:rPr>
-          <w:instrText xml:space="preserve"> PAGEREF _Toc283310434 \h </w:instrText>
+          <w:instrText xml:space="preserve"> PAGEREF _Toc284173456 \h </w:instrText>
         </w:r>
         <w:r>
           <w:rPr>
@@ -10429,7 +10429,7 @@
             <w:noProof/>
             <w:webHidden/>
           </w:rPr>
-          <w:t>17</w:t>
+          <w:t>18</w:t>
         </w:r>
         <w:r>
           <w:rPr>
@@ -10458,7 +10458,7 @@
           <w:lang w:val="cs-CZ"/>
         </w:rPr>
       </w:pPr>
-      <w:hyperlink w:anchor="_Toc283310435" w:history="1">
+      <w:hyperlink w:anchor="_Toc284173457" w:history="1">
         <w:r>
           <w:rPr>
             <w:rStyle w:val="Hypertextovodkaz"/>
@@ -10507,7 +10507,7 @@
             <w:noProof/>
             <w:webHidden/>
           </w:rPr>
-          <w:instrText xml:space="preserve"> PAGEREF _Toc283310435 \h </w:instrText>
+          <w:instrText xml:space="preserve"> PAGEREF _Toc284173457 \h </w:instrText>
         </w:r>
         <w:r>
           <w:rPr>
@@ -10527,7 +10527,7 @@
             <w:noProof/>
             <w:webHidden/>
           </w:rPr>
-          <w:t>17</w:t>
+          <w:t>18</w:t>
         </w:r>
         <w:r>
           <w:rPr>
@@ -10554,7 +10554,7 @@
           <w:lang w:val="cs-CZ"/>
         </w:rPr>
       </w:pPr>
-      <w:hyperlink w:anchor="_Toc283310436" w:history="1">
+      <w:hyperlink w:anchor="_Toc284173458" w:history="1">
         <w:r>
           <w:rPr>
             <w:rStyle w:val="Hypertextovodkaz"/>
@@ -10601,7 +10601,7 @@
             <w:noProof/>
             <w:webHidden/>
           </w:rPr>
-          <w:instrText xml:space="preserve"> PAGEREF _Toc283310436 \h </w:instrText>
+          <w:instrText xml:space="preserve"> PAGEREF _Toc284173458 \h </w:instrText>
         </w:r>
         <w:r>
           <w:rPr>
@@ -10621,7 +10621,7 @@
             <w:noProof/>
             <w:webHidden/>
           </w:rPr>
-          <w:t>17</w:t>
+          <w:t>18</w:t>
         </w:r>
         <w:r>
           <w:rPr>
@@ -10650,7 +10650,7 @@
           <w:lang w:val="cs-CZ"/>
         </w:rPr>
       </w:pPr>
-      <w:hyperlink w:anchor="_Toc283310437" w:history="1">
+      <w:hyperlink w:anchor="_Toc284173459" w:history="1">
         <w:r>
           <w:rPr>
             <w:rStyle w:val="Hypertextovodkaz"/>
@@ -10699,7 +10699,7 @@
             <w:noProof/>
             <w:webHidden/>
           </w:rPr>
-          <w:instrText xml:space="preserve"> PAGEREF _Toc283310437 \h </w:instrText>
+          <w:instrText xml:space="preserve"> PAGEREF _Toc284173459 \h </w:instrText>
         </w:r>
         <w:r>
           <w:rPr>
@@ -10719,7 +10719,7 @@
             <w:noProof/>
             <w:webHidden/>
           </w:rPr>
-          <w:t>17</w:t>
+          <w:t>18</w:t>
         </w:r>
         <w:r>
           <w:rPr>
@@ -10748,7 +10748,7 @@
           <w:lang w:val="cs-CZ"/>
         </w:rPr>
       </w:pPr>
-      <w:hyperlink w:anchor="_Toc283310438" w:history="1">
+      <w:hyperlink w:anchor="_Toc284173460" w:history="1">
         <w:r>
           <w:rPr>
             <w:rStyle w:val="Hypertextovodkaz"/>
@@ -10797,7 +10797,7 @@
             <w:noProof/>
             <w:webHidden/>
           </w:rPr>
-          <w:instrText xml:space="preserve"> PAGEREF _Toc283310438 \h </w:instrText>
+          <w:instrText xml:space="preserve"> PAGEREF _Toc284173460 \h </w:instrText>
         </w:r>
         <w:r>
           <w:rPr>
@@ -10817,7 +10817,7 @@
             <w:noProof/>
             <w:webHidden/>
           </w:rPr>
-          <w:t>17</w:t>
+          <w:t>18</w:t>
         </w:r>
         <w:r>
           <w:rPr>
@@ -10846,7 +10846,7 @@
           <w:lang w:val="cs-CZ"/>
         </w:rPr>
       </w:pPr>
-      <w:hyperlink w:anchor="_Toc283310439" w:history="1">
+      <w:hyperlink w:anchor="_Toc284173461" w:history="1">
         <w:r>
           <w:rPr>
             <w:rStyle w:val="Hypertextovodkaz"/>
@@ -10893,7 +10893,7 @@
             <w:noProof/>
             <w:webHidden/>
           </w:rPr>
-          <w:instrText xml:space="preserve"> PAGEREF _Toc283310439 \h </w:instrText>
+          <w:instrText xml:space="preserve"> PAGEREF _Toc284173461 \h </w:instrText>
         </w:r>
         <w:r>
           <w:rPr>
@@ -10942,7 +10942,7 @@
           <w:lang w:val="cs-CZ"/>
         </w:rPr>
       </w:pPr>
-      <w:hyperlink w:anchor="_Toc283310440" w:history="1">
+      <w:hyperlink w:anchor="_Toc284173462" w:history="1">
         <w:r>
           <w:rPr>
             <w:rStyle w:val="Hypertextovodkaz"/>
@@ -10991,7 +10991,7 @@
             <w:noProof/>
             <w:webHidden/>
           </w:rPr>
-          <w:instrText xml:space="preserve"> PAGEREF _Toc283310440 \h </w:instrText>
+          <w:instrText xml:space="preserve"> PAGEREF _Toc284173462 \h </w:instrText>
         </w:r>
         <w:r>
           <w:rPr>
@@ -11040,7 +11040,7 @@
           <w:lang w:val="cs-CZ"/>
         </w:rPr>
       </w:pPr>
-      <w:hyperlink w:anchor="_Toc283310441" w:history="1">
+      <w:hyperlink w:anchor="_Toc284173463" w:history="1">
         <w:r>
           <w:rPr>
             <w:rStyle w:val="Hypertextovodkaz"/>
@@ -11089,7 +11089,7 @@
             <w:noProof/>
             <w:webHidden/>
           </w:rPr>
-          <w:instrText xml:space="preserve"> PAGEREF _Toc283310441 \h </w:instrText>
+          <w:instrText xml:space="preserve"> PAGEREF _Toc284173463 \h </w:instrText>
         </w:r>
         <w:r>
           <w:rPr>
@@ -11162,7 +11162,7 @@
         </w:rPr>
         <w:br w:type="page"/>
       </w:r>
-      <w:bookmarkStart w:id="0" w:name="_Toc283310411"/>
+      <w:bookmarkStart w:id="0" w:name="_Toc284173433"/>
       <w:r>
         <w:rPr>
           <w:lang w:val="cs-CZ"/>
@@ -11222,7 +11222,7 @@
           <w:lang w:val="cs-CZ"/>
         </w:rPr>
       </w:pPr>
-      <w:bookmarkStart w:id="2" w:name="_Toc283310412"/>
+      <w:bookmarkStart w:id="2" w:name="_Toc284173434"/>
       <w:bookmarkEnd w:id="1"/>
       <w:r>
         <w:rPr>
@@ -11409,7 +11409,7 @@
           <w:lang w:val="cs-CZ"/>
         </w:rPr>
       </w:pPr>
-      <w:bookmarkStart w:id="3" w:name="_Toc283310413"/>
+      <w:bookmarkStart w:id="3" w:name="_Toc284173435"/>
       <w:r>
         <w:rPr>
           <w:lang w:val="cs-CZ"/>
@@ -11439,7 +11439,7 @@
           <w:lang w:val="cs-CZ"/>
         </w:rPr>
       </w:pPr>
-      <w:bookmarkStart w:id="4" w:name="_Toc283310414"/>
+      <w:bookmarkStart w:id="4" w:name="_Toc284173436"/>
       <w:r>
         <w:rPr>
           <w:lang w:val="cs-CZ"/>
@@ -11792,6 +11792,493 @@
     </w:p>
     <w:p>
       <w:pPr>
+        <w:pStyle w:val="Nadpis2"/>
+        <w:rPr>
+          <w:lang w:val="cs-CZ"/>
+        </w:rPr>
+      </w:pPr>
+      <w:bookmarkStart w:id="5" w:name="_Toc284173437"/>
+      <w:r>
+        <w:rPr>
+          <w:lang w:val="cs-CZ"/>
+        </w:rPr>
+        <w:t>Iluze inteligence</w:t>
+      </w:r>
+      <w:bookmarkEnd w:id="5"/>
+    </w:p>
+    <w:p>
+      <w:pPr>
+        <w:pStyle w:val="Odstavec"/>
+        <w:rPr>
+          <w:lang w:val="cs-CZ"/>
+        </w:rPr>
+      </w:pPr>
+      <w:r>
+        <w:rPr>
+          <w:lang w:val="cs-CZ"/>
+        </w:rPr>
+        <w:t xml:space="preserve">Umělá inteligence v počítačových hrách má s umělou inteligencí všeobecně mnoho společného. Metody jako rozhodovací stromy, </w:t>
+      </w:r>
+      <w:r>
+        <w:rPr>
+          <w:lang w:val="cs-CZ"/>
+        </w:rPr>
+        <w:t xml:space="preserve">konečné stavové automaty nebo třeba </w:t>
+      </w:r>
+      <w:r>
+        <w:rPr>
+          <w:lang w:val="cs-CZ"/>
+        </w:rPr>
+        <w:t>neuronové sítě můžete najít v obojím.</w:t>
+      </w:r>
+    </w:p>
+    <w:p>
+      <w:pPr>
+        <w:pStyle w:val="Odstavec"/>
+        <w:rPr>
+          <w:lang w:val="cs-CZ"/>
+        </w:rPr>
+      </w:pPr>
+      <w:r>
+        <w:rPr>
+          <w:lang w:val="cs-CZ"/>
+        </w:rPr>
+        <w:t xml:space="preserve">AI ve hrách se v určitých aspektech liší od umělé inteligence např. řízení leteckého provozu. Nemusí být co nejchytřejší, co nejlepší. Již dávno není problém udělat inteligenci bota ve FPS střílečce neomylného, který by vždy dokázal při spatření hráče ho zabít jednou ranou z pistole, </w:t>
+      </w:r>
+      <w:proofErr w:type="spellStart"/>
+      <w:r>
+        <w:rPr>
+          <w:lang w:val="cs-CZ"/>
+        </w:rPr>
+        <w:t>head</w:t>
+      </w:r>
+      <w:proofErr w:type="spellEnd"/>
+      <w:r>
+        <w:rPr>
+          <w:lang w:val="cs-CZ"/>
+        </w:rPr>
+        <w:t xml:space="preserve"> shotem. Podobně lze udělat nepřekonatelného střelce v basketbalu, který trefí koš přes celé hřiště.</w:t>
+      </w:r>
+      <w:r>
+        <w:rPr>
+          <w:lang w:val="cs-CZ"/>
+        </w:rPr>
+        <w:t xml:space="preserve"> Oba dva případy by </w:t>
+      </w:r>
+      <w:r>
+        <w:rPr>
+          <w:lang w:val="cs-CZ"/>
+        </w:rPr>
+        <w:t>potencionální hráče brzy odradily.</w:t>
+      </w:r>
+    </w:p>
+    <w:p>
+      <w:pPr>
+        <w:pStyle w:val="Odstavec"/>
+        <w:rPr>
+          <w:lang w:val="cs-CZ"/>
+        </w:rPr>
+      </w:pPr>
+      <w:r>
+        <w:rPr>
+          <w:lang w:val="cs-CZ"/>
+        </w:rPr>
+        <w:t>Existují hráči, kteří až absurdní obtížnost ocení, ale většina hráčů upřednostní, když polovinu času vyhrávají a polovinu času prohrávají. Vůbec nemusí být špatným nápadem korigovat obtížnost hry dle počtu výher a proher a tím jejich poměr zachovávat přibližně roven jedna ku jedné.</w:t>
+      </w:r>
+    </w:p>
+    <w:p>
+      <w:pPr>
+        <w:pStyle w:val="Odstavec"/>
+        <w:rPr>
+          <w:lang w:val="cs-CZ"/>
+        </w:rPr>
+      </w:pPr>
+      <w:r>
+        <w:rPr>
+          <w:lang w:val="cs-CZ"/>
+        </w:rPr>
+        <w:t>Je důležité zachovat určitou reálnost chování NPC, hráč by neměl mít pocit toho, že soupeř podvádí.</w:t>
+      </w:r>
+      <w:r>
+        <w:rPr>
+          <w:lang w:val="cs-CZ"/>
+        </w:rPr>
+        <w:t xml:space="preserve"> Při vývoji hry Empire </w:t>
+      </w:r>
+      <w:proofErr w:type="spellStart"/>
+      <w:r>
+        <w:rPr>
+          <w:lang w:val="cs-CZ"/>
+        </w:rPr>
+        <w:t>Earth</w:t>
+      </w:r>
+      <w:proofErr w:type="spellEnd"/>
+      <w:r>
+        <w:rPr>
+          <w:lang w:val="cs-CZ"/>
+        </w:rPr>
+        <w:t xml:space="preserve"> měli testeři hlásit jakékoliv podezřelé chování soupeře, měli zapsat kdykoliv si mysleli, že jejich soupeř podvádí. Přestože se </w:t>
+      </w:r>
+      <w:r>
+        <w:rPr>
+          <w:lang w:val="cs-CZ"/>
+        </w:rPr>
+        <w:lastRenderedPageBreak/>
+        <w:t xml:space="preserve">vždy nejednalo o podvod, tak se nahlášené problémy vždy prodiskutovali a případně se umělá inteligence poté upravila. </w:t>
+      </w:r>
+      <w:sdt>
+        <w:sdtPr>
+          <w:rPr>
+            <w:lang w:val="cs-CZ"/>
+          </w:rPr>
+          <w:id w:val="24415015"/>
+          <w:citation/>
+        </w:sdtPr>
+        <w:sdtContent>
+          <w:r>
+            <w:rPr>
+              <w:lang w:val="cs-CZ"/>
+            </w:rPr>
+            <w:fldChar w:fldCharType="begin"/>
+          </w:r>
+          <w:r>
+            <w:rPr>
+              <w:lang w:val="cs-CZ"/>
+            </w:rPr>
+            <w:instrText xml:space="preserve"> CITATION Bob \l 1029  </w:instrText>
+          </w:r>
+          <w:r>
+            <w:rPr>
+              <w:lang w:val="cs-CZ"/>
+            </w:rPr>
+            <w:fldChar w:fldCharType="separate"/>
+          </w:r>
+          <w:r>
+            <w:rPr>
+              <w:noProof/>
+              <w:lang w:val="cs-CZ"/>
+            </w:rPr>
+            <w:t>(4)</w:t>
+          </w:r>
+          <w:r>
+            <w:rPr>
+              <w:lang w:val="cs-CZ"/>
+            </w:rPr>
+            <w:fldChar w:fldCharType="end"/>
+          </w:r>
+        </w:sdtContent>
+      </w:sdt>
+    </w:p>
+    <w:p>
+      <w:pPr>
+        <w:pStyle w:val="Odstavec"/>
+        <w:rPr>
+          <w:lang w:val="cs-CZ"/>
+        </w:rPr>
+      </w:pPr>
+      <w:r>
+        <w:rPr>
+          <w:lang w:val="cs-CZ"/>
+        </w:rPr>
+        <w:t xml:space="preserve">Podvádění soupeřů někdy nemusí být pro škodu, ale nesmí to soupeř poznat. Co to vlastně je to podvádění ve hrách? NPC z pohledu </w:t>
+      </w:r>
+      <w:proofErr w:type="spellStart"/>
+      <w:r>
+        <w:rPr>
+          <w:lang w:val="cs-CZ"/>
+        </w:rPr>
+        <w:t>vývojaře</w:t>
+      </w:r>
+      <w:proofErr w:type="spellEnd"/>
+      <w:r>
+        <w:rPr>
+          <w:lang w:val="cs-CZ"/>
+        </w:rPr>
+        <w:t xml:space="preserve"> podvádí, pokud využívá věcí ve hře, které nemůže využít lidský hráč. Např. když od počátku hry soupeř ví, kde má hráč základnu a vysílá tam bez předchozího průzkumu své vojáky</w:t>
+      </w:r>
+      <w:r>
+        <w:rPr>
+          <w:lang w:val="cs-CZ"/>
+        </w:rPr>
+        <w:t>. Případně ve strategických hrách není neobvyklým jevem, když soupeř vytvoří pro obranu své základny jednotky z ničeho, ze surovin, které nemohl během hry získat. Oba ze zmíněných podvodů mohou být přípustné a zlepšit celkovou hratelnost hry, pokud je hráč nezaznamená.</w:t>
+      </w:r>
+    </w:p>
+    <w:p>
+      <w:pPr>
+        <w:pStyle w:val="Odstavec"/>
+        <w:rPr>
+          <w:lang w:val="cs-CZ"/>
+        </w:rPr>
+      </w:pPr>
+      <w:r>
+        <w:rPr>
+          <w:lang w:val="cs-CZ"/>
+        </w:rPr>
+        <w:t>Z pohledu laika může být podvádění i to, když se soupeř chová až moc dokonale</w:t>
+      </w:r>
+      <w:r>
+        <w:rPr>
+          <w:lang w:val="cs-CZ"/>
+        </w:rPr>
+        <w:t>, nejedná realisticky</w:t>
+      </w:r>
+      <w:r>
+        <w:rPr>
+          <w:lang w:val="cs-CZ"/>
+        </w:rPr>
+        <w:t>. Sem patří již zmíněná dokonalá střelba v FPS.</w:t>
+      </w:r>
+      <w:r>
+        <w:rPr>
+          <w:lang w:val="cs-CZ"/>
+        </w:rPr>
+        <w:t xml:space="preserve"> Realističnost je z pohledu hráče hodně důležitá, ale jsou případy, kdy by mu mohla přijít otravná. </w:t>
+      </w:r>
+      <w:proofErr w:type="spellStart"/>
+      <w:r>
+        <w:rPr>
+          <w:lang w:val="cs-CZ"/>
+        </w:rPr>
+        <w:t>Adventura</w:t>
+      </w:r>
+      <w:proofErr w:type="spellEnd"/>
+      <w:r>
+        <w:rPr>
+          <w:lang w:val="cs-CZ"/>
+        </w:rPr>
+        <w:t xml:space="preserve">, kde jsou dvě cesty na konci každé z nich je truhla, v jedné z nich je klíč od té druhé. Hráč může zvolit jakoukoli z těchto dvou cest jako první. Pokud by zvolil jako první tu, jež ho vede k zamčené truhlici, musel by se vracet, jít druhou cestou, získat klíč a opět se vracet k první truhle. Tento nedostatek lze elegantně vyřešit tak, že první truhla, kterou hráč otevře bude obsahovat klíč od té druhé truhly. </w:t>
+      </w:r>
+      <w:sdt>
+        <w:sdtPr>
+          <w:rPr>
+            <w:lang w:val="cs-CZ"/>
+          </w:rPr>
+          <w:id w:val="24415016"/>
+          <w:citation/>
+        </w:sdtPr>
+        <w:sdtContent>
+          <w:r>
+            <w:rPr>
+              <w:lang w:val="cs-CZ"/>
+            </w:rPr>
+            <w:fldChar w:fldCharType="begin"/>
+          </w:r>
+          <w:r>
+            <w:rPr>
+              <w:lang w:val="cs-CZ"/>
+            </w:rPr>
+            <w:instrText xml:space="preserve"> CITATION Nei \l 1029 </w:instrText>
+          </w:r>
+          <w:r>
+            <w:rPr>
+              <w:lang w:val="cs-CZ"/>
+            </w:rPr>
+            <w:fldChar w:fldCharType="separate"/>
+          </w:r>
+          <w:r>
+            <w:rPr>
+              <w:noProof/>
+              <w:lang w:val="cs-CZ"/>
+            </w:rPr>
+            <w:t>(5)</w:t>
+          </w:r>
+          <w:r>
+            <w:rPr>
+              <w:lang w:val="cs-CZ"/>
+            </w:rPr>
+            <w:fldChar w:fldCharType="end"/>
+          </w:r>
+        </w:sdtContent>
+      </w:sdt>
+    </w:p>
+    <w:p>
+      <w:pPr>
+        <w:pStyle w:val="Odstavec"/>
+        <w:rPr>
+          <w:lang w:val="cs-CZ"/>
+        </w:rPr>
+      </w:pPr>
+      <w:r>
+        <w:rPr>
+          <w:lang w:val="cs-CZ"/>
+        </w:rPr>
+        <w:t>K dalším zajímavým přístupům patří podí</w:t>
+      </w:r>
+      <w:r>
+        <w:rPr>
+          <w:lang w:val="cs-CZ"/>
+        </w:rPr>
+        <w:t xml:space="preserve">vat se na řešení problému AI z jiného pohledu. Nesnažit se dělat NPC přehnaně komplexní a inteligentní, ale vložit tu inteligenci do světa kolem ní. Známým příkladem je hra </w:t>
+      </w:r>
+      <w:proofErr w:type="spellStart"/>
+      <w:r>
+        <w:rPr>
+          <w:lang w:val="cs-CZ"/>
+        </w:rPr>
+        <w:t>The</w:t>
+      </w:r>
+      <w:proofErr w:type="spellEnd"/>
+      <w:r>
+        <w:rPr>
+          <w:lang w:val="cs-CZ"/>
+        </w:rPr>
+        <w:t xml:space="preserve"> </w:t>
+      </w:r>
+      <w:proofErr w:type="spellStart"/>
+      <w:r>
+        <w:rPr>
+          <w:lang w:val="cs-CZ"/>
+        </w:rPr>
+        <w:t>Sims</w:t>
+      </w:r>
+      <w:proofErr w:type="spellEnd"/>
+      <w:r>
+        <w:rPr>
+          <w:lang w:val="cs-CZ"/>
+        </w:rPr>
+        <w:t xml:space="preserve">, simulátor lidí, kteří mají své potřeby jako je </w:t>
+      </w:r>
+      <w:r>
+        <w:rPr>
+          <w:lang w:val="cs-CZ"/>
+        </w:rPr>
+        <w:t>hlad, jež je potřeba uspokojit. Pokud bychom se na to podívali z pohledu reálného světa, tak postava, když dostane hlad, tak najde v domě nejbližší jídlo (lednička, hotové jídlo na stole), dojde k němu a začne jíst. V </w:t>
+      </w:r>
+      <w:proofErr w:type="spellStart"/>
+      <w:r>
+        <w:rPr>
+          <w:lang w:val="cs-CZ"/>
+        </w:rPr>
+        <w:t>The</w:t>
+      </w:r>
+      <w:proofErr w:type="spellEnd"/>
+      <w:r>
+        <w:rPr>
+          <w:lang w:val="cs-CZ"/>
+        </w:rPr>
+        <w:t xml:space="preserve"> </w:t>
+      </w:r>
+      <w:proofErr w:type="spellStart"/>
+      <w:r>
+        <w:rPr>
+          <w:lang w:val="cs-CZ"/>
+        </w:rPr>
+        <w:t>Sims</w:t>
+      </w:r>
+      <w:proofErr w:type="spellEnd"/>
+      <w:r>
+        <w:rPr>
+          <w:lang w:val="cs-CZ"/>
+        </w:rPr>
+        <w:t xml:space="preserve"> je to dělané jinak. Lednička do určitého poloměru vysílá zprávu „Můžu uspokojit tvůj hlad“. Pokud se </w:t>
+      </w:r>
+      <w:proofErr w:type="spellStart"/>
+      <w:r>
+        <w:rPr>
+          <w:lang w:val="cs-CZ"/>
+        </w:rPr>
+        <w:t>simík</w:t>
+      </w:r>
+      <w:proofErr w:type="spellEnd"/>
+      <w:r>
+        <w:rPr>
+          <w:lang w:val="cs-CZ"/>
+        </w:rPr>
+        <w:t xml:space="preserve"> dostane blízkosti ledničky, vyhodnotí své aktuální potřeba a jestli mu v jeho blízkosti něco oznamuje, že je může uspokojit, pokud ano, tak se přesune k nim. </w:t>
+      </w:r>
+      <w:sdt>
+        <w:sdtPr>
+          <w:rPr>
+            <w:lang w:val="cs-CZ"/>
+          </w:rPr>
+          <w:id w:val="24415017"/>
+          <w:citation/>
+        </w:sdtPr>
+        <w:sdtContent>
+          <w:r>
+            <w:rPr>
+              <w:lang w:val="cs-CZ"/>
+            </w:rPr>
+            <w:fldChar w:fldCharType="begin"/>
+          </w:r>
+          <w:r>
+            <w:rPr>
+              <w:lang w:val="cs-CZ"/>
+            </w:rPr>
+            <w:instrText xml:space="preserve"> CITATION Nei \l 1029 </w:instrText>
+          </w:r>
+          <w:r>
+            <w:rPr>
+              <w:lang w:val="cs-CZ"/>
+            </w:rPr>
+            <w:fldChar w:fldCharType="separate"/>
+          </w:r>
+          <w:r>
+            <w:rPr>
+              <w:noProof/>
+              <w:lang w:val="cs-CZ"/>
+            </w:rPr>
+            <w:t>(5)</w:t>
+          </w:r>
+          <w:r>
+            <w:rPr>
+              <w:lang w:val="cs-CZ"/>
+            </w:rPr>
+            <w:fldChar w:fldCharType="end"/>
+          </w:r>
+        </w:sdtContent>
+      </w:sdt>
+    </w:p>
+    <w:p>
+      <w:pPr>
+        <w:pStyle w:val="Odstavec"/>
+        <w:rPr>
+          <w:lang w:val="cs-CZ"/>
+        </w:rPr>
+      </w:pPr>
+      <w:r>
+        <w:rPr>
+          <w:lang w:val="cs-CZ"/>
+        </w:rPr>
+        <w:t>Do prostředí lze zanést mnohé rozmanité informace.</w:t>
+      </w:r>
+      <w:r>
+        <w:rPr>
+          <w:lang w:val="cs-CZ"/>
+        </w:rPr>
+        <w:t xml:space="preserve"> Např. bodliny v 2D </w:t>
+      </w:r>
+      <w:proofErr w:type="spellStart"/>
+      <w:r>
+        <w:rPr>
+          <w:lang w:val="cs-CZ"/>
+        </w:rPr>
+        <w:t>plošinovce</w:t>
+      </w:r>
+      <w:proofErr w:type="spellEnd"/>
+      <w:r>
+        <w:rPr>
+          <w:lang w:val="cs-CZ"/>
+        </w:rPr>
+        <w:t>, které ubírají životy všemu, co se jich dotkne. Místo programování logiky do hráče, že když je v blízkosti bodlin, změň animaci hráče, uber životy, případně uskoč se tato logika přiřadí do logiky bodlin. Tedy bodliny vědí, že mají hráči ubrat životy, změnit mu animaci, odstrčit ho. Tento přístup nejen zjednodušuje komplexnost logiky hráče, ale zjednodušuje přidávání nových herních prvků do hry.</w:t>
+      </w:r>
+    </w:p>
+    <w:p>
+      <w:pPr>
+        <w:pStyle w:val="Odstavec"/>
+        <w:rPr>
+          <w:lang w:val="cs-CZ"/>
+        </w:rPr>
+      </w:pPr>
+      <w:r>
+        <w:rPr>
+          <w:lang w:val="cs-CZ"/>
+        </w:rPr>
+        <w:t>Co je důležité si zapamatovat pro tvorbu herní AI je to, že hra nemusí být dokonale realistická, férová, neporazitelná. Pořád se pohybujeme v herním, v zábavném průmyslu a tedy dobrá AI má za úkol hlavně pobavit a být výzvou pro hráče. Musí umět bavit naprostého nováčka, i zkušeného hráče hrající online turnaje.</w:t>
+      </w:r>
+    </w:p>
+    <w:p>
+      <w:pPr>
         <w:rPr>
           <w:lang w:val="cs-CZ"/>
         </w:rPr>
@@ -11809,14 +12296,15 @@
           <w:lang w:val="cs-CZ"/>
         </w:rPr>
       </w:pPr>
-      <w:bookmarkStart w:id="5" w:name="_Toc283310415"/>
-      <w:r>
-        <w:rPr>
-          <w:lang w:val="cs-CZ"/>
-        </w:rPr>
+      <w:bookmarkStart w:id="6" w:name="_Toc284173438"/>
+      <w:r>
+        <w:rPr>
+          <w:lang w:val="cs-CZ"/>
+        </w:rPr>
+        <w:lastRenderedPageBreak/>
         <w:t>AI algoritmy</w:t>
       </w:r>
-      <w:bookmarkEnd w:id="5"/>
+      <w:bookmarkEnd w:id="6"/>
     </w:p>
     <w:p>
       <w:pPr>
@@ -11829,14 +12317,14 @@
           <w:lang w:val="cs-CZ"/>
         </w:rPr>
       </w:pPr>
-      <w:bookmarkStart w:id="6" w:name="_Toc283310416"/>
+      <w:bookmarkStart w:id="7" w:name="_Toc284173439"/>
       <w:r>
         <w:rPr>
           <w:lang w:val="cs-CZ"/>
         </w:rPr>
         <w:t>Stavový automat</w:t>
       </w:r>
-      <w:bookmarkEnd w:id="6"/>
+      <w:bookmarkEnd w:id="7"/>
     </w:p>
     <w:p>
       <w:pPr>
@@ -11849,7 +12337,7 @@
           <w:lang w:val="cs-CZ"/>
         </w:rPr>
       </w:pPr>
-      <w:bookmarkStart w:id="7" w:name="_Toc283310417"/>
+      <w:bookmarkStart w:id="8" w:name="_Toc284173440"/>
       <w:proofErr w:type="spellStart"/>
       <w:r>
         <w:rPr>
@@ -11871,7 +12359,7 @@
         </w:rPr>
         <w:t>driven</w:t>
       </w:r>
-      <w:bookmarkEnd w:id="7"/>
+      <w:bookmarkEnd w:id="8"/>
       <w:proofErr w:type="spellEnd"/>
     </w:p>
     <w:p>
@@ -11885,7 +12373,7 @@
           <w:lang w:val="cs-CZ"/>
         </w:rPr>
       </w:pPr>
-      <w:bookmarkStart w:id="8" w:name="_Toc283310418"/>
+      <w:bookmarkStart w:id="9" w:name="_Toc284173441"/>
       <w:proofErr w:type="spellStart"/>
       <w:r>
         <w:rPr>
@@ -11900,7 +12388,7 @@
         </w:rPr>
         <w:t xml:space="preserve"> logika</w:t>
       </w:r>
-      <w:bookmarkEnd w:id="8"/>
+      <w:bookmarkEnd w:id="9"/>
     </w:p>
     <w:p>
       <w:pPr>
@@ -11913,14 +12401,14 @@
           <w:lang w:val="cs-CZ"/>
         </w:rPr>
       </w:pPr>
-      <w:bookmarkStart w:id="9" w:name="_Toc283310419"/>
+      <w:bookmarkStart w:id="10" w:name="_Toc284173442"/>
       <w:r>
         <w:rPr>
           <w:lang w:val="cs-CZ"/>
         </w:rPr>
         <w:t>Umělý život</w:t>
       </w:r>
-      <w:bookmarkEnd w:id="9"/>
+      <w:bookmarkEnd w:id="10"/>
     </w:p>
     <w:p>
       <w:pPr>
@@ -12070,14 +12558,7 @@
         <w:rPr>
           <w:lang w:val="cs-CZ"/>
         </w:rPr>
-        <w:t xml:space="preserve"> Život se v tomto světě rozvíjí v tazích, kolech, kde několik pravidel určuje, jestli </w:t>
-      </w:r>
-      <w:r>
-        <w:rPr>
-          <w:lang w:val="cs-CZ"/>
-        </w:rPr>
-        <w:lastRenderedPageBreak/>
-        <w:t>v následujícím tahu vznikne nová buňka na místě, kde žádná není, nebo zanikne tam, kde je, nebo jen stávající buňka bude pokračovat ve svém životě. Pravidla pro život v dalším kole jsou celkem čtyři a odvíjí se pouze podle počtu živých buněk v okolí v kole současném.</w:t>
+        <w:t xml:space="preserve"> Život se v tomto světě rozvíjí v tazích, kolech, kde několik pravidel určuje, jestli v následujícím tahu vznikne nová buňka na místě, kde žádná není, nebo zanikne tam, kde je, nebo jen stávající buňka bude pokračovat ve svém životě. Pravidla pro život v dalším kole jsou celkem čtyři a odvíjí se pouze podle počtu živých buněk v okolí v kole současném.</w:t>
       </w:r>
     </w:p>
     <w:p>
@@ -12259,14 +12740,14 @@
           <w:lang w:val="cs-CZ"/>
         </w:rPr>
       </w:pPr>
-      <w:bookmarkStart w:id="10" w:name="_Toc283310420"/>
+      <w:bookmarkStart w:id="11" w:name="_Toc284173443"/>
       <w:r>
         <w:rPr>
           <w:lang w:val="cs-CZ"/>
         </w:rPr>
         <w:t>Mazlíčci</w:t>
       </w:r>
-      <w:bookmarkEnd w:id="10"/>
+      <w:bookmarkEnd w:id="11"/>
     </w:p>
     <w:p>
       <w:pPr>
@@ -12379,14 +12860,14 @@
           <w:lang w:val="cs-CZ"/>
         </w:rPr>
       </w:pPr>
-      <w:bookmarkStart w:id="11" w:name="_Toc283310421"/>
+      <w:bookmarkStart w:id="12" w:name="_Toc284173444"/>
       <w:r>
         <w:rPr>
           <w:lang w:val="cs-CZ"/>
         </w:rPr>
         <w:t>Společenské simulace</w:t>
       </w:r>
-      <w:bookmarkEnd w:id="11"/>
+      <w:bookmarkEnd w:id="12"/>
     </w:p>
     <w:p>
       <w:pPr>
@@ -12457,11 +12938,12 @@
           <w:lang w:val="cs-CZ"/>
         </w:rPr>
       </w:pPr>
-      <w:bookmarkStart w:id="12" w:name="_Toc283310422"/>
-      <w:r>
-        <w:rPr>
-          <w:lang w:val="cs-CZ"/>
-        </w:rPr>
+      <w:bookmarkStart w:id="13" w:name="_Toc284173445"/>
+      <w:r>
+        <w:rPr>
+          <w:lang w:val="cs-CZ"/>
+        </w:rPr>
+        <w:lastRenderedPageBreak/>
         <w:t>Hry</w:t>
       </w:r>
       <w:r>
@@ -12470,7 +12952,7 @@
         </w:rPr>
         <w:t xml:space="preserve"> na Boha</w:t>
       </w:r>
-      <w:bookmarkEnd w:id="12"/>
+      <w:bookmarkEnd w:id="13"/>
     </w:p>
     <w:p>
       <w:pPr>
@@ -12612,14 +13094,14 @@
           <w:lang w:val="cs-CZ"/>
         </w:rPr>
       </w:pPr>
-      <w:bookmarkStart w:id="13" w:name="_Toc283310423"/>
+      <w:bookmarkStart w:id="14" w:name="_Toc284173446"/>
       <w:r>
         <w:rPr>
           <w:lang w:val="cs-CZ"/>
         </w:rPr>
         <w:t>Evoluční hry</w:t>
       </w:r>
-      <w:bookmarkEnd w:id="13"/>
+      <w:bookmarkEnd w:id="14"/>
     </w:p>
     <w:p>
       <w:pPr>
@@ -12732,12 +13214,11 @@
           <w:lang w:val="cs-CZ"/>
         </w:rPr>
       </w:pPr>
-      <w:bookmarkStart w:id="14" w:name="_Toc283310424"/>
-      <w:r>
-        <w:rPr>
-          <w:lang w:val="cs-CZ"/>
-        </w:rPr>
-        <w:lastRenderedPageBreak/>
+      <w:bookmarkStart w:id="15" w:name="_Toc284173447"/>
+      <w:r>
+        <w:rPr>
+          <w:lang w:val="cs-CZ"/>
+        </w:rPr>
         <w:t>A-</w:t>
       </w:r>
       <w:proofErr w:type="spellStart"/>
@@ -12754,7 +13235,7 @@
         </w:rPr>
         <w:t xml:space="preserve"> a tahové strategie</w:t>
       </w:r>
-      <w:bookmarkEnd w:id="14"/>
+      <w:bookmarkEnd w:id="15"/>
     </w:p>
     <w:p>
       <w:pPr>
@@ -12864,14 +13345,14 @@
           <w:lang w:val="cs-CZ"/>
         </w:rPr>
       </w:pPr>
-      <w:bookmarkStart w:id="15" w:name="_Toc283310425"/>
+      <w:bookmarkStart w:id="16" w:name="_Toc284173448"/>
       <w:r>
         <w:rPr>
           <w:lang w:val="cs-CZ"/>
         </w:rPr>
         <w:t>Genetické algoritmy</w:t>
       </w:r>
-      <w:bookmarkEnd w:id="15"/>
+      <w:bookmarkEnd w:id="16"/>
     </w:p>
     <w:p>
       <w:pPr>
@@ -12884,14 +13365,14 @@
           <w:lang w:val="cs-CZ"/>
         </w:rPr>
       </w:pPr>
-      <w:bookmarkStart w:id="16" w:name="_Toc283310426"/>
+      <w:bookmarkStart w:id="17" w:name="_Toc284173449"/>
       <w:r>
         <w:rPr>
           <w:lang w:val="cs-CZ"/>
         </w:rPr>
         <w:t>Neuronové sítě</w:t>
       </w:r>
-      <w:bookmarkEnd w:id="16"/>
+      <w:bookmarkEnd w:id="17"/>
     </w:p>
     <w:p>
       <w:pPr>
@@ -12904,14 +13385,14 @@
           <w:lang w:val="cs-CZ"/>
         </w:rPr>
       </w:pPr>
-      <w:bookmarkStart w:id="17" w:name="_Toc283310427"/>
+      <w:bookmarkStart w:id="18" w:name="_Toc284173450"/>
       <w:r>
         <w:rPr>
           <w:lang w:val="cs-CZ"/>
         </w:rPr>
         <w:t>Rozhodovací stromy</w:t>
       </w:r>
-      <w:bookmarkEnd w:id="17"/>
+      <w:bookmarkEnd w:id="18"/>
     </w:p>
     <w:p>
       <w:pPr>
@@ -12940,14 +13421,14 @@
           <w:lang w:val="cs-CZ"/>
         </w:rPr>
       </w:pPr>
-      <w:bookmarkStart w:id="18" w:name="_Toc283310428"/>
+      <w:bookmarkStart w:id="19" w:name="_Toc284173451"/>
       <w:r>
         <w:rPr>
           <w:lang w:val="cs-CZ"/>
         </w:rPr>
         <w:t>Hledání cest</w:t>
       </w:r>
-      <w:bookmarkEnd w:id="18"/>
+      <w:bookmarkEnd w:id="19"/>
     </w:p>
     <w:p>
       <w:pPr>
@@ -13009,6 +13490,7 @@
         <w:rPr>
           <w:lang w:val="cs-CZ"/>
         </w:rPr>
+        <w:lastRenderedPageBreak/>
         <w:t>Zachování věrohodnosti chování a přirozenosti je také důležité. Nemusí působit dobře, pokud jednotky se pohybují s naprostou přesností k cíli a obcházejí horu, kterou ještě hráč prozatím neobjevil, a tedy jednotky by o ní neměli vědět.</w:t>
       </w:r>
     </w:p>
@@ -13152,128 +13634,134 @@
           <w:lang w:val="cs-CZ"/>
         </w:rPr>
       </w:pPr>
-      <w:bookmarkStart w:id="19" w:name="_Toc283310429"/>
+      <w:bookmarkStart w:id="20" w:name="_Toc284173452"/>
+      <w:r>
+        <w:rPr>
+          <w:lang w:val="cs-CZ"/>
+        </w:rPr>
+        <w:t>Prohledávání  do šířky</w:t>
+      </w:r>
+      <w:bookmarkEnd w:id="20"/>
+    </w:p>
+    <w:p>
+      <w:pPr>
+        <w:pStyle w:val="Odstavec"/>
+        <w:rPr>
+          <w:lang w:val="cs-CZ"/>
+        </w:rPr>
+      </w:pPr>
+      <w:r>
+        <w:rPr>
+          <w:lang w:val="cs-CZ"/>
+        </w:rPr>
+        <w:t>Prohledávání do šířky je poměrně jednoduchý</w:t>
+      </w:r>
+      <w:r>
+        <w:rPr>
+          <w:lang w:val="cs-CZ"/>
+        </w:rPr>
+        <w:t xml:space="preserve"> algoritmus snadno použitelný v počítačových  hrách. Průběh vyhledávání připomíná vlnu rozšiřující se na hladině vody, když na její povrch dopadne kapka vody.</w:t>
+      </w:r>
+    </w:p>
+    <w:p>
+      <w:pPr>
+        <w:pStyle w:val="Odstavec"/>
+        <w:tabs>
+          <w:tab w:val="clear" w:pos="-567"/>
+        </w:tabs>
+        <w:rPr>
+          <w:lang w:val="cs-CZ"/>
+        </w:rPr>
+      </w:pPr>
+      <w:r>
+        <w:rPr>
+          <w:lang w:val="cs-CZ"/>
+        </w:rPr>
+        <w:t>Základní princip algoritmu vysvětlím na příkladě čtvercové 2D mapy, kde je označen jeden čtverec jako začátek(např. by to mohlo být aktuální pozice jednotky), jeden čtverec jako cíl(např. místo, kam hráč klikl myší a chce poslat jednotku) a některé ze čtverců jsou označené jako neprůchozí zdi.</w:t>
+      </w:r>
+      <w:r>
+        <w:rPr>
+          <w:lang w:val="cs-CZ"/>
+        </w:rPr>
+        <w:t xml:space="preserve"> V naší imaginární hře s 2D mapou se můžou jednotky pohybovat pouze do 4 směrů, ne diagonálně.</w:t>
+      </w:r>
+    </w:p>
+    <w:p>
+      <w:pPr>
+        <w:pStyle w:val="Odstavec"/>
+        <w:rPr>
+          <w:lang w:val="cs-CZ"/>
+        </w:rPr>
+      </w:pPr>
+      <w:r>
+        <w:rPr>
+          <w:lang w:val="cs-CZ"/>
+        </w:rPr>
+        <w:t xml:space="preserve">Vyhledávání probíhá v několika krocích. Prvně se zkontroluje, jestli se začátek neshoduje s cílem, pokud ano, „cesta“ nalezena. Pokud </w:t>
+      </w:r>
+      <w:r>
+        <w:rPr>
+          <w:lang w:val="cs-CZ"/>
+        </w:rPr>
+        <w:t>ne, podívám se postupně na jednotlivé sousedy startovního pole, jestli ony nejsou cílem. Až zkontroluji všechny a nenacházím-li mezi nimi cíl, tak zkontroluji sousedy sousedů startovního pole. Když ani poté cíl nenacházím pokračuji stejným způsobem, otestuji všechny čtverce vzdálené na tři kroky od startu. Tento postup se opakuje dokud se nenarazí na cíl, nebo se nezjistí, že cíl není dosažitelný(např. je na ostrově, na který nevede most).</w:t>
+      </w:r>
+    </w:p>
+    <w:p>
+      <w:pPr>
+        <w:pStyle w:val="Odstavec"/>
+        <w:rPr>
+          <w:lang w:val="cs-CZ"/>
+        </w:rPr>
+      </w:pPr>
+      <w:r>
+        <w:rPr>
+          <w:lang w:val="cs-CZ"/>
+        </w:rPr>
+        <w:t>Jak se pozná, že k cíli se ze startu nelze dostat? Při procházení mapy „vlnou“ od startu si označuji čtverce, na kterých už jsem byl a hledal cíl, pokud se dostanu do fáze, že všechna pole dostupná ze startu jsou označená a ani jedno z nich nebylo cíl, značí to, že cíl je nedostupný.</w:t>
+      </w:r>
+    </w:p>
+    <w:p>
+      <w:pPr>
+        <w:pStyle w:val="Odstavec"/>
+        <w:rPr>
+          <w:lang w:val="cs-CZ"/>
+        </w:rPr>
+      </w:pPr>
+      <w:r>
+        <w:rPr>
+          <w:lang w:val="cs-CZ"/>
+        </w:rPr>
+        <w:t>Tento algoritmus s jistotou najde nejkratší cestu do cíle, pokud existuje a umí i zjistit, že taková cesta neexistuje. Jeho nevýhodou je, že hledá cíl ve všech směrec</w:t>
+      </w:r>
+      <w:r>
+        <w:rPr>
+          <w:lang w:val="cs-CZ"/>
+        </w:rPr>
+        <w:t xml:space="preserve">h a prohledává velké množství prostoru, což se projeví především ve velkých prázdných plochách bez zdí. Pokud start a cíl budou vzdálené deset polí, tak než se cíl nalezne, projdou se všechna pole do vzdálenosti devět od startu. Druhý problém je ještě výraznější, pokud na mapě velké tisíc krát tisíc polí neexistuje cesta mezi startem a cílem, tak se prohledá až milión polí než se zjistí, že cesta neexistuje. </w:t>
+      </w:r>
+    </w:p>
+    <w:p>
+      <w:pPr>
+        <w:pStyle w:val="Odstavec"/>
+        <w:tabs>
+          <w:tab w:val="clear" w:pos="-567"/>
+        </w:tabs>
+        <w:rPr>
+          <w:lang w:val="cs-CZ"/>
+        </w:rPr>
+      </w:pPr>
+      <w:r>
+        <w:rPr>
+          <w:lang w:val="cs-CZ"/>
+        </w:rPr>
+        <w:t xml:space="preserve">První problém lze částečně vyřešit vysláním vln zároveň z cíle a startu proti sobě. U příkladu polí vzdálených deset polí od sebe můžeme porovnat obsahy dvou kruhů o </w:t>
+      </w:r>
       <w:r>
         <w:rPr>
           <w:lang w:val="cs-CZ"/>
         </w:rPr>
         <w:lastRenderedPageBreak/>
-        <w:t>Prohledávání  do šířky</w:t>
-      </w:r>
-      <w:bookmarkEnd w:id="19"/>
-    </w:p>
-    <w:p>
-      <w:pPr>
-        <w:pStyle w:val="Odstavec"/>
-        <w:rPr>
-          <w:lang w:val="cs-CZ"/>
-        </w:rPr>
-      </w:pPr>
-      <w:r>
-        <w:rPr>
-          <w:lang w:val="cs-CZ"/>
-        </w:rPr>
-        <w:t>Prohledávání do šířky je poměrně jednoduchý</w:t>
-      </w:r>
-      <w:r>
-        <w:rPr>
-          <w:lang w:val="cs-CZ"/>
-        </w:rPr>
-        <w:t xml:space="preserve"> algoritmus snadno použitelný v počítačových  hrách. Průběh vyhledávání připomíná vlnu rozšiřující se na hladině vody, když na její povrch dopadne kapka vody.</w:t>
-      </w:r>
-    </w:p>
-    <w:p>
-      <w:pPr>
-        <w:pStyle w:val="Odstavec"/>
-        <w:tabs>
-          <w:tab w:val="clear" w:pos="-567"/>
-        </w:tabs>
-        <w:rPr>
-          <w:lang w:val="cs-CZ"/>
-        </w:rPr>
-      </w:pPr>
-      <w:r>
-        <w:rPr>
-          <w:lang w:val="cs-CZ"/>
-        </w:rPr>
-        <w:t>Základní princip algoritmu vysvětlím na příkladě čtvercové 2D mapy, kde je označen jeden čtverec jako začátek(např. by to mohlo být aktuální pozice jednotky), jeden čtverec jako cíl(např. místo, kam hráč klikl myší a chce poslat jednotku) a některé ze čtverců jsou označené jako neprůchozí zdi.</w:t>
-      </w:r>
-      <w:r>
-        <w:rPr>
-          <w:lang w:val="cs-CZ"/>
-        </w:rPr>
-        <w:t xml:space="preserve"> V naší imaginární hře s 2D mapou se můžou jednotky pohybovat pouze do 4 směrů, ne diagonálně.</w:t>
-      </w:r>
-    </w:p>
-    <w:p>
-      <w:pPr>
-        <w:pStyle w:val="Odstavec"/>
-        <w:rPr>
-          <w:lang w:val="cs-CZ"/>
-        </w:rPr>
-      </w:pPr>
-      <w:r>
-        <w:rPr>
-          <w:lang w:val="cs-CZ"/>
-        </w:rPr>
-        <w:t xml:space="preserve">Vyhledávání probíhá v několika krocích. Prvně se zkontroluje, jestli se začátek neshoduje s cílem, pokud ano, „cesta“ nalezena. Pokud </w:t>
-      </w:r>
-      <w:r>
-        <w:rPr>
-          <w:lang w:val="cs-CZ"/>
-        </w:rPr>
-        <w:t>ne, podívám se postupně na jednotlivé sousedy startovního pole, jestli ony nejsou cílem. Až zkontroluji všechny a nenacházím-li mezi nimi cíl, tak zkontroluji sousedy sousedů startovního pole. Když ani poté cíl nenacházím pokračuji stejným způsobem, otestuji všechny čtverce vzdálené na tři kroky od startu. Tento postup se opakuje dokud se nenarazí na cíl, nebo se nezjistí, že cíl není dosažitelný(např. je na ostrově, na který nevede most).</w:t>
-      </w:r>
-    </w:p>
-    <w:p>
-      <w:pPr>
-        <w:pStyle w:val="Odstavec"/>
-        <w:rPr>
-          <w:lang w:val="cs-CZ"/>
-        </w:rPr>
-      </w:pPr>
-      <w:r>
-        <w:rPr>
-          <w:lang w:val="cs-CZ"/>
-        </w:rPr>
-        <w:t>Jak se pozná, že k cíli se ze startu nelze dostat? Při procházení mapy „vlnou“ od startu si označuji čtverce, na kterých už jsem byl a hledal cíl, pokud se dostanu do fáze, že všechna pole dostupná ze startu jsou označená a ani jedno z nich nebylo cíl, značí to, že cíl je nedostupný.</w:t>
-      </w:r>
-    </w:p>
-    <w:p>
-      <w:pPr>
-        <w:pStyle w:val="Odstavec"/>
-        <w:rPr>
-          <w:lang w:val="cs-CZ"/>
-        </w:rPr>
-      </w:pPr>
-      <w:r>
-        <w:rPr>
-          <w:lang w:val="cs-CZ"/>
-        </w:rPr>
-        <w:t>Tento algoritmus s jistotou najde nejkratší cestu do cíle, pokud existuje a umí i zjistit, že taková cesta neexistuje. Jeho nevýhodou je, že hledá cíl ve všech směrec</w:t>
-      </w:r>
-      <w:r>
-        <w:rPr>
-          <w:lang w:val="cs-CZ"/>
-        </w:rPr>
-        <w:t xml:space="preserve">h a prohledává velké množství prostoru, což se projeví především ve velkých prázdných plochách bez zdí. Pokud start a cíl budou vzdálené deset polí, tak než se cíl nalezne, projdou se všechna pole do vzdálenosti devět od startu. Druhý problém je ještě výraznější, pokud na mapě velké tisíc krát tisíc polí neexistuje cesta mezi startem a cílem, tak se prohledá až milión polí než se zjistí, že cesta neexistuje. </w:t>
-      </w:r>
-    </w:p>
-    <w:p>
-      <w:pPr>
-        <w:pStyle w:val="Odstavec"/>
-        <w:tabs>
-          <w:tab w:val="clear" w:pos="-567"/>
-        </w:tabs>
-        <w:rPr>
-          <w:lang w:val="cs-CZ"/>
-        </w:rPr>
-      </w:pPr>
-      <w:r>
-        <w:rPr>
-          <w:lang w:val="cs-CZ"/>
-        </w:rPr>
-        <w:t>První problém lze částečně vyřešit vysláním vln zároveň z cíle a startu proti sobě. U příkladu polí vzdálených deset polí od sebe můžeme porovnat obsahy dvou kruhů o poloměru pět a jednoho o poloměru deset. Konstantu pí můžeme vynechat a máme to 2 * 5 * 5 = 50 ku 10 * 10 = 100, tedy u dvou vln se v tomto případě prohledá polovina polí oproti vlně jedné.</w:t>
+        <w:t>poloměru pět a jednoho o poloměru deset. Konstantu pí můžeme vynechat a máme to 2 * 5 * 5 = 50 ku 10 * 10 = 100, tedy u dvou vln se v tomto případě prohledá polovina polí oproti vlně jedné.</w:t>
       </w:r>
     </w:p>
     <w:p>
@@ -13319,14 +13807,14 @@
           <w:lang w:val="cs-CZ"/>
         </w:rPr>
       </w:pPr>
-      <w:bookmarkStart w:id="20" w:name="_Toc283310430"/>
+      <w:bookmarkStart w:id="21" w:name="_Toc284173453"/>
       <w:r>
         <w:rPr>
           <w:lang w:val="cs-CZ"/>
         </w:rPr>
         <w:t>Pár slov k A*</w:t>
       </w:r>
-      <w:bookmarkEnd w:id="20"/>
+      <w:bookmarkEnd w:id="21"/>
     </w:p>
     <w:p>
       <w:pPr>
@@ -13359,14 +13847,7 @@
         <w:rPr>
           <w:lang w:val="cs-CZ"/>
         </w:rPr>
-        <w:t xml:space="preserve">přibude druhý parametr, a to předpokládaná vzdálenost k cíli. Čtverce se prohledávají v pořadí dané </w:t>
-      </w:r>
-      <w:r>
-        <w:rPr>
-          <w:lang w:val="cs-CZ"/>
-        </w:rPr>
-        <w:lastRenderedPageBreak/>
-        <w:t>součtem vzdálenosti od počátku a předpokládané vzdálenosti do cíle. Čtverec, který má tento součet menší než jiný bude testován před ním.</w:t>
+        <w:t>přibude druhý parametr, a to předpokládaná vzdálenost k cíli. Čtverce se prohledávají v pořadí dané součtem vzdálenosti od počátku a předpokládané vzdálenosti do cíle. Čtverec, který má tento součet menší než jiný bude testován před ním.</w:t>
       </w:r>
     </w:p>
     <w:p>
@@ -13472,7 +13953,7 @@
           <w:lang w:val="cs-CZ"/>
         </w:rPr>
       </w:pPr>
-      <w:bookmarkStart w:id="21" w:name="_Toc283310431"/>
+      <w:bookmarkStart w:id="22" w:name="_Toc284173454"/>
       <w:proofErr w:type="spellStart"/>
       <w:r>
         <w:rPr>
@@ -13480,7 +13961,7 @@
         </w:rPr>
         <w:t>Skriptování</w:t>
       </w:r>
-      <w:bookmarkEnd w:id="21"/>
+      <w:bookmarkEnd w:id="22"/>
       <w:proofErr w:type="spellEnd"/>
     </w:p>
     <w:p>
@@ -13490,14 +13971,46 @@
           <w:lang w:val="cs-CZ"/>
         </w:rPr>
       </w:pPr>
-      <w:bookmarkStart w:id="22" w:name="_Toc283310432"/>
+      <w:bookmarkStart w:id="23" w:name="_Toc284173455"/>
       <w:r>
         <w:rPr>
           <w:lang w:val="cs-CZ"/>
         </w:rPr>
         <w:t>Co je to skript?</w:t>
       </w:r>
-      <w:bookmarkEnd w:id="22"/>
+      <w:bookmarkEnd w:id="23"/>
+    </w:p>
+    <w:p>
+      <w:pPr>
+        <w:pStyle w:val="Nadpis1"/>
+        <w:rPr>
+          <w:lang w:val="cs-CZ"/>
+        </w:rPr>
+      </w:pPr>
+      <w:bookmarkStart w:id="24" w:name="_Toc284173456"/>
+      <w:r>
+        <w:rPr>
+          <w:lang w:val="cs-CZ"/>
+        </w:rPr>
+        <w:t>Frameworky</w:t>
+      </w:r>
+      <w:bookmarkEnd w:id="24"/>
+    </w:p>
+    <w:p>
+      <w:pPr>
+        <w:pStyle w:val="Nadpis1"/>
+        <w:rPr>
+          <w:lang w:val="cs-CZ"/>
+        </w:rPr>
+      </w:pPr>
+      <w:bookmarkStart w:id="25" w:name="_Toc284173457"/>
+      <w:r>
+        <w:rPr>
+          <w:lang w:val="cs-CZ"/>
+        </w:rPr>
+        <w:t>Implementace</w:t>
+      </w:r>
+      <w:bookmarkEnd w:id="25"/>
     </w:p>
     <w:p>
       <w:pPr>
@@ -13506,20 +14019,14 @@
           <w:lang w:val="cs-CZ"/>
         </w:rPr>
       </w:pPr>
-      <w:r>
-        <w:rPr>
-          <w:lang w:val="cs-CZ"/>
-        </w:rPr>
-        <w:t xml:space="preserve"> </w:t>
-      </w:r>
-      <w:bookmarkStart w:id="23" w:name="_Toc283310433"/>
-      <w:r>
-        <w:rPr>
-          <w:lang w:val="cs-CZ"/>
-        </w:rPr>
-        <w:t>Iluze inteligence</w:t>
-      </w:r>
-      <w:bookmarkEnd w:id="23"/>
+      <w:bookmarkStart w:id="26" w:name="_Toc284173458"/>
+      <w:r>
+        <w:rPr>
+          <w:lang w:val="cs-CZ"/>
+        </w:rPr>
+        <w:t>Volba prostředí</w:t>
+      </w:r>
+      <w:bookmarkEnd w:id="26"/>
     </w:p>
     <w:p>
       <w:pPr>
@@ -13528,55 +14035,7 @@
           <w:lang w:val="cs-CZ"/>
         </w:rPr>
       </w:pPr>
-      <w:bookmarkStart w:id="24" w:name="_Toc283310434"/>
-      <w:r>
-        <w:rPr>
-          <w:lang w:val="cs-CZ"/>
-        </w:rPr>
-        <w:t>Frameworky</w:t>
-      </w:r>
-      <w:bookmarkEnd w:id="24"/>
-    </w:p>
-    <w:p>
-      <w:pPr>
-        <w:pStyle w:val="Nadpis1"/>
-        <w:rPr>
-          <w:lang w:val="cs-CZ"/>
-        </w:rPr>
-      </w:pPr>
-      <w:bookmarkStart w:id="25" w:name="_Toc283310435"/>
-      <w:r>
-        <w:rPr>
-          <w:lang w:val="cs-CZ"/>
-        </w:rPr>
-        <w:t>Implementace</w:t>
-      </w:r>
-      <w:bookmarkEnd w:id="25"/>
-    </w:p>
-    <w:p>
-      <w:pPr>
-        <w:pStyle w:val="Nadpis2"/>
-        <w:rPr>
-          <w:lang w:val="cs-CZ"/>
-        </w:rPr>
-      </w:pPr>
-      <w:bookmarkStart w:id="26" w:name="_Toc283310436"/>
-      <w:r>
-        <w:rPr>
-          <w:lang w:val="cs-CZ"/>
-        </w:rPr>
-        <w:t>Volba prostředí</w:t>
-      </w:r>
-      <w:bookmarkEnd w:id="26"/>
-    </w:p>
-    <w:p>
-      <w:pPr>
-        <w:pStyle w:val="Nadpis1"/>
-        <w:rPr>
-          <w:lang w:val="cs-CZ"/>
-        </w:rPr>
-      </w:pPr>
-      <w:bookmarkStart w:id="27" w:name="_Toc283310437"/>
+      <w:bookmarkStart w:id="27" w:name="_Toc284173459"/>
       <w:r>
         <w:rPr>
           <w:lang w:val="cs-CZ"/>
@@ -13601,7 +14060,7 @@
           <w:docGrid w:linePitch="360"/>
         </w:sectPr>
       </w:pPr>
-      <w:bookmarkStart w:id="28" w:name="_Toc283310438"/>
+      <w:bookmarkStart w:id="28" w:name="_Toc284173460"/>
       <w:r>
         <w:rPr>
           <w:lang w:val="cs-CZ"/>
@@ -13618,6 +14077,14 @@
     </w:p>
     <w:sdt>
       <w:sdtPr>
+        <w:rPr>
+          <w:rFonts w:cs="Times New Roman"/>
+          <w:b w:val="0"/>
+          <w:bCs w:val="0"/>
+          <w:kern w:val="0"/>
+          <w:sz w:val="24"/>
+          <w:szCs w:val="24"/>
+        </w:rPr>
         <w:id w:val="18616349"/>
         <w:docPartObj>
           <w:docPartGallery w:val="Bibliographies"/>
@@ -13626,17 +14093,11 @@
       </w:sdtPr>
       <w:sdtEndPr>
         <w:rPr>
-          <w:rFonts w:cs="Times New Roman"/>
-          <w:b w:val="0"/>
-          <w:bCs w:val="0"/>
-          <w:kern w:val="0"/>
-          <w:sz w:val="24"/>
-          <w:szCs w:val="24"/>
           <w:lang w:val="cs-CZ"/>
         </w:rPr>
       </w:sdtEndPr>
       <w:sdtContent>
-        <w:bookmarkStart w:id="29" w:name="_Toc283310439" w:displacedByCustomXml="prev"/>
+        <w:bookmarkStart w:id="29" w:name="_Toc284173461" w:displacedByCustomXml="prev"/>
         <w:p>
           <w:pPr>
             <w:pStyle w:val="Nadpis1"/>
@@ -13805,7 +14266,79 @@
             <w:rPr>
               <w:noProof/>
             </w:rPr>
-            <w:t xml:space="preserve">4. Glider. </w:t>
+            <w:t xml:space="preserve">4. </w:t>
+          </w:r>
+          <w:r>
+            <w:rPr>
+              <w:b/>
+              <w:bCs/>
+              <w:noProof/>
+            </w:rPr>
+            <w:t>Scott, Bob.</w:t>
+          </w:r>
+          <w:r>
+            <w:rPr>
+              <w:noProof/>
+            </w:rPr>
+            <w:t xml:space="preserve"> The Illusion of Intelligence. [book auth.] Steve Rabin. </w:t>
+          </w:r>
+          <w:r>
+            <w:rPr>
+              <w:i/>
+              <w:iCs/>
+              <w:noProof/>
+            </w:rPr>
+            <w:t xml:space="preserve">AI Game Wisdom. </w:t>
+          </w:r>
+        </w:p>
+        <w:p>
+          <w:pPr>
+            <w:pStyle w:val="Bibliografie"/>
+            <w:rPr>
+              <w:noProof/>
+            </w:rPr>
+          </w:pPr>
+          <w:r>
+            <w:rPr>
+              <w:noProof/>
+            </w:rPr>
+            <w:t xml:space="preserve">5. </w:t>
+          </w:r>
+          <w:r>
+            <w:rPr>
+              <w:b/>
+              <w:bCs/>
+              <w:noProof/>
+            </w:rPr>
+            <w:t>Kirby, Neil.</w:t>
+          </w:r>
+          <w:r>
+            <w:rPr>
+              <w:noProof/>
+            </w:rPr>
+            <w:t xml:space="preserve"> Solving the right problem. [book auth.] Steve Rabin. </w:t>
+          </w:r>
+          <w:r>
+            <w:rPr>
+              <w:i/>
+              <w:iCs/>
+              <w:noProof/>
+            </w:rPr>
+            <w:t xml:space="preserve">AI Game Wisdom. </w:t>
+          </w:r>
+        </w:p>
+        <w:p>
+          <w:pPr>
+            <w:pStyle w:val="Bibliografie"/>
+            <w:rPr>
+              <w:noProof/>
+            </w:rPr>
+          </w:pPr>
+          <w:r>
+            <w:rPr>
+              <w:noProof/>
+            </w:rPr>
+            <w:t xml:space="preserve">6. Glider. </w:t>
           </w:r>
           <w:r>
             <w:rPr>
@@ -13833,7 +14366,7 @@
             <w:rPr>
               <w:noProof/>
             </w:rPr>
-            <w:t xml:space="preserve">5. Life Simulation Game. </w:t>
+            <w:t xml:space="preserve">7. Life Simulation Game. </w:t>
           </w:r>
           <w:r>
             <w:rPr>
@@ -13861,7 +14394,7 @@
             <w:rPr>
               <w:noProof/>
             </w:rPr>
-            <w:t xml:space="preserve">6. </w:t>
+            <w:t xml:space="preserve">8. </w:t>
           </w:r>
           <w:r>
             <w:rPr>
@@ -13935,7 +14468,7 @@
           <w:docGrid w:linePitch="360"/>
         </w:sectPr>
       </w:pPr>
-      <w:bookmarkStart w:id="30" w:name="_Toc283310440"/>
+      <w:bookmarkStart w:id="30" w:name="_Toc284173462"/>
       <w:r>
         <w:rPr>
           <w:lang w:val="cs-CZ"/>
@@ -13951,7 +14484,7 @@
           <w:lang w:val="cs-CZ"/>
         </w:rPr>
       </w:pPr>
-      <w:bookmarkStart w:id="31" w:name="_Toc283310441"/>
+      <w:bookmarkStart w:id="31" w:name="_Toc284173463"/>
       <w:r>
         <w:rPr>
           <w:bCs w:val="0"/>
@@ -14609,7 +15142,7 @@
         <w:rPr>
           <w:noProof/>
         </w:rPr>
-        <w:t>14</w:t>
+        <w:t>19</w:t>
       </w:r>
     </w:fldSimple>
   </w:p>
@@ -14694,7 +15227,7 @@
           <w:noProof/>
           <w:lang w:val="cs-CZ"/>
         </w:rPr>
-        <w:t>2</w:t>
+        <w:t>3</w:t>
       </w:r>
     </w:fldSimple>
     <w:r>
@@ -14709,13 +15242,7 @@
           <w:noProof/>
           <w:lang w:val="cs-CZ"/>
         </w:rPr>
-        <w:t>AI</w:t>
-      </w:r>
-      <w:r>
-        <w:rPr>
-          <w:noProof/>
-        </w:rPr>
-        <w:t xml:space="preserve"> algoritmy</w:t>
+        <w:t>Frameworky</w:t>
       </w:r>
     </w:fldSimple>
   </w:p>
@@ -18819,7 +19346,7 @@
     <b:MonthAccessed>leden</b:MonthAccessed>
     <b:DayAccessed>20</b:DayAccessed>
     <b:URL>http://inventors.about.com/library/inventors/blcomputer_videogames.htm</b:URL>
-    <b:RefOrder>6</b:RefOrder>
+    <b:RefOrder>8</b:RefOrder>
   </b:Source>
   <b:Source>
     <b:Tag>Lac11</b:Tag>
@@ -18911,7 +19438,7 @@
     <b:MonthAccessed>leden</b:MonthAccessed>
     <b:DayAccessed>20</b:DayAccessed>
     <b:URL>http://www.conwaylife.com/wiki/index.php?title=Glider</b:URL>
-    <b:RefOrder>4</b:RefOrder>
+    <b:RefOrder>6</b:RefOrder>
   </b:Source>
   <b:Source>
     <b:Tag>Lif11</b:Tag>
@@ -18927,13 +19454,67 @@
     <b:MonthAccessed>leden</b:MonthAccessed>
     <b:DayAccessed>20</b:DayAccessed>
     <b:URL>http://en.wikipedia.org/wiki/Life_simulation_game</b:URL>
+    <b:RefOrder>7</b:RefOrder>
+  </b:Source>
+  <b:Source>
+    <b:Tag>Nei</b:Tag>
+    <b:SourceType>BookSection</b:SourceType>
+    <b:Guid>{A6166361-A93A-4DA9-A3AD-C367FC641CA6}</b:Guid>
+    <b:LCID>0</b:LCID>
+    <b:Author>
+      <b:Author>
+        <b:NameList>
+          <b:Person>
+            <b:Last>Kirby</b:Last>
+            <b:First>Neil</b:First>
+          </b:Person>
+        </b:NameList>
+      </b:Author>
+      <b:BookAuthor>
+        <b:NameList>
+          <b:Person>
+            <b:Last>Rabin</b:Last>
+            <b:First>Steve</b:First>
+          </b:Person>
+        </b:NameList>
+      </b:BookAuthor>
+    </b:Author>
+    <b:Title>Solving the right problem</b:Title>
+    <b:BookTitle>AI Game Wisdom</b:BookTitle>
     <b:RefOrder>5</b:RefOrder>
+  </b:Source>
+  <b:Source>
+    <b:Tag>Bob</b:Tag>
+    <b:SourceType>BookSection</b:SourceType>
+    <b:Guid>{E123D72B-C54F-4862-881C-E5DC81353DF8}</b:Guid>
+    <b:LCID>0</b:LCID>
+    <b:Author>
+      <b:Author>
+        <b:NameList>
+          <b:Person>
+            <b:Last>Scott</b:Last>
+            <b:First>Bob</b:First>
+          </b:Person>
+        </b:NameList>
+      </b:Author>
+      <b:BookAuthor>
+        <b:NameList>
+          <b:Person>
+            <b:Last>Rabin</b:Last>
+            <b:First>Steve</b:First>
+          </b:Person>
+        </b:NameList>
+      </b:BookAuthor>
+    </b:Author>
+    <b:Title>The Illusion of Intelligence</b:Title>
+    <b:BookTitle>AI Game Wisdom</b:BookTitle>
+    <b:RefOrder>4</b:RefOrder>
   </b:Source>
 </b:Sources>
 </file>
 
 <file path=customXml/itemProps1.xml><?xml version="1.0" encoding="utf-8"?>
-<ds:datastoreItem xmlns:ds="http://schemas.openxmlformats.org/officeDocument/2006/customXml" ds:itemID="{ED0BA468-7C33-4FBD-B7A5-CEF613A3F058}">
+<ds:datastoreItem xmlns:ds="http://schemas.openxmlformats.org/officeDocument/2006/customXml" ds:itemID="{CB4504B2-E912-4CAC-B085-898D3F0AF6C1}">
   <ds:schemaRefs>
     <ds:schemaRef ds:uri="http://schemas.openxmlformats.org/officeDocument/2006/bibliography"/>
   </ds:schemaRefs>

</xml_diff>

<commit_message>
bc - gramatic mistakes repaired
</commit_message>
<xml_diff>
--- a/docs/bc/bakal��ka.docx
+++ b/docs/bc/bakal��ka.docx
@@ -8209,7 +8209,7 @@
         </w:rPr>
         <w:fldChar w:fldCharType="separate"/>
       </w:r>
-      <w:hyperlink w:anchor="_Toc284323496" w:history="1">
+      <w:hyperlink w:anchor="_Toc284329824" w:history="1">
         <w:r>
           <w:rPr>
             <w:rStyle w:val="Hypertextovodkaz"/>
@@ -8237,7 +8237,7 @@
             <w:noProof/>
             <w:webHidden/>
           </w:rPr>
-          <w:instrText xml:space="preserve"> PAGEREF _Toc284323496 \h </w:instrText>
+          <w:instrText xml:space="preserve"> PAGEREF _Toc284329824 \h </w:instrText>
         </w:r>
         <w:r>
           <w:rPr>
@@ -8285,7 +8285,7 @@
           <w:lang w:val="cs-CZ"/>
         </w:rPr>
       </w:pPr>
-      <w:hyperlink w:anchor="_Toc284323497" w:history="1">
+      <w:hyperlink w:anchor="_Toc284329825" w:history="1">
         <w:r>
           <w:rPr>
             <w:rStyle w:val="Hypertextovodkaz"/>
@@ -8313,7 +8313,7 @@
             <w:noProof/>
             <w:webHidden/>
           </w:rPr>
-          <w:instrText xml:space="preserve"> PAGEREF _Toc284323497 \h </w:instrText>
+          <w:instrText xml:space="preserve"> PAGEREF _Toc284329825 \h </w:instrText>
         </w:r>
         <w:r>
           <w:rPr>
@@ -8362,7 +8362,7 @@
           <w:lang w:val="cs-CZ"/>
         </w:rPr>
       </w:pPr>
-      <w:hyperlink w:anchor="_Toc284323498" w:history="1">
+      <w:hyperlink w:anchor="_Toc284329826" w:history="1">
         <w:r>
           <w:rPr>
             <w:rStyle w:val="Hypertextovodkaz"/>
@@ -8411,7 +8411,7 @@
             <w:noProof/>
             <w:webHidden/>
           </w:rPr>
-          <w:instrText xml:space="preserve"> PAGEREF _Toc284323498 \h </w:instrText>
+          <w:instrText xml:space="preserve"> PAGEREF _Toc284329826 \h </w:instrText>
         </w:r>
         <w:r>
           <w:rPr>
@@ -8458,7 +8458,7 @@
           <w:lang w:val="cs-CZ"/>
         </w:rPr>
       </w:pPr>
-      <w:hyperlink w:anchor="_Toc284323499" w:history="1">
+      <w:hyperlink w:anchor="_Toc284329827" w:history="1">
         <w:r>
           <w:rPr>
             <w:rStyle w:val="Hypertextovodkaz"/>
@@ -8505,7 +8505,7 @@
             <w:noProof/>
             <w:webHidden/>
           </w:rPr>
-          <w:instrText xml:space="preserve"> PAGEREF _Toc284323499 \h </w:instrText>
+          <w:instrText xml:space="preserve"> PAGEREF _Toc284329827 \h </w:instrText>
         </w:r>
         <w:r>
           <w:rPr>
@@ -8552,7 +8552,7 @@
           <w:lang w:val="cs-CZ"/>
         </w:rPr>
       </w:pPr>
-      <w:hyperlink w:anchor="_Toc284323500" w:history="1">
+      <w:hyperlink w:anchor="_Toc284329828" w:history="1">
         <w:r>
           <w:rPr>
             <w:rStyle w:val="Hypertextovodkaz"/>
@@ -8599,7 +8599,7 @@
             <w:noProof/>
             <w:webHidden/>
           </w:rPr>
-          <w:instrText xml:space="preserve"> PAGEREF _Toc284323500 \h </w:instrText>
+          <w:instrText xml:space="preserve"> PAGEREF _Toc284329828 \h </w:instrText>
         </w:r>
         <w:r>
           <w:rPr>
@@ -8648,7 +8648,7 @@
           <w:lang w:val="cs-CZ"/>
         </w:rPr>
       </w:pPr>
-      <w:hyperlink w:anchor="_Toc284323501" w:history="1">
+      <w:hyperlink w:anchor="_Toc284329829" w:history="1">
         <w:r>
           <w:rPr>
             <w:rStyle w:val="Hypertextovodkaz"/>
@@ -8697,7 +8697,7 @@
             <w:noProof/>
             <w:webHidden/>
           </w:rPr>
-          <w:instrText xml:space="preserve"> PAGEREF _Toc284323501 \h </w:instrText>
+          <w:instrText xml:space="preserve"> PAGEREF _Toc284329829 \h </w:instrText>
         </w:r>
         <w:r>
           <w:rPr>
@@ -8744,7 +8744,7 @@
           <w:lang w:val="cs-CZ"/>
         </w:rPr>
       </w:pPr>
-      <w:hyperlink w:anchor="_Toc284323502" w:history="1">
+      <w:hyperlink w:anchor="_Toc284329830" w:history="1">
         <w:r>
           <w:rPr>
             <w:rStyle w:val="Hypertextovodkaz"/>
@@ -8791,7 +8791,7 @@
             <w:noProof/>
             <w:webHidden/>
           </w:rPr>
-          <w:instrText xml:space="preserve"> PAGEREF _Toc284323502 \h </w:instrText>
+          <w:instrText xml:space="preserve"> PAGEREF _Toc284329830 \h </w:instrText>
         </w:r>
         <w:r>
           <w:rPr>
@@ -8838,7 +8838,7 @@
           <w:lang w:val="cs-CZ"/>
         </w:rPr>
       </w:pPr>
-      <w:hyperlink w:anchor="_Toc284323503" w:history="1">
+      <w:hyperlink w:anchor="_Toc284329831" w:history="1">
         <w:r>
           <w:rPr>
             <w:rStyle w:val="Hypertextovodkaz"/>
@@ -8885,7 +8885,7 @@
             <w:noProof/>
             <w:webHidden/>
           </w:rPr>
-          <w:instrText xml:space="preserve"> PAGEREF _Toc284323503 \h </w:instrText>
+          <w:instrText xml:space="preserve"> PAGEREF _Toc284329831 \h </w:instrText>
         </w:r>
         <w:r>
           <w:rPr>
@@ -8932,7 +8932,7 @@
           <w:lang w:val="cs-CZ"/>
         </w:rPr>
       </w:pPr>
-      <w:hyperlink w:anchor="_Toc284323504" w:history="1">
+      <w:hyperlink w:anchor="_Toc284329832" w:history="1">
         <w:r>
           <w:rPr>
             <w:rStyle w:val="Hypertextovodkaz"/>
@@ -8979,7 +8979,7 @@
             <w:noProof/>
             <w:webHidden/>
           </w:rPr>
-          <w:instrText xml:space="preserve"> PAGEREF _Toc284323504 \h </w:instrText>
+          <w:instrText xml:space="preserve"> PAGEREF _Toc284329832 \h </w:instrText>
         </w:r>
         <w:r>
           <w:rPr>
@@ -9026,7 +9026,7 @@
           <w:lang w:val="cs-CZ"/>
         </w:rPr>
       </w:pPr>
-      <w:hyperlink w:anchor="_Toc284323505" w:history="1">
+      <w:hyperlink w:anchor="_Toc284329833" w:history="1">
         <w:r>
           <w:rPr>
             <w:rStyle w:val="Hypertextovodkaz"/>
@@ -9073,7 +9073,7 @@
             <w:noProof/>
             <w:webHidden/>
           </w:rPr>
-          <w:instrText xml:space="preserve"> PAGEREF _Toc284323505 \h </w:instrText>
+          <w:instrText xml:space="preserve"> PAGEREF _Toc284329833 \h </w:instrText>
         </w:r>
         <w:r>
           <w:rPr>
@@ -9121,7 +9121,7 @@
           <w:lang w:val="cs-CZ"/>
         </w:rPr>
       </w:pPr>
-      <w:hyperlink w:anchor="_Toc284323506" w:history="1">
+      <w:hyperlink w:anchor="_Toc284329834" w:history="1">
         <w:r>
           <w:rPr>
             <w:rStyle w:val="Hypertextovodkaz"/>
@@ -9169,7 +9169,7 @@
             <w:noProof/>
             <w:webHidden/>
           </w:rPr>
-          <w:instrText xml:space="preserve"> PAGEREF _Toc284323506 \h </w:instrText>
+          <w:instrText xml:space="preserve"> PAGEREF _Toc284329834 \h </w:instrText>
         </w:r>
         <w:r>
           <w:rPr>
@@ -9217,7 +9217,7 @@
           <w:lang w:val="cs-CZ"/>
         </w:rPr>
       </w:pPr>
-      <w:hyperlink w:anchor="_Toc284323507" w:history="1">
+      <w:hyperlink w:anchor="_Toc284329835" w:history="1">
         <w:r>
           <w:rPr>
             <w:rStyle w:val="Hypertextovodkaz"/>
@@ -9263,7 +9263,7 @@
             <w:noProof/>
             <w:webHidden/>
           </w:rPr>
-          <w:instrText xml:space="preserve"> PAGEREF _Toc284323507 \h </w:instrText>
+          <w:instrText xml:space="preserve"> PAGEREF _Toc284329835 \h </w:instrText>
         </w:r>
         <w:r>
           <w:rPr>
@@ -9311,7 +9311,7 @@
           <w:lang w:val="cs-CZ"/>
         </w:rPr>
       </w:pPr>
-      <w:hyperlink w:anchor="_Toc284323508" w:history="1">
+      <w:hyperlink w:anchor="_Toc284329836" w:history="1">
         <w:r>
           <w:rPr>
             <w:rStyle w:val="Hypertextovodkaz"/>
@@ -9359,7 +9359,7 @@
             <w:noProof/>
             <w:webHidden/>
           </w:rPr>
-          <w:instrText xml:space="preserve"> PAGEREF _Toc284323508 \h </w:instrText>
+          <w:instrText xml:space="preserve"> PAGEREF _Toc284329836 \h </w:instrText>
         </w:r>
         <w:r>
           <w:rPr>
@@ -9407,7 +9407,7 @@
           <w:lang w:val="cs-CZ"/>
         </w:rPr>
       </w:pPr>
-      <w:hyperlink w:anchor="_Toc284323509" w:history="1">
+      <w:hyperlink w:anchor="_Toc284329837" w:history="1">
         <w:r>
           <w:rPr>
             <w:rStyle w:val="Hypertextovodkaz"/>
@@ -9455,7 +9455,7 @@
             <w:noProof/>
             <w:webHidden/>
           </w:rPr>
-          <w:instrText xml:space="preserve"> PAGEREF _Toc284323509 \h </w:instrText>
+          <w:instrText xml:space="preserve"> PAGEREF _Toc284329837 \h </w:instrText>
         </w:r>
         <w:r>
           <w:rPr>
@@ -9503,7 +9503,7 @@
           <w:lang w:val="cs-CZ"/>
         </w:rPr>
       </w:pPr>
-      <w:hyperlink w:anchor="_Toc284323510" w:history="1">
+      <w:hyperlink w:anchor="_Toc284329838" w:history="1">
         <w:r>
           <w:rPr>
             <w:rStyle w:val="Hypertextovodkaz"/>
@@ -9566,7 +9566,7 @@
             <w:noProof/>
             <w:webHidden/>
           </w:rPr>
-          <w:instrText xml:space="preserve"> PAGEREF _Toc284323510 \h </w:instrText>
+          <w:instrText xml:space="preserve"> PAGEREF _Toc284329838 \h </w:instrText>
         </w:r>
         <w:r>
           <w:rPr>
@@ -9613,7 +9613,7 @@
           <w:lang w:val="cs-CZ"/>
         </w:rPr>
       </w:pPr>
-      <w:hyperlink w:anchor="_Toc284323511" w:history="1">
+      <w:hyperlink w:anchor="_Toc284329839" w:history="1">
         <w:r>
           <w:rPr>
             <w:rStyle w:val="Hypertextovodkaz"/>
@@ -9660,7 +9660,7 @@
             <w:noProof/>
             <w:webHidden/>
           </w:rPr>
-          <w:instrText xml:space="preserve"> PAGEREF _Toc284323511 \h </w:instrText>
+          <w:instrText xml:space="preserve"> PAGEREF _Toc284329839 \h </w:instrText>
         </w:r>
         <w:r>
           <w:rPr>
@@ -9707,7 +9707,7 @@
           <w:lang w:val="cs-CZ"/>
         </w:rPr>
       </w:pPr>
-      <w:hyperlink w:anchor="_Toc284323512" w:history="1">
+      <w:hyperlink w:anchor="_Toc284329840" w:history="1">
         <w:r>
           <w:rPr>
             <w:rStyle w:val="Hypertextovodkaz"/>
@@ -9754,7 +9754,7 @@
             <w:noProof/>
             <w:webHidden/>
           </w:rPr>
-          <w:instrText xml:space="preserve"> PAGEREF _Toc284323512 \h </w:instrText>
+          <w:instrText xml:space="preserve"> PAGEREF _Toc284329840 \h </w:instrText>
         </w:r>
         <w:r>
           <w:rPr>
@@ -9801,7 +9801,7 @@
           <w:lang w:val="cs-CZ"/>
         </w:rPr>
       </w:pPr>
-      <w:hyperlink w:anchor="_Toc284323513" w:history="1">
+      <w:hyperlink w:anchor="_Toc284329841" w:history="1">
         <w:r>
           <w:rPr>
             <w:rStyle w:val="Hypertextovodkaz"/>
@@ -9848,7 +9848,7 @@
             <w:noProof/>
             <w:webHidden/>
           </w:rPr>
-          <w:instrText xml:space="preserve"> PAGEREF _Toc284323513 \h </w:instrText>
+          <w:instrText xml:space="preserve"> PAGEREF _Toc284329841 \h </w:instrText>
         </w:r>
         <w:r>
           <w:rPr>
@@ -9896,7 +9896,7 @@
           <w:lang w:val="cs-CZ"/>
         </w:rPr>
       </w:pPr>
-      <w:hyperlink w:anchor="_Toc284323514" w:history="1">
+      <w:hyperlink w:anchor="_Toc284329842" w:history="1">
         <w:r>
           <w:rPr>
             <w:rStyle w:val="Hypertextovodkaz"/>
@@ -9944,7 +9944,7 @@
             <w:noProof/>
             <w:webHidden/>
           </w:rPr>
-          <w:instrText xml:space="preserve"> PAGEREF _Toc284323514 \h </w:instrText>
+          <w:instrText xml:space="preserve"> PAGEREF _Toc284329842 \h </w:instrText>
         </w:r>
         <w:r>
           <w:rPr>
@@ -9992,7 +9992,7 @@
           <w:lang w:val="cs-CZ"/>
         </w:rPr>
       </w:pPr>
-      <w:hyperlink w:anchor="_Toc284323515" w:history="1">
+      <w:hyperlink w:anchor="_Toc284329843" w:history="1">
         <w:r>
           <w:rPr>
             <w:rStyle w:val="Hypertextovodkaz"/>
@@ -10055,7 +10055,7 @@
             <w:noProof/>
             <w:webHidden/>
           </w:rPr>
-          <w:instrText xml:space="preserve"> PAGEREF _Toc284323515 \h </w:instrText>
+          <w:instrText xml:space="preserve"> PAGEREF _Toc284329843 \h </w:instrText>
         </w:r>
         <w:r>
           <w:rPr>
@@ -10102,7 +10102,7 @@
           <w:lang w:val="cs-CZ"/>
         </w:rPr>
       </w:pPr>
-      <w:hyperlink w:anchor="_Toc284323516" w:history="1">
+      <w:hyperlink w:anchor="_Toc284329844" w:history="1">
         <w:r>
           <w:rPr>
             <w:rStyle w:val="Hypertextovodkaz"/>
@@ -10156,7 +10156,7 @@
             <w:noProof/>
             <w:webHidden/>
           </w:rPr>
-          <w:instrText xml:space="preserve"> PAGEREF _Toc284323516 \h </w:instrText>
+          <w:instrText xml:space="preserve"> PAGEREF _Toc284329844 \h </w:instrText>
         </w:r>
         <w:r>
           <w:rPr>
@@ -10204,7 +10204,7 @@
           <w:lang w:val="cs-CZ"/>
         </w:rPr>
       </w:pPr>
-      <w:hyperlink w:anchor="_Toc284323517" w:history="1">
+      <w:hyperlink w:anchor="_Toc284329845" w:history="1">
         <w:r>
           <w:rPr>
             <w:rStyle w:val="Hypertextovodkaz"/>
@@ -10252,7 +10252,7 @@
             <w:noProof/>
             <w:webHidden/>
           </w:rPr>
-          <w:instrText xml:space="preserve"> PAGEREF _Toc284323517 \h </w:instrText>
+          <w:instrText xml:space="preserve"> PAGEREF _Toc284329845 \h </w:instrText>
         </w:r>
         <w:r>
           <w:rPr>
@@ -10300,7 +10300,7 @@
           <w:lang w:val="cs-CZ"/>
         </w:rPr>
       </w:pPr>
-      <w:hyperlink w:anchor="_Toc284323518" w:history="1">
+      <w:hyperlink w:anchor="_Toc284329846" w:history="1">
         <w:r>
           <w:rPr>
             <w:rStyle w:val="Hypertextovodkaz"/>
@@ -10348,7 +10348,7 @@
             <w:noProof/>
             <w:webHidden/>
           </w:rPr>
-          <w:instrText xml:space="preserve"> PAGEREF _Toc284323518 \h </w:instrText>
+          <w:instrText xml:space="preserve"> PAGEREF _Toc284329846 \h </w:instrText>
         </w:r>
         <w:r>
           <w:rPr>
@@ -10396,7 +10396,7 @@
           <w:lang w:val="cs-CZ"/>
         </w:rPr>
       </w:pPr>
-      <w:hyperlink w:anchor="_Toc284323519" w:history="1">
+      <w:hyperlink w:anchor="_Toc284329847" w:history="1">
         <w:r>
           <w:rPr>
             <w:rStyle w:val="Hypertextovodkaz"/>
@@ -10444,7 +10444,7 @@
             <w:noProof/>
             <w:webHidden/>
           </w:rPr>
-          <w:instrText xml:space="preserve"> PAGEREF _Toc284323519 \h </w:instrText>
+          <w:instrText xml:space="preserve"> PAGEREF _Toc284329847 \h </w:instrText>
         </w:r>
         <w:r>
           <w:rPr>
@@ -10492,7 +10492,7 @@
           <w:lang w:val="cs-CZ"/>
         </w:rPr>
       </w:pPr>
-      <w:hyperlink w:anchor="_Toc284323520" w:history="1">
+      <w:hyperlink w:anchor="_Toc284329848" w:history="1">
         <w:r>
           <w:rPr>
             <w:rStyle w:val="Hypertextovodkaz"/>
@@ -10540,7 +10540,7 @@
             <w:noProof/>
             <w:webHidden/>
           </w:rPr>
-          <w:instrText xml:space="preserve"> PAGEREF _Toc284323520 \h </w:instrText>
+          <w:instrText xml:space="preserve"> PAGEREF _Toc284329848 \h </w:instrText>
         </w:r>
         <w:r>
           <w:rPr>
@@ -10588,7 +10588,7 @@
           <w:lang w:val="cs-CZ"/>
         </w:rPr>
       </w:pPr>
-      <w:hyperlink w:anchor="_Toc284323521" w:history="1">
+      <w:hyperlink w:anchor="_Toc284329849" w:history="1">
         <w:r>
           <w:rPr>
             <w:rStyle w:val="Hypertextovodkaz"/>
@@ -10636,7 +10636,7 @@
             <w:noProof/>
             <w:webHidden/>
           </w:rPr>
-          <w:instrText xml:space="preserve"> PAGEREF _Toc284323521 \h </w:instrText>
+          <w:instrText xml:space="preserve"> PAGEREF _Toc284329849 \h </w:instrText>
         </w:r>
         <w:r>
           <w:rPr>
@@ -10683,7 +10683,7 @@
           <w:lang w:val="cs-CZ"/>
         </w:rPr>
       </w:pPr>
-      <w:hyperlink w:anchor="_Toc284323522" w:history="1">
+      <w:hyperlink w:anchor="_Toc284329850" w:history="1">
         <w:r>
           <w:rPr>
             <w:rStyle w:val="Hypertextovodkaz"/>
@@ -10730,7 +10730,7 @@
             <w:noProof/>
             <w:webHidden/>
           </w:rPr>
-          <w:instrText xml:space="preserve"> PAGEREF _Toc284323522 \h </w:instrText>
+          <w:instrText xml:space="preserve"> PAGEREF _Toc284329850 \h </w:instrText>
         </w:r>
         <w:r>
           <w:rPr>
@@ -10777,7 +10777,7 @@
           <w:lang w:val="cs-CZ"/>
         </w:rPr>
       </w:pPr>
-      <w:hyperlink w:anchor="_Toc284323523" w:history="1">
+      <w:hyperlink w:anchor="_Toc284329851" w:history="1">
         <w:r>
           <w:rPr>
             <w:rStyle w:val="Hypertextovodkaz"/>
@@ -10824,7 +10824,7 @@
             <w:noProof/>
             <w:webHidden/>
           </w:rPr>
-          <w:instrText xml:space="preserve"> PAGEREF _Toc284323523 \h </w:instrText>
+          <w:instrText xml:space="preserve"> PAGEREF _Toc284329851 \h </w:instrText>
         </w:r>
         <w:r>
           <w:rPr>
@@ -10873,7 +10873,7 @@
           <w:lang w:val="cs-CZ"/>
         </w:rPr>
       </w:pPr>
-      <w:hyperlink w:anchor="_Toc284323524" w:history="1">
+      <w:hyperlink w:anchor="_Toc284329852" w:history="1">
         <w:r>
           <w:rPr>
             <w:rStyle w:val="Hypertextovodkaz"/>
@@ -10922,7 +10922,7 @@
             <w:noProof/>
             <w:webHidden/>
           </w:rPr>
-          <w:instrText xml:space="preserve"> PAGEREF _Toc284323524 \h </w:instrText>
+          <w:instrText xml:space="preserve"> PAGEREF _Toc284329852 \h </w:instrText>
         </w:r>
         <w:r>
           <w:rPr>
@@ -10971,7 +10971,7 @@
           <w:lang w:val="cs-CZ"/>
         </w:rPr>
       </w:pPr>
-      <w:hyperlink w:anchor="_Toc284323525" w:history="1">
+      <w:hyperlink w:anchor="_Toc284329853" w:history="1">
         <w:r>
           <w:rPr>
             <w:rStyle w:val="Hypertextovodkaz"/>
@@ -10999,7 +10999,7 @@
             <w:noProof/>
             <w:lang w:val="cs-CZ"/>
           </w:rPr>
-          <w:t>Strategické hry</w:t>
+          <w:t>Implementace</w:t>
         </w:r>
         <w:r>
           <w:rPr>
@@ -11020,7 +11020,101 @@
             <w:noProof/>
             <w:webHidden/>
           </w:rPr>
-          <w:instrText xml:space="preserve"> PAGEREF _Toc284323525 \h </w:instrText>
+          <w:instrText xml:space="preserve"> PAGEREF _Toc284329853 \h </w:instrText>
+        </w:r>
+        <w:r>
+          <w:rPr>
+            <w:noProof/>
+            <w:webHidden/>
+          </w:rPr>
+        </w:r>
+        <w:r>
+          <w:rPr>
+            <w:noProof/>
+            <w:webHidden/>
+          </w:rPr>
+          <w:fldChar w:fldCharType="separate"/>
+        </w:r>
+        <w:r>
+          <w:rPr>
+            <w:noProof/>
+            <w:webHidden/>
+          </w:rPr>
+          <w:t>22</w:t>
+        </w:r>
+        <w:r>
+          <w:rPr>
+            <w:noProof/>
+            <w:webHidden/>
+          </w:rPr>
+          <w:fldChar w:fldCharType="end"/>
+        </w:r>
+      </w:hyperlink>
+    </w:p>
+    <w:p>
+      <w:pPr>
+        <w:pStyle w:val="Obsah2"/>
+        <w:tabs>
+          <w:tab w:val="left" w:pos="720"/>
+          <w:tab w:val="right" w:leader="dot" w:pos="8493"/>
+        </w:tabs>
+        <w:rPr>
+          <w:rFonts w:asciiTheme="minorHAnsi" w:eastAsiaTheme="minorEastAsia" w:hAnsiTheme="minorHAnsi" w:cstheme="minorBidi"/>
+          <w:smallCaps w:val="0"/>
+          <w:noProof/>
+          <w:sz w:val="22"/>
+          <w:szCs w:val="22"/>
+          <w:lang w:val="cs-CZ"/>
+        </w:rPr>
+      </w:pPr>
+      <w:hyperlink w:anchor="_Toc284329854" w:history="1">
+        <w:r>
+          <w:rPr>
+            <w:rStyle w:val="Hypertextovodkaz"/>
+            <w:noProof/>
+            <w:lang w:val="cs-CZ"/>
+          </w:rPr>
+          <w:t>4.1</w:t>
+        </w:r>
+        <w:r>
+          <w:rPr>
+            <w:rFonts w:asciiTheme="minorHAnsi" w:eastAsiaTheme="minorEastAsia" w:hAnsiTheme="minorHAnsi" w:cstheme="minorBidi"/>
+            <w:smallCaps w:val="0"/>
+            <w:noProof/>
+            <w:sz w:val="22"/>
+            <w:szCs w:val="22"/>
+            <w:lang w:val="cs-CZ"/>
+          </w:rPr>
+          <w:tab/>
+        </w:r>
+        <w:r>
+          <w:rPr>
+            <w:rStyle w:val="Hypertextovodkaz"/>
+            <w:noProof/>
+            <w:lang w:val="cs-CZ"/>
+          </w:rPr>
+          <w:t>Volba prostředí</w:t>
+        </w:r>
+        <w:r>
+          <w:rPr>
+            <w:noProof/>
+            <w:webHidden/>
+          </w:rPr>
+          <w:tab/>
+        </w:r>
+        <w:r>
+          <w:rPr>
+            <w:noProof/>
+            <w:webHidden/>
+          </w:rPr>
+          <w:fldChar w:fldCharType="begin"/>
+        </w:r>
+        <w:r>
+          <w:rPr>
+            <w:noProof/>
+            <w:webHidden/>
+          </w:rPr>
+          <w:instrText xml:space="preserve"> PAGEREF _Toc284329854 \h </w:instrText>
         </w:r>
         <w:r>
           <w:rPr>
@@ -11069,7 +11163,7 @@
           <w:lang w:val="cs-CZ"/>
         </w:rPr>
       </w:pPr>
-      <w:hyperlink w:anchor="_Toc284323526" w:history="1">
+      <w:hyperlink w:anchor="_Toc284329855" w:history="1">
         <w:r>
           <w:rPr>
             <w:rStyle w:val="Hypertextovodkaz"/>
@@ -11097,7 +11191,7 @@
             <w:noProof/>
             <w:lang w:val="cs-CZ"/>
           </w:rPr>
-          <w:t>Implementace</w:t>
+          <w:t>Pozorování</w:t>
         </w:r>
         <w:r>
           <w:rPr>
@@ -11118,101 +11212,7 @@
             <w:noProof/>
             <w:webHidden/>
           </w:rPr>
-          <w:instrText xml:space="preserve"> PAGEREF _Toc284323526 \h </w:instrText>
-        </w:r>
-        <w:r>
-          <w:rPr>
-            <w:noProof/>
-            <w:webHidden/>
-          </w:rPr>
-        </w:r>
-        <w:r>
-          <w:rPr>
-            <w:noProof/>
-            <w:webHidden/>
-          </w:rPr>
-          <w:fldChar w:fldCharType="separate"/>
-        </w:r>
-        <w:r>
-          <w:rPr>
-            <w:noProof/>
-            <w:webHidden/>
-          </w:rPr>
-          <w:t>22</w:t>
-        </w:r>
-        <w:r>
-          <w:rPr>
-            <w:noProof/>
-            <w:webHidden/>
-          </w:rPr>
-          <w:fldChar w:fldCharType="end"/>
-        </w:r>
-      </w:hyperlink>
-    </w:p>
-    <w:p>
-      <w:pPr>
-        <w:pStyle w:val="Obsah2"/>
-        <w:tabs>
-          <w:tab w:val="left" w:pos="720"/>
-          <w:tab w:val="right" w:leader="dot" w:pos="8493"/>
-        </w:tabs>
-        <w:rPr>
-          <w:rFonts w:asciiTheme="minorHAnsi" w:eastAsiaTheme="minorEastAsia" w:hAnsiTheme="minorHAnsi" w:cstheme="minorBidi"/>
-          <w:smallCaps w:val="0"/>
-          <w:noProof/>
-          <w:sz w:val="22"/>
-          <w:szCs w:val="22"/>
-          <w:lang w:val="cs-CZ"/>
-        </w:rPr>
-      </w:pPr>
-      <w:hyperlink w:anchor="_Toc284323527" w:history="1">
-        <w:r>
-          <w:rPr>
-            <w:rStyle w:val="Hypertextovodkaz"/>
-            <w:noProof/>
-            <w:lang w:val="cs-CZ"/>
-          </w:rPr>
-          <w:t>5.1</w:t>
-        </w:r>
-        <w:r>
-          <w:rPr>
-            <w:rFonts w:asciiTheme="minorHAnsi" w:eastAsiaTheme="minorEastAsia" w:hAnsiTheme="minorHAnsi" w:cstheme="minorBidi"/>
-            <w:smallCaps w:val="0"/>
-            <w:noProof/>
-            <w:sz w:val="22"/>
-            <w:szCs w:val="22"/>
-            <w:lang w:val="cs-CZ"/>
-          </w:rPr>
-          <w:tab/>
-        </w:r>
-        <w:r>
-          <w:rPr>
-            <w:rStyle w:val="Hypertextovodkaz"/>
-            <w:noProof/>
-            <w:lang w:val="cs-CZ"/>
-          </w:rPr>
-          <w:t>Volba prostředí</w:t>
-        </w:r>
-        <w:r>
-          <w:rPr>
-            <w:noProof/>
-            <w:webHidden/>
-          </w:rPr>
-          <w:tab/>
-        </w:r>
-        <w:r>
-          <w:rPr>
-            <w:noProof/>
-            <w:webHidden/>
-          </w:rPr>
-          <w:fldChar w:fldCharType="begin"/>
-        </w:r>
-        <w:r>
-          <w:rPr>
-            <w:noProof/>
-            <w:webHidden/>
-          </w:rPr>
-          <w:instrText xml:space="preserve"> PAGEREF _Toc284323527 \h </w:instrText>
+          <w:instrText xml:space="preserve"> PAGEREF _Toc284329855 \h </w:instrText>
         </w:r>
         <w:r>
           <w:rPr>
@@ -11261,7 +11261,7 @@
           <w:lang w:val="cs-CZ"/>
         </w:rPr>
       </w:pPr>
-      <w:hyperlink w:anchor="_Toc284323528" w:history="1">
+      <w:hyperlink w:anchor="_Toc284329856" w:history="1">
         <w:r>
           <w:rPr>
             <w:rStyle w:val="Hypertextovodkaz"/>
@@ -11289,7 +11289,7 @@
             <w:noProof/>
             <w:lang w:val="cs-CZ"/>
           </w:rPr>
-          <w:t>Pozorování</w:t>
+          <w:t>Závěr</w:t>
         </w:r>
         <w:r>
           <w:rPr>
@@ -11310,7 +11310,7 @@
             <w:noProof/>
             <w:webHidden/>
           </w:rPr>
-          <w:instrText xml:space="preserve"> PAGEREF _Toc284323528 \h </w:instrText>
+          <w:instrText xml:space="preserve"> PAGEREF _Toc284329856 \h </w:instrText>
         </w:r>
         <w:r>
           <w:rPr>
@@ -11359,12 +11359,11 @@
           <w:lang w:val="cs-CZ"/>
         </w:rPr>
       </w:pPr>
-      <w:hyperlink w:anchor="_Toc284323529" w:history="1">
+      <w:hyperlink w:anchor="_Toc284329857" w:history="1">
         <w:r>
           <w:rPr>
             <w:rStyle w:val="Hypertextovodkaz"/>
             <w:noProof/>
-            <w:lang w:val="cs-CZ"/>
           </w:rPr>
           <w:t>7</w:t>
         </w:r>
@@ -11385,9 +11384,8 @@
           <w:rPr>
             <w:rStyle w:val="Hypertextovodkaz"/>
             <w:noProof/>
-            <w:lang w:val="cs-CZ"/>
-          </w:rPr>
-          <w:t>Závěr</w:t>
+          </w:rPr>
+          <w:t>Citovaná literatura</w:t>
         </w:r>
         <w:r>
           <w:rPr>
@@ -11408,7 +11406,7 @@
             <w:noProof/>
             <w:webHidden/>
           </w:rPr>
-          <w:instrText xml:space="preserve"> PAGEREF _Toc284323529 \h </w:instrText>
+          <w:instrText xml:space="preserve"> PAGEREF _Toc284329857 \h </w:instrText>
         </w:r>
         <w:r>
           <w:rPr>
@@ -11428,7 +11426,7 @@
             <w:noProof/>
             <w:webHidden/>
           </w:rPr>
-          <w:t>22</w:t>
+          <w:t>23</w:t>
         </w:r>
         <w:r>
           <w:rPr>
@@ -11457,13 +11455,14 @@
           <w:lang w:val="cs-CZ"/>
         </w:rPr>
       </w:pPr>
-      <w:hyperlink w:anchor="_Toc284323530" w:history="1">
+      <w:hyperlink w:anchor="_Toc284329858" w:history="1">
         <w:r>
           <w:rPr>
             <w:rStyle w:val="Hypertextovodkaz"/>
             <w:noProof/>
-          </w:rPr>
-          <w:t>8</w:t>
+            <w:lang w:val="cs-CZ"/>
+          </w:rPr>
+          <w:t>A</w:t>
         </w:r>
         <w:r>
           <w:rPr>
@@ -11482,8 +11481,9 @@
           <w:rPr>
             <w:rStyle w:val="Hypertextovodkaz"/>
             <w:noProof/>
-          </w:rPr>
-          <w:t>Citovaná literatura</w:t>
+            <w:lang w:val="cs-CZ"/>
+          </w:rPr>
+          <w:t>Ukázky kódu</w:t>
         </w:r>
         <w:r>
           <w:rPr>
@@ -11504,7 +11504,7 @@
             <w:noProof/>
             <w:webHidden/>
           </w:rPr>
-          <w:instrText xml:space="preserve"> PAGEREF _Toc284323530 \h </w:instrText>
+          <w:instrText xml:space="preserve"> PAGEREF _Toc284329858 \h </w:instrText>
         </w:r>
         <w:r>
           <w:rPr>
@@ -11553,14 +11553,14 @@
           <w:lang w:val="cs-CZ"/>
         </w:rPr>
       </w:pPr>
-      <w:hyperlink w:anchor="_Toc284323531" w:history="1">
+      <w:hyperlink w:anchor="_Toc284329859" w:history="1">
         <w:r>
           <w:rPr>
             <w:rStyle w:val="Hypertextovodkaz"/>
             <w:noProof/>
             <w:lang w:val="cs-CZ"/>
           </w:rPr>
-          <w:t>A</w:t>
+          <w:t>B</w:t>
         </w:r>
         <w:r>
           <w:rPr>
@@ -11581,7 +11581,7 @@
             <w:noProof/>
             <w:lang w:val="cs-CZ"/>
           </w:rPr>
-          <w:t>Ukázky kódu</w:t>
+          <w:t>Obsah CD</w:t>
         </w:r>
         <w:r>
           <w:rPr>
@@ -11602,105 +11602,7 @@
             <w:noProof/>
             <w:webHidden/>
           </w:rPr>
-          <w:instrText xml:space="preserve"> PAGEREF _Toc284323531 \h </w:instrText>
-        </w:r>
-        <w:r>
-          <w:rPr>
-            <w:noProof/>
-            <w:webHidden/>
-          </w:rPr>
-        </w:r>
-        <w:r>
-          <w:rPr>
-            <w:noProof/>
-            <w:webHidden/>
-          </w:rPr>
-          <w:fldChar w:fldCharType="separate"/>
-        </w:r>
-        <w:r>
-          <w:rPr>
-            <w:noProof/>
-            <w:webHidden/>
-          </w:rPr>
-          <w:t>23</w:t>
-        </w:r>
-        <w:r>
-          <w:rPr>
-            <w:noProof/>
-            <w:webHidden/>
-          </w:rPr>
-          <w:fldChar w:fldCharType="end"/>
-        </w:r>
-      </w:hyperlink>
-    </w:p>
-    <w:p>
-      <w:pPr>
-        <w:pStyle w:val="Obsah1"/>
-        <w:tabs>
-          <w:tab w:val="left" w:pos="480"/>
-          <w:tab w:val="right" w:leader="dot" w:pos="8493"/>
-        </w:tabs>
-        <w:rPr>
-          <w:rFonts w:asciiTheme="minorHAnsi" w:eastAsiaTheme="minorEastAsia" w:hAnsiTheme="minorHAnsi" w:cstheme="minorBidi"/>
-          <w:b w:val="0"/>
-          <w:bCs w:val="0"/>
-          <w:caps w:val="0"/>
-          <w:noProof/>
-          <w:sz w:val="22"/>
-          <w:szCs w:val="22"/>
-          <w:lang w:val="cs-CZ"/>
-        </w:rPr>
-      </w:pPr>
-      <w:hyperlink w:anchor="_Toc284323532" w:history="1">
-        <w:r>
-          <w:rPr>
-            <w:rStyle w:val="Hypertextovodkaz"/>
-            <w:noProof/>
-            <w:lang w:val="cs-CZ"/>
-          </w:rPr>
-          <w:t>B</w:t>
-        </w:r>
-        <w:r>
-          <w:rPr>
-            <w:rFonts w:asciiTheme="minorHAnsi" w:eastAsiaTheme="minorEastAsia" w:hAnsiTheme="minorHAnsi" w:cstheme="minorBidi"/>
-            <w:b w:val="0"/>
-            <w:bCs w:val="0"/>
-            <w:caps w:val="0"/>
-            <w:noProof/>
-            <w:sz w:val="22"/>
-            <w:szCs w:val="22"/>
-            <w:lang w:val="cs-CZ"/>
-          </w:rPr>
-          <w:tab/>
-        </w:r>
-        <w:r>
-          <w:rPr>
-            <w:rStyle w:val="Hypertextovodkaz"/>
-            <w:noProof/>
-            <w:lang w:val="cs-CZ"/>
-          </w:rPr>
-          <w:t>Obsah CD</w:t>
-        </w:r>
-        <w:r>
-          <w:rPr>
-            <w:noProof/>
-            <w:webHidden/>
-          </w:rPr>
-          <w:tab/>
-        </w:r>
-        <w:r>
-          <w:rPr>
-            <w:noProof/>
-            <w:webHidden/>
-          </w:rPr>
-          <w:fldChar w:fldCharType="begin"/>
-        </w:r>
-        <w:r>
-          <w:rPr>
-            <w:noProof/>
-            <w:webHidden/>
-          </w:rPr>
-          <w:instrText xml:space="preserve"> PAGEREF _Toc284323532 \h </w:instrText>
+          <w:instrText xml:space="preserve"> PAGEREF _Toc284329859 \h </w:instrText>
         </w:r>
         <w:r>
           <w:rPr>
@@ -11773,7 +11675,7 @@
         </w:rPr>
         <w:br w:type="page"/>
       </w:r>
-      <w:bookmarkStart w:id="0" w:name="_Toc284323496"/>
+      <w:bookmarkStart w:id="0" w:name="_Toc284329824"/>
       <w:r>
         <w:rPr>
           <w:lang w:val="cs-CZ"/>
@@ -11835,7 +11737,7 @@
           <w:lang w:val="cs-CZ"/>
         </w:rPr>
       </w:pPr>
-      <w:bookmarkStart w:id="2" w:name="_Toc284323497"/>
+      <w:bookmarkStart w:id="2" w:name="_Toc284329825"/>
       <w:bookmarkEnd w:id="1"/>
       <w:r>
         <w:rPr>
@@ -12026,7 +11928,7 @@
           <w:lang w:val="cs-CZ"/>
         </w:rPr>
       </w:pPr>
-      <w:bookmarkStart w:id="3" w:name="_Toc284323498"/>
+      <w:bookmarkStart w:id="3" w:name="_Toc284329826"/>
       <w:r>
         <w:rPr>
           <w:lang w:val="cs-CZ"/>
@@ -12056,7 +11958,7 @@
           <w:lang w:val="cs-CZ"/>
         </w:rPr>
       </w:pPr>
-      <w:bookmarkStart w:id="4" w:name="_Toc284323499"/>
+      <w:bookmarkStart w:id="4" w:name="_Toc284329827"/>
       <w:r>
         <w:rPr>
           <w:lang w:val="cs-CZ"/>
@@ -12166,7 +12068,19 @@
         <w:rPr>
           <w:lang w:val="cs-CZ"/>
         </w:rPr>
-        <w:t xml:space="preserve"> Totéž platí i pro následovníky „Tenisu pro dva“ nyní známějším pod jménem Pong, nebo např. pro hru Pac Man.</w:t>
+        <w:t xml:space="preserve"> Totéž platí i pro následovníky</w:t>
+      </w:r>
+      <w:r>
+        <w:rPr>
+          <w:lang w:val="cs-CZ"/>
+        </w:rPr>
+        <w:t xml:space="preserve"> „Tenisu pro dva“ nyní známějšího</w:t>
+      </w:r>
+      <w:r>
+        <w:rPr>
+          <w:lang w:val="cs-CZ"/>
+        </w:rPr>
+        <w:t xml:space="preserve"> pod jménem Pong, nebo např. pro hru Pac Man.</w:t>
       </w:r>
     </w:p>
     <w:p>
@@ -12348,7 +12262,19 @@
         <w:rPr>
           <w:lang w:val="cs-CZ"/>
         </w:rPr>
-        <w:t>V minulosti byl vývoj umělé inteligence v ústraní. Mnohem důležitější bylo vyvíjet grafickou stránku hry, která zároveň znatelně vytěžoval CPU počítačů a tedy ani výpočetní výkon nezbýval pro AI. Vývoj umělé inteligence často probíhá až v posledních pár měsících tvorby hry, a tedy proto nemůže být AI dokonalá.</w:t>
+        <w:t>V minulosti byl vývoj umělé inteligence v ústraní. Mnohem důležitější bylo vyvíjet grafickou stránku hry, která zároveň znatelně vytěžoval</w:t>
+      </w:r>
+      <w:r>
+        <w:rPr>
+          <w:lang w:val="cs-CZ"/>
+        </w:rPr>
+        <w:t>a</w:t>
+      </w:r>
+      <w:r>
+        <w:rPr>
+          <w:lang w:val="cs-CZ"/>
+        </w:rPr>
+        <w:t xml:space="preserve"> CPU počítačů a tedy ani výpočetní výkon nezbýval pro AI. Vývoj umělé inteligence často probíhá až v posledních pár měsících tvorby hry, a tedy proto nemůže být AI dokonalá.</w:t>
       </w:r>
     </w:p>
     <w:p>
@@ -12414,7 +12340,7 @@
           <w:lang w:val="cs-CZ"/>
         </w:rPr>
       </w:pPr>
-      <w:bookmarkStart w:id="5" w:name="_Toc284323500"/>
+      <w:bookmarkStart w:id="5" w:name="_Toc284329828"/>
       <w:r>
         <w:rPr>
           <w:lang w:val="cs-CZ"/>
@@ -12541,7 +12467,19 @@
           <w:lang w:val="cs-CZ"/>
         </w:rPr>
         <w:lastRenderedPageBreak/>
-        <w:t xml:space="preserve">podvod, tak se nahlášené problémy vždy prodiskutovali a případně se umělá inteligence poté upravila. </w:t>
+        <w:t>podvod, tak se nahlášené</w:t>
+      </w:r>
+      <w:r>
+        <w:rPr>
+          <w:lang w:val="cs-CZ"/>
+        </w:rPr>
+        <w:t xml:space="preserve"> problémy vždy prodiskutovaly</w:t>
+      </w:r>
+      <w:r>
+        <w:rPr>
+          <w:lang w:val="cs-CZ"/>
+        </w:rPr>
+        <w:t xml:space="preserve"> a případně se umělá inteligence poté upravila. </w:t>
       </w:r>
       <w:sdt>
         <w:sdtPr>
@@ -12597,7 +12535,19 @@
         <w:rPr>
           <w:lang w:val="cs-CZ"/>
         </w:rPr>
-        <w:t xml:space="preserve">Podvádění soupeřů někdy nemusí být pro škodu, ale nesmí to soupeř poznat. Co to vlastně je to podvádění ve hrách? NPC z pohledu </w:t>
+        <w:t xml:space="preserve">Podvádění soupeřů někdy nemusí být </w:t>
+      </w:r>
+      <w:r>
+        <w:rPr>
+          <w:lang w:val="cs-CZ"/>
+        </w:rPr>
+        <w:t>na</w:t>
+      </w:r>
+      <w:r>
+        <w:rPr>
+          <w:lang w:val="cs-CZ"/>
+        </w:rPr>
+        <w:t xml:space="preserve"> škodu, ale nesmí to soupeř poznat. Co to vlastně je to podvádění ve hrách? NPC z pohledu </w:t>
       </w:r>
       <w:proofErr w:type="spellStart"/>
       <w:r>
@@ -12663,7 +12613,19 @@
         <w:rPr>
           <w:lang w:val="cs-CZ"/>
         </w:rPr>
-        <w:t xml:space="preserve">, kde jsou dvě cesty na konci každé z nich je truhla, v jedné z nich je klíč od té druhé. Hráč může zvolit jakoukoli z těchto dvou cest jako první. Pokud by zvolil jako první tu, jež ho vede k zamčené truhlici, musel by se vracet, jít druhou cestou, získat klíč a opět se vracet k první truhle. Tento nedostatek lze elegantně vyřešit tak, že první truhla, kterou hráč otevře bude obsahovat klíč od té druhé truhly. </w:t>
+        <w:t>, kde jsou dvě cesty</w:t>
+      </w:r>
+      <w:r>
+        <w:rPr>
+          <w:lang w:val="cs-CZ"/>
+        </w:rPr>
+        <w:t>,</w:t>
+      </w:r>
+      <w:r>
+        <w:rPr>
+          <w:lang w:val="cs-CZ"/>
+        </w:rPr>
+        <w:t xml:space="preserve"> na konci každé z nich je truhla, v jedné z nich je klíč od té druhé. Hráč může zvolit jakoukoli z těchto dvou cest jako první. Pokud by zvolil jako první tu, jež ho vede k zamčené truhlici, musel by se vracet, jít druhou cestou, získat klíč a opět se vracet k první truhle. Tento nedostatek lze elegantně vyřešit tak, že první truhla, kterou hráč otevře bude obsahovat klíč od té druhé truhly. </w:t>
       </w:r>
       <w:sdt>
         <w:sdtPr>
@@ -12787,7 +12749,13 @@
         <w:rPr>
           <w:lang w:val="cs-CZ"/>
         </w:rPr>
-        <w:t xml:space="preserve"> je to dělané jinak. Lednička do určitého poloměru vysílá zprávu „Můžu uspokojit tvůj hlad“. Pokud se </w:t>
+        <w:t xml:space="preserve"> je to dělané jinak. Lednička do určitého poloměru vysílá </w:t>
+      </w:r>
+      <w:r>
+        <w:rPr>
+          <w:lang w:val="cs-CZ"/>
+        </w:rPr>
+        <w:t xml:space="preserve">zprávu „Můžu uspokojit tvůj hlad“. Pokud se </w:t>
       </w:r>
       <w:proofErr w:type="spellStart"/>
       <w:r>
@@ -12801,7 +12769,31 @@
         <w:rPr>
           <w:lang w:val="cs-CZ"/>
         </w:rPr>
-        <w:t xml:space="preserve"> dostane blízkosti ledničky, vyhodnotí své aktuální potřeba a jestli mu v jeho blízkosti něco oznamuje, že je může uspokojit, pokud ano, tak se přesune k nim. </w:t>
+        <w:t xml:space="preserve"> dostane</w:t>
+      </w:r>
+      <w:r>
+        <w:rPr>
+          <w:lang w:val="cs-CZ"/>
+        </w:rPr>
+        <w:t xml:space="preserve"> do</w:t>
+      </w:r>
+      <w:r>
+        <w:rPr>
+          <w:lang w:val="cs-CZ"/>
+        </w:rPr>
+        <w:t xml:space="preserve"> blízkosti ledničky, </w:t>
+      </w:r>
+      <w:r>
+        <w:rPr>
+          <w:lang w:val="cs-CZ"/>
+        </w:rPr>
+        <w:t>vyhodnotí své aktuální potřeby a pokud mu nějaký objekt v jeho blízkosti oznamuje, že je může uspokojit, přesune se k němu</w:t>
+      </w:r>
+      <w:r>
+        <w:rPr>
+          <w:lang w:val="cs-CZ"/>
+        </w:rPr>
+        <w:t xml:space="preserve">. </w:t>
       </w:r>
       <w:sdt>
         <w:sdtPr>
@@ -12877,7 +12869,13 @@
         <w:rPr>
           <w:lang w:val="cs-CZ"/>
         </w:rPr>
-        <w:t>, které ubírají životy všemu, co se jich dotkne. Místo programování logiky do hráče, že když je v blízkosti bodlin, změň animaci hráče, uber životy, případně uskoč se tato logika přiřadí do logiky bodlin. Tedy bodliny vědí, že mají hráči ubrat životy, změnit mu animaci, odstrčit ho. Tento přístup nejen zjednodušuje komplexnost logiky hráče, ale zjednodušuje přidávání nových herních prvků do hry.</w:t>
+        <w:t>, které ubírají životy všemu, co se jich dotkne. Místo programování logiky do hráče, že když je v blízkosti bodlin, změň animaci hráče, uber životy, případně uskoč se tato logika přiřadí do logiky bodlin. Tedy</w:t>
+      </w:r>
+      <w:r>
+        <w:rPr>
+          <w:lang w:val="cs-CZ"/>
+        </w:rPr>
+        <w:t xml:space="preserve"> bodliny vědí, že mají hráči ubrat životy, změnit mu animaci, odstrčit ho. Tento přístup nejen zjednodušuje komplexnost logiky hráče, ale zjednodušuje přidávání nových herních prvků do hry.</w:t>
       </w:r>
     </w:p>
     <w:p>
@@ -12891,7 +12889,31 @@
         <w:rPr>
           <w:lang w:val="cs-CZ"/>
         </w:rPr>
-        <w:t>Co je důležité si zapamatovat pro tvorbu herní AI je to, že hra nemusí být dokonale realistická, férová, neporazitelná. Pořád se pohybujeme v herním, v zábavném průmyslu a tedy dobrá AI má za úkol hlavně pobavit a být výzvou pro hráče. Musí umět bavit naprostého nováčka, i zkušeného hráče hrající online turnaje.</w:t>
+        <w:t>Co je důležité si zapamatovat pro tvorbu herní AI je to, že hra nemusí být dokonale realistická, férová, neporazitelná. Pořád se pohybujeme v herním, v zá</w:t>
+      </w:r>
+      <w:r>
+        <w:rPr>
+          <w:lang w:val="cs-CZ"/>
+        </w:rPr>
+        <w:t>bavní</w:t>
+      </w:r>
+      <w:r>
+        <w:rPr>
+          <w:lang w:val="cs-CZ"/>
+        </w:rPr>
+        <w:t>m průmyslu a tedy dobrá AI má za úkol hlavně pobavit a být výzvou pro hráče. Mus</w:t>
+      </w:r>
+      <w:r>
+        <w:rPr>
+          <w:lang w:val="cs-CZ"/>
+        </w:rPr>
+        <w:t>í umět bavit naprostého nováčka</w:t>
+      </w:r>
+      <w:r>
+        <w:rPr>
+          <w:lang w:val="cs-CZ"/>
+        </w:rPr>
+        <w:t xml:space="preserve"> i zkušeného hráče hrající online turnaje.</w:t>
       </w:r>
     </w:p>
     <w:p>
@@ -12912,7 +12934,7 @@
           <w:lang w:val="cs-CZ"/>
         </w:rPr>
       </w:pPr>
-      <w:bookmarkStart w:id="6" w:name="_Toc284323501"/>
+      <w:bookmarkStart w:id="6" w:name="_Toc284329829"/>
       <w:r>
         <w:rPr>
           <w:lang w:val="cs-CZ"/>
@@ -12930,7 +12952,7 @@
           <w:lang w:val="cs-CZ"/>
         </w:rPr>
       </w:pPr>
-      <w:bookmarkStart w:id="7" w:name="_Toc284323502"/>
+      <w:bookmarkStart w:id="7" w:name="_Toc284329830"/>
       <w:r>
         <w:rPr>
           <w:lang w:val="cs-CZ"/>
@@ -12947,7 +12969,7 @@
           <w:lang w:val="cs-CZ"/>
         </w:rPr>
       </w:pPr>
-      <w:bookmarkStart w:id="8" w:name="_Toc284323503"/>
+      <w:bookmarkStart w:id="8" w:name="_Toc284329831"/>
       <w:proofErr w:type="spellStart"/>
       <w:r>
         <w:rPr>
@@ -12980,7 +13002,7 @@
           <w:lang w:val="cs-CZ"/>
         </w:rPr>
       </w:pPr>
-      <w:bookmarkStart w:id="9" w:name="_Toc284323504"/>
+      <w:bookmarkStart w:id="9" w:name="_Toc284329832"/>
       <w:proofErr w:type="spellStart"/>
       <w:r>
         <w:rPr>
@@ -13005,7 +13027,7 @@
           <w:lang w:val="cs-CZ"/>
         </w:rPr>
       </w:pPr>
-      <w:bookmarkStart w:id="10" w:name="_Toc284323505"/>
+      <w:bookmarkStart w:id="10" w:name="_Toc284329833"/>
       <w:r>
         <w:rPr>
           <w:lang w:val="cs-CZ"/>
@@ -13344,7 +13366,7 @@
           <w:lang w:val="cs-CZ"/>
         </w:rPr>
       </w:pPr>
-      <w:bookmarkStart w:id="11" w:name="_Toc284323506"/>
+      <w:bookmarkStart w:id="11" w:name="_Toc284329834"/>
       <w:r>
         <w:rPr>
           <w:lang w:val="cs-CZ"/>
@@ -13461,7 +13483,7 @@
       <w:pPr>
         <w:pStyle w:val="Nadpis3"/>
       </w:pPr>
-      <w:bookmarkStart w:id="12" w:name="_Toc284323507"/>
+      <w:bookmarkStart w:id="12" w:name="_Toc284329835"/>
       <w:proofErr w:type="spellStart"/>
       <w:r>
         <w:t>Společenské</w:t>
@@ -13546,7 +13568,7 @@
           <w:lang w:val="cs-CZ"/>
         </w:rPr>
       </w:pPr>
-      <w:bookmarkStart w:id="13" w:name="_Toc284323508"/>
+      <w:bookmarkStart w:id="13" w:name="_Toc284329836"/>
       <w:r>
         <w:rPr>
           <w:lang w:val="cs-CZ"/>
@@ -13692,7 +13714,19 @@
         <w:rPr>
           <w:lang w:val="cs-CZ"/>
         </w:rPr>
-        <w:t xml:space="preserve"> sami od sebe se starají o zpevňování stěn, těžbu drahokamů, či zabírají nová území. Vy jako „Bůh“, je ale můžete trestat, obětovávat, dávat jim nepřímo rozkazy, nebo je jen sledovat. I ostatní příšerky žijí svým životem, chodí spát, jíst, cvičit se a nechávají si od vás zaplatit za obranu vašeho království. Vy je můžete vzít a přesunout tam, kde jsou zrovna potřeba. Např. poslat je objevovat nová kouzla, nebo zdokonalovat se v útoku.</w:t>
+        <w:t xml:space="preserve"> sami od sebe se starají o zpevňování stěn, těžbu drahokamů, či zabírají nová úze</w:t>
+      </w:r>
+      <w:r>
+        <w:rPr>
+          <w:lang w:val="cs-CZ"/>
+        </w:rPr>
+        <w:t xml:space="preserve">mí. Vy jako „Bůh“ </w:t>
+      </w:r>
+      <w:r>
+        <w:rPr>
+          <w:lang w:val="cs-CZ"/>
+        </w:rPr>
+        <w:t>je můžete trestat, obětovávat, dávat jim nepřímo rozkazy, nebo je jen sledovat. I ostatní příšerky žijí svým životem, chodí spát, jíst, cvičit se a nechávají si od vás zaplatit za obranu vašeho království. Vy je můžete vzít a přesunout tam, kde jsou zrovna potřeba. Např. poslat je objevovat nová kouzla, nebo zdokonalovat se v útoku.</w:t>
       </w:r>
     </w:p>
     <w:p>
@@ -13702,7 +13736,7 @@
           <w:lang w:val="cs-CZ"/>
         </w:rPr>
       </w:pPr>
-      <w:bookmarkStart w:id="14" w:name="_Toc284323509"/>
+      <w:bookmarkStart w:id="14" w:name="_Toc284329837"/>
       <w:r>
         <w:rPr>
           <w:lang w:val="cs-CZ"/>
@@ -13722,7 +13756,19 @@
         <w:rPr>
           <w:lang w:val="cs-CZ"/>
         </w:rPr>
-        <w:t xml:space="preserve">Hry, v nichž se staráte o populace několika generací, které se množí vylepšují, přenášejí nové lepší vlastnosti do dalších generací. V těchto hrách můžete nechat </w:t>
+        <w:t>Hry, v nichž se staráte o populace několika generací, které se množí</w:t>
+      </w:r>
+      <w:r>
+        <w:rPr>
+          <w:lang w:val="cs-CZ"/>
+        </w:rPr>
+        <w:t>,</w:t>
+      </w:r>
+      <w:r>
+        <w:rPr>
+          <w:lang w:val="cs-CZ"/>
+        </w:rPr>
+        <w:t xml:space="preserve"> vylepšují, přenášejí nové lepší vlastnosti do dalších generací. V těchto hrách můžete nechat </w:t>
       </w:r>
       <w:r>
         <w:rPr>
@@ -13822,7 +13868,7 @@
           <w:lang w:val="cs-CZ"/>
         </w:rPr>
       </w:pPr>
-      <w:bookmarkStart w:id="15" w:name="_Toc284323510"/>
+      <w:bookmarkStart w:id="15" w:name="_Toc284329838"/>
       <w:r>
         <w:rPr>
           <w:lang w:val="cs-CZ"/>
@@ -13962,7 +14008,7 @@
           <w:lang w:val="cs-CZ"/>
         </w:rPr>
       </w:pPr>
-      <w:bookmarkStart w:id="16" w:name="_Toc284323511"/>
+      <w:bookmarkStart w:id="16" w:name="_Toc284329839"/>
       <w:r>
         <w:rPr>
           <w:lang w:val="cs-CZ"/>
@@ -13979,7 +14025,7 @@
           <w:lang w:val="cs-CZ"/>
         </w:rPr>
       </w:pPr>
-      <w:bookmarkStart w:id="17" w:name="_Toc284323512"/>
+      <w:bookmarkStart w:id="17" w:name="_Toc284329840"/>
       <w:r>
         <w:rPr>
           <w:lang w:val="cs-CZ"/>
@@ -13996,7 +14042,7 @@
           <w:lang w:val="cs-CZ"/>
         </w:rPr>
       </w:pPr>
-      <w:bookmarkStart w:id="18" w:name="_Toc284323513"/>
+      <w:bookmarkStart w:id="18" w:name="_Toc284329841"/>
       <w:r>
         <w:rPr>
           <w:lang w:val="cs-CZ"/>
@@ -14026,7 +14072,19 @@
         <w:rPr>
           <w:lang w:val="cs-CZ"/>
         </w:rPr>
-        <w:t xml:space="preserve">Hráč chce vyslat jednotky do soupeřovi základny. Neurčuje jednotkám jednotlivé kroky, </w:t>
+        <w:t>Hráč c</w:t>
+      </w:r>
+      <w:r>
+        <w:rPr>
+          <w:lang w:val="cs-CZ"/>
+        </w:rPr>
+        <w:t>hce vyslat jednotky do soupeřovy</w:t>
+      </w:r>
+      <w:r>
+        <w:rPr>
+          <w:lang w:val="cs-CZ"/>
+        </w:rPr>
+        <w:t xml:space="preserve"> základny. Neurčuje jednotkám jednotlivé kroky, </w:t>
       </w:r>
       <w:r>
         <w:rPr>
@@ -14056,7 +14114,19 @@
         <w:rPr>
           <w:lang w:val="cs-CZ"/>
         </w:rPr>
-        <w:t xml:space="preserve">Nejoptimálnější často znamená nejkratší cestu, ale nemusí tomu být tak. Např. pokud v nejkratší cestě bude minové pole, tak by se mu měli jednotky umět vyhnout. Minimálně jednotky ovládané počítačem. </w:t>
+        <w:t>Nejoptimálnější často znamená nejkratší cestu, ale nemusí tomu být tak. Např. pokud v nejkratší cestě bud</w:t>
+      </w:r>
+      <w:r>
+        <w:rPr>
+          <w:lang w:val="cs-CZ"/>
+        </w:rPr>
+        <w:t>e minové pole, tak by se mu měly</w:t>
+      </w:r>
+      <w:r>
+        <w:rPr>
+          <w:lang w:val="cs-CZ"/>
+        </w:rPr>
+        <w:t xml:space="preserve"> jednotky umět vyhnout. Minimálně jednotky ovládané počítačem. </w:t>
       </w:r>
     </w:p>
     <w:p>
@@ -14074,7 +14144,19 @@
         <w:rPr>
           <w:lang w:val="cs-CZ"/>
         </w:rPr>
-        <w:t>Zachování věrohodnosti chování a přirozenosti je také důležité. Nemusí působit dobře, pokud jednotky se pohybují s naprostou přesností k cíli a obcházejí horu, kterou ještě hráč prozatím neobjevil, a tedy jednotky by o ní neměli vědět.</w:t>
+        <w:t>Zachování věrohodnosti chování a přirozenosti je také důležité. Nemusí působit dobře, pokud jednotky se pohybují s naprostou přesností k cíli a obcházejí horu, kterou ještě hráč prozatím neobjevil</w:t>
+      </w:r>
+      <w:r>
+        <w:rPr>
+          <w:lang w:val="cs-CZ"/>
+        </w:rPr>
+        <w:t>, a tedy jednotky by o ní neměly</w:t>
+      </w:r>
+      <w:r>
+        <w:rPr>
+          <w:lang w:val="cs-CZ"/>
+        </w:rPr>
+        <w:t xml:space="preserve"> vědět.</w:t>
       </w:r>
     </w:p>
     <w:p>
@@ -14093,7 +14175,37 @@
         <w:rPr>
           <w:lang w:val="cs-CZ"/>
         </w:rPr>
-        <w:t>K dalšímu problému, který je třeba v této kategorii řešit, je přesouvání více jednotek naráz. Působilo by nepřirozeně, kdyby všechny jednotky se snažili jít nejkratší možnou cestou, a tedy šli jeden za druhým jako vláček.</w:t>
+        <w:t>Dalším problémem</w:t>
+      </w:r>
+      <w:r>
+        <w:rPr>
+          <w:lang w:val="cs-CZ"/>
+        </w:rPr>
+        <w:t xml:space="preserve">, který je třeba v této kategorii řešit, je přesouvání více jednotek naráz. Působilo by nepřirozeně, kdyby všechny jednotky se </w:t>
+      </w:r>
+      <w:r>
+        <w:rPr>
+          <w:lang w:val="cs-CZ"/>
+        </w:rPr>
+        <w:t>snažily</w:t>
+      </w:r>
+      <w:r>
+        <w:rPr>
+          <w:lang w:val="cs-CZ"/>
+        </w:rPr>
+        <w:t xml:space="preserve"> jít nej</w:t>
+      </w:r>
+      <w:r>
+        <w:rPr>
+          <w:lang w:val="cs-CZ"/>
+        </w:rPr>
+        <w:t>kratší možnou cestou, a tedy šly</w:t>
+      </w:r>
+      <w:r>
+        <w:rPr>
+          <w:lang w:val="cs-CZ"/>
+        </w:rPr>
+        <w:t xml:space="preserve"> jeden za druhým jako vláček.</w:t>
       </w:r>
     </w:p>
     <w:p>
@@ -14122,7 +14234,19 @@
         <w:rPr>
           <w:lang w:val="cs-CZ"/>
         </w:rPr>
-        <w:t>Hledání (nejkratších) cest je jedním ze stěžejních problémů teorie grafů. V tomto případě grafem se nemíní grafické zobrazení tabulkových hodnost na osách x a y, ale graf je množina uzlů a hran mezi nimi. Příkladem grafu může být bitevní pole složené ze šestiúhelníků z tahové strategie HOMAM 3, kde co jeden šestiúhelník, to jeden uzel grafu. Každý uzel má až šest hran, které znázorňují možnost pohybu na sousední šestiúhelníky.</w:t>
+        <w:t>Hledání (nejkratších) cest je jedním ze stěžejních problémů teorie grafů. V tomto případě grafem se nemíní grafi</w:t>
+      </w:r>
+      <w:r>
+        <w:rPr>
+          <w:lang w:val="cs-CZ"/>
+        </w:rPr>
+        <w:t>cké zobrazení tabulkových hodno</w:t>
+      </w:r>
+      <w:r>
+        <w:rPr>
+          <w:lang w:val="cs-CZ"/>
+        </w:rPr>
+        <w:t>t na osách x a y, ale graf je množina uzlů a hran mezi nimi. Příkladem grafu může být bitevní pole složené ze šestiúhelníků z tahové strategie HOMAM 3, kde co jeden šestiúhelník, to jeden uzel grafu. Každý uzel má až šest hran, které znázorňují možnost pohybu na sousední šestiúhelníky.</w:t>
       </w:r>
     </w:p>
     <w:p>
@@ -14219,7 +14343,7 @@
           <w:lang w:val="cs-CZ"/>
         </w:rPr>
       </w:pPr>
-      <w:bookmarkStart w:id="19" w:name="_Toc284323514"/>
+      <w:bookmarkStart w:id="19" w:name="_Toc284329842"/>
       <w:r>
         <w:rPr>
           <w:lang w:val="cs-CZ"/>
@@ -14262,7 +14386,19 @@
         <w:rPr>
           <w:lang w:val="cs-CZ"/>
         </w:rPr>
-        <w:t>Základní princip algoritmu vysvětlím na příkladě čtvercové 2D mapy, kde je označen jeden čtverec jako začátek(např. by to mohlo být aktuální pozice jednotky), jeden čtverec jako cíl(např. místo, kam hráč klikl myší a chce poslat jednotku) a některé ze čtverců jsou označené jako neprůchozí zdi.</w:t>
+        <w:t>Základní princip algoritmu vysvětlím na příkladě čtvercové 2D mapy, kde je označen jeden čtverec jako začátek(např. by to mohl</w:t>
+      </w:r>
+      <w:r>
+        <w:rPr>
+          <w:lang w:val="cs-CZ"/>
+        </w:rPr>
+        <w:t>a</w:t>
+      </w:r>
+      <w:r>
+        <w:rPr>
+          <w:lang w:val="cs-CZ"/>
+        </w:rPr>
+        <w:t xml:space="preserve"> být aktuální pozice jednotky), jeden čtverec jako cíl(např. místo, kam hráč klikl myší a chce poslat jednotku) a některé ze čtverců jsou označené jako neprůchozí zdi.</w:t>
       </w:r>
       <w:r>
         <w:rPr>
@@ -14392,7 +14528,7 @@
           <w:lang w:val="cs-CZ"/>
         </w:rPr>
       </w:pPr>
-      <w:bookmarkStart w:id="20" w:name="_Toc284323515"/>
+      <w:bookmarkStart w:id="20" w:name="_Toc284329843"/>
       <w:r>
         <w:rPr>
           <w:lang w:val="cs-CZ"/>
@@ -14484,6 +14620,12 @@
         <w:rPr>
           <w:lang w:val="cs-CZ"/>
         </w:rPr>
+        <w:t>o</w:t>
+      </w:r>
+      <w:r>
+        <w:rPr>
+          <w:lang w:val="cs-CZ"/>
+        </w:rPr>
         <w:t>vé</w:t>
       </w:r>
       <w:proofErr w:type="spellEnd"/>
@@ -14498,6 +14640,12 @@
         <w:rPr>
           <w:lang w:val="cs-CZ"/>
         </w:rPr>
+        <w:t>o</w:t>
+      </w:r>
+      <w:r>
+        <w:rPr>
+          <w:lang w:val="cs-CZ"/>
+        </w:rPr>
         <w:t>vé</w:t>
       </w:r>
       <w:proofErr w:type="spellEnd"/>
@@ -14552,7 +14700,7 @@
           <w:lang w:val="cs-CZ"/>
         </w:rPr>
       </w:pPr>
-      <w:bookmarkStart w:id="21" w:name="_Toc284323516"/>
+      <w:bookmarkStart w:id="21" w:name="_Toc284329844"/>
       <w:proofErr w:type="spellStart"/>
       <w:r>
         <w:t>Genetické</w:t>
@@ -14573,7 +14721,7 @@
           <w:lang w:val="cs-CZ"/>
         </w:rPr>
       </w:pPr>
-      <w:bookmarkStart w:id="22" w:name="_Toc284323517"/>
+      <w:bookmarkStart w:id="22" w:name="_Toc284329845"/>
       <w:r>
         <w:rPr>
           <w:lang w:val="cs-CZ"/>
@@ -14593,7 +14741,19 @@
         <w:rPr>
           <w:lang w:val="cs-CZ"/>
         </w:rPr>
-        <w:t>Genetické algoritmy patří k algoritmům inspirované přírodou, zde konkrétně evolucí. V přírodě přežijí pouze nejsilnější živočichové, obecněji živočichové lépe přizpůsobení prostředí, v kterém žijí. Je-li myš rychlejší než ostatní, má o něco větší šanci přežít, spářit se a přenést své geny na potomstvo. Geny obou myších rodičů se zkříží a vznikne nový potomek, který zdědí vlastnosti úspěšných rodičů.</w:t>
+        <w:t>Genetické algoritm</w:t>
+      </w:r>
+      <w:r>
+        <w:rPr>
+          <w:lang w:val="cs-CZ"/>
+        </w:rPr>
+        <w:t>y patří k algoritmům inspirovaných</w:t>
+      </w:r>
+      <w:r>
+        <w:rPr>
+          <w:lang w:val="cs-CZ"/>
+        </w:rPr>
+        <w:t xml:space="preserve"> přírodou, zde konkrétně evolucí. V přírodě přežijí pouze nejsilnější živočichové, obecněji živočichové lépe přizpůsobení prostředí, v kterém žijí. Je-li myš rychlejší než ostatní, má o něco větší šanci přežít, spářit se a přenést své geny na potomstvo. Geny obou myších rodičů se zkříží a vznikne nový potomek, který zdědí vlastnosti úspěšných rodičů.</w:t>
       </w:r>
     </w:p>
     <w:p>
@@ -14649,7 +14809,31 @@
         <w:rPr>
           <w:lang w:val="cs-CZ"/>
         </w:rPr>
-        <w:t>Tímto končím krátké připomenutí biologie střední školy. Využití genetických algoritmů slouží k mnohým problémů, není úzce spjato s umělou inteligencí.</w:t>
+        <w:t xml:space="preserve">Tímto končím krátké připomenutí biologie střední školy. </w:t>
+      </w:r>
+      <w:r>
+        <w:rPr>
+          <w:lang w:val="cs-CZ"/>
+        </w:rPr>
+        <w:t>Genetické algoritmy mají mnohé využití</w:t>
+      </w:r>
+      <w:r>
+        <w:rPr>
+          <w:lang w:val="cs-CZ"/>
+        </w:rPr>
+        <w:t xml:space="preserve">, </w:t>
+      </w:r>
+      <w:r>
+        <w:rPr>
+          <w:lang w:val="cs-CZ"/>
+        </w:rPr>
+        <w:t xml:space="preserve">nejsou úzce spjaty </w:t>
+      </w:r>
+      <w:r>
+        <w:rPr>
+          <w:lang w:val="cs-CZ"/>
+        </w:rPr>
+        <w:t>s umělou inteligencí.</w:t>
       </w:r>
     </w:p>
     <w:p>
@@ -14676,7 +14860,7 @@
           <w:lang w:val="cs-CZ"/>
         </w:rPr>
       </w:pPr>
-      <w:bookmarkStart w:id="23" w:name="_Toc284323518"/>
+      <w:bookmarkStart w:id="23" w:name="_Toc284329846"/>
       <w:r>
         <w:rPr>
           <w:lang w:val="cs-CZ"/>
@@ -14697,7 +14881,31 @@
         <w:rPr>
           <w:lang w:val="cs-CZ"/>
         </w:rPr>
-        <w:t>Zkusme vyřešit problém hledání cesty mezi dvěma místy popsaného v předchozí kapitole pomocí genetického algoritmu. Budeme hledat cestu v 2D mřížce mezi dvěma čtverci skrz bludiště. Jsou povoleny 4 směry pohybu, tedy není povolen diagonální pohyb.</w:t>
+        <w:t xml:space="preserve">Zkusme vyřešit problém hledání cesty mezi dvěma místy </w:t>
+      </w:r>
+      <w:r>
+        <w:rPr>
+          <w:lang w:val="cs-CZ"/>
+        </w:rPr>
+        <w:t>z</w:t>
+      </w:r>
+      <w:r>
+        <w:rPr>
+          <w:lang w:val="cs-CZ"/>
+        </w:rPr>
+        <w:t> předc</w:t>
+      </w:r>
+      <w:r>
+        <w:rPr>
+          <w:lang w:val="cs-CZ"/>
+        </w:rPr>
+        <w:t>hozí kapitoly</w:t>
+      </w:r>
+      <w:r>
+        <w:rPr>
+          <w:lang w:val="cs-CZ"/>
+        </w:rPr>
+        <w:t xml:space="preserve"> pomocí genetického algoritmu. Budeme hledat cestu v 2D mřížce mezi dvěma čtverci skrz bludiště. Jsou povoleny 4 směry pohybu, tedy není povolen diagonální pohyb.</w:t>
       </w:r>
     </w:p>
     <w:p>
@@ -14819,7 +15027,7 @@
           <w:lang w:val="cs-CZ"/>
         </w:rPr>
       </w:pPr>
-      <w:bookmarkStart w:id="24" w:name="_Toc284323519"/>
+      <w:bookmarkStart w:id="24" w:name="_Toc284329847"/>
       <w:r>
         <w:rPr>
           <w:lang w:val="cs-CZ"/>
@@ -15015,7 +15223,7 @@
           <w:lang w:val="cs-CZ"/>
         </w:rPr>
       </w:pPr>
-      <w:bookmarkStart w:id="25" w:name="_Toc284323520"/>
+      <w:bookmarkStart w:id="25" w:name="_Toc284329848"/>
       <w:r>
         <w:rPr>
           <w:lang w:val="cs-CZ"/>
@@ -15521,7 +15729,7 @@
           <w:lang w:val="cs-CZ"/>
         </w:rPr>
       </w:pPr>
-      <w:bookmarkStart w:id="26" w:name="_Toc284323521"/>
+      <w:bookmarkStart w:id="26" w:name="_Toc284329849"/>
       <w:r>
         <w:rPr>
           <w:rStyle w:val="Zvraznn"/>
@@ -15544,7 +15752,19 @@
         <w:rPr>
           <w:lang w:val="cs-CZ"/>
         </w:rPr>
-        <w:t>Stejně jako v přírodě i v genetických algoritmech nedocházím k mutacím při každém křížení. Pravděpodobnost mutace se nastavuje obdobně jako pravděpodobnost křížení, ale zde na mnohem menší hodnotu. Pravděpodobnost může být například v jednotkách promile, tedy např. 0,005.</w:t>
+        <w:t>Stejně jako v přírodě i v ge</w:t>
+      </w:r>
+      <w:r>
+        <w:rPr>
+          <w:lang w:val="cs-CZ"/>
+        </w:rPr>
+        <w:t>netických algoritmech nedochází</w:t>
+      </w:r>
+      <w:r>
+        <w:rPr>
+          <w:lang w:val="cs-CZ"/>
+        </w:rPr>
+        <w:t xml:space="preserve"> k mutacím při každém křížení. Pravděpodobnost mutace se nastavuje obdobně jako pravděpodobnost křížení, ale zde na mnohem menší hodnotu. Pravděpodobnost může být například v jednotkách promile, tedy např. 0,005.</w:t>
       </w:r>
     </w:p>
     <w:p>
@@ -15634,7 +15854,19 @@
         <w:rPr>
           <w:lang w:val="cs-CZ"/>
         </w:rPr>
-        <w:t xml:space="preserve">V podstatě způsob mutace, či křížení je ponechán pouze naší představivosti, určitě po zamyšlení by vás napadli další metody pro mutaci. </w:t>
+        <w:t>V podstatě způsob mutace, či křížení je ponechán pouze naší představivosti, určitě po zamyšlen</w:t>
+      </w:r>
+      <w:r>
+        <w:rPr>
+          <w:lang w:val="cs-CZ"/>
+        </w:rPr>
+        <w:t>í by vás napadly</w:t>
+      </w:r>
+      <w:r>
+        <w:rPr>
+          <w:lang w:val="cs-CZ"/>
+        </w:rPr>
+        <w:t xml:space="preserve"> další metody pro mutaci. </w:t>
       </w:r>
       <w:r>
         <w:rPr>
@@ -15771,7 +16003,7 @@
           <w:lang w:val="cs-CZ"/>
         </w:rPr>
       </w:pPr>
-      <w:bookmarkStart w:id="27" w:name="_Toc284323522"/>
+      <w:bookmarkStart w:id="27" w:name="_Toc284329850"/>
       <w:proofErr w:type="spellStart"/>
       <w:r>
         <w:rPr>
@@ -15784,6 +16016,14 @@
     </w:p>
     <w:p>
       <w:pPr>
+        <w:pStyle w:val="Odstavec"/>
+        <w:rPr>
+          <w:lang w:val="cs-CZ"/>
+        </w:rPr>
+      </w:pPr>
+    </w:p>
+    <w:p>
+      <w:pPr>
         <w:pStyle w:val="Nadpis2"/>
         <w:rPr>
           <w:lang w:val="cs-CZ"/>
@@ -15795,7 +16035,7 @@
         </w:rPr>
         <w:t xml:space="preserve"> </w:t>
       </w:r>
-      <w:bookmarkStart w:id="28" w:name="_Toc284323523"/>
+      <w:bookmarkStart w:id="28" w:name="_Toc284329851"/>
       <w:r>
         <w:rPr>
           <w:lang w:val="cs-CZ"/>
@@ -15833,7 +16073,7 @@
           <w:lang w:val="cs-CZ"/>
         </w:rPr>
       </w:pPr>
-      <w:bookmarkStart w:id="29" w:name="_Toc284323524"/>
+      <w:bookmarkStart w:id="29" w:name="_Toc284329852"/>
       <w:r>
         <w:rPr>
           <w:lang w:val="cs-CZ"/>
@@ -16212,7 +16452,19 @@
         <w:rPr>
           <w:lang w:val="cs-CZ"/>
         </w:rPr>
-        <w:t xml:space="preserve">. SOAR je architektura pro vývoj obecných systémů, které vykazují inteligentní chování. Je ve vývoji již od roku 1983 a nyní je ve verzi 9. Na stránce projektu jsou k dispozici ke stažení jednoduché hry využívající tuto architekturu. Bohužel se jeví pouze jako ukázka toho, k čemu lze SOAR ohnout, ale není zde reference na nějakou konkrétní nejlépe komerční hru využívající tuto architekturu. A pokud taková hra nevznikla za téměř třicetileté trvání </w:t>
+        <w:t xml:space="preserve">. SOAR je architektura pro vývoj obecných systémů, které vykazují inteligentní chování. Je ve vývoji již od roku 1983 a nyní je ve verzi 9. Na stránce projektu jsou k dispozici ke stažení jednoduché hry využívající tuto architekturu. Bohužel se jeví pouze jako ukázka toho, k čemu lze SOAR </w:t>
+      </w:r>
+      <w:r>
+        <w:rPr>
+          <w:lang w:val="cs-CZ"/>
+        </w:rPr>
+        <w:t>přizpůsobit</w:t>
+      </w:r>
+      <w:r>
+        <w:rPr>
+          <w:lang w:val="cs-CZ"/>
+        </w:rPr>
+        <w:t xml:space="preserve">, ale není zde reference na nějakou konkrétní nejlépe komerční hru využívající tuto architekturu. A pokud taková hra nevznikla za téměř třicetileté trvání </w:t>
       </w:r>
       <w:proofErr w:type="spellStart"/>
       <w:r>
@@ -16240,7 +16492,79 @@
         <w:rPr>
           <w:lang w:val="cs-CZ"/>
         </w:rPr>
-        <w:t xml:space="preserve">Mezi ukázkami je využití této architektury pro řešení hry hanojských věží, pro logickou hádanku obdobné převozník, jedna loďka, dvě místa a koza, vlk a zelí. Najdeme zde i akční 2D hru viděné z ptačí perspektivy, tanky, které po sobě střílí. Pokud si spustíte ukázku </w:t>
+        <w:t>Mezi ukázkami je využití této architektury pro řešení hry hanojských věží, pro logickou hádanku obdobné převozník</w:t>
+      </w:r>
+      <w:r>
+        <w:rPr>
+          <w:lang w:val="cs-CZ"/>
+        </w:rPr>
+        <w:t>ovi, jedné loďce</w:t>
+      </w:r>
+      <w:r>
+        <w:rPr>
+          <w:lang w:val="cs-CZ"/>
+        </w:rPr>
+        <w:t xml:space="preserve">, </w:t>
+      </w:r>
+      <w:r>
+        <w:rPr>
+          <w:lang w:val="cs-CZ"/>
+        </w:rPr>
+        <w:t xml:space="preserve">s </w:t>
+      </w:r>
+      <w:r>
+        <w:rPr>
+          <w:lang w:val="cs-CZ"/>
+        </w:rPr>
+        <w:t>dvě</w:t>
+      </w:r>
+      <w:r>
+        <w:rPr>
+          <w:lang w:val="cs-CZ"/>
+        </w:rPr>
+        <w:t>ma místy, kozou</w:t>
+      </w:r>
+      <w:r>
+        <w:rPr>
+          <w:lang w:val="cs-CZ"/>
+        </w:rPr>
+        <w:t>, vlk</w:t>
+      </w:r>
+      <w:r>
+        <w:rPr>
+          <w:lang w:val="cs-CZ"/>
+        </w:rPr>
+        <w:t>em</w:t>
+      </w:r>
+      <w:r>
+        <w:rPr>
+          <w:lang w:val="cs-CZ"/>
+        </w:rPr>
+        <w:t xml:space="preserve"> a zelí</w:t>
+      </w:r>
+      <w:r>
+        <w:rPr>
+          <w:lang w:val="cs-CZ"/>
+        </w:rPr>
+        <w:t>m</w:t>
+      </w:r>
+      <w:r>
+        <w:rPr>
+          <w:lang w:val="cs-CZ"/>
+        </w:rPr>
+        <w:t>. Najdeme zde i akční 2D hru viděn</w:t>
+      </w:r>
+      <w:r>
+        <w:rPr>
+          <w:lang w:val="cs-CZ"/>
+        </w:rPr>
+        <w:t>ou</w:t>
+      </w:r>
+      <w:r>
+        <w:rPr>
+          <w:lang w:val="cs-CZ"/>
+        </w:rPr>
+        <w:t xml:space="preserve"> z ptačí perspektivy, tanky, které po sobě střílí. Pokud si spustíte ukázku </w:t>
       </w:r>
       <w:proofErr w:type="spellStart"/>
       <w:r>
@@ -16500,7 +16824,14 @@
         <w:rPr>
           <w:lang w:val="cs-CZ"/>
         </w:rPr>
-        <w:t xml:space="preserve"> konkrétního žánru hry jako je FPS nebo RTS je možné využít kompletní řešení pro daný typ hry, které má v sobě zabudované hotové řešení pro umělou inteligenci. V základu jsou, bohužel, všechny FPS sobě podobné jako vejce vejci a podobně je tomu i u RTS. Pro tvorbu FPS lze zmínit od roku 2005 open </w:t>
+        <w:t xml:space="preserve"> konkrétního žánru hry jako je FPS nebo RTS je možné využít kompletní řešení pro daný typ hry, které má v sobě zabudované hotové řešení pro umělou inteligenci. </w:t>
+      </w:r>
+      <w:r>
+        <w:rPr>
+          <w:lang w:val="cs-CZ"/>
+        </w:rPr>
+        <w:lastRenderedPageBreak/>
+        <w:t xml:space="preserve">V základu jsou, bohužel, všechny FPS sobě podobné jako vejce vejci a podobně je tomu i u RTS. Pro tvorbu FPS lze zmínit od roku 2005 open </w:t>
       </w:r>
       <w:proofErr w:type="spellStart"/>
       <w:r>
@@ -16708,7 +17039,6 @@
         <w:rPr>
           <w:lang w:val="cs-CZ"/>
         </w:rPr>
-        <w:lastRenderedPageBreak/>
         <w:t xml:space="preserve">Jako poslední bych zmínil </w:t>
       </w:r>
       <w:proofErr w:type="spellStart"/>
@@ -16793,7 +17123,19 @@
         <w:rPr>
           <w:lang w:val="cs-CZ"/>
         </w:rPr>
-        <w:t xml:space="preserve">Žádné z nalezených řešení mi nepřišlo vhodné pro implementaci do tahové strategie. Buď se jedná o příliš specifická řešení pro konkrétní žánry a problémy, nebo o řešení nevhodné pro vývoj her. Nenašel jsem žádnou strategii úspěšný využívající nějaký obecný </w:t>
+        <w:t>Žádné z nalezených řešení mi nepřišlo vhodné pro implementaci do tahové strategie. Buď se jedná o příliš specifická řešení pro konkrétní žánry a problémy, nebo o řešení nevhodné pro vývoj her. Nenaš</w:t>
+      </w:r>
+      <w:r>
+        <w:rPr>
+          <w:lang w:val="cs-CZ"/>
+        </w:rPr>
+        <w:t>el jsem žádnou strategii úspěšně</w:t>
+      </w:r>
+      <w:r>
+        <w:rPr>
+          <w:lang w:val="cs-CZ"/>
+        </w:rPr>
+        <w:t xml:space="preserve"> využívající nějaký obecný </w:t>
       </w:r>
       <w:proofErr w:type="spellStart"/>
       <w:r>
@@ -16817,7 +17159,7 @@
           <w:lang w:val="cs-CZ"/>
         </w:rPr>
       </w:pPr>
-      <w:bookmarkStart w:id="30" w:name="_Toc284323526"/>
+      <w:bookmarkStart w:id="30" w:name="_Toc284329853"/>
       <w:r>
         <w:rPr>
           <w:lang w:val="cs-CZ"/>
@@ -16833,7 +17175,7 @@
           <w:lang w:val="cs-CZ"/>
         </w:rPr>
       </w:pPr>
-      <w:bookmarkStart w:id="31" w:name="_Toc284323527"/>
+      <w:bookmarkStart w:id="31" w:name="_Toc284329854"/>
       <w:r>
         <w:rPr>
           <w:lang w:val="cs-CZ"/>
@@ -16849,7 +17191,7 @@
           <w:lang w:val="cs-CZ"/>
         </w:rPr>
       </w:pPr>
-      <w:bookmarkStart w:id="32" w:name="_Toc284323528"/>
+      <w:bookmarkStart w:id="32" w:name="_Toc284329855"/>
       <w:r>
         <w:rPr>
           <w:lang w:val="cs-CZ"/>
@@ -16874,7 +17216,7 @@
           <w:docGrid w:linePitch="360"/>
         </w:sectPr>
       </w:pPr>
-      <w:bookmarkStart w:id="33" w:name="_Toc284323529"/>
+      <w:bookmarkStart w:id="33" w:name="_Toc284329856"/>
       <w:r>
         <w:rPr>
           <w:lang w:val="cs-CZ"/>
@@ -16911,7 +17253,7 @@
         </w:rPr>
       </w:sdtEndPr>
       <w:sdtContent>
-        <w:bookmarkStart w:id="34" w:name="_Toc284323530" w:displacedByCustomXml="prev"/>
+        <w:bookmarkStart w:id="34" w:name="_Toc284329857" w:displacedByCustomXml="prev"/>
         <w:p>
           <w:pPr>
             <w:pStyle w:val="Nadpis1"/>
@@ -17306,7 +17648,35 @@
             <w:rPr>
               <w:noProof/>
             </w:rPr>
-            <w:t xml:space="preserve">11. </w:t>
+            <w:t xml:space="preserve">11. SOAR. </w:t>
+          </w:r>
+          <w:r>
+            <w:rPr>
+              <w:i/>
+              <w:iCs/>
+              <w:noProof/>
+            </w:rPr>
+            <w:t xml:space="preserve">SOAR. </w:t>
+          </w:r>
+          <w:r>
+            <w:rPr>
+              <w:noProof/>
+            </w:rPr>
+            <w:t>[Online] [Cited: únor 1., 2011.] http://sitemaker.umich.edu/soar/home.</w:t>
+          </w:r>
+        </w:p>
+        <w:p>
+          <w:pPr>
+            <w:pStyle w:val="Bibliografie"/>
+            <w:rPr>
+              <w:noProof/>
+            </w:rPr>
+          </w:pPr>
+          <w:r>
+            <w:rPr>
+              <w:noProof/>
+            </w:rPr>
+            <w:t xml:space="preserve">12. </w:t>
           </w:r>
           <w:r>
             <w:rPr>
@@ -17334,7 +17704,7 @@
             <w:rPr>
               <w:noProof/>
             </w:rPr>
-            <w:t xml:space="preserve">12. </w:t>
+            <w:t xml:space="preserve">13. </w:t>
           </w:r>
           <w:r>
             <w:rPr>
@@ -17362,7 +17732,7 @@
             <w:rPr>
               <w:noProof/>
             </w:rPr>
-            <w:t xml:space="preserve">13. Quake 3 1.32 Source Code. </w:t>
+            <w:t xml:space="preserve">14. Quake 3 1.32 Source Code. </w:t>
           </w:r>
           <w:r>
             <w:rPr>
@@ -17390,7 +17760,7 @@
             <w:rPr>
               <w:noProof/>
             </w:rPr>
-            <w:t xml:space="preserve">14. OpenRTS. </w:t>
+            <w:t xml:space="preserve">15. OpenRTS. </w:t>
           </w:r>
           <w:r>
             <w:rPr>
@@ -17418,7 +17788,7 @@
             <w:rPr>
               <w:noProof/>
             </w:rPr>
-            <w:t xml:space="preserve">15. </w:t>
+            <w:t xml:space="preserve">16. </w:t>
           </w:r>
           <w:r>
             <w:rPr>
@@ -17492,7 +17862,7 @@
           <w:docGrid w:linePitch="360"/>
         </w:sectPr>
       </w:pPr>
-      <w:bookmarkStart w:id="35" w:name="_Toc284323531"/>
+      <w:bookmarkStart w:id="35" w:name="_Toc284329858"/>
       <w:r>
         <w:rPr>
           <w:lang w:val="cs-CZ"/>
@@ -17508,7 +17878,7 @@
           <w:lang w:val="cs-CZ"/>
         </w:rPr>
       </w:pPr>
-      <w:bookmarkStart w:id="36" w:name="_Toc284323532"/>
+      <w:bookmarkStart w:id="36" w:name="_Toc284329859"/>
       <w:r>
         <w:rPr>
           <w:bCs w:val="0"/>
@@ -18205,27 +18575,49 @@
     <w:r>
       <w:t xml:space="preserve">Chapter </w:t>
     </w:r>
-    <w:fldSimple w:instr=" REF _Ref220398943 \r ">
-      <w:r>
-        <w:rPr>
-          <w:b/>
-          <w:bCs/>
-        </w:rPr>
-        <w:t>Error! Reference source not found.</w:t>
-      </w:r>
-    </w:fldSimple>
+    <w:r>
+      <w:fldChar w:fldCharType="begin"/>
+    </w:r>
+    <w:r>
+      <w:instrText xml:space="preserve"> REF _Ref220398943 \r </w:instrText>
+    </w:r>
+    <w:r>
+      <w:fldChar w:fldCharType="separate"/>
+    </w:r>
+    <w:r>
+      <w:rPr>
+        <w:b/>
+        <w:bCs/>
+        <w:lang w:val="cs-CZ"/>
+      </w:rPr>
+      <w:t>Chyba! Nenalezen zdroj odkazů.</w:t>
+    </w:r>
+    <w:r>
+      <w:fldChar w:fldCharType="end"/>
+    </w:r>
     <w:r>
       <w:t xml:space="preserve">.  </w:t>
     </w:r>
-    <w:fldSimple w:instr=" REF _Ref220398951 ">
-      <w:r>
-        <w:rPr>
-          <w:b/>
-          <w:bCs/>
-        </w:rPr>
-        <w:t>Error! Reference source not found.</w:t>
-      </w:r>
-    </w:fldSimple>
+    <w:r>
+      <w:fldChar w:fldCharType="begin"/>
+    </w:r>
+    <w:r>
+      <w:instrText xml:space="preserve"> REF _Ref220398951 </w:instrText>
+    </w:r>
+    <w:r>
+      <w:fldChar w:fldCharType="separate"/>
+    </w:r>
+    <w:r>
+      <w:rPr>
+        <w:b/>
+        <w:bCs/>
+        <w:lang w:val="cs-CZ"/>
+      </w:rPr>
+      <w:t>Chyba! Nenalezen zdroj odkazů.</w:t>
+    </w:r>
+    <w:r>
+      <w:fldChar w:fldCharType="end"/>
+    </w:r>
   </w:p>
 </w:hdr>
 </file>
@@ -21128,7 +21520,6 @@
   <w:style w:type="character" w:default="1" w:styleId="Standardnpsmoodstavce">
     <w:name w:val="Default Paragraph Font"/>
     <w:uiPriority w:val="1"/>
-    <w:semiHidden/>
     <w:unhideWhenUsed/>
   </w:style>
   <w:style w:type="table" w:default="1" w:styleId="Normlntabulka">
@@ -22677,7 +23068,7 @@
 </file>
 
 <file path=customXml/itemProps1.xml><?xml version="1.0" encoding="utf-8"?>
-<ds:datastoreItem xmlns:ds="http://schemas.openxmlformats.org/officeDocument/2006/customXml" ds:itemID="{15C6E830-30E6-4FF3-AFF6-46C5C1F0338B}">
+<ds:datastoreItem xmlns:ds="http://schemas.openxmlformats.org/officeDocument/2006/customXml" ds:itemID="{DC562066-2D67-437C-952C-C80E8DD44169}">
   <ds:schemaRefs>
     <ds:schemaRef ds:uri="http://schemas.openxmlformats.org/officeDocument/2006/bibliography"/>
   </ds:schemaRefs>

</xml_diff>

<commit_message>
bc - finite state machine start
</commit_message>
<xml_diff>
--- a/docs/bc/bakal��ka.docx
+++ b/docs/bc/bakal��ka.docx
@@ -12753,7 +12753,6 @@
         <w:rPr>
           <w:lang w:val="cs-CZ"/>
         </w:rPr>
-        <w:lastRenderedPageBreak/>
         <w:t>AI algoritmy</w:t>
       </w:r>
       <w:bookmarkEnd w:id="6"/>
@@ -12777,6 +12776,519 @@
     </w:p>
     <w:p>
       <w:pPr>
+        <w:pStyle w:val="Odstavec"/>
+        <w:rPr>
+          <w:lang w:val="cs-CZ"/>
+        </w:rPr>
+      </w:pPr>
+      <w:r>
+        <w:rPr>
+          <w:lang w:val="cs-CZ"/>
+        </w:rPr>
+        <w:t xml:space="preserve">Určitě jste zpozorovali v mnoha hrách následující chování jednotek. Cestovali jste krajinou a z dálky jste uviděli skupinku nepřátelských </w:t>
+      </w:r>
+      <w:proofErr w:type="spellStart"/>
+      <w:r>
+        <w:rPr>
+          <w:lang w:val="cs-CZ"/>
+        </w:rPr>
+        <w:t>goblinů</w:t>
+      </w:r>
+      <w:proofErr w:type="spellEnd"/>
+      <w:r>
+        <w:rPr>
+          <w:lang w:val="cs-CZ"/>
+        </w:rPr>
+        <w:t xml:space="preserve"> stojících v hloučku. Když jste se k nim přiblížili na dostatečně krátkou vzdálenost, </w:t>
+      </w:r>
+      <w:proofErr w:type="spellStart"/>
+      <w:r>
+        <w:rPr>
+          <w:lang w:val="cs-CZ"/>
+        </w:rPr>
+        <w:t>goblini</w:t>
+      </w:r>
+      <w:proofErr w:type="spellEnd"/>
+      <w:r>
+        <w:rPr>
+          <w:lang w:val="cs-CZ"/>
+        </w:rPr>
+        <w:t xml:space="preserve"> vás zpozorovali a začali útočit. Zaměřili jste útok na jednoho z nich.</w:t>
+      </w:r>
+      <w:r>
+        <w:rPr>
+          <w:lang w:val="cs-CZ"/>
+        </w:rPr>
+        <w:t xml:space="preserve"> Když jste mu ubrali většinu jeho života, začal utíkat od vás. Druhého jste stihli zabít rychleji než se mohl dát na útěk. Souboj pokračoval, ale vy jste </w:t>
+      </w:r>
+      <w:r>
+        <w:rPr>
+          <w:lang w:val="cs-CZ"/>
+        </w:rPr>
+        <w:lastRenderedPageBreak/>
+        <w:t xml:space="preserve">zeslábli a také jste se dali na útěk. Z dálky jste mohli pozorovat, jak se ke skupince </w:t>
+      </w:r>
+      <w:proofErr w:type="spellStart"/>
+      <w:r>
+        <w:rPr>
+          <w:lang w:val="cs-CZ"/>
+        </w:rPr>
+        <w:t>goblinů</w:t>
+      </w:r>
+      <w:proofErr w:type="spellEnd"/>
+      <w:r>
+        <w:rPr>
+          <w:lang w:val="cs-CZ"/>
+        </w:rPr>
+        <w:t xml:space="preserve"> vrací ten, jež utekl a jemuž se postupně doplňuje zdraví.</w:t>
+      </w:r>
+    </w:p>
+    <w:p>
+      <w:pPr>
+        <w:pStyle w:val="Nadpis3"/>
+        <w:rPr>
+          <w:lang w:val="cs-CZ"/>
+        </w:rPr>
+      </w:pPr>
+      <w:r>
+        <w:rPr>
+          <w:lang w:val="cs-CZ"/>
+        </w:rPr>
+        <w:t>Konečný stavový automat</w:t>
+      </w:r>
+    </w:p>
+    <w:p>
+      <w:pPr>
+        <w:pStyle w:val="Odstavec"/>
+        <w:rPr>
+          <w:lang w:val="cs-CZ"/>
+        </w:rPr>
+      </w:pPr>
+      <w:r>
+        <w:rPr>
+          <w:lang w:val="cs-CZ"/>
+        </w:rPr>
+        <w:t xml:space="preserve">Pro zachycení tohoto chování je vhodné využít </w:t>
+      </w:r>
+      <w:r>
+        <w:rPr>
+          <w:lang w:val="cs-CZ"/>
+        </w:rPr>
+        <w:t xml:space="preserve">konečné </w:t>
+      </w:r>
+      <w:r>
+        <w:rPr>
+          <w:lang w:val="cs-CZ"/>
+        </w:rPr>
+        <w:t>automaty. Konečný stavový automat (</w:t>
+      </w:r>
+      <w:proofErr w:type="spellStart"/>
+      <w:r>
+        <w:rPr>
+          <w:lang w:val="cs-CZ"/>
+        </w:rPr>
+        <w:t>Finite</w:t>
+      </w:r>
+      <w:proofErr w:type="spellEnd"/>
+      <w:r>
+        <w:rPr>
+          <w:lang w:val="cs-CZ"/>
+        </w:rPr>
+        <w:t xml:space="preserve"> </w:t>
+      </w:r>
+      <w:proofErr w:type="spellStart"/>
+      <w:r>
+        <w:rPr>
+          <w:lang w:val="cs-CZ"/>
+        </w:rPr>
+        <w:t>State</w:t>
+      </w:r>
+      <w:proofErr w:type="spellEnd"/>
+      <w:r>
+        <w:rPr>
+          <w:lang w:val="cs-CZ"/>
+        </w:rPr>
+        <w:t xml:space="preserve"> </w:t>
+      </w:r>
+      <w:proofErr w:type="spellStart"/>
+      <w:r>
+        <w:rPr>
+          <w:lang w:val="cs-CZ"/>
+        </w:rPr>
+        <w:t>Machine</w:t>
+      </w:r>
+      <w:proofErr w:type="spellEnd"/>
+      <w:r>
+        <w:rPr>
+          <w:lang w:val="cs-CZ"/>
+        </w:rPr>
+        <w:t>) lze definovat jako uspořádanou pětici</w:t>
+      </w:r>
+      <w:r>
+        <w:rPr>
+          <w:lang w:val="cs-CZ"/>
+        </w:rPr>
+        <w:t xml:space="preserve"> (Q</w:t>
+      </w:r>
+      <w:r>
+        <w:rPr>
+          <w:lang w:val="cs-CZ"/>
+        </w:rPr>
+        <w:t xml:space="preserve">, Ʃ, </w:t>
+      </w:r>
+      <w:r>
+        <w:rPr>
+          <w:lang w:val="cs-CZ"/>
+        </w:rPr>
+        <w:t>δ, q</w:t>
+      </w:r>
+      <w:r>
+        <w:rPr>
+          <w:vertAlign w:val="subscript"/>
+          <w:lang w:val="cs-CZ"/>
+        </w:rPr>
+        <w:t>0</w:t>
+      </w:r>
+      <w:r>
+        <w:rPr>
+          <w:lang w:val="cs-CZ"/>
+        </w:rPr>
+        <w:t xml:space="preserve">, F), kde </w:t>
+      </w:r>
+      <w:r>
+        <w:rPr>
+          <w:lang w:val="cs-CZ"/>
+        </w:rPr>
+        <w:t>Q</w:t>
+      </w:r>
+      <w:r>
+        <w:rPr>
+          <w:lang w:val="cs-CZ"/>
+        </w:rPr>
+        <w:t xml:space="preserve"> je konečná neprázdná množina stavů. </w:t>
+      </w:r>
+      <w:r>
+        <w:rPr>
+          <w:lang w:val="cs-CZ"/>
+        </w:rPr>
+        <w:t xml:space="preserve">Ʃ je konečná množina vstupních symbolů. δ  je přechodová funkce, která lze definovat δ : </w:t>
+      </w:r>
+      <w:r>
+        <w:rPr>
+          <w:lang w:val="cs-CZ"/>
+        </w:rPr>
+        <w:t>Q </w:t>
+      </w:r>
+      <w:r>
+        <w:rPr>
+          <w:lang w:val="cs-CZ"/>
+        </w:rPr>
+        <w:t>×</w:t>
+      </w:r>
+      <w:r>
+        <w:rPr>
+          <w:lang w:val="cs-CZ"/>
+        </w:rPr>
+        <w:t> </w:t>
+      </w:r>
+      <w:r>
+        <w:rPr>
+          <w:lang w:val="cs-CZ"/>
+        </w:rPr>
+        <w:t>Ʃ</w:t>
+      </w:r>
+      <w:r>
+        <w:rPr>
+          <w:lang w:val="cs-CZ"/>
+        </w:rPr>
+        <w:t> </w:t>
+      </w:r>
+      <w:r>
+        <w:rPr>
+          <w:lang w:val="cs-CZ"/>
+        </w:rPr>
+        <w:t>→</w:t>
+      </w:r>
+      <w:r>
+        <w:rPr>
+          <w:lang w:val="cs-CZ"/>
+        </w:rPr>
+        <w:t> </w:t>
+      </w:r>
+      <w:r>
+        <w:rPr>
+          <w:lang w:val="cs-CZ"/>
+        </w:rPr>
+        <w:t>Q. Počáteční stav q</w:t>
+      </w:r>
+      <w:r>
+        <w:rPr>
+          <w:vertAlign w:val="subscript"/>
+          <w:lang w:val="cs-CZ"/>
+        </w:rPr>
+        <w:t>0</w:t>
+      </w:r>
+      <w:r>
+        <w:rPr>
+          <w:lang w:val="cs-CZ"/>
+        </w:rPr>
+        <w:t xml:space="preserve"> </w:t>
+      </w:r>
+      <w:r>
+        <w:rPr>
+          <w:rFonts w:ascii="Cambria" w:hAnsi="Cambria" w:cs="Cambria"/>
+          <w:lang w:val="cs-CZ"/>
+        </w:rPr>
+        <w:t xml:space="preserve">∈ </w:t>
+      </w:r>
+      <w:r>
+        <w:rPr>
+          <w:rFonts w:ascii="Cambria" w:hAnsi="Cambria" w:cs="Cambria"/>
+          <w:lang w:val="cs-CZ"/>
+        </w:rPr>
+        <w:t>Q.</w:t>
+      </w:r>
+      <w:r>
+        <w:rPr>
+          <w:rFonts w:ascii="Cambria" w:hAnsi="Cambria" w:cs="Cambria"/>
+          <w:lang w:val="cs-CZ"/>
+        </w:rPr>
+        <w:t xml:space="preserve"> </w:t>
+      </w:r>
+      <w:r>
+        <w:rPr>
+          <w:rFonts w:ascii="Cambria" w:hAnsi="Cambria" w:cs="Cambria"/>
+          <w:lang w:val="cs-CZ"/>
+        </w:rPr>
+        <w:t>Množina koncových stavů F </w:t>
+      </w:r>
+      <w:r>
+        <w:rPr>
+          <w:rFonts w:ascii="Cambria" w:hAnsi="Cambria" w:cs="Cambria"/>
+          <w:lang w:val="cs-CZ"/>
+        </w:rPr>
+        <w:t>⊆</w:t>
+      </w:r>
+      <w:r>
+        <w:t> </w:t>
+      </w:r>
+      <w:r>
+        <w:rPr>
+          <w:lang w:val="cs-CZ"/>
+        </w:rPr>
+        <w:t xml:space="preserve">Q. </w:t>
+      </w:r>
+    </w:p>
+    <w:p>
+      <w:pPr>
+        <w:pStyle w:val="Odstavec"/>
+        <w:rPr>
+          <w:lang w:val="cs-CZ"/>
+        </w:rPr>
+      </w:pPr>
+      <w:r>
+        <w:rPr>
+          <w:lang w:val="cs-CZ"/>
+        </w:rPr>
+        <w:t xml:space="preserve">Definice může být matoucí, především nemusí být jasné, co se zde míní konečnou množinou vstupních symbolů Ʃ. Vysvětlím to na příkladu AI </w:t>
+      </w:r>
+      <w:proofErr w:type="spellStart"/>
+      <w:r>
+        <w:rPr>
+          <w:lang w:val="cs-CZ"/>
+        </w:rPr>
+        <w:t>goblinů</w:t>
+      </w:r>
+      <w:proofErr w:type="spellEnd"/>
+      <w:r>
+        <w:rPr>
+          <w:lang w:val="cs-CZ"/>
+        </w:rPr>
+        <w:t>. Množina všech stavů Q obsahuje stavy čekání, útok, útěk, smrt. Počátečním stavem q</w:t>
+      </w:r>
+      <w:r>
+        <w:rPr>
+          <w:vertAlign w:val="subscript"/>
+          <w:lang w:val="cs-CZ"/>
+        </w:rPr>
+        <w:t>0</w:t>
+      </w:r>
+      <w:r>
+        <w:rPr>
+          <w:vertAlign w:val="subscript"/>
+          <w:lang w:val="cs-CZ"/>
+        </w:rPr>
+        <w:t xml:space="preserve"> </w:t>
+      </w:r>
+      <w:r>
+        <w:rPr>
+          <w:lang w:val="cs-CZ"/>
+        </w:rPr>
+        <w:t xml:space="preserve">je čekání. Každý </w:t>
+      </w:r>
+      <w:proofErr w:type="spellStart"/>
+      <w:r>
+        <w:rPr>
+          <w:lang w:val="cs-CZ"/>
+        </w:rPr>
+        <w:t>goblin</w:t>
+      </w:r>
+      <w:proofErr w:type="spellEnd"/>
+      <w:r>
+        <w:rPr>
+          <w:lang w:val="cs-CZ"/>
+        </w:rPr>
+        <w:t xml:space="preserve"> se po svém vytvoření nachází v tomto stavu. Konečný stav je zde pouze jediný, a to je stav smrt. Symboly Ʃ si lze představit jako podmínky, které mohou vést ke změně z jednoho stavu do druhé. Zde např. podmínky životů ≤ 0, životů ≤ </w:t>
+      </w:r>
+      <w:r>
+        <w:rPr>
+          <w:lang w:val="cs-CZ"/>
+        </w:rPr>
+        <w:t xml:space="preserve">20, vzdálenost hráče ≤ 50, vzdálenost hráče ≥ 75. </w:t>
+      </w:r>
+    </w:p>
+    <w:p>
+      <w:pPr>
+        <w:pStyle w:val="Odstavec"/>
+        <w:rPr>
+          <w:lang w:val="cs-CZ"/>
+        </w:rPr>
+      </w:pPr>
+      <w:r>
+        <w:rPr>
+          <w:lang w:val="cs-CZ"/>
+        </w:rPr>
+        <w:t>δ je dle definice kartézský součin množiny všech stavů a množiny symbolů. Jinak řečeno musíme definovat pro každý stav, co se stane při splnění každé z podmínek. Máme 4 stavy a 4 podmínky, což je dohromady 4 * 4, 16 případů přechodu. U stavových automatů použitých pro tvorbu AI nás nebudou zajímat všechny možné případy. V jednotlivých stavech bude kontrolovat jen ty podmínky, které mění jeden stav na druhý. Např. ve stavu čekání nás budou zajímat pouze podmínky životů ≤ 0, životů ≤ 20, vzdálenost hráče ≤ 50. Pokud ve stavu čekání bude splněna podmínka životů ≤ 0, nový stav bude smrt, podmínka životů ≤ 20, nový stav bude útěk, podmínka vzdálenost hráče ≤ 50, nový stav bude</w:t>
+      </w:r>
+      <w:r>
+        <w:rPr>
+          <w:lang w:val="cs-CZ"/>
+        </w:rPr>
+        <w:t xml:space="preserve"> útok. Poslední 4. podmínka vzdálenost hráče ≥ 75 v aktuálním stavu nemá vliv na změnu stavu, a nebude nás zajímat. Pokud bychom počítali ve hře pouze se zbraněmi s dosahem nižším než je 50, stačila by nám reakce pouze na podmínku vzdálenost hráče ≤ 50, jelikož by nemohlo dojít ke snížení životů </w:t>
+      </w:r>
+      <w:proofErr w:type="spellStart"/>
+      <w:r>
+        <w:rPr>
+          <w:lang w:val="cs-CZ"/>
+        </w:rPr>
+        <w:t>goblinů</w:t>
+      </w:r>
+      <w:proofErr w:type="spellEnd"/>
+      <w:r>
+        <w:rPr>
+          <w:lang w:val="cs-CZ"/>
+        </w:rPr>
+        <w:t>.</w:t>
+      </w:r>
+    </w:p>
+    <w:p>
+      <w:pPr>
+        <w:pStyle w:val="Odstavec"/>
+        <w:rPr>
+          <w:lang w:val="cs-CZ"/>
+        </w:rPr>
+      </w:pPr>
+      <w:r>
+        <w:rPr>
+          <w:lang w:val="cs-CZ"/>
+        </w:rPr>
+        <w:t xml:space="preserve">Při navrhování stavových automatů je vhodné si nakreslit diagram obdobný tomu na následujícím obrázku, který znázorňuje kompletní stavový automat pro chování </w:t>
+      </w:r>
+      <w:proofErr w:type="spellStart"/>
+      <w:r>
+        <w:rPr>
+          <w:lang w:val="cs-CZ"/>
+        </w:rPr>
+        <w:t>goblinů</w:t>
+      </w:r>
+      <w:proofErr w:type="spellEnd"/>
+      <w:r>
+        <w:rPr>
+          <w:lang w:val="cs-CZ"/>
+        </w:rPr>
+        <w:t xml:space="preserve">. K vytváření diagramu můžete využít některý z CASE nástrojů jako je např. </w:t>
+      </w:r>
+      <w:proofErr w:type="spellStart"/>
+      <w:r>
+        <w:rPr>
+          <w:lang w:val="cs-CZ"/>
+        </w:rPr>
+        <w:t>Enterprise</w:t>
+      </w:r>
+      <w:proofErr w:type="spellEnd"/>
+      <w:r>
+        <w:rPr>
+          <w:lang w:val="cs-CZ"/>
+        </w:rPr>
+        <w:t xml:space="preserve"> </w:t>
+      </w:r>
+      <w:proofErr w:type="spellStart"/>
+      <w:r>
+        <w:rPr>
+          <w:lang w:val="cs-CZ"/>
+        </w:rPr>
+        <w:t>Architect</w:t>
+      </w:r>
+      <w:proofErr w:type="spellEnd"/>
+      <w:r>
+        <w:rPr>
+          <w:lang w:val="cs-CZ"/>
+        </w:rPr>
+        <w:t>, ale pro začátek si vystačíte s tužkou a papírem.</w:t>
+      </w:r>
+    </w:p>
+    <w:p>
+      <w:pPr>
+        <w:pStyle w:val="Odstavec"/>
+        <w:rPr>
+          <w:lang w:val="cs-CZ"/>
+        </w:rPr>
+      </w:pPr>
+      <w:r>
+        <w:rPr>
+          <w:lang w:val="cs-CZ"/>
+        </w:rPr>
+        <w:t xml:space="preserve">OBRAZEK </w:t>
+      </w:r>
+      <w:proofErr w:type="spellStart"/>
+      <w:r>
+        <w:rPr>
+          <w:lang w:val="cs-CZ"/>
+        </w:rPr>
+        <w:t>OBRAZEK</w:t>
+      </w:r>
+      <w:proofErr w:type="spellEnd"/>
+      <w:r>
+        <w:rPr>
+          <w:lang w:val="cs-CZ"/>
+        </w:rPr>
+        <w:t xml:space="preserve"> </w:t>
+      </w:r>
+      <w:proofErr w:type="spellStart"/>
+      <w:r>
+        <w:rPr>
+          <w:lang w:val="cs-CZ"/>
+        </w:rPr>
+        <w:t>OBRAZEK</w:t>
+      </w:r>
+      <w:proofErr w:type="spellEnd"/>
+      <w:r>
+        <w:rPr>
+          <w:lang w:val="cs-CZ"/>
+        </w:rPr>
+        <w:t xml:space="preserve"> IMAGE OBRÁZEK</w:t>
+      </w:r>
+    </w:p>
+    <w:p>
+      <w:pPr>
+        <w:pStyle w:val="Odstavec"/>
+        <w:rPr>
+          <w:lang w:val="cs-CZ"/>
+        </w:rPr>
+      </w:pPr>
+    </w:p>
+    <w:p>
+      <w:pPr>
         <w:pStyle w:val="Nadpis2"/>
         <w:ind w:left="0" w:firstLine="0"/>
         <w:rPr>
@@ -12998,7 +13510,14 @@
         <w:rPr>
           <w:lang w:val="cs-CZ"/>
         </w:rPr>
-        <w:t xml:space="preserve"> Život se v tomto světě rozvíjí v tazích, kolech, kde několik pravidel určuje, jestli v následujícím tahu vznikne nová buňka na místě, kde žádná není, nebo zanikne tam, kde je, nebo jen stávající buňka bude pokračovat ve svém životě. Pravidla pro život v dalším kole jsou celkem čtyři a odvíjí se pouze podle počtu živých buněk v okolí v kole současném.</w:t>
+        <w:t xml:space="preserve"> Život se v tomto světě rozvíjí v tazích, kolech, kde několik pravidel určuje, jestli v následujícím tahu vznikne </w:t>
+      </w:r>
+      <w:r>
+        <w:rPr>
+          <w:lang w:val="cs-CZ"/>
+        </w:rPr>
+        <w:lastRenderedPageBreak/>
+        <w:t>nová buňka na místě, kde žádná není, nebo zanikne tam, kde je, nebo jen stávající buňka bude pokračovat ve svém životě. Pravidla pro život v dalším kole jsou celkem čtyři a odvíjí se pouze podle počtu živých buněk v okolí v kole současném.</w:t>
       </w:r>
     </w:p>
     <w:p>
@@ -13387,372 +13906,372 @@
         <w:rPr>
           <w:lang w:val="cs-CZ"/>
         </w:rPr>
+        <w:t>Hry</w:t>
+      </w:r>
+      <w:r>
+        <w:rPr>
+          <w:lang w:val="cs-CZ"/>
+        </w:rPr>
+        <w:t xml:space="preserve"> na Boha</w:t>
+      </w:r>
+      <w:bookmarkEnd w:id="13"/>
+    </w:p>
+    <w:p>
+      <w:pPr>
+        <w:rPr>
+          <w:lang w:val="cs-CZ"/>
+        </w:rPr>
+      </w:pPr>
+      <w:proofErr w:type="spellStart"/>
+      <w:r>
+        <w:rPr>
+          <w:lang w:val="cs-CZ"/>
+        </w:rPr>
+        <w:t>Populous</w:t>
+      </w:r>
+      <w:proofErr w:type="spellEnd"/>
+      <w:r>
+        <w:rPr>
+          <w:lang w:val="cs-CZ"/>
+        </w:rPr>
+        <w:t xml:space="preserve">, </w:t>
+      </w:r>
+      <w:proofErr w:type="spellStart"/>
+      <w:r>
+        <w:rPr>
+          <w:lang w:val="cs-CZ"/>
+        </w:rPr>
+        <w:t>Black</w:t>
+      </w:r>
+      <w:proofErr w:type="spellEnd"/>
+      <w:r>
+        <w:rPr>
+          <w:lang w:val="cs-CZ"/>
+        </w:rPr>
+        <w:t xml:space="preserve"> </w:t>
+      </w:r>
+      <w:proofErr w:type="spellStart"/>
+      <w:r>
+        <w:rPr>
+          <w:lang w:val="cs-CZ"/>
+        </w:rPr>
+        <w:t>and</w:t>
+      </w:r>
+      <w:proofErr w:type="spellEnd"/>
+      <w:r>
+        <w:rPr>
+          <w:lang w:val="cs-CZ"/>
+        </w:rPr>
+        <w:t xml:space="preserve"> </w:t>
+      </w:r>
+      <w:proofErr w:type="spellStart"/>
+      <w:r>
+        <w:rPr>
+          <w:lang w:val="cs-CZ"/>
+        </w:rPr>
+        <w:t>White</w:t>
+      </w:r>
+      <w:proofErr w:type="spellEnd"/>
+      <w:r>
+        <w:rPr>
+          <w:lang w:val="cs-CZ"/>
+        </w:rPr>
+        <w:t xml:space="preserve">, </w:t>
+      </w:r>
+      <w:proofErr w:type="spellStart"/>
+      <w:r>
+        <w:rPr>
+          <w:lang w:val="cs-CZ"/>
+        </w:rPr>
+        <w:t>Dungeon</w:t>
+      </w:r>
+      <w:proofErr w:type="spellEnd"/>
+      <w:r>
+        <w:rPr>
+          <w:lang w:val="cs-CZ"/>
+        </w:rPr>
+        <w:t xml:space="preserve"> </w:t>
+      </w:r>
+      <w:proofErr w:type="spellStart"/>
+      <w:r>
+        <w:rPr>
+          <w:lang w:val="cs-CZ"/>
+        </w:rPr>
+        <w:t>Keeper</w:t>
+      </w:r>
+      <w:proofErr w:type="spellEnd"/>
+      <w:r>
+        <w:rPr>
+          <w:lang w:val="cs-CZ"/>
+        </w:rPr>
+        <w:t>, zástupci tohoto žánru. V </w:t>
+      </w:r>
+      <w:proofErr w:type="spellStart"/>
+      <w:r>
+        <w:rPr>
+          <w:lang w:val="cs-CZ"/>
+        </w:rPr>
+        <w:t>Dungeon</w:t>
+      </w:r>
+      <w:proofErr w:type="spellEnd"/>
+      <w:r>
+        <w:rPr>
+          <w:lang w:val="cs-CZ"/>
+        </w:rPr>
+        <w:t xml:space="preserve"> </w:t>
+      </w:r>
+      <w:proofErr w:type="spellStart"/>
+      <w:r>
+        <w:rPr>
+          <w:lang w:val="cs-CZ"/>
+        </w:rPr>
+        <w:t>Keeperu</w:t>
+      </w:r>
+      <w:proofErr w:type="spellEnd"/>
+      <w:r>
+        <w:rPr>
+          <w:lang w:val="cs-CZ"/>
+        </w:rPr>
+        <w:t xml:space="preserve"> se </w:t>
+      </w:r>
+      <w:proofErr w:type="spellStart"/>
+      <w:r>
+        <w:rPr>
+          <w:lang w:val="cs-CZ"/>
+        </w:rPr>
+        <w:t>impové</w:t>
+      </w:r>
+      <w:proofErr w:type="spellEnd"/>
+      <w:r>
+        <w:rPr>
+          <w:lang w:val="cs-CZ"/>
+        </w:rPr>
+        <w:t xml:space="preserve"> sami od sebe se starají o zpevňování stěn, těžbu drahokamů, či zabírají nová úze</w:t>
+      </w:r>
+      <w:r>
+        <w:rPr>
+          <w:lang w:val="cs-CZ"/>
+        </w:rPr>
+        <w:t xml:space="preserve">mí. Vy jako „Bůh“ </w:t>
+      </w:r>
+      <w:r>
+        <w:rPr>
+          <w:lang w:val="cs-CZ"/>
+        </w:rPr>
+        <w:t>je můžete trestat, obětovávat, dávat jim nepřímo rozkazy, nebo je jen sledovat. I ostatní příšerky žijí svým životem, chodí spát, jíst, cvičit se a nechávají si od vás zaplatit za obranu vašeho království. Vy je můžete vzít a přesunout tam, kde jsou zrovna potřeba. Např. poslat je objevovat nová kouzla, nebo zdokonalovat se v útoku.</w:t>
+      </w:r>
+    </w:p>
+    <w:p>
+      <w:pPr>
+        <w:pStyle w:val="Nadpis3"/>
+        <w:rPr>
+          <w:lang w:val="cs-CZ"/>
+        </w:rPr>
+      </w:pPr>
+      <w:bookmarkStart w:id="14" w:name="_Toc284690433"/>
+      <w:r>
+        <w:rPr>
+          <w:lang w:val="cs-CZ"/>
+        </w:rPr>
+        <w:t>Evoluční hry</w:t>
+      </w:r>
+      <w:bookmarkEnd w:id="14"/>
+    </w:p>
+    <w:p>
+      <w:pPr>
+        <w:pStyle w:val="Odstavec"/>
+        <w:rPr>
+          <w:lang w:val="cs-CZ"/>
+        </w:rPr>
+      </w:pPr>
+      <w:r>
+        <w:rPr>
+          <w:lang w:val="cs-CZ"/>
+        </w:rPr>
+        <w:t>Hry, v nichž se staráte o populace několika generací, které se množí</w:t>
+      </w:r>
+      <w:r>
+        <w:rPr>
+          <w:lang w:val="cs-CZ"/>
+        </w:rPr>
+        <w:t>,</w:t>
+      </w:r>
+      <w:r>
+        <w:rPr>
+          <w:lang w:val="cs-CZ"/>
+        </w:rPr>
+        <w:t xml:space="preserve"> vylepšují, přenášejí nové lepší vlastnosti do dalších generací. V těchto hrách můžete nechat </w:t>
+      </w:r>
+      <w:r>
+        <w:rPr>
+          <w:lang w:val="cs-CZ"/>
+        </w:rPr>
+        <w:t>organismy se vyvíjet vlastní cestou, nebo můžete do vývoje zasahovat změnou prostředí, či přidáním nově navržených vlastních forem života.</w:t>
+      </w:r>
+    </w:p>
+    <w:p>
+      <w:pPr>
+        <w:pStyle w:val="Odstavec"/>
+        <w:rPr>
+          <w:lang w:val="cs-CZ"/>
+        </w:rPr>
+      </w:pPr>
+      <w:r>
+        <w:rPr>
+          <w:lang w:val="cs-CZ"/>
+        </w:rPr>
+        <w:t xml:space="preserve">Populárními hrami jsou např. Spore, či </w:t>
+      </w:r>
+      <w:proofErr w:type="spellStart"/>
+      <w:r>
+        <w:rPr>
+          <w:lang w:val="cs-CZ"/>
+        </w:rPr>
+        <w:t>Evolution</w:t>
+      </w:r>
+      <w:proofErr w:type="spellEnd"/>
+      <w:r>
+        <w:rPr>
+          <w:lang w:val="cs-CZ"/>
+        </w:rPr>
+        <w:t xml:space="preserve"> : </w:t>
+      </w:r>
+      <w:proofErr w:type="spellStart"/>
+      <w:r>
+        <w:rPr>
+          <w:lang w:val="cs-CZ"/>
+        </w:rPr>
+        <w:t>The</w:t>
+      </w:r>
+      <w:proofErr w:type="spellEnd"/>
+      <w:r>
+        <w:rPr>
+          <w:lang w:val="cs-CZ"/>
+        </w:rPr>
+        <w:t xml:space="preserve"> Game </w:t>
+      </w:r>
+      <w:proofErr w:type="spellStart"/>
+      <w:r>
+        <w:rPr>
+          <w:lang w:val="cs-CZ"/>
+        </w:rPr>
+        <w:t>of</w:t>
+      </w:r>
+      <w:proofErr w:type="spellEnd"/>
+      <w:r>
+        <w:rPr>
+          <w:lang w:val="cs-CZ"/>
+        </w:rPr>
+        <w:t xml:space="preserve"> </w:t>
+      </w:r>
+      <w:proofErr w:type="spellStart"/>
+      <w:r>
+        <w:rPr>
+          <w:lang w:val="cs-CZ"/>
+        </w:rPr>
+        <w:t>Intelligent</w:t>
+      </w:r>
+      <w:proofErr w:type="spellEnd"/>
+      <w:r>
+        <w:rPr>
+          <w:lang w:val="cs-CZ"/>
+        </w:rPr>
+        <w:t xml:space="preserve"> </w:t>
+      </w:r>
+      <w:proofErr w:type="spellStart"/>
+      <w:r>
+        <w:rPr>
+          <w:lang w:val="cs-CZ"/>
+        </w:rPr>
+        <w:t>Life</w:t>
+      </w:r>
+      <w:proofErr w:type="spellEnd"/>
+      <w:r>
+        <w:rPr>
+          <w:lang w:val="cs-CZ"/>
+        </w:rPr>
+        <w:t xml:space="preserve"> .</w:t>
+      </w:r>
+    </w:p>
+    <w:p>
+      <w:pPr>
+        <w:pStyle w:val="Nadpis3"/>
+        <w:rPr>
+          <w:lang w:val="cs-CZ"/>
+        </w:rPr>
+      </w:pPr>
+      <w:bookmarkStart w:id="15" w:name="_Toc284690434"/>
+      <w:r>
+        <w:rPr>
+          <w:lang w:val="cs-CZ"/>
+        </w:rPr>
+        <w:t>A-</w:t>
+      </w:r>
+      <w:r>
+        <w:t>Life</w:t>
+      </w:r>
+      <w:r>
+        <w:rPr>
+          <w:lang w:val="cs-CZ"/>
+        </w:rPr>
+        <w:t xml:space="preserve"> a tahové strategie</w:t>
+      </w:r>
+      <w:bookmarkEnd w:id="15"/>
+    </w:p>
+    <w:p>
+      <w:pPr>
+        <w:pStyle w:val="Odstavec"/>
+        <w:rPr>
+          <w:lang w:val="cs-CZ"/>
+        </w:rPr>
+      </w:pPr>
+      <w:r>
+        <w:rPr>
+          <w:lang w:val="cs-CZ"/>
+        </w:rPr>
+        <w:t xml:space="preserve">Původní experiment Game </w:t>
+      </w:r>
+      <w:proofErr w:type="spellStart"/>
+      <w:r>
+        <w:rPr>
+          <w:lang w:val="cs-CZ"/>
+        </w:rPr>
+        <w:t>of</w:t>
+      </w:r>
+      <w:proofErr w:type="spellEnd"/>
+      <w:r>
+        <w:rPr>
+          <w:lang w:val="cs-CZ"/>
+        </w:rPr>
+        <w:t xml:space="preserve"> </w:t>
+      </w:r>
+      <w:proofErr w:type="spellStart"/>
+      <w:r>
+        <w:rPr>
+          <w:lang w:val="cs-CZ"/>
+        </w:rPr>
+        <w:t>Life</w:t>
+      </w:r>
+      <w:proofErr w:type="spellEnd"/>
+      <w:r>
+        <w:rPr>
+          <w:lang w:val="cs-CZ"/>
+        </w:rPr>
+        <w:t xml:space="preserve"> se odehrává v jednotlivých krocích, ale stěží to lze označit za hru, jde jen o matematický experiment. </w:t>
+      </w:r>
+    </w:p>
+    <w:p>
+      <w:pPr>
+        <w:pStyle w:val="Odstavec"/>
+        <w:rPr>
+          <w:lang w:val="cs-CZ"/>
+        </w:rPr>
+      </w:pPr>
+      <w:r>
+        <w:rPr>
+          <w:lang w:val="cs-CZ"/>
+        </w:rPr>
         <w:lastRenderedPageBreak/>
-        <w:t>Hry</w:t>
-      </w:r>
-      <w:r>
-        <w:rPr>
-          <w:lang w:val="cs-CZ"/>
-        </w:rPr>
-        <w:t xml:space="preserve"> na Boha</w:t>
-      </w:r>
-      <w:bookmarkEnd w:id="13"/>
-    </w:p>
-    <w:p>
-      <w:pPr>
-        <w:rPr>
-          <w:lang w:val="cs-CZ"/>
-        </w:rPr>
-      </w:pPr>
-      <w:proofErr w:type="spellStart"/>
-      <w:r>
-        <w:rPr>
-          <w:lang w:val="cs-CZ"/>
-        </w:rPr>
-        <w:t>Populous</w:t>
-      </w:r>
-      <w:proofErr w:type="spellEnd"/>
-      <w:r>
-        <w:rPr>
-          <w:lang w:val="cs-CZ"/>
-        </w:rPr>
-        <w:t xml:space="preserve">, </w:t>
-      </w:r>
-      <w:proofErr w:type="spellStart"/>
-      <w:r>
-        <w:rPr>
-          <w:lang w:val="cs-CZ"/>
-        </w:rPr>
-        <w:t>Black</w:t>
-      </w:r>
-      <w:proofErr w:type="spellEnd"/>
-      <w:r>
-        <w:rPr>
-          <w:lang w:val="cs-CZ"/>
-        </w:rPr>
-        <w:t xml:space="preserve"> </w:t>
-      </w:r>
-      <w:proofErr w:type="spellStart"/>
-      <w:r>
-        <w:rPr>
-          <w:lang w:val="cs-CZ"/>
-        </w:rPr>
-        <w:t>and</w:t>
-      </w:r>
-      <w:proofErr w:type="spellEnd"/>
-      <w:r>
-        <w:rPr>
-          <w:lang w:val="cs-CZ"/>
-        </w:rPr>
-        <w:t xml:space="preserve"> </w:t>
-      </w:r>
-      <w:proofErr w:type="spellStart"/>
-      <w:r>
-        <w:rPr>
-          <w:lang w:val="cs-CZ"/>
-        </w:rPr>
-        <w:t>White</w:t>
-      </w:r>
-      <w:proofErr w:type="spellEnd"/>
-      <w:r>
-        <w:rPr>
-          <w:lang w:val="cs-CZ"/>
-        </w:rPr>
-        <w:t xml:space="preserve">, </w:t>
-      </w:r>
-      <w:proofErr w:type="spellStart"/>
-      <w:r>
-        <w:rPr>
-          <w:lang w:val="cs-CZ"/>
-        </w:rPr>
-        <w:t>Dungeon</w:t>
-      </w:r>
-      <w:proofErr w:type="spellEnd"/>
-      <w:r>
-        <w:rPr>
-          <w:lang w:val="cs-CZ"/>
-        </w:rPr>
-        <w:t xml:space="preserve"> </w:t>
-      </w:r>
-      <w:proofErr w:type="spellStart"/>
-      <w:r>
-        <w:rPr>
-          <w:lang w:val="cs-CZ"/>
-        </w:rPr>
-        <w:t>Keeper</w:t>
-      </w:r>
-      <w:proofErr w:type="spellEnd"/>
-      <w:r>
-        <w:rPr>
-          <w:lang w:val="cs-CZ"/>
-        </w:rPr>
-        <w:t>, zástupci tohoto žánru. V </w:t>
-      </w:r>
-      <w:proofErr w:type="spellStart"/>
-      <w:r>
-        <w:rPr>
-          <w:lang w:val="cs-CZ"/>
-        </w:rPr>
-        <w:t>Dungeon</w:t>
-      </w:r>
-      <w:proofErr w:type="spellEnd"/>
-      <w:r>
-        <w:rPr>
-          <w:lang w:val="cs-CZ"/>
-        </w:rPr>
-        <w:t xml:space="preserve"> </w:t>
-      </w:r>
-      <w:proofErr w:type="spellStart"/>
-      <w:r>
-        <w:rPr>
-          <w:lang w:val="cs-CZ"/>
-        </w:rPr>
-        <w:t>Keeperu</w:t>
-      </w:r>
-      <w:proofErr w:type="spellEnd"/>
-      <w:r>
-        <w:rPr>
-          <w:lang w:val="cs-CZ"/>
-        </w:rPr>
-        <w:t xml:space="preserve"> se </w:t>
-      </w:r>
-      <w:proofErr w:type="spellStart"/>
-      <w:r>
-        <w:rPr>
-          <w:lang w:val="cs-CZ"/>
-        </w:rPr>
-        <w:t>impové</w:t>
-      </w:r>
-      <w:proofErr w:type="spellEnd"/>
-      <w:r>
-        <w:rPr>
-          <w:lang w:val="cs-CZ"/>
-        </w:rPr>
-        <w:t xml:space="preserve"> sami od sebe se starají o zpevňování stěn, těžbu drahokamů, či zabírají nová úze</w:t>
-      </w:r>
-      <w:r>
-        <w:rPr>
-          <w:lang w:val="cs-CZ"/>
-        </w:rPr>
-        <w:t xml:space="preserve">mí. Vy jako „Bůh“ </w:t>
-      </w:r>
-      <w:r>
-        <w:rPr>
-          <w:lang w:val="cs-CZ"/>
-        </w:rPr>
-        <w:t>je můžete trestat, obětovávat, dávat jim nepřímo rozkazy, nebo je jen sledovat. I ostatní příšerky žijí svým životem, chodí spát, jíst, cvičit se a nechávají si od vás zaplatit za obranu vašeho království. Vy je můžete vzít a přesunout tam, kde jsou zrovna potřeba. Např. poslat je objevovat nová kouzla, nebo zdokonalovat se v útoku.</w:t>
-      </w:r>
-    </w:p>
-    <w:p>
-      <w:pPr>
-        <w:pStyle w:val="Nadpis3"/>
-        <w:rPr>
-          <w:lang w:val="cs-CZ"/>
-        </w:rPr>
-      </w:pPr>
-      <w:bookmarkStart w:id="14" w:name="_Toc284690433"/>
-      <w:r>
-        <w:rPr>
-          <w:lang w:val="cs-CZ"/>
-        </w:rPr>
-        <w:t>Evoluční hry</w:t>
-      </w:r>
-      <w:bookmarkEnd w:id="14"/>
-    </w:p>
-    <w:p>
-      <w:pPr>
-        <w:pStyle w:val="Odstavec"/>
-        <w:rPr>
-          <w:lang w:val="cs-CZ"/>
-        </w:rPr>
-      </w:pPr>
-      <w:r>
-        <w:rPr>
-          <w:lang w:val="cs-CZ"/>
-        </w:rPr>
-        <w:t>Hry, v nichž se staráte o populace několika generací, které se množí</w:t>
-      </w:r>
-      <w:r>
-        <w:rPr>
-          <w:lang w:val="cs-CZ"/>
-        </w:rPr>
-        <w:t>,</w:t>
-      </w:r>
-      <w:r>
-        <w:rPr>
-          <w:lang w:val="cs-CZ"/>
-        </w:rPr>
-        <w:t xml:space="preserve"> vylepšují, přenášejí nové lepší vlastnosti do dalších generací. V těchto hrách můžete nechat </w:t>
-      </w:r>
-      <w:r>
-        <w:rPr>
-          <w:lang w:val="cs-CZ"/>
-        </w:rPr>
-        <w:t>organismy se vyvíjet vlastní cestou, nebo můžete do vývoje zasahovat změnou prostředí, či přidáním nově navržených vlastních forem života.</w:t>
-      </w:r>
-    </w:p>
-    <w:p>
-      <w:pPr>
-        <w:pStyle w:val="Odstavec"/>
-        <w:rPr>
-          <w:lang w:val="cs-CZ"/>
-        </w:rPr>
-      </w:pPr>
-      <w:r>
-        <w:rPr>
-          <w:lang w:val="cs-CZ"/>
-        </w:rPr>
-        <w:t xml:space="preserve">Populárními hrami jsou např. Spore, či </w:t>
-      </w:r>
-      <w:proofErr w:type="spellStart"/>
-      <w:r>
-        <w:rPr>
-          <w:lang w:val="cs-CZ"/>
-        </w:rPr>
-        <w:t>Evolution</w:t>
-      </w:r>
-      <w:proofErr w:type="spellEnd"/>
-      <w:r>
-        <w:rPr>
-          <w:lang w:val="cs-CZ"/>
-        </w:rPr>
-        <w:t xml:space="preserve"> : </w:t>
-      </w:r>
-      <w:proofErr w:type="spellStart"/>
-      <w:r>
-        <w:rPr>
-          <w:lang w:val="cs-CZ"/>
-        </w:rPr>
-        <w:t>The</w:t>
-      </w:r>
-      <w:proofErr w:type="spellEnd"/>
-      <w:r>
-        <w:rPr>
-          <w:lang w:val="cs-CZ"/>
-        </w:rPr>
-        <w:t xml:space="preserve"> Game </w:t>
-      </w:r>
-      <w:proofErr w:type="spellStart"/>
-      <w:r>
-        <w:rPr>
-          <w:lang w:val="cs-CZ"/>
-        </w:rPr>
-        <w:t>of</w:t>
-      </w:r>
-      <w:proofErr w:type="spellEnd"/>
-      <w:r>
-        <w:rPr>
-          <w:lang w:val="cs-CZ"/>
-        </w:rPr>
-        <w:t xml:space="preserve"> </w:t>
-      </w:r>
-      <w:proofErr w:type="spellStart"/>
-      <w:r>
-        <w:rPr>
-          <w:lang w:val="cs-CZ"/>
-        </w:rPr>
-        <w:t>Intelligent</w:t>
-      </w:r>
-      <w:proofErr w:type="spellEnd"/>
-      <w:r>
-        <w:rPr>
-          <w:lang w:val="cs-CZ"/>
-        </w:rPr>
-        <w:t xml:space="preserve"> </w:t>
-      </w:r>
-      <w:proofErr w:type="spellStart"/>
-      <w:r>
-        <w:rPr>
-          <w:lang w:val="cs-CZ"/>
-        </w:rPr>
-        <w:t>Life</w:t>
-      </w:r>
-      <w:proofErr w:type="spellEnd"/>
-      <w:r>
-        <w:rPr>
-          <w:lang w:val="cs-CZ"/>
-        </w:rPr>
-        <w:t xml:space="preserve"> .</w:t>
-      </w:r>
-    </w:p>
-    <w:p>
-      <w:pPr>
-        <w:pStyle w:val="Nadpis3"/>
-        <w:rPr>
-          <w:lang w:val="cs-CZ"/>
-        </w:rPr>
-      </w:pPr>
-      <w:bookmarkStart w:id="15" w:name="_Toc284690434"/>
-      <w:r>
-        <w:rPr>
-          <w:lang w:val="cs-CZ"/>
-        </w:rPr>
-        <w:t>A-</w:t>
-      </w:r>
-      <w:r>
-        <w:t>Life</w:t>
-      </w:r>
-      <w:r>
-        <w:rPr>
-          <w:lang w:val="cs-CZ"/>
-        </w:rPr>
-        <w:t xml:space="preserve"> a tahové strategie</w:t>
-      </w:r>
-      <w:bookmarkEnd w:id="15"/>
-    </w:p>
-    <w:p>
-      <w:pPr>
-        <w:pStyle w:val="Odstavec"/>
-        <w:rPr>
-          <w:lang w:val="cs-CZ"/>
-        </w:rPr>
-      </w:pPr>
-      <w:r>
-        <w:rPr>
-          <w:lang w:val="cs-CZ"/>
-        </w:rPr>
-        <w:t xml:space="preserve">Původní experiment Game </w:t>
-      </w:r>
-      <w:proofErr w:type="spellStart"/>
-      <w:r>
-        <w:rPr>
-          <w:lang w:val="cs-CZ"/>
-        </w:rPr>
-        <w:t>of</w:t>
-      </w:r>
-      <w:proofErr w:type="spellEnd"/>
-      <w:r>
-        <w:rPr>
-          <w:lang w:val="cs-CZ"/>
-        </w:rPr>
-        <w:t xml:space="preserve"> </w:t>
-      </w:r>
-      <w:proofErr w:type="spellStart"/>
-      <w:r>
-        <w:rPr>
-          <w:lang w:val="cs-CZ"/>
-        </w:rPr>
-        <w:t>Life</w:t>
-      </w:r>
-      <w:proofErr w:type="spellEnd"/>
-      <w:r>
-        <w:rPr>
-          <w:lang w:val="cs-CZ"/>
-        </w:rPr>
-        <w:t xml:space="preserve"> se odehrává v jednotlivých krocích, ale stěží to lze označit za hru, jde jen o matematický experiment. </w:t>
-      </w:r>
-    </w:p>
-    <w:p>
-      <w:pPr>
-        <w:pStyle w:val="Odstavec"/>
-        <w:rPr>
-          <w:lang w:val="cs-CZ"/>
-        </w:rPr>
-      </w:pPr>
-      <w:r>
-        <w:rPr>
-          <w:lang w:val="cs-CZ"/>
-        </w:rPr>
         <w:t>Nepodařilo se mi nalézt žádnou tahovou strategii spojovanou s metodou umělého života. Důvodem může být, že ve všech zmíněných hrách bylo podstatné, aby se bez hráčova zásahu vše hezky hýbalo, žilo vlastním životem a aby to bylo zábavné jen sledovat. Sledovat v reálném čase.</w:t>
       </w:r>
     </w:p>
@@ -14033,7 +14552,6 @@
         <w:rPr>
           <w:lang w:val="cs-CZ"/>
         </w:rPr>
-        <w:lastRenderedPageBreak/>
         <w:t>S hledáním cest je nemálo problémů, ale pro řešení základní úlohy, hledání nejkratších cest, bylo již vymyšleno několik funkčních algoritmů.</w:t>
       </w:r>
     </w:p>
@@ -14212,7 +14730,14 @@
         <w:rPr>
           <w:lang w:val="cs-CZ"/>
         </w:rPr>
-        <w:t xml:space="preserve"> být aktuální pozice jednotky), jeden čtverec jako cíl(např. místo, kam hráč klikl myší a chce poslat jednotku) a některé ze čtverců jsou označené jako neprůchozí zdi.</w:t>
+        <w:t xml:space="preserve"> být aktuální pozice jednotky), jeden čtverec jako cíl(např. místo, kam hráč klikl myší a chce poslat jednotku) a některé ze čtverců jsou </w:t>
+      </w:r>
+      <w:r>
+        <w:rPr>
+          <w:lang w:val="cs-CZ"/>
+        </w:rPr>
+        <w:lastRenderedPageBreak/>
+        <w:t>označené jako neprůchozí zdi.</w:t>
       </w:r>
       <w:r>
         <w:rPr>
@@ -14319,191 +14844,185 @@
         <w:rPr>
           <w:lang w:val="cs-CZ"/>
         </w:rPr>
-        <w:t xml:space="preserve">není ideální, protože teď algoritmus nezaručuje, že cestu nalezne, přestože existuje. Pokud zvolíte limit 50, </w:t>
-      </w:r>
+        <w:t>není ideální, protože teď algoritmus nezaručuje, že cestu nalezne, přestože existuje. Pokud zvolíte limit 50, co když by byl cíl ve vzdálenosti 51?</w:t>
+      </w:r>
+      <w:r>
+        <w:rPr>
+          <w:lang w:val="cs-CZ"/>
+        </w:rPr>
+        <w:t xml:space="preserve"> Hranici, kdy by mělo vyhledávání skončit, není jednoduché najít.</w:t>
+      </w:r>
+    </w:p>
+    <w:p>
+      <w:pPr>
+        <w:pStyle w:val="Nadpis3"/>
+        <w:rPr>
+          <w:lang w:val="cs-CZ"/>
+        </w:rPr>
+      </w:pPr>
+      <w:bookmarkStart w:id="20" w:name="_Toc284690439"/>
+      <w:r>
+        <w:rPr>
+          <w:lang w:val="cs-CZ"/>
+        </w:rPr>
+        <w:t xml:space="preserve">Pár </w:t>
+      </w:r>
+      <w:proofErr w:type="spellStart"/>
+      <w:r>
+        <w:t>slov</w:t>
+      </w:r>
+      <w:proofErr w:type="spellEnd"/>
+      <w:r>
+        <w:rPr>
+          <w:lang w:val="cs-CZ"/>
+        </w:rPr>
+        <w:t xml:space="preserve"> k A*</w:t>
+      </w:r>
+      <w:bookmarkEnd w:id="20"/>
+    </w:p>
+    <w:p>
+      <w:pPr>
+        <w:pStyle w:val="Odstavec"/>
+        <w:rPr>
+          <w:lang w:val="cs-CZ"/>
+        </w:rPr>
+      </w:pPr>
+      <w:r>
+        <w:rPr>
+          <w:lang w:val="cs-CZ"/>
+        </w:rPr>
+        <w:t>A* patří k nejpoužívanějším vyhledávacím algoritmům v počítačových hrách. S algoritmem prohledávání do šířky má více společného než se na první pohled může zdát. Prohledávání do šířky je vlastně speciálním případem A*.</w:t>
+      </w:r>
+    </w:p>
+    <w:p>
+      <w:pPr>
+        <w:pStyle w:val="Odstavec"/>
+        <w:rPr>
+          <w:lang w:val="cs-CZ"/>
+        </w:rPr>
+      </w:pPr>
+      <w:r>
+        <w:rPr>
+          <w:lang w:val="cs-CZ"/>
+        </w:rPr>
+        <w:t xml:space="preserve">U prohledávání do šířky jsme postupně kontrolovali nejdříve všechny čtverce vzdálené jedna od startu, poté 2, 3, 4, atd. V jakém pořadí se budou kontrolovat čtverce, bylo dáno pouze jejich vzdáleností od startu. U algoritmu A* k tomu </w:t>
+      </w:r>
+      <w:r>
+        <w:rPr>
+          <w:lang w:val="cs-CZ"/>
+        </w:rPr>
+        <w:t>přibude druhý parametr, a to předpokládaná vzdálenost k cíli. Čtverce se prohledávají v pořadí dané součtem vzdálenosti od počátku a předpokládané vzdálenosti do cíle. Čtverec, který má tento součet menší než jiný bude testován před ním.</w:t>
+      </w:r>
+    </w:p>
+    <w:p>
+      <w:pPr>
+        <w:pStyle w:val="Odstavec"/>
+        <w:rPr>
+          <w:lang w:val="cs-CZ"/>
+        </w:rPr>
+      </w:pPr>
+      <w:r>
+        <w:rPr>
+          <w:lang w:val="cs-CZ"/>
+        </w:rPr>
+        <w:t>Pod předpokládanou vzdáleností si lze představit odhad vzdálenosti se zane</w:t>
+      </w:r>
+      <w:r>
+        <w:rPr>
+          <w:lang w:val="cs-CZ"/>
+        </w:rPr>
+        <w:t xml:space="preserve">dbáním terénů, zdí mezi kontrolovaným čtvercem a cílem. Např. u příkladu se čtvercovou mapou dobře funguje jako odhad tzv. </w:t>
+      </w:r>
+      <w:proofErr w:type="spellStart"/>
+      <w:r>
+        <w:rPr>
+          <w:lang w:val="cs-CZ"/>
+        </w:rPr>
+        <w:t>Manhattonská</w:t>
+      </w:r>
+      <w:proofErr w:type="spellEnd"/>
+      <w:r>
+        <w:rPr>
+          <w:lang w:val="cs-CZ"/>
+        </w:rPr>
+        <w:t xml:space="preserve"> metoda. Odhad touto metodou se spočítá jako součet absolutních hodnot rozdílu x-</w:t>
+      </w:r>
+      <w:proofErr w:type="spellStart"/>
+      <w:r>
+        <w:rPr>
+          <w:lang w:val="cs-CZ"/>
+        </w:rPr>
+        <w:t>o</w:t>
+      </w:r>
+      <w:r>
+        <w:rPr>
+          <w:lang w:val="cs-CZ"/>
+        </w:rPr>
+        <w:t>vé</w:t>
+      </w:r>
+      <w:proofErr w:type="spellEnd"/>
+      <w:r>
+        <w:rPr>
+          <w:lang w:val="cs-CZ"/>
+        </w:rPr>
+        <w:t xml:space="preserve"> a y-</w:t>
+      </w:r>
+      <w:proofErr w:type="spellStart"/>
+      <w:r>
+        <w:rPr>
+          <w:lang w:val="cs-CZ"/>
+        </w:rPr>
+        <w:t>o</w:t>
+      </w:r>
+      <w:r>
+        <w:rPr>
+          <w:lang w:val="cs-CZ"/>
+        </w:rPr>
+        <w:t>vé</w:t>
+      </w:r>
+      <w:proofErr w:type="spellEnd"/>
+      <w:r>
+        <w:rPr>
+          <w:lang w:val="cs-CZ"/>
+        </w:rPr>
+        <w:t xml:space="preserve"> souřadnice zkoumaného čtverce a cíle. Příklad: čtverce se souřadnicemi </w:t>
+      </w:r>
+      <w:r>
+        <w:t xml:space="preserve">[3, 4] a [0, 7] </w:t>
+      </w:r>
+      <w:proofErr w:type="spellStart"/>
+      <w:r>
+        <w:t>maj</w:t>
+      </w:r>
+      <w:proofErr w:type="spellEnd"/>
+      <w:r>
+        <w:rPr>
+          <w:lang w:val="cs-CZ"/>
+        </w:rPr>
+        <w:t xml:space="preserve">í vzdálenost </w:t>
+      </w:r>
+      <w:r>
+        <w:t>|</w:t>
+      </w:r>
+      <w:r>
+        <w:rPr>
+          <w:lang w:val="cs-CZ"/>
+        </w:rPr>
+        <w:t>3-0| + |4-7| = 6. Mezi další metody patří např. euklidovská vzdálenost.</w:t>
+      </w:r>
+    </w:p>
+    <w:p>
+      <w:pPr>
+        <w:pStyle w:val="Odstavec"/>
+        <w:rPr>
+          <w:lang w:val="cs-CZ"/>
+        </w:rPr>
+      </w:pPr>
       <w:r>
         <w:rPr>
           <w:lang w:val="cs-CZ"/>
         </w:rPr>
         <w:lastRenderedPageBreak/>
-        <w:t>co když by byl cíl ve vzdálenosti 51?</w:t>
-      </w:r>
-      <w:r>
-        <w:rPr>
-          <w:lang w:val="cs-CZ"/>
-        </w:rPr>
-        <w:t xml:space="preserve"> Hranici, kdy by mělo vyhledávání skončit, není jednoduché najít.</w:t>
-      </w:r>
-    </w:p>
-    <w:p>
-      <w:pPr>
-        <w:pStyle w:val="Nadpis3"/>
-        <w:rPr>
-          <w:lang w:val="cs-CZ"/>
-        </w:rPr>
-      </w:pPr>
-      <w:bookmarkStart w:id="20" w:name="_Toc284690439"/>
-      <w:r>
-        <w:rPr>
-          <w:lang w:val="cs-CZ"/>
-        </w:rPr>
-        <w:t xml:space="preserve">Pár </w:t>
-      </w:r>
-      <w:proofErr w:type="spellStart"/>
-      <w:r>
-        <w:t>slov</w:t>
-      </w:r>
-      <w:proofErr w:type="spellEnd"/>
-      <w:r>
-        <w:rPr>
-          <w:lang w:val="cs-CZ"/>
-        </w:rPr>
-        <w:t xml:space="preserve"> k A*</w:t>
-      </w:r>
-      <w:bookmarkEnd w:id="20"/>
-    </w:p>
-    <w:p>
-      <w:pPr>
-        <w:pStyle w:val="Odstavec"/>
-        <w:rPr>
-          <w:lang w:val="cs-CZ"/>
-        </w:rPr>
-      </w:pPr>
-      <w:r>
-        <w:rPr>
-          <w:lang w:val="cs-CZ"/>
-        </w:rPr>
-        <w:t>A* patří k nejpoužívanějším vyhledávacím algoritmům v počítačových hrách. S algoritmem prohledávání do šířky má více společného než se na první pohled může zdát. Prohledávání do šířky je vlastně speciálním případem A*.</w:t>
-      </w:r>
-    </w:p>
-    <w:p>
-      <w:pPr>
-        <w:pStyle w:val="Odstavec"/>
-        <w:rPr>
-          <w:lang w:val="cs-CZ"/>
-        </w:rPr>
-      </w:pPr>
-      <w:r>
-        <w:rPr>
-          <w:lang w:val="cs-CZ"/>
-        </w:rPr>
-        <w:t xml:space="preserve">U prohledávání do šířky jsme postupně kontrolovali nejdříve všechny čtverce vzdálené jedna od startu, poté 2, 3, 4, atd. V jakém pořadí se budou kontrolovat čtverce, bylo dáno pouze jejich vzdáleností od startu. U algoritmu A* k tomu </w:t>
-      </w:r>
-      <w:r>
-        <w:rPr>
-          <w:lang w:val="cs-CZ"/>
-        </w:rPr>
-        <w:t>přibude druhý parametr, a to předpokládaná vzdálenost k cíli. Čtverce se prohledávají v pořadí dané součtem vzdálenosti od počátku a předpokládané vzdálenosti do cíle. Čtverec, který má tento součet menší než jiný bude testován před ním.</w:t>
-      </w:r>
-    </w:p>
-    <w:p>
-      <w:pPr>
-        <w:pStyle w:val="Odstavec"/>
-        <w:rPr>
-          <w:lang w:val="cs-CZ"/>
-        </w:rPr>
-      </w:pPr>
-      <w:r>
-        <w:rPr>
-          <w:lang w:val="cs-CZ"/>
-        </w:rPr>
-        <w:t>Pod předpokládanou vzdáleností si lze představit odhad vzdálenosti se zane</w:t>
-      </w:r>
-      <w:r>
-        <w:rPr>
-          <w:lang w:val="cs-CZ"/>
-        </w:rPr>
-        <w:t xml:space="preserve">dbáním terénů, zdí mezi kontrolovaným čtvercem a cílem. Např. u příkladu se čtvercovou mapou dobře funguje jako odhad tzv. </w:t>
-      </w:r>
-      <w:proofErr w:type="spellStart"/>
-      <w:r>
-        <w:rPr>
-          <w:lang w:val="cs-CZ"/>
-        </w:rPr>
-        <w:t>Manhattonská</w:t>
-      </w:r>
-      <w:proofErr w:type="spellEnd"/>
-      <w:r>
-        <w:rPr>
-          <w:lang w:val="cs-CZ"/>
-        </w:rPr>
-        <w:t xml:space="preserve"> metoda. Odhad touto metodou se spočítá jako součet absolutních hodnot rozdílu x-</w:t>
-      </w:r>
-      <w:proofErr w:type="spellStart"/>
-      <w:r>
-        <w:rPr>
-          <w:lang w:val="cs-CZ"/>
-        </w:rPr>
-        <w:t>o</w:t>
-      </w:r>
-      <w:r>
-        <w:rPr>
-          <w:lang w:val="cs-CZ"/>
-        </w:rPr>
-        <w:t>vé</w:t>
-      </w:r>
-      <w:proofErr w:type="spellEnd"/>
-      <w:r>
-        <w:rPr>
-          <w:lang w:val="cs-CZ"/>
-        </w:rPr>
-        <w:t xml:space="preserve"> a y-</w:t>
-      </w:r>
-      <w:proofErr w:type="spellStart"/>
-      <w:r>
-        <w:rPr>
-          <w:lang w:val="cs-CZ"/>
-        </w:rPr>
-        <w:t>o</w:t>
-      </w:r>
-      <w:r>
-        <w:rPr>
-          <w:lang w:val="cs-CZ"/>
-        </w:rPr>
-        <w:t>vé</w:t>
-      </w:r>
-      <w:proofErr w:type="spellEnd"/>
-      <w:r>
-        <w:rPr>
-          <w:lang w:val="cs-CZ"/>
-        </w:rPr>
-        <w:t xml:space="preserve"> souřadnice zkoumaného čtverce a cíle. Příklad: čtverce se souřadnicemi </w:t>
-      </w:r>
-      <w:r>
-        <w:t xml:space="preserve">[3, 4] a [0, 7] </w:t>
-      </w:r>
-      <w:proofErr w:type="spellStart"/>
-      <w:r>
-        <w:t>maj</w:t>
-      </w:r>
-      <w:proofErr w:type="spellEnd"/>
-      <w:r>
-        <w:rPr>
-          <w:lang w:val="cs-CZ"/>
-        </w:rPr>
-        <w:t xml:space="preserve">í vzdálenost </w:t>
-      </w:r>
-      <w:r>
-        <w:t>|</w:t>
-      </w:r>
-      <w:r>
-        <w:rPr>
-          <w:lang w:val="cs-CZ"/>
-        </w:rPr>
-        <w:t>3-0| + |4-7| = 6. Mezi další metody patří např. euklidovská vzdálenost.</w:t>
-      </w:r>
-    </w:p>
-    <w:p>
-      <w:pPr>
-        <w:pStyle w:val="Odstavec"/>
-        <w:rPr>
-          <w:lang w:val="cs-CZ"/>
-        </w:rPr>
-      </w:pPr>
-      <w:r>
-        <w:rPr>
-          <w:lang w:val="cs-CZ"/>
-        </w:rPr>
         <w:t>Algoritmus lze snadno vylepšit, aby podporoval různé typy povrchů (cesta , bažina), aby znemožňoval dokonalou navigaci v neprozkoumaném prostředí apod.</w:t>
       </w:r>
     </w:p>
@@ -14679,10 +15198,182 @@
         <w:rPr>
           <w:lang w:val="cs-CZ"/>
         </w:rPr>
+        <w:t>Hledání cesty pomocí genetického algoritmu</w:t>
+      </w:r>
+      <w:bookmarkEnd w:id="23"/>
+    </w:p>
+    <w:p>
+      <w:pPr>
+        <w:pStyle w:val="Odstavec"/>
+        <w:rPr>
+          <w:lang w:val="cs-CZ"/>
+        </w:rPr>
+      </w:pPr>
+      <w:r>
+        <w:rPr>
+          <w:lang w:val="cs-CZ"/>
+        </w:rPr>
+        <w:t xml:space="preserve">Zkusme vyřešit problém hledání cesty mezi dvěma místy </w:t>
+      </w:r>
+      <w:r>
+        <w:rPr>
+          <w:lang w:val="cs-CZ"/>
+        </w:rPr>
+        <w:t>z</w:t>
+      </w:r>
+      <w:r>
+        <w:rPr>
+          <w:lang w:val="cs-CZ"/>
+        </w:rPr>
+        <w:t> předc</w:t>
+      </w:r>
+      <w:r>
+        <w:rPr>
+          <w:lang w:val="cs-CZ"/>
+        </w:rPr>
+        <w:t>hozí kapitoly</w:t>
+      </w:r>
+      <w:r>
+        <w:rPr>
+          <w:lang w:val="cs-CZ"/>
+        </w:rPr>
+        <w:t xml:space="preserve"> pomocí genetického algoritmu. Budeme hledat cestu v 2D mřížce mezi dvěma čtverci skrz bludiště. Jsou povoleny 4 směry pohybu, tedy není povolen diagonální pohyb.</w:t>
+      </w:r>
+    </w:p>
+    <w:p>
+      <w:pPr>
+        <w:pStyle w:val="Odstavec"/>
+        <w:rPr>
+          <w:lang w:val="cs-CZ"/>
+        </w:rPr>
+      </w:pPr>
+      <w:r>
+        <w:rPr>
+          <w:lang w:val="cs-CZ"/>
+        </w:rPr>
+        <w:t>Hledané řešení genetickým algoritmem bude posloupnost příkazů nahoru</w:t>
+      </w:r>
+      <w:r>
+        <w:rPr>
+          <w:lang w:val="cs-CZ"/>
+        </w:rPr>
+        <w:t xml:space="preserve"> U</w:t>
+      </w:r>
+      <w:r>
+        <w:rPr>
+          <w:lang w:val="cs-CZ"/>
+        </w:rPr>
+        <w:t>, vpravo</w:t>
+      </w:r>
+      <w:r>
+        <w:rPr>
+          <w:lang w:val="cs-CZ"/>
+        </w:rPr>
+        <w:t xml:space="preserve"> R</w:t>
+      </w:r>
+      <w:r>
+        <w:rPr>
+          <w:lang w:val="cs-CZ"/>
+        </w:rPr>
+        <w:t>, dolů</w:t>
+      </w:r>
+      <w:r>
+        <w:rPr>
+          <w:lang w:val="cs-CZ"/>
+        </w:rPr>
+        <w:t xml:space="preserve"> D</w:t>
+      </w:r>
+      <w:r>
+        <w:rPr>
+          <w:lang w:val="cs-CZ"/>
+        </w:rPr>
+        <w:t>, vlevo</w:t>
+      </w:r>
+      <w:r>
+        <w:rPr>
+          <w:lang w:val="cs-CZ"/>
+        </w:rPr>
+        <w:t xml:space="preserve"> L</w:t>
+      </w:r>
+      <w:r>
+        <w:rPr>
+          <w:lang w:val="cs-CZ"/>
+        </w:rPr>
+        <w:t>, která dovede hráče ze startu do cíle. Hledaná posloupnost bude vyšlechtěným potomkem vzniklým křížením a mutací jiných posloupností příkazů, které sice nevedly k cíli,</w:t>
+      </w:r>
+      <w:r>
+        <w:rPr>
+          <w:lang w:val="cs-CZ"/>
+        </w:rPr>
+        <w:t xml:space="preserve"> ale postupně se mu přibližovaly</w:t>
+      </w:r>
+      <w:r>
+        <w:rPr>
+          <w:lang w:val="cs-CZ"/>
+        </w:rPr>
+        <w:t>.</w:t>
+      </w:r>
+      <w:r>
+        <w:rPr>
+          <w:lang w:val="cs-CZ"/>
+        </w:rPr>
+        <w:t xml:space="preserve"> Zbývá určit, podle čeho vybírat úspěšné a neúspěšné jedince. Kterým dát možnost se křížit a přiblížit se hledanému řešení, a které nekompromisně zahodit. Pro tento specifický problém bude úspěšnost organismu dána vzdáleností od cíle, kam by se hráč dostal, kdyby se pohyboval dle posloupnosti instrukcí. Čím menší vzdálenost, tím lepší. Pokud nulová, nalezli jsme řešení. Zde nutno podotknout, že nalezená cesta nemusí být nejkratší, tímto způsobem se může nalézt nějaká cesta mezi startem a cílem.</w:t>
+      </w:r>
+    </w:p>
+    <w:p>
+      <w:pPr>
+        <w:pStyle w:val="Odstavec"/>
+        <w:rPr>
+          <w:lang w:val="cs-CZ"/>
+        </w:rPr>
+      </w:pPr>
+      <w:r>
+        <w:rPr>
+          <w:lang w:val="cs-CZ"/>
+        </w:rPr>
+        <w:t>Algoritmus bude fungovat následovně. Na začátku si určíme, s jak velkým potomstvem budeme pracovat. Mějme např. populaci o 100 kusech. Každý kus je na začátku inicializován náhodnou posloup</w:t>
+      </w:r>
+      <w:r>
+        <w:rPr>
+          <w:lang w:val="cs-CZ"/>
+        </w:rPr>
+        <w:t>ností UR</w:t>
+      </w:r>
+      <w:r>
+        <w:rPr>
+          <w:lang w:val="cs-CZ"/>
+        </w:rPr>
+        <w:t>DL</w:t>
+      </w:r>
+      <w:r>
+        <w:rPr>
+          <w:lang w:val="cs-CZ"/>
+        </w:rPr>
+        <w:t xml:space="preserve"> a je mu vypočítána hodnota fitness (jak moc je úspěšný při hledání cíle). Z těchto 100 kusů se vybírají dvojice, které se budou křížit a mutovat, a tak vytvářet novou generaci potomků, jimž se určí hodnota fitness. Následně se kroky selekce </w:t>
+      </w:r>
+      <w:r>
+        <w:rPr>
+          <w:lang w:val="cs-CZ"/>
+        </w:rPr>
         <w:lastRenderedPageBreak/>
-        <w:t>Hledání cesty pomocí genetického algoritmu</w:t>
-      </w:r>
-      <w:bookmarkEnd w:id="23"/>
+        <w:t>dvojic, křížení a mutace, vznik nových potomků opakují v jednotlivých generacích dokud nevznikne potomek s ideální hodnotou fitness, tedy ten, který řeší úlohu.</w:t>
+      </w:r>
+    </w:p>
+    <w:p>
+      <w:pPr>
+        <w:pStyle w:val="Nadpis3"/>
+        <w:rPr>
+          <w:lang w:val="cs-CZ"/>
+        </w:rPr>
+      </w:pPr>
+      <w:bookmarkStart w:id="24" w:name="_Toc284690443"/>
+      <w:r>
+        <w:rPr>
+          <w:lang w:val="cs-CZ"/>
+        </w:rPr>
+        <w:t>Selekce párů</w:t>
+      </w:r>
+      <w:bookmarkEnd w:id="24"/>
     </w:p>
     <w:p>
       <w:pPr>
@@ -14695,31 +15386,69 @@
         <w:rPr>
           <w:lang w:val="cs-CZ"/>
         </w:rPr>
-        <w:t xml:space="preserve">Zkusme vyřešit problém hledání cesty mezi dvěma místy </w:t>
-      </w:r>
-      <w:r>
-        <w:rPr>
-          <w:lang w:val="cs-CZ"/>
-        </w:rPr>
-        <w:t>z</w:t>
-      </w:r>
-      <w:r>
-        <w:rPr>
-          <w:lang w:val="cs-CZ"/>
-        </w:rPr>
-        <w:t> předc</w:t>
-      </w:r>
-      <w:r>
-        <w:rPr>
-          <w:lang w:val="cs-CZ"/>
-        </w:rPr>
-        <w:t>hozí kapitoly</w:t>
-      </w:r>
-      <w:r>
-        <w:rPr>
-          <w:lang w:val="cs-CZ"/>
-        </w:rPr>
-        <w:t xml:space="preserve"> pomocí genetického algoritmu. Budeme hledat cestu v 2D mřížce mezi dvěma čtverci skrz bludiště. Jsou povoleny 4 směry pohybu, tedy není povolen diagonální pohyb.</w:t>
+        <w:t xml:space="preserve">Je více způsobů, jak vybírat vhodné dvojice pro páření. První, co by asi každého napadlo, kombinovat pouze ty nejlepší. Což na první pohled může vypadat jako skvělý nápad, ale trpí nedostatkem, že může nalézat pouze lokálně nejlepší řešení, ne globálně. V našem případě to znamená, že </w:t>
+      </w:r>
+      <w:r>
+        <w:rPr>
+          <w:lang w:val="cs-CZ"/>
+        </w:rPr>
+        <w:t>algoritmus ztratí ve slepé uličce, která končí blízko cíle, ale před cílem je zeď. Nebere to vůbec v úvahu možnost, že hledaná cesta k cíli směřuje od startu nejdříve směrem od cíle. K tomuto typu selekce patří elitářství (</w:t>
+      </w:r>
+      <w:proofErr w:type="spellStart"/>
+      <w:r>
+        <w:rPr>
+          <w:lang w:val="cs-CZ"/>
+        </w:rPr>
+        <w:t>elitism</w:t>
+      </w:r>
+      <w:proofErr w:type="spellEnd"/>
+      <w:r>
+        <w:rPr>
+          <w:lang w:val="cs-CZ"/>
+        </w:rPr>
+        <w:t>), kde je zaručeno, že n nejlepších kusů bude zachováno do další generace, či selekce setrvalého stavu (</w:t>
+      </w:r>
+      <w:proofErr w:type="spellStart"/>
+      <w:r>
+        <w:rPr>
+          <w:lang w:val="cs-CZ"/>
+        </w:rPr>
+        <w:t>steady</w:t>
+      </w:r>
+      <w:proofErr w:type="spellEnd"/>
+      <w:r>
+        <w:rPr>
+          <w:lang w:val="cs-CZ"/>
+        </w:rPr>
+        <w:t xml:space="preserve"> </w:t>
+      </w:r>
+      <w:proofErr w:type="spellStart"/>
+      <w:r>
+        <w:rPr>
+          <w:lang w:val="cs-CZ"/>
+        </w:rPr>
+        <w:t>state</w:t>
+      </w:r>
+      <w:proofErr w:type="spellEnd"/>
+      <w:r>
+        <w:rPr>
+          <w:lang w:val="cs-CZ"/>
+        </w:rPr>
+        <w:t xml:space="preserve"> </w:t>
+      </w:r>
+      <w:proofErr w:type="spellStart"/>
+      <w:r>
+        <w:rPr>
+          <w:lang w:val="cs-CZ"/>
+        </w:rPr>
+        <w:t>selection</w:t>
+      </w:r>
+      <w:proofErr w:type="spellEnd"/>
+      <w:r>
+        <w:rPr>
+          <w:lang w:val="cs-CZ"/>
+        </w:rPr>
+        <w:t>), kdy se do další generace zanechá např. 4/5 populace a zbylá pětina se vytvoří křížením.</w:t>
       </w:r>
     </w:p>
     <w:p>
@@ -14733,73 +15462,55 @@
         <w:rPr>
           <w:lang w:val="cs-CZ"/>
         </w:rPr>
-        <w:t>Hledané řešení genetickým algoritmem bude posloupnost příkazů nahoru</w:t>
-      </w:r>
-      <w:r>
-        <w:rPr>
-          <w:lang w:val="cs-CZ"/>
-        </w:rPr>
-        <w:t xml:space="preserve"> U</w:t>
-      </w:r>
-      <w:r>
-        <w:rPr>
-          <w:lang w:val="cs-CZ"/>
-        </w:rPr>
-        <w:t>, vpravo</w:t>
-      </w:r>
-      <w:r>
-        <w:rPr>
-          <w:lang w:val="cs-CZ"/>
-        </w:rPr>
-        <w:t xml:space="preserve"> R</w:t>
-      </w:r>
-      <w:r>
-        <w:rPr>
-          <w:lang w:val="cs-CZ"/>
-        </w:rPr>
-        <w:t>, dolů</w:t>
-      </w:r>
-      <w:r>
-        <w:rPr>
-          <w:lang w:val="cs-CZ"/>
-        </w:rPr>
-        <w:t xml:space="preserve"> D</w:t>
-      </w:r>
-      <w:r>
-        <w:rPr>
-          <w:lang w:val="cs-CZ"/>
-        </w:rPr>
-        <w:t>, vlevo</w:t>
-      </w:r>
-      <w:r>
-        <w:rPr>
-          <w:lang w:val="cs-CZ"/>
-        </w:rPr>
-        <w:t xml:space="preserve"> L</w:t>
-      </w:r>
-      <w:r>
-        <w:rPr>
-          <w:lang w:val="cs-CZ"/>
-        </w:rPr>
-        <w:t>, která dovede hráče ze startu do cíle. Hledaná posloupnost bude vyšlechtěným potomkem vzniklým křížením a mutací jiných posloupností příkazů, které sice nevedly k cíli,</w:t>
-      </w:r>
-      <w:r>
-        <w:rPr>
-          <w:lang w:val="cs-CZ"/>
-        </w:rPr>
-        <w:t xml:space="preserve"> ale postupně se mu přibližovaly</w:t>
-      </w:r>
-      <w:r>
-        <w:rPr>
-          <w:lang w:val="cs-CZ"/>
-        </w:rPr>
-        <w:t>.</w:t>
-      </w:r>
-      <w:r>
-        <w:rPr>
-          <w:lang w:val="cs-CZ"/>
-        </w:rPr>
-        <w:t xml:space="preserve"> Zbývá určit, podle čeho vybírat úspěšné a neúspěšné jedince. Kterým dát možnost se křížit a přiblížit se hledanému řešení, a které nekompromisně zahodit. Pro tento specifický problém bude úspěšnost organismu dána vzdáleností od cíle, kam by se hráč dostal, kdyby se pohyboval dle posloupnosti instrukcí. Čím menší vzdálenost, tím lepší. Pokud nulová, nalezli jsme řešení. Zde nutno podotknout, že nalezená cesta nemusí být nejkratší, tímto způsobem se může nalézt nějaká cesta mezi startem a cílem.</w:t>
+        <w:t>Druhým způsobem je výběr proporcionálně k úspěšnosti jedince. Čím úspěšnější jedinec (větší fitness), tím má větší šanci, že bude vybrán ke křížení se. K této metodě patří selekce ruletou (</w:t>
+      </w:r>
+      <w:proofErr w:type="spellStart"/>
+      <w:r>
+        <w:rPr>
+          <w:lang w:val="cs-CZ"/>
+        </w:rPr>
+        <w:t>roulette</w:t>
+      </w:r>
+      <w:proofErr w:type="spellEnd"/>
+      <w:r>
+        <w:rPr>
+          <w:lang w:val="cs-CZ"/>
+        </w:rPr>
+        <w:t xml:space="preserve"> </w:t>
+      </w:r>
+      <w:proofErr w:type="spellStart"/>
+      <w:r>
+        <w:rPr>
+          <w:lang w:val="cs-CZ"/>
+        </w:rPr>
+        <w:t>wheel</w:t>
+      </w:r>
+      <w:proofErr w:type="spellEnd"/>
+      <w:r>
+        <w:rPr>
+          <w:lang w:val="cs-CZ"/>
+        </w:rPr>
+        <w:t xml:space="preserve"> </w:t>
+      </w:r>
+      <w:proofErr w:type="spellStart"/>
+      <w:r>
+        <w:rPr>
+          <w:lang w:val="cs-CZ"/>
+        </w:rPr>
+        <w:t>selection</w:t>
+      </w:r>
+      <w:proofErr w:type="spellEnd"/>
+      <w:r>
+        <w:rPr>
+          <w:lang w:val="cs-CZ"/>
+        </w:rPr>
+        <w:t xml:space="preserve">). </w:t>
+      </w:r>
+      <w:r>
+        <w:rPr>
+          <w:lang w:val="cs-CZ"/>
+        </w:rPr>
+        <w:t>Kolo rulety je rozděleno na n výřezů dle velikosti populace, v našem případě 100. Velikost výřezu je dána velikostí fitness daného potomka. Pokud má jeden potomek fitness 2 a druhý 6, tak ten se 6 má třikrát větší výřez na kole než ten s fitness 2 a tím i třikrát větší šanci, že bude vybrán pro křížení se. Nevýhodou tohoto řešení je, že nemáte jistotu výběru nejlepších jedinců. Může se s malou pravděpodobností stát, že řešení blízké cíli bude zahozeno. Dobré je tento přístup kombinovat s předchozím, vybrat např. 5 nejlepších, kteří mají jistotu přežití do další generace populace a se zbytkem provést selekci ruletou.</w:t>
       </w:r>
     </w:p>
     <w:p>
@@ -14813,25 +15524,35 @@
         <w:rPr>
           <w:lang w:val="cs-CZ"/>
         </w:rPr>
-        <w:t>Algoritmus bude fungovat následovně. Na začátku si určíme, s jak velkým potomstvem budeme pracovat. Mějme např. populaci o 100 kusech. Každý kus je na začátku inicializován náhodnou posloup</w:t>
-      </w:r>
-      <w:r>
-        <w:rPr>
-          <w:lang w:val="cs-CZ"/>
-        </w:rPr>
-        <w:t>ností UR</w:t>
-      </w:r>
-      <w:r>
-        <w:rPr>
-          <w:lang w:val="cs-CZ"/>
-        </w:rPr>
-        <w:t>DL</w:t>
-      </w:r>
-      <w:r>
-        <w:rPr>
-          <w:lang w:val="cs-CZ"/>
-        </w:rPr>
-        <w:t xml:space="preserve"> a je mu vypočítána hodnota fitness (jak moc je úspěšný při hledání cíle). Z těchto 100 kusů se vybírají dvojice, které se budou křížit a mutovat, a tak vytvářet novou generaci potomků, jimž se určí hodnota fitness. Následně se kroky selekce dvojic, křížení a mutace, vznik nových potomků opakují v jednotlivých generacích dokud nevznikne potomek s ideální hodnotou fitness, tedy ten, který řeší úlohu.</w:t>
+        <w:t>Dalším typem selekce je selekce turnajem (</w:t>
+      </w:r>
+      <w:proofErr w:type="spellStart"/>
+      <w:r>
+        <w:rPr>
+          <w:lang w:val="cs-CZ"/>
+        </w:rPr>
+        <w:t>tournament</w:t>
+      </w:r>
+      <w:proofErr w:type="spellEnd"/>
+      <w:r>
+        <w:rPr>
+          <w:lang w:val="cs-CZ"/>
+        </w:rPr>
+        <w:t xml:space="preserve"> </w:t>
+      </w:r>
+      <w:proofErr w:type="spellStart"/>
+      <w:r>
+        <w:rPr>
+          <w:lang w:val="cs-CZ"/>
+        </w:rPr>
+        <w:t>selection</w:t>
+      </w:r>
+      <w:proofErr w:type="spellEnd"/>
+      <w:r>
+        <w:rPr>
+          <w:lang w:val="cs-CZ"/>
+        </w:rPr>
+        <w:t>), která poměrně úspěšně eliminuje nevýhody předchozích dvou. Při výběru potomka ke křížení se náhodně vybere ze všech potomků n jedinců a z nich se vyberou dva nejlepší(s největším fitness), kteří se zkříží.</w:t>
       </w:r>
     </w:p>
     <w:p>
@@ -14841,208 +15562,11 @@
           <w:lang w:val="cs-CZ"/>
         </w:rPr>
       </w:pPr>
-      <w:bookmarkStart w:id="24" w:name="_Toc284690443"/>
-      <w:r>
-        <w:rPr>
-          <w:lang w:val="cs-CZ"/>
-        </w:rPr>
-        <w:t>Selekce párů</w:t>
-      </w:r>
-      <w:bookmarkEnd w:id="24"/>
-    </w:p>
-    <w:p>
-      <w:pPr>
-        <w:pStyle w:val="Odstavec"/>
-        <w:rPr>
-          <w:lang w:val="cs-CZ"/>
-        </w:rPr>
-      </w:pPr>
-      <w:r>
-        <w:rPr>
-          <w:lang w:val="cs-CZ"/>
-        </w:rPr>
-        <w:t xml:space="preserve">Je více způsobů, jak vybírat vhodné dvojice pro páření. První, co by asi každého napadlo, kombinovat pouze ty nejlepší. Což na první pohled může vypadat jako skvělý nápad, ale trpí nedostatkem, že může nalézat pouze lokálně nejlepší řešení, ne globálně. V našem případě to znamená, že </w:t>
-      </w:r>
-      <w:r>
-        <w:rPr>
-          <w:lang w:val="cs-CZ"/>
-        </w:rPr>
-        <w:t>algoritmus ztratí ve slepé uličce, která končí blízko cíle, ale před cílem je zeď. Nebere to vůbec v úvahu možnost, že hledaná cesta k cíli směřuje od startu nejdříve směrem od cíle. K tomuto typu selekce patří elitářství (</w:t>
-      </w:r>
-      <w:proofErr w:type="spellStart"/>
-      <w:r>
-        <w:rPr>
-          <w:lang w:val="cs-CZ"/>
-        </w:rPr>
-        <w:t>elitism</w:t>
-      </w:r>
-      <w:proofErr w:type="spellEnd"/>
-      <w:r>
-        <w:rPr>
-          <w:lang w:val="cs-CZ"/>
-        </w:rPr>
-        <w:t>), kde je zaručeno, že n nejlepších kusů bude zachováno do další generace, či selekce setrvalého stavu (</w:t>
-      </w:r>
-      <w:proofErr w:type="spellStart"/>
-      <w:r>
-        <w:rPr>
-          <w:lang w:val="cs-CZ"/>
-        </w:rPr>
-        <w:t>steady</w:t>
-      </w:r>
-      <w:proofErr w:type="spellEnd"/>
-      <w:r>
-        <w:rPr>
-          <w:lang w:val="cs-CZ"/>
-        </w:rPr>
-        <w:t xml:space="preserve"> </w:t>
-      </w:r>
-      <w:proofErr w:type="spellStart"/>
-      <w:r>
-        <w:rPr>
-          <w:lang w:val="cs-CZ"/>
-        </w:rPr>
-        <w:t>state</w:t>
-      </w:r>
-      <w:proofErr w:type="spellEnd"/>
-      <w:r>
-        <w:rPr>
-          <w:lang w:val="cs-CZ"/>
-        </w:rPr>
-        <w:t xml:space="preserve"> </w:t>
-      </w:r>
-      <w:proofErr w:type="spellStart"/>
-      <w:r>
-        <w:rPr>
-          <w:lang w:val="cs-CZ"/>
-        </w:rPr>
-        <w:t>selection</w:t>
-      </w:r>
-      <w:proofErr w:type="spellEnd"/>
-      <w:r>
-        <w:rPr>
-          <w:lang w:val="cs-CZ"/>
-        </w:rPr>
-        <w:t>), kdy se do další generace zanechá např. 4/5 populace a zbylá pětina se vytvoří křížením.</w:t>
-      </w:r>
-    </w:p>
-    <w:p>
-      <w:pPr>
-        <w:pStyle w:val="Odstavec"/>
-        <w:rPr>
-          <w:lang w:val="cs-CZ"/>
-        </w:rPr>
-      </w:pPr>
-      <w:r>
-        <w:rPr>
-          <w:lang w:val="cs-CZ"/>
-        </w:rPr>
-        <w:t>Druhým způsobem je výběr proporcionálně k úspěšnosti jedince. Čím úspěšnější jedinec (větší fitness), tím má větší šanci, že bude vybrán ke křížení se. K této metodě patří selekce ruletou (</w:t>
-      </w:r>
-      <w:proofErr w:type="spellStart"/>
-      <w:r>
-        <w:rPr>
-          <w:lang w:val="cs-CZ"/>
-        </w:rPr>
-        <w:t>roulette</w:t>
-      </w:r>
-      <w:proofErr w:type="spellEnd"/>
-      <w:r>
-        <w:rPr>
-          <w:lang w:val="cs-CZ"/>
-        </w:rPr>
-        <w:t xml:space="preserve"> </w:t>
-      </w:r>
-      <w:proofErr w:type="spellStart"/>
-      <w:r>
-        <w:rPr>
-          <w:lang w:val="cs-CZ"/>
-        </w:rPr>
-        <w:t>wheel</w:t>
-      </w:r>
-      <w:proofErr w:type="spellEnd"/>
-      <w:r>
-        <w:rPr>
-          <w:lang w:val="cs-CZ"/>
-        </w:rPr>
-        <w:t xml:space="preserve"> </w:t>
-      </w:r>
-      <w:proofErr w:type="spellStart"/>
-      <w:r>
-        <w:rPr>
-          <w:lang w:val="cs-CZ"/>
-        </w:rPr>
-        <w:t>selection</w:t>
-      </w:r>
-      <w:proofErr w:type="spellEnd"/>
-      <w:r>
-        <w:rPr>
-          <w:lang w:val="cs-CZ"/>
-        </w:rPr>
-        <w:t xml:space="preserve">). </w:t>
-      </w:r>
-      <w:r>
-        <w:rPr>
-          <w:lang w:val="cs-CZ"/>
-        </w:rPr>
-        <w:t>Kolo rulety je rozděleno na n výřezů dle velikosti populace, v našem případě 100. Velikost výřezu je dána velikostí fitness daného potomka. Pokud má jeden potomek fitness 2 a druhý 6, tak ten se 6 má třikrát větší výřez na kole než ten s fitness 2 a tím i třikrát větší šanci, že bude vybrán pro křížení se. Nevýhodou tohoto řešení je, že nemáte jistotu výběru nejlepších jedinců. Může se s malou pravděpodobností stát, že řešení blízké cíli bude zahozeno. Dobré je tento přístup kombinovat s předchozím, vybrat např. 5 nejlepších, kteří mají jistotu přežití do další generace populace a se zbytkem provést selekci ruletou.</w:t>
-      </w:r>
-    </w:p>
-    <w:p>
-      <w:pPr>
-        <w:pStyle w:val="Odstavec"/>
-        <w:rPr>
-          <w:lang w:val="cs-CZ"/>
-        </w:rPr>
-      </w:pPr>
-      <w:r>
-        <w:rPr>
-          <w:lang w:val="cs-CZ"/>
-        </w:rPr>
-        <w:t>Dalším typem selekce je selekce turnajem (</w:t>
-      </w:r>
-      <w:proofErr w:type="spellStart"/>
-      <w:r>
-        <w:rPr>
-          <w:lang w:val="cs-CZ"/>
-        </w:rPr>
-        <w:t>tournament</w:t>
-      </w:r>
-      <w:proofErr w:type="spellEnd"/>
-      <w:r>
-        <w:rPr>
-          <w:lang w:val="cs-CZ"/>
-        </w:rPr>
-        <w:t xml:space="preserve"> </w:t>
-      </w:r>
-      <w:proofErr w:type="spellStart"/>
-      <w:r>
-        <w:rPr>
-          <w:lang w:val="cs-CZ"/>
-        </w:rPr>
-        <w:t>selection</w:t>
-      </w:r>
-      <w:proofErr w:type="spellEnd"/>
-      <w:r>
-        <w:rPr>
-          <w:lang w:val="cs-CZ"/>
-        </w:rPr>
-        <w:t>), která poměrně úspěšně eliminuje nevýhody předchozích dvou. Při výběru potomka ke křížení se náhodně vybere ze všech potomků n jedinců a z nich se vyberou dva nejlepší(s největším fitness), kteří se zkříží.</w:t>
-      </w:r>
-    </w:p>
-    <w:p>
-      <w:pPr>
-        <w:pStyle w:val="Nadpis3"/>
-        <w:rPr>
-          <w:lang w:val="cs-CZ"/>
-        </w:rPr>
-      </w:pPr>
       <w:bookmarkStart w:id="25" w:name="_Toc284690444"/>
       <w:r>
         <w:rPr>
           <w:lang w:val="cs-CZ"/>
         </w:rPr>
-        <w:lastRenderedPageBreak/>
         <w:t>Kombinace křížením</w:t>
       </w:r>
       <w:bookmarkEnd w:id="25"/>
@@ -15276,6 +15800,7 @@
         <w:rPr>
           <w:lang w:val="cs-CZ"/>
         </w:rPr>
+        <w:lastRenderedPageBreak/>
         <w:t xml:space="preserve">RDDLRULRU a </w:t>
       </w:r>
       <w:r>
@@ -15748,14 +16273,7 @@
         <w:rPr>
           <w:lang w:val="cs-CZ"/>
         </w:rPr>
-        <w:t xml:space="preserve"> tvrdí, že být dobrý v genetickém programování není jen věda, ale také umění. Mimo obdobného příkladu hledání cesty můžete v jeho knize nalézt příklad využití genetického </w:t>
-      </w:r>
-      <w:r>
-        <w:rPr>
-          <w:lang w:val="cs-CZ"/>
-        </w:rPr>
-        <w:lastRenderedPageBreak/>
-        <w:t xml:space="preserve">algoritmu pro řešení problému obchodního cestujícího, či pro ovládání lunárního vozítka ze známé hry </w:t>
+        <w:t xml:space="preserve"> tvrdí, že být dobrý v genetickém programování není jen věda, ale také umění. Mimo obdobného příkladu hledání cesty můžete v jeho knize nalézt příklad využití genetického algoritmu pro řešení problému obchodního cestujícího, či pro ovládání lunárního vozítka ze známé hry </w:t>
       </w:r>
       <w:proofErr w:type="spellStart"/>
       <w:r>
@@ -15934,6 +16452,7 @@
         </w:pBdr>
       </w:pPr>
       <w:r>
+        <w:lastRenderedPageBreak/>
         <w:t>&lt;monster&gt;</w:t>
       </w:r>
     </w:p>
@@ -16246,7 +16765,6 @@
         <w:rPr>
           <w:lang w:val="cs-CZ"/>
         </w:rPr>
-        <w:lastRenderedPageBreak/>
         <w:t>Definujete si vlastní jazyk DSL (</w:t>
       </w:r>
       <w:proofErr w:type="spellStart"/>
@@ -16455,7 +16973,14 @@
         <w:rPr>
           <w:lang w:val="cs-CZ"/>
         </w:rPr>
-        <w:t>. Zamezení přístupu hráčů ke změně dat může být občas i záměrné, např. u her, které jsou určeny pro online hraní a turnaje. Zamezí se tak možnosti podvádění hráčem.</w:t>
+        <w:t xml:space="preserve">. </w:t>
+      </w:r>
+      <w:r>
+        <w:rPr>
+          <w:lang w:val="cs-CZ"/>
+        </w:rPr>
+        <w:lastRenderedPageBreak/>
+        <w:t>Zamezení přístupu hráčů ke změně dat může být občas i záměrné, např. u her, které jsou určeny pro online hraní a turnaje. Zamezí se tak možnosti podvádění hráčem.</w:t>
       </w:r>
     </w:p>
     <w:p>
@@ -16875,7 +17400,6 @@
         <w:rPr>
           <w:lang w:val="cs-CZ"/>
         </w:rPr>
-        <w:lastRenderedPageBreak/>
         <w:t>miningu</w:t>
       </w:r>
       <w:proofErr w:type="spellEnd"/>
@@ -17351,7 +17875,14 @@
         <w:rPr>
           <w:lang w:val="cs-CZ"/>
         </w:rPr>
-        <w:t xml:space="preserve"> pro budování AI a chování. </w:t>
+        <w:t xml:space="preserve"> pro </w:t>
+      </w:r>
+      <w:r>
+        <w:rPr>
+          <w:lang w:val="cs-CZ"/>
+        </w:rPr>
+        <w:lastRenderedPageBreak/>
+        <w:t xml:space="preserve">budování AI a chování. </w:t>
       </w:r>
       <w:proofErr w:type="spellStart"/>
       <w:r>
@@ -19230,7 +19761,7 @@
         <w:rPr>
           <w:noProof/>
         </w:rPr>
-        <w:t>15</w:t>
+        <w:t>16</w:t>
       </w:r>
     </w:fldSimple>
   </w:p>
@@ -22214,7 +22745,6 @@
   <w:style w:type="character" w:default="1" w:styleId="Standardnpsmoodstavce">
     <w:name w:val="Default Paragraph Font"/>
     <w:uiPriority w:val="1"/>
-    <w:semiHidden/>
     <w:unhideWhenUsed/>
   </w:style>
   <w:style w:type="table" w:default="1" w:styleId="Normlntabulka">
@@ -23179,316 +23709,6 @@
 </w:styles>
 </file>
 
-<file path=word/glossary/document.xml><?xml version="1.0" encoding="utf-8"?>
-<w:glossaryDocument xmlns:ve="http://schemas.openxmlformats.org/markup-compatibility/2006" xmlns:o="urn:schemas-microsoft-com:office:office" xmlns:r="http://schemas.openxmlformats.org/officeDocument/2006/relationships" xmlns:m="http://schemas.openxmlformats.org/officeDocument/2006/math" xmlns:v="urn:schemas-microsoft-com:vml" xmlns:wp="http://schemas.openxmlformats.org/drawingml/2006/wordprocessingDrawing" xmlns:w10="urn:schemas-microsoft-com:office:word" xmlns:w="http://schemas.openxmlformats.org/wordprocessingml/2006/main" xmlns:wne="http://schemas.microsoft.com/office/word/2006/wordml">
-  <w:docParts/>
-</w:glossaryDocument>
-</file>
-
-<file path=word/glossary/fontTable.xml><?xml version="1.0" encoding="utf-8"?>
-<w:fonts xmlns:r="http://schemas.openxmlformats.org/officeDocument/2006/relationships" xmlns:w="http://schemas.openxmlformats.org/wordprocessingml/2006/main">
-  <w:font w:name="Symbol">
-    <w:panose1 w:val="05050102010706020507"/>
-    <w:charset w:val="02"/>
-    <w:family w:val="roman"/>
-    <w:pitch w:val="variable"/>
-    <w:sig w:usb0="00000000" w:usb1="10000000" w:usb2="00000000" w:usb3="00000000" w:csb0="80000000" w:csb1="00000000"/>
-  </w:font>
-  <w:font w:name="Times New Roman">
-    <w:panose1 w:val="02020603050405020304"/>
-    <w:charset w:val="EE"/>
-    <w:family w:val="roman"/>
-    <w:pitch w:val="variable"/>
-    <w:sig w:usb0="E0002AFF" w:usb1="C0007841" w:usb2="00000009" w:usb3="00000000" w:csb0="000001FF" w:csb1="00000000"/>
-  </w:font>
-  <w:font w:name="Courier New">
-    <w:panose1 w:val="02070309020205020404"/>
-    <w:charset w:val="EE"/>
-    <w:family w:val="modern"/>
-    <w:pitch w:val="fixed"/>
-    <w:sig w:usb0="E0002AFF" w:usb1="C0007843" w:usb2="00000009" w:usb3="00000000" w:csb0="000001FF" w:csb1="00000000"/>
-  </w:font>
-  <w:font w:name="Wingdings">
-    <w:panose1 w:val="05000000000000000000"/>
-    <w:charset w:val="02"/>
-    <w:family w:val="auto"/>
-    <w:pitch w:val="variable"/>
-    <w:sig w:usb0="00000000" w:usb1="10000000" w:usb2="00000000" w:usb3="00000000" w:csb0="80000000" w:csb1="00000000"/>
-  </w:font>
-  <w:font w:name="Arial">
-    <w:panose1 w:val="020B0604020202020204"/>
-    <w:charset w:val="EE"/>
-    <w:family w:val="swiss"/>
-    <w:pitch w:val="variable"/>
-    <w:sig w:usb0="E0002AFF" w:usb1="C0007843" w:usb2="00000009" w:usb3="00000000" w:csb0="000001FF" w:csb1="00000000"/>
-  </w:font>
-  <w:font w:name="Tahoma">
-    <w:panose1 w:val="020B0604030504040204"/>
-    <w:charset w:val="EE"/>
-    <w:family w:val="swiss"/>
-    <w:pitch w:val="variable"/>
-    <w:sig w:usb0="E1002EFF" w:usb1="C000605B" w:usb2="00000029" w:usb3="00000000" w:csb0="000101FF" w:csb1="00000000"/>
-  </w:font>
-  <w:font w:name="SFRM1200">
-    <w:altName w:val="Times New Roman"/>
-    <w:panose1 w:val="00000000000000000000"/>
-    <w:charset w:val="00"/>
-    <w:family w:val="auto"/>
-    <w:notTrueType/>
-    <w:pitch w:val="default"/>
-    <w:sig w:usb0="00000003" w:usb1="00000000" w:usb2="00000000" w:usb3="00000000" w:csb0="00000001" w:csb1="00000000"/>
-  </w:font>
-  <w:font w:name="Calibri">
-    <w:panose1 w:val="020F0502020204030204"/>
-    <w:charset w:val="EE"/>
-    <w:family w:val="swiss"/>
-    <w:pitch w:val="variable"/>
-    <w:sig w:usb0="E10002FF" w:usb1="4000ACFF" w:usb2="00000009" w:usb3="00000000" w:csb0="0000019F" w:csb1="00000000"/>
-  </w:font>
-  <w:font w:name="Cambria">
-    <w:panose1 w:val="02040503050406030204"/>
-    <w:charset w:val="EE"/>
-    <w:family w:val="roman"/>
-    <w:pitch w:val="variable"/>
-    <w:sig w:usb0="A00002EF" w:usb1="4000004B" w:usb2="00000000" w:usb3="00000000" w:csb0="0000019F" w:csb1="00000000"/>
-  </w:font>
-</w:fonts>
-</file>
-
-<file path=word/glossary/settings.xml><?xml version="1.0" encoding="utf-8"?>
-<w:settings xmlns:o="urn:schemas-microsoft-com:office:office" xmlns:r="http://schemas.openxmlformats.org/officeDocument/2006/relationships" xmlns:m="http://schemas.openxmlformats.org/officeDocument/2006/math" xmlns:v="urn:schemas-microsoft-com:vml" xmlns:w10="urn:schemas-microsoft-com:office:word" xmlns:w="http://schemas.openxmlformats.org/wordprocessingml/2006/main" xmlns:sl="http://schemas.openxmlformats.org/schemaLibrary/2006/main">
-  <w:view w:val="normal"/>
-  <w:defaultTabStop w:val="708"/>
-  <w:hyphenationZone w:val="425"/>
-  <w:characterSpacingControl w:val="doNotCompress"/>
-  <w:compat>
-    <w:useFELayout/>
-  </w:compat>
-  <w:rsids>
-    <w:rsidRoot w:val="008574B3"/>
-    <w:rsid w:val="008574B3"/>
-  </w:rsids>
-  <m:mathPr>
-    <m:mathFont m:val="Cambria Math"/>
-    <m:brkBin m:val="before"/>
-    <m:brkBinSub m:val="--"/>
-    <m:smallFrac m:val="off"/>
-    <m:dispDef/>
-    <m:lMargin m:val="0"/>
-    <m:rMargin m:val="0"/>
-    <m:defJc m:val="centerGroup"/>
-    <m:wrapIndent m:val="1440"/>
-    <m:intLim m:val="subSup"/>
-    <m:naryLim m:val="undOvr"/>
-  </m:mathPr>
-  <w:themeFontLang w:val="cs-CZ"/>
-  <w:clrSchemeMapping w:bg1="light1" w:t1="dark1" w:bg2="light2" w:t2="dark2" w:accent1="accent1" w:accent2="accent2" w:accent3="accent3" w:accent4="accent4" w:accent5="accent5" w:accent6="accent6" w:hyperlink="hyperlink" w:followedHyperlink="followedHyperlink"/>
-  <w:decimalSymbol w:val=","/>
-  <w:listSeparator w:val=";"/>
-</w:settings>
-</file>
-
-<file path=word/glossary/styles.xml><?xml version="1.0" encoding="utf-8"?>
-<w:styles xmlns:r="http://schemas.openxmlformats.org/officeDocument/2006/relationships" xmlns:w="http://schemas.openxmlformats.org/wordprocessingml/2006/main">
-  <w:docDefaults>
-    <w:rPrDefault>
-      <w:rPr>
-        <w:rFonts w:asciiTheme="minorHAnsi" w:eastAsiaTheme="minorEastAsia" w:hAnsiTheme="minorHAnsi" w:cstheme="minorBidi"/>
-        <w:sz w:val="22"/>
-        <w:szCs w:val="22"/>
-        <w:lang w:val="cs-CZ" w:eastAsia="cs-CZ" w:bidi="ar-SA"/>
-      </w:rPr>
-    </w:rPrDefault>
-    <w:pPrDefault>
-      <w:pPr>
-        <w:spacing w:after="200" w:line="276" w:lineRule="auto"/>
-      </w:pPr>
-    </w:pPrDefault>
-  </w:docDefaults>
-  <w:latentStyles w:defLockedState="0" w:defUIPriority="99" w:defSemiHidden="1" w:defUnhideWhenUsed="1" w:defQFormat="0" w:count="267">
-    <w:lsdException w:name="Normal" w:semiHidden="0" w:uiPriority="0" w:unhideWhenUsed="0" w:qFormat="1"/>
-    <w:lsdException w:name="heading 1" w:semiHidden="0" w:uiPriority="9" w:unhideWhenUsed="0" w:qFormat="1"/>
-    <w:lsdException w:name="heading 2" w:uiPriority="9" w:qFormat="1"/>
-    <w:lsdException w:name="heading 3" w:uiPriority="9" w:qFormat="1"/>
-    <w:lsdException w:name="heading 4" w:uiPriority="9" w:qFormat="1"/>
-    <w:lsdException w:name="heading 5" w:uiPriority="9" w:qFormat="1"/>
-    <w:lsdException w:name="heading 6" w:uiPriority="9" w:qFormat="1"/>
-    <w:lsdException w:name="heading 7" w:uiPriority="9" w:qFormat="1"/>
-    <w:lsdException w:name="heading 8" w:uiPriority="9" w:qFormat="1"/>
-    <w:lsdException w:name="heading 9" w:uiPriority="9" w:qFormat="1"/>
-    <w:lsdException w:name="toc 1" w:uiPriority="39"/>
-    <w:lsdException w:name="toc 2" w:uiPriority="39"/>
-    <w:lsdException w:name="toc 3" w:uiPriority="39"/>
-    <w:lsdException w:name="toc 4" w:uiPriority="39"/>
-    <w:lsdException w:name="toc 5" w:uiPriority="39"/>
-    <w:lsdException w:name="toc 6" w:uiPriority="39"/>
-    <w:lsdException w:name="toc 7" w:uiPriority="39"/>
-    <w:lsdException w:name="toc 8" w:uiPriority="39"/>
-    <w:lsdException w:name="toc 9" w:uiPriority="39"/>
-    <w:lsdException w:name="caption" w:uiPriority="35" w:qFormat="1"/>
-    <w:lsdException w:name="Title" w:semiHidden="0" w:uiPriority="10" w:unhideWhenUsed="0" w:qFormat="1"/>
-    <w:lsdException w:name="Default Paragraph Font" w:uiPriority="1"/>
-    <w:lsdException w:name="Subtitle" w:semiHidden="0" w:uiPriority="11" w:unhideWhenUsed="0" w:qFormat="1"/>
-    <w:lsdException w:name="Strong" w:semiHidden="0" w:uiPriority="22" w:unhideWhenUsed="0" w:qFormat="1"/>
-    <w:lsdException w:name="Emphasis" w:semiHidden="0" w:uiPriority="20" w:unhideWhenUsed="0" w:qFormat="1"/>
-    <w:lsdException w:name="Table Grid" w:semiHidden="0" w:uiPriority="59" w:unhideWhenUsed="0"/>
-    <w:lsdException w:name="Placeholder Text" w:unhideWhenUsed="0"/>
-    <w:lsdException w:name="No Spacing" w:semiHidden="0" w:uiPriority="1" w:unhideWhenUsed="0" w:qFormat="1"/>
-    <w:lsdException w:name="Light Shading" w:semiHidden="0" w:uiPriority="60" w:unhideWhenUsed="0"/>
-    <w:lsdException w:name="Light List" w:semiHidden="0" w:uiPriority="61" w:unhideWhenUsed="0"/>
-    <w:lsdException w:name="Light Grid" w:semiHidden="0" w:uiPriority="62" w:unhideWhenUsed="0"/>
-    <w:lsdException w:name="Medium Shading 1" w:semiHidden="0" w:uiPriority="63" w:unhideWhenUsed="0"/>
-    <w:lsdException w:name="Medium Shading 2" w:semiHidden="0" w:uiPriority="64" w:unhideWhenUsed="0"/>
-    <w:lsdException w:name="Medium List 1" w:semiHidden="0" w:uiPriority="65" w:unhideWhenUsed="0"/>
-    <w:lsdException w:name="Medium List 2" w:semiHidden="0" w:uiPriority="66" w:unhideWhenUsed="0"/>
-    <w:lsdException w:name="Medium Grid 1" w:semiHidden="0" w:uiPriority="67" w:unhideWhenUsed="0"/>
-    <w:lsdException w:name="Medium Grid 2" w:semiHidden="0" w:uiPriority="68" w:unhideWhenUsed="0"/>
-    <w:lsdException w:name="Medium Grid 3" w:semiHidden="0" w:uiPriority="69" w:unhideWhenUsed="0"/>
-    <w:lsdException w:name="Dark List" w:semiHidden="0" w:uiPriority="70" w:unhideWhenUsed="0"/>
-    <w:lsdException w:name="Colorful Shading" w:semiHidden="0" w:uiPriority="71" w:unhideWhenUsed="0"/>
-    <w:lsdException w:name="Colorful List" w:semiHidden="0" w:uiPriority="72" w:unhideWhenUsed="0"/>
-    <w:lsdException w:name="Colorful Grid" w:semiHidden="0" w:uiPriority="73" w:unhideWhenUsed="0"/>
-    <w:lsdException w:name="Light Shading Accent 1" w:semiHidden="0" w:uiPriority="60" w:unhideWhenUsed="0"/>
-    <w:lsdException w:name="Light List Accent 1" w:semiHidden="0" w:uiPriority="61" w:unhideWhenUsed="0"/>
-    <w:lsdException w:name="Light Grid Accent 1" w:semiHidden="0" w:uiPriority="62" w:unhideWhenUsed="0"/>
-    <w:lsdException w:name="Medium Shading 1 Accent 1" w:semiHidden="0" w:uiPriority="63" w:unhideWhenUsed="0"/>
-    <w:lsdException w:name="Medium Shading 2 Accent 1" w:semiHidden="0" w:uiPriority="64" w:unhideWhenUsed="0"/>
-    <w:lsdException w:name="Medium List 1 Accent 1" w:semiHidden="0" w:uiPriority="65" w:unhideWhenUsed="0"/>
-    <w:lsdException w:name="Revision" w:unhideWhenUsed="0"/>
-    <w:lsdException w:name="List Paragraph" w:semiHidden="0" w:uiPriority="34" w:unhideWhenUsed="0" w:qFormat="1"/>
-    <w:lsdException w:name="Quote" w:semiHidden="0" w:uiPriority="29" w:unhideWhenUsed="0" w:qFormat="1"/>
-    <w:lsdException w:name="Intense Quote" w:semiHidden="0" w:uiPriority="30" w:unhideWhenUsed="0" w:qFormat="1"/>
-    <w:lsdException w:name="Medium List 2 Accent 1" w:semiHidden="0" w:uiPriority="66" w:unhideWhenUsed="0"/>
-    <w:lsdException w:name="Medium Grid 1 Accent 1" w:semiHidden="0" w:uiPriority="67" w:unhideWhenUsed="0"/>
-    <w:lsdException w:name="Medium Grid 2 Accent 1" w:semiHidden="0" w:uiPriority="68" w:unhideWhenUsed="0"/>
-    <w:lsdException w:name="Medium Grid 3 Accent 1" w:semiHidden="0" w:uiPriority="69" w:unhideWhenUsed="0"/>
-    <w:lsdException w:name="Dark List Accent 1" w:semiHidden="0" w:uiPriority="70" w:unhideWhenUsed="0"/>
-    <w:lsdException w:name="Colorful Shading Accent 1" w:semiHidden="0" w:uiPriority="71" w:unhideWhenUsed="0"/>
-    <w:lsdException w:name="Colorful List Accent 1" w:semiHidden="0" w:uiPriority="72" w:unhideWhenUsed="0"/>
-    <w:lsdException w:name="Colorful Grid Accent 1" w:semiHidden="0" w:uiPriority="73" w:unhideWhenUsed="0"/>
-    <w:lsdException w:name="Light Shading Accent 2" w:semiHidden="0" w:uiPriority="60" w:unhideWhenUsed="0"/>
-    <w:lsdException w:name="Light List Accent 2" w:semiHidden="0" w:uiPriority="61" w:unhideWhenUsed="0"/>
-    <w:lsdException w:name="Light Grid Accent 2" w:semiHidden="0" w:uiPriority="62" w:unhideWhenUsed="0"/>
-    <w:lsdException w:name="Medium Shading 1 Accent 2" w:semiHidden="0" w:uiPriority="63" w:unhideWhenUsed="0"/>
-    <w:lsdException w:name="Medium Shading 2 Accent 2" w:semiHidden="0" w:uiPriority="64" w:unhideWhenUsed="0"/>
-    <w:lsdException w:name="Medium List 1 Accent 2" w:semiHidden="0" w:uiPriority="65" w:unhideWhenUsed="0"/>
-    <w:lsdException w:name="Medium List 2 Accent 2" w:semiHidden="0" w:uiPriority="66" w:unhideWhenUsed="0"/>
-    <w:lsdException w:name="Medium Grid 1 Accent 2" w:semiHidden="0" w:uiPriority="67" w:unhideWhenUsed="0"/>
-    <w:lsdException w:name="Medium Grid 2 Accent 2" w:semiHidden="0" w:uiPriority="68" w:unhideWhenUsed="0"/>
-    <w:lsdException w:name="Medium Grid 3 Accent 2" w:semiHidden="0" w:uiPriority="69" w:unhideWhenUsed="0"/>
-    <w:lsdException w:name="Dark List Accent 2" w:semiHidden="0" w:uiPriority="70" w:unhideWhenUsed="0"/>
-    <w:lsdException w:name="Colorful Shading Accent 2" w:semiHidden="0" w:uiPriority="71" w:unhideWhenUsed="0"/>
-    <w:lsdException w:name="Colorful List Accent 2" w:semiHidden="0" w:uiPriority="72" w:unhideWhenUsed="0"/>
-    <w:lsdException w:name="Colorful Grid Accent 2" w:semiHidden="0" w:uiPriority="73" w:unhideWhenUsed="0"/>
-    <w:lsdException w:name="Light Shading Accent 3" w:semiHidden="0" w:uiPriority="60" w:unhideWhenUsed="0"/>
-    <w:lsdException w:name="Light List Accent 3" w:semiHidden="0" w:uiPriority="61" w:unhideWhenUsed="0"/>
-    <w:lsdException w:name="Light Grid Accent 3" w:semiHidden="0" w:uiPriority="62" w:unhideWhenUsed="0"/>
-    <w:lsdException w:name="Medium Shading 1 Accent 3" w:semiHidden="0" w:uiPriority="63" w:unhideWhenUsed="0"/>
-    <w:lsdException w:name="Medium Shading 2 Accent 3" w:semiHidden="0" w:uiPriority="64" w:unhideWhenUsed="0"/>
-    <w:lsdException w:name="Medium List 1 Accent 3" w:semiHidden="0" w:uiPriority="65" w:unhideWhenUsed="0"/>
-    <w:lsdException w:name="Medium List 2 Accent 3" w:semiHidden="0" w:uiPriority="66" w:unhideWhenUsed="0"/>
-    <w:lsdException w:name="Medium Grid 1 Accent 3" w:semiHidden="0" w:uiPriority="67" w:unhideWhenUsed="0"/>
-    <w:lsdException w:name="Medium Grid 2 Accent 3" w:semiHidden="0" w:uiPriority="68" w:unhideWhenUsed="0"/>
-    <w:lsdException w:name="Medium Grid 3 Accent 3" w:semiHidden="0" w:uiPriority="69" w:unhideWhenUsed="0"/>
-    <w:lsdException w:name="Dark List Accent 3" w:semiHidden="0" w:uiPriority="70" w:unhideWhenUsed="0"/>
-    <w:lsdException w:name="Colorful Shading Accent 3" w:semiHidden="0" w:uiPriority="71" w:unhideWhenUsed="0"/>
-    <w:lsdException w:name="Colorful List Accent 3" w:semiHidden="0" w:uiPriority="72" w:unhideWhenUsed="0"/>
-    <w:lsdException w:name="Colorful Grid Accent 3" w:semiHidden="0" w:uiPriority="73" w:unhideWhenUsed="0"/>
-    <w:lsdException w:name="Light Shading Accent 4" w:semiHidden="0" w:uiPriority="60" w:unhideWhenUsed="0"/>
-    <w:lsdException w:name="Light List Accent 4" w:semiHidden="0" w:uiPriority="61" w:unhideWhenUsed="0"/>
-    <w:lsdException w:name="Light Grid Accent 4" w:semiHidden="0" w:uiPriority="62" w:unhideWhenUsed="0"/>
-    <w:lsdException w:name="Medium Shading 1 Accent 4" w:semiHidden="0" w:uiPriority="63" w:unhideWhenUsed="0"/>
-    <w:lsdException w:name="Medium Shading 2 Accent 4" w:semiHidden="0" w:uiPriority="64" w:unhideWhenUsed="0"/>
-    <w:lsdException w:name="Medium List 1 Accent 4" w:semiHidden="0" w:uiPriority="65" w:unhideWhenUsed="0"/>
-    <w:lsdException w:name="Medium List 2 Accent 4" w:semiHidden="0" w:uiPriority="66" w:unhideWhenUsed="0"/>
-    <w:lsdException w:name="Medium Grid 1 Accent 4" w:semiHidden="0" w:uiPriority="67" w:unhideWhenUsed="0"/>
-    <w:lsdException w:name="Medium Grid 2 Accent 4" w:semiHidden="0" w:uiPriority="68" w:unhideWhenUsed="0"/>
-    <w:lsdException w:name="Medium Grid 3 Accent 4" w:semiHidden="0" w:uiPriority="69" w:unhideWhenUsed="0"/>
-    <w:lsdException w:name="Dark List Accent 4" w:semiHidden="0" w:uiPriority="70" w:unhideWhenUsed="0"/>
-    <w:lsdException w:name="Colorful Shading Accent 4" w:semiHidden="0" w:uiPriority="71" w:unhideWhenUsed="0"/>
-    <w:lsdException w:name="Colorful List Accent 4" w:semiHidden="0" w:uiPriority="72" w:unhideWhenUsed="0"/>
-    <w:lsdException w:name="Colorful Grid Accent 4" w:semiHidden="0" w:uiPriority="73" w:unhideWhenUsed="0"/>
-    <w:lsdException w:name="Light Shading Accent 5" w:semiHidden="0" w:uiPriority="60" w:unhideWhenUsed="0"/>
-    <w:lsdException w:name="Light List Accent 5" w:semiHidden="0" w:uiPriority="61" w:unhideWhenUsed="0"/>
-    <w:lsdException w:name="Light Grid Accent 5" w:semiHidden="0" w:uiPriority="62" w:unhideWhenUsed="0"/>
-    <w:lsdException w:name="Medium Shading 1 Accent 5" w:semiHidden="0" w:uiPriority="63" w:unhideWhenUsed="0"/>
-    <w:lsdException w:name="Medium Shading 2 Accent 5" w:semiHidden="0" w:uiPriority="64" w:unhideWhenUsed="0"/>
-    <w:lsdException w:name="Medium List 1 Accent 5" w:semiHidden="0" w:uiPriority="65" w:unhideWhenUsed="0"/>
-    <w:lsdException w:name="Medium List 2 Accent 5" w:semiHidden="0" w:uiPriority="66" w:unhideWhenUsed="0"/>
-    <w:lsdException w:name="Medium Grid 1 Accent 5" w:semiHidden="0" w:uiPriority="67" w:unhideWhenUsed="0"/>
-    <w:lsdException w:name="Medium Grid 2 Accent 5" w:semiHidden="0" w:uiPriority="68" w:unhideWhenUsed="0"/>
-    <w:lsdException w:name="Medium Grid 3 Accent 5" w:semiHidden="0" w:uiPriority="69" w:unhideWhenUsed="0"/>
-    <w:lsdException w:name="Dark List Accent 5" w:semiHidden="0" w:uiPriority="70" w:unhideWhenUsed="0"/>
-    <w:lsdException w:name="Colorful Shading Accent 5" w:semiHidden="0" w:uiPriority="71" w:unhideWhenUsed="0"/>
-    <w:lsdException w:name="Colorful List Accent 5" w:semiHidden="0" w:uiPriority="72" w:unhideWhenUsed="0"/>
-    <w:lsdException w:name="Colorful Grid Accent 5" w:semiHidden="0" w:uiPriority="73" w:unhideWhenUsed="0"/>
-    <w:lsdException w:name="Light Shading Accent 6" w:semiHidden="0" w:uiPriority="60" w:unhideWhenUsed="0"/>
-    <w:lsdException w:name="Light List Accent 6" w:semiHidden="0" w:uiPriority="61" w:unhideWhenUsed="0"/>
-    <w:lsdException w:name="Light Grid Accent 6" w:semiHidden="0" w:uiPriority="62" w:unhideWhenUsed="0"/>
-    <w:lsdException w:name="Medium Shading 1 Accent 6" w:semiHidden="0" w:uiPriority="63" w:unhideWhenUsed="0"/>
-    <w:lsdException w:name="Medium Shading 2 Accent 6" w:semiHidden="0" w:uiPriority="64" w:unhideWhenUsed="0"/>
-    <w:lsdException w:name="Medium List 1 Accent 6" w:semiHidden="0" w:uiPriority="65" w:unhideWhenUsed="0"/>
-    <w:lsdException w:name="Medium List 2 Accent 6" w:semiHidden="0" w:uiPriority="66" w:unhideWhenUsed="0"/>
-    <w:lsdException w:name="Medium Grid 1 Accent 6" w:semiHidden="0" w:uiPriority="67" w:unhideWhenUsed="0"/>
-    <w:lsdException w:name="Medium Grid 2 Accent 6" w:semiHidden="0" w:uiPriority="68" w:unhideWhenUsed="0"/>
-    <w:lsdException w:name="Medium Grid 3 Accent 6" w:semiHidden="0" w:uiPriority="69" w:unhideWhenUsed="0"/>
-    <w:lsdException w:name="Dark List Accent 6" w:semiHidden="0" w:uiPriority="70" w:unhideWhenUsed="0"/>
-    <w:lsdException w:name="Colorful Shading Accent 6" w:semiHidden="0" w:uiPriority="71" w:unhideWhenUsed="0"/>
-    <w:lsdException w:name="Colorful List Accent 6" w:semiHidden="0" w:uiPriority="72" w:unhideWhenUsed="0"/>
-    <w:lsdException w:name="Colorful Grid Accent 6" w:semiHidden="0" w:uiPriority="73" w:unhideWhenUsed="0"/>
-    <w:lsdException w:name="Subtle Emphasis" w:semiHidden="0" w:uiPriority="19" w:unhideWhenUsed="0" w:qFormat="1"/>
-    <w:lsdException w:name="Intense Emphasis" w:semiHidden="0" w:uiPriority="21" w:unhideWhenUsed="0" w:qFormat="1"/>
-    <w:lsdException w:name="Subtle Reference" w:semiHidden="0" w:uiPriority="31" w:unhideWhenUsed="0" w:qFormat="1"/>
-    <w:lsdException w:name="Intense Reference" w:semiHidden="0" w:uiPriority="32" w:unhideWhenUsed="0" w:qFormat="1"/>
-    <w:lsdException w:name="Book Title" w:semiHidden="0" w:uiPriority="33" w:unhideWhenUsed="0" w:qFormat="1"/>
-    <w:lsdException w:name="Bibliography" w:uiPriority="37"/>
-    <w:lsdException w:name="TOC Heading" w:uiPriority="39" w:qFormat="1"/>
-  </w:latentStyles>
-  <w:style w:type="paragraph" w:default="1" w:styleId="Normln">
-    <w:name w:val="Normal"/>
-    <w:qFormat/>
-  </w:style>
-  <w:style w:type="character" w:default="1" w:styleId="Standardnpsmoodstavce">
-    <w:name w:val="Default Paragraph Font"/>
-    <w:uiPriority w:val="1"/>
-    <w:semiHidden/>
-    <w:unhideWhenUsed/>
-  </w:style>
-  <w:style w:type="table" w:default="1" w:styleId="Normlntabulka">
-    <w:name w:val="Normal Table"/>
-    <w:uiPriority w:val="99"/>
-    <w:semiHidden/>
-    <w:unhideWhenUsed/>
-    <w:qFormat/>
-    <w:tblPr>
-      <w:tblInd w:w="0" w:type="dxa"/>
-      <w:tblCellMar>
-        <w:top w:w="0" w:type="dxa"/>
-        <w:left w:w="108" w:type="dxa"/>
-        <w:bottom w:w="0" w:type="dxa"/>
-        <w:right w:w="108" w:type="dxa"/>
-      </w:tblCellMar>
-    </w:tblPr>
-  </w:style>
-  <w:style w:type="numbering" w:default="1" w:styleId="Bezseznamu">
-    <w:name w:val="No List"/>
-    <w:uiPriority w:val="99"/>
-    <w:semiHidden/>
-    <w:unhideWhenUsed/>
-  </w:style>
-  <w:style w:type="paragraph" w:customStyle="1" w:styleId="4EA6065DF16144EC917DEDCF24980D7D">
-    <w:name w:val="4EA6065DF16144EC917DEDCF24980D7D"/>
-    <w:rsid w:val="008574B3"/>
-  </w:style>
-</w:styles>
-</file>
-
-<file path=word/glossary/webSettings.xml><?xml version="1.0" encoding="utf-8"?>
-<w:webSettings xmlns:r="http://schemas.openxmlformats.org/officeDocument/2006/relationships" xmlns:w="http://schemas.openxmlformats.org/wordprocessingml/2006/main">
-  <w:optimizeForBrowser/>
-</w:webSettings>
-</file>
-
 <file path=word/theme/theme1.xml><?xml version="1.0" encoding="utf-8"?>
 <a:theme xmlns:a="http://schemas.openxmlformats.org/drawingml/2006/main" name="Motiv sady Office">
   <a:themeElements>
@@ -24113,7 +24333,7 @@
 </file>
 
 <file path=customXml/itemProps1.xml><?xml version="1.0" encoding="utf-8"?>
-<ds:datastoreItem xmlns:ds="http://schemas.openxmlformats.org/officeDocument/2006/customXml" ds:itemID="{3D8684F4-CC02-4B38-922F-131D9BBE620E}">
+<ds:datastoreItem xmlns:ds="http://schemas.openxmlformats.org/officeDocument/2006/customXml" ds:itemID="{F65DFFC2-79BA-4097-ABCB-8683EC91A041}">
   <ds:schemaRefs>
     <ds:schemaRef ds:uri="http://schemas.openxmlformats.org/officeDocument/2006/bibliography"/>
   </ds:schemaRefs>

</xml_diff>

<commit_message>
bc - FSM finished
</commit_message>
<xml_diff>
--- a/docs/bc/bakal��ka.docx
+++ b/docs/bc/bakal��ka.docx
@@ -12922,6 +12922,12 @@
         <w:rPr>
           <w:lang w:val="cs-CZ"/>
         </w:rPr>
+        <w:t>, FSM</w:t>
+      </w:r>
+      <w:r>
+        <w:rPr>
+          <w:lang w:val="cs-CZ"/>
+        </w:rPr>
         <w:t>) lze definovat jako uspořádanou pětici</w:t>
       </w:r>
       <w:r>
@@ -13281,11 +13287,2460 @@
     </w:p>
     <w:p>
       <w:pPr>
+        <w:pStyle w:val="Nadpis3"/>
+        <w:rPr>
+          <w:lang w:val="cs-CZ"/>
+        </w:rPr>
+      </w:pPr>
+      <w:r>
+        <w:rPr>
+          <w:lang w:val="cs-CZ"/>
+        </w:rPr>
+        <w:t>Implementace</w:t>
+      </w:r>
+    </w:p>
+    <w:p>
+      <w:pPr>
         <w:pStyle w:val="Odstavec"/>
         <w:rPr>
           <w:lang w:val="cs-CZ"/>
         </w:rPr>
       </w:pPr>
+      <w:r>
+        <w:rPr>
+          <w:lang w:val="cs-CZ"/>
+        </w:rPr>
+        <w:t xml:space="preserve">Způsobů, jak implementovat FSM je mnoho, mezi nejjednodušší varianty patří využití </w:t>
+      </w:r>
+      <w:proofErr w:type="spellStart"/>
+      <w:r>
+        <w:rPr>
+          <w:lang w:val="cs-CZ"/>
+        </w:rPr>
+        <w:t>if</w:t>
+      </w:r>
+      <w:proofErr w:type="spellEnd"/>
+      <w:r>
+        <w:rPr>
+          <w:lang w:val="cs-CZ"/>
+        </w:rPr>
+        <w:t>-</w:t>
+      </w:r>
+      <w:proofErr w:type="spellStart"/>
+      <w:r>
+        <w:rPr>
+          <w:lang w:val="cs-CZ"/>
+        </w:rPr>
+        <w:t>then</w:t>
+      </w:r>
+      <w:proofErr w:type="spellEnd"/>
+      <w:r>
+        <w:rPr>
+          <w:lang w:val="cs-CZ"/>
+        </w:rPr>
+        <w:t>-</w:t>
+      </w:r>
+      <w:proofErr w:type="spellStart"/>
+      <w:r>
+        <w:rPr>
+          <w:lang w:val="cs-CZ"/>
+        </w:rPr>
+        <w:t>else</w:t>
+      </w:r>
+      <w:proofErr w:type="spellEnd"/>
+      <w:r>
+        <w:rPr>
+          <w:lang w:val="cs-CZ"/>
+        </w:rPr>
+        <w:t xml:space="preserve"> podmínek pro změnu stavu a </w:t>
+      </w:r>
+      <w:proofErr w:type="spellStart"/>
+      <w:r>
+        <w:rPr>
+          <w:lang w:val="cs-CZ"/>
+        </w:rPr>
+        <w:t>switch</w:t>
+      </w:r>
+      <w:proofErr w:type="spellEnd"/>
+      <w:r>
+        <w:rPr>
+          <w:lang w:val="cs-CZ"/>
+        </w:rPr>
+        <w:t>/case pro výběr aktivní akce dle stavu automatu.</w:t>
+      </w:r>
+    </w:p>
+    <w:p>
+      <w:pPr>
+        <w:pStyle w:val="Odstavec"/>
+        <w:rPr>
+          <w:lang w:val="cs-CZ"/>
+        </w:rPr>
+      </w:pPr>
+      <w:r>
+        <w:rPr>
+          <w:lang w:val="cs-CZ"/>
+        </w:rPr>
+        <w:t xml:space="preserve">Tato varianta je jednoduše naprogramovatelná, snadno pochopitelná a i </w:t>
+      </w:r>
+      <w:r>
+        <w:rPr>
+          <w:lang w:val="cs-CZ"/>
+        </w:rPr>
+        <w:t>rychlá v provozu. Přestože všechny zmíněné výhody zní úžasně, pro pokročilé programátory bych doporučil některé ze složitějších řešení založených na polymorfismu.</w:t>
+      </w:r>
+    </w:p>
+    <w:p>
+      <w:pPr>
+        <w:pStyle w:val="Odstavec"/>
+        <w:rPr>
+          <w:lang w:val="cs-CZ"/>
+        </w:rPr>
+      </w:pPr>
+      <w:r>
+        <w:rPr>
+          <w:lang w:val="cs-CZ"/>
+        </w:rPr>
+        <w:t>Všímavější čtenář si všimne copy-paste vady. Ve všech stavech je zkopírována podmínka pro změnu stavu na DEATH. V případě složitějšího automatu s více stavy byste stejnou podmínku museli kopírovat i do nově přidávaných stavů, což dělá přidávání nových stavů komplikované. Mohli bystě při rozšíření množiny stavů tuto podmínku zapomenout zkopírovat. Říkáte si možná, že jde pouze o jednu podmínky, kterou si nezapomenete ohlídat, což je možná v tomto případě pravda, ale těch podmínek může být víc a složitější.</w:t>
+      </w:r>
+    </w:p>
+    <w:p>
+      <w:pPr>
+        <w:pStyle w:val="Odstavec"/>
+        <w:framePr w:w="6616" w:wrap="notBeside" w:vAnchor="text" w:hAnchor="page" w:x="2716" w:y="9"/>
+        <w:pBdr>
+          <w:top w:val="single" w:sz="4" w:space="3" w:color="auto" w:shadow="1"/>
+          <w:left w:val="single" w:sz="4" w:space="4" w:color="auto" w:shadow="1"/>
+          <w:bottom w:val="single" w:sz="4" w:space="0" w:color="auto" w:shadow="1"/>
+          <w:right w:val="single" w:sz="4" w:space="4" w:color="auto" w:shadow="1"/>
+        </w:pBdr>
+        <w:spacing w:after="0"/>
+        <w:rPr>
+          <w:sz w:val="20"/>
+          <w:szCs w:val="20"/>
+        </w:rPr>
+      </w:pPr>
+      <w:r>
+        <w:rPr>
+          <w:sz w:val="20"/>
+          <w:szCs w:val="20"/>
+        </w:rPr>
+        <w:lastRenderedPageBreak/>
+        <w:t>switch(state)</w:t>
+      </w:r>
+    </w:p>
+    <w:p>
+      <w:pPr>
+        <w:pStyle w:val="Odstavec"/>
+        <w:framePr w:w="6616" w:wrap="notBeside" w:vAnchor="text" w:hAnchor="page" w:x="2716" w:y="9"/>
+        <w:pBdr>
+          <w:top w:val="single" w:sz="4" w:space="3" w:color="auto" w:shadow="1"/>
+          <w:left w:val="single" w:sz="4" w:space="4" w:color="auto" w:shadow="1"/>
+          <w:bottom w:val="single" w:sz="4" w:space="0" w:color="auto" w:shadow="1"/>
+          <w:right w:val="single" w:sz="4" w:space="4" w:color="auto" w:shadow="1"/>
+        </w:pBdr>
+        <w:spacing w:after="0"/>
+        <w:rPr>
+          <w:sz w:val="20"/>
+          <w:szCs w:val="20"/>
+        </w:rPr>
+      </w:pPr>
+      <w:r>
+        <w:rPr>
+          <w:sz w:val="20"/>
+          <w:szCs w:val="20"/>
+        </w:rPr>
+        <w:tab/>
+        <w:t>case DEATH :</w:t>
+      </w:r>
+    </w:p>
+    <w:p>
+      <w:pPr>
+        <w:pStyle w:val="Odstavec"/>
+        <w:framePr w:w="6616" w:wrap="notBeside" w:vAnchor="text" w:hAnchor="page" w:x="2716" w:y="9"/>
+        <w:pBdr>
+          <w:top w:val="single" w:sz="4" w:space="3" w:color="auto" w:shadow="1"/>
+          <w:left w:val="single" w:sz="4" w:space="4" w:color="auto" w:shadow="1"/>
+          <w:bottom w:val="single" w:sz="4" w:space="0" w:color="auto" w:shadow="1"/>
+          <w:right w:val="single" w:sz="4" w:space="4" w:color="auto" w:shadow="1"/>
+        </w:pBdr>
+        <w:spacing w:after="0"/>
+        <w:rPr>
+          <w:sz w:val="20"/>
+          <w:szCs w:val="20"/>
+        </w:rPr>
+      </w:pPr>
+      <w:r>
+        <w:rPr>
+          <w:sz w:val="20"/>
+          <w:szCs w:val="20"/>
+        </w:rPr>
+        <w:tab/>
+        <w:t>case IDLE :</w:t>
+      </w:r>
+    </w:p>
+    <w:p>
+      <w:pPr>
+        <w:pStyle w:val="Odstavec"/>
+        <w:framePr w:w="6616" w:wrap="notBeside" w:vAnchor="text" w:hAnchor="page" w:x="2716" w:y="9"/>
+        <w:pBdr>
+          <w:top w:val="single" w:sz="4" w:space="3" w:color="auto" w:shadow="1"/>
+          <w:left w:val="single" w:sz="4" w:space="4" w:color="auto" w:shadow="1"/>
+          <w:bottom w:val="single" w:sz="4" w:space="0" w:color="auto" w:shadow="1"/>
+          <w:right w:val="single" w:sz="4" w:space="4" w:color="auto" w:shadow="1"/>
+        </w:pBdr>
+        <w:spacing w:after="0"/>
+        <w:rPr>
+          <w:sz w:val="20"/>
+          <w:szCs w:val="20"/>
+        </w:rPr>
+      </w:pPr>
+      <w:r>
+        <w:rPr>
+          <w:sz w:val="20"/>
+          <w:szCs w:val="20"/>
+        </w:rPr>
+        <w:tab/>
+      </w:r>
+      <w:r>
+        <w:rPr>
+          <w:sz w:val="20"/>
+          <w:szCs w:val="20"/>
+        </w:rPr>
+        <w:tab/>
+        <w:t>if(</w:t>
+      </w:r>
+      <w:proofErr w:type="spellStart"/>
+      <w:r>
+        <w:rPr>
+          <w:sz w:val="20"/>
+          <w:szCs w:val="20"/>
+        </w:rPr>
+        <w:t>hitpoints</w:t>
+      </w:r>
+      <w:proofErr w:type="spellEnd"/>
+      <w:r>
+        <w:rPr>
+          <w:sz w:val="20"/>
+          <w:szCs w:val="20"/>
+        </w:rPr>
+        <w:t xml:space="preserve"> &lt; 0)</w:t>
+      </w:r>
+      <w:r>
+        <w:rPr>
+          <w:sz w:val="20"/>
+          <w:szCs w:val="20"/>
+        </w:rPr>
+        <w:tab/>
+      </w:r>
+      <w:r>
+        <w:rPr>
+          <w:sz w:val="20"/>
+          <w:szCs w:val="20"/>
+        </w:rPr>
+        <w:tab/>
+      </w:r>
+      <w:r>
+        <w:rPr>
+          <w:sz w:val="20"/>
+          <w:szCs w:val="20"/>
+        </w:rPr>
+        <w:tab/>
+      </w:r>
+      <w:r>
+        <w:rPr>
+          <w:sz w:val="20"/>
+          <w:szCs w:val="20"/>
+        </w:rPr>
+        <w:t>state = DEATH;</w:t>
+      </w:r>
+    </w:p>
+    <w:p>
+      <w:pPr>
+        <w:pStyle w:val="Odstavec"/>
+        <w:framePr w:w="6616" w:wrap="notBeside" w:vAnchor="text" w:hAnchor="page" w:x="2716" w:y="9"/>
+        <w:pBdr>
+          <w:top w:val="single" w:sz="4" w:space="3" w:color="auto" w:shadow="1"/>
+          <w:left w:val="single" w:sz="4" w:space="4" w:color="auto" w:shadow="1"/>
+          <w:bottom w:val="single" w:sz="4" w:space="0" w:color="auto" w:shadow="1"/>
+          <w:right w:val="single" w:sz="4" w:space="4" w:color="auto" w:shadow="1"/>
+        </w:pBdr>
+        <w:spacing w:after="0"/>
+        <w:rPr>
+          <w:sz w:val="20"/>
+          <w:szCs w:val="20"/>
+        </w:rPr>
+      </w:pPr>
+      <w:r>
+        <w:rPr>
+          <w:sz w:val="20"/>
+          <w:szCs w:val="20"/>
+        </w:rPr>
+        <w:tab/>
+      </w:r>
+      <w:r>
+        <w:rPr>
+          <w:sz w:val="20"/>
+          <w:szCs w:val="20"/>
+        </w:rPr>
+        <w:tab/>
+      </w:r>
+      <w:proofErr w:type="spellStart"/>
+      <w:r>
+        <w:rPr>
+          <w:sz w:val="20"/>
+          <w:szCs w:val="20"/>
+        </w:rPr>
+        <w:t>else</w:t>
+      </w:r>
+      <w:r>
+        <w:rPr>
+          <w:sz w:val="20"/>
+          <w:szCs w:val="20"/>
+        </w:rPr>
+        <w:t>if</w:t>
+      </w:r>
+      <w:proofErr w:type="spellEnd"/>
+      <w:r>
+        <w:rPr>
+          <w:sz w:val="20"/>
+          <w:szCs w:val="20"/>
+        </w:rPr>
+        <w:t>(</w:t>
+      </w:r>
+      <w:proofErr w:type="spellStart"/>
+      <w:r>
+        <w:rPr>
+          <w:sz w:val="20"/>
+          <w:szCs w:val="20"/>
+        </w:rPr>
+        <w:t>hitpoints</w:t>
+      </w:r>
+      <w:proofErr w:type="spellEnd"/>
+      <w:r>
+        <w:rPr>
+          <w:sz w:val="20"/>
+          <w:szCs w:val="20"/>
+        </w:rPr>
+        <w:t xml:space="preserve"> &lt; 20)</w:t>
+      </w:r>
+      <w:r>
+        <w:rPr>
+          <w:sz w:val="20"/>
+          <w:szCs w:val="20"/>
+        </w:rPr>
+        <w:tab/>
+      </w:r>
+      <w:r>
+        <w:rPr>
+          <w:sz w:val="20"/>
+          <w:szCs w:val="20"/>
+        </w:rPr>
+        <w:tab/>
+      </w:r>
+      <w:r>
+        <w:rPr>
+          <w:sz w:val="20"/>
+          <w:szCs w:val="20"/>
+        </w:rPr>
+        <w:t>state = FLEE;</w:t>
+      </w:r>
+    </w:p>
+    <w:p>
+      <w:pPr>
+        <w:pStyle w:val="Odstavec"/>
+        <w:framePr w:w="6616" w:wrap="notBeside" w:vAnchor="text" w:hAnchor="page" w:x="2716" w:y="9"/>
+        <w:pBdr>
+          <w:top w:val="single" w:sz="4" w:space="3" w:color="auto" w:shadow="1"/>
+          <w:left w:val="single" w:sz="4" w:space="4" w:color="auto" w:shadow="1"/>
+          <w:bottom w:val="single" w:sz="4" w:space="0" w:color="auto" w:shadow="1"/>
+          <w:right w:val="single" w:sz="4" w:space="4" w:color="auto" w:shadow="1"/>
+        </w:pBdr>
+        <w:spacing w:after="0"/>
+        <w:rPr>
+          <w:sz w:val="20"/>
+          <w:szCs w:val="20"/>
+        </w:rPr>
+      </w:pPr>
+      <w:r>
+        <w:rPr>
+          <w:sz w:val="20"/>
+          <w:szCs w:val="20"/>
+        </w:rPr>
+        <w:tab/>
+      </w:r>
+      <w:r>
+        <w:rPr>
+          <w:sz w:val="20"/>
+          <w:szCs w:val="20"/>
+        </w:rPr>
+        <w:tab/>
+      </w:r>
+      <w:proofErr w:type="spellStart"/>
+      <w:r>
+        <w:rPr>
+          <w:sz w:val="20"/>
+          <w:szCs w:val="20"/>
+        </w:rPr>
+        <w:t>else</w:t>
+      </w:r>
+      <w:r>
+        <w:rPr>
+          <w:sz w:val="20"/>
+          <w:szCs w:val="20"/>
+        </w:rPr>
+        <w:t>if</w:t>
+      </w:r>
+      <w:proofErr w:type="spellEnd"/>
+      <w:r>
+        <w:rPr>
+          <w:sz w:val="20"/>
+          <w:szCs w:val="20"/>
+        </w:rPr>
+        <w:t>(</w:t>
+      </w:r>
+      <w:proofErr w:type="spellStart"/>
+      <w:r>
+        <w:rPr>
+          <w:sz w:val="20"/>
+          <w:szCs w:val="20"/>
+        </w:rPr>
+        <w:t>playerDistance</w:t>
+      </w:r>
+      <w:proofErr w:type="spellEnd"/>
+      <w:r>
+        <w:rPr>
+          <w:sz w:val="20"/>
+          <w:szCs w:val="20"/>
+        </w:rPr>
+        <w:t xml:space="preserve"> &lt; 50)</w:t>
+      </w:r>
+      <w:r>
+        <w:rPr>
+          <w:sz w:val="20"/>
+          <w:szCs w:val="20"/>
+        </w:rPr>
+        <w:tab/>
+      </w:r>
+      <w:r>
+        <w:rPr>
+          <w:sz w:val="20"/>
+          <w:szCs w:val="20"/>
+        </w:rPr>
+        <w:t>state</w:t>
+      </w:r>
+      <w:r>
+        <w:rPr>
+          <w:sz w:val="20"/>
+          <w:szCs w:val="20"/>
+        </w:rPr>
+        <w:t xml:space="preserve"> = ATTACK;</w:t>
+      </w:r>
+    </w:p>
+    <w:p>
+      <w:pPr>
+        <w:pStyle w:val="Odstavec"/>
+        <w:framePr w:w="6616" w:wrap="notBeside" w:vAnchor="text" w:hAnchor="page" w:x="2716" w:y="9"/>
+        <w:pBdr>
+          <w:top w:val="single" w:sz="4" w:space="3" w:color="auto" w:shadow="1"/>
+          <w:left w:val="single" w:sz="4" w:space="4" w:color="auto" w:shadow="1"/>
+          <w:bottom w:val="single" w:sz="4" w:space="0" w:color="auto" w:shadow="1"/>
+          <w:right w:val="single" w:sz="4" w:space="4" w:color="auto" w:shadow="1"/>
+        </w:pBdr>
+        <w:spacing w:after="0"/>
+        <w:rPr>
+          <w:sz w:val="20"/>
+          <w:szCs w:val="20"/>
+        </w:rPr>
+      </w:pPr>
+      <w:r>
+        <w:rPr>
+          <w:sz w:val="20"/>
+          <w:szCs w:val="20"/>
+        </w:rPr>
+        <w:tab/>
+        <w:t>case ATTACK :</w:t>
+      </w:r>
+    </w:p>
+    <w:p>
+      <w:pPr>
+        <w:pStyle w:val="Odstavec"/>
+        <w:framePr w:w="6616" w:wrap="notBeside" w:vAnchor="text" w:hAnchor="page" w:x="2716" w:y="9"/>
+        <w:pBdr>
+          <w:top w:val="single" w:sz="4" w:space="3" w:color="auto" w:shadow="1"/>
+          <w:left w:val="single" w:sz="4" w:space="4" w:color="auto" w:shadow="1"/>
+          <w:bottom w:val="single" w:sz="4" w:space="0" w:color="auto" w:shadow="1"/>
+          <w:right w:val="single" w:sz="4" w:space="4" w:color="auto" w:shadow="1"/>
+        </w:pBdr>
+        <w:spacing w:after="0"/>
+        <w:rPr>
+          <w:sz w:val="20"/>
+          <w:szCs w:val="20"/>
+        </w:rPr>
+      </w:pPr>
+      <w:r>
+        <w:rPr>
+          <w:sz w:val="20"/>
+          <w:szCs w:val="20"/>
+        </w:rPr>
+        <w:tab/>
+      </w:r>
+      <w:r>
+        <w:rPr>
+          <w:sz w:val="20"/>
+          <w:szCs w:val="20"/>
+        </w:rPr>
+        <w:tab/>
+        <w:t>if(</w:t>
+      </w:r>
+      <w:proofErr w:type="spellStart"/>
+      <w:r>
+        <w:rPr>
+          <w:sz w:val="20"/>
+          <w:szCs w:val="20"/>
+        </w:rPr>
+        <w:t>hitpoints</w:t>
+      </w:r>
+      <w:proofErr w:type="spellEnd"/>
+      <w:r>
+        <w:rPr>
+          <w:sz w:val="20"/>
+          <w:szCs w:val="20"/>
+        </w:rPr>
+        <w:t xml:space="preserve"> &lt; 0)</w:t>
+      </w:r>
+      <w:r>
+        <w:rPr>
+          <w:sz w:val="20"/>
+          <w:szCs w:val="20"/>
+        </w:rPr>
+        <w:tab/>
+      </w:r>
+      <w:r>
+        <w:rPr>
+          <w:sz w:val="20"/>
+          <w:szCs w:val="20"/>
+        </w:rPr>
+        <w:tab/>
+      </w:r>
+      <w:r>
+        <w:rPr>
+          <w:sz w:val="20"/>
+          <w:szCs w:val="20"/>
+        </w:rPr>
+        <w:tab/>
+      </w:r>
+      <w:r>
+        <w:rPr>
+          <w:sz w:val="20"/>
+          <w:szCs w:val="20"/>
+        </w:rPr>
+        <w:t>state = DEATH;</w:t>
+      </w:r>
+    </w:p>
+    <w:p>
+      <w:pPr>
+        <w:pStyle w:val="Odstavec"/>
+        <w:framePr w:w="6616" w:wrap="notBeside" w:vAnchor="text" w:hAnchor="page" w:x="2716" w:y="9"/>
+        <w:pBdr>
+          <w:top w:val="single" w:sz="4" w:space="3" w:color="auto" w:shadow="1"/>
+          <w:left w:val="single" w:sz="4" w:space="4" w:color="auto" w:shadow="1"/>
+          <w:bottom w:val="single" w:sz="4" w:space="0" w:color="auto" w:shadow="1"/>
+          <w:right w:val="single" w:sz="4" w:space="4" w:color="auto" w:shadow="1"/>
+        </w:pBdr>
+        <w:spacing w:after="0"/>
+        <w:rPr>
+          <w:sz w:val="20"/>
+          <w:szCs w:val="20"/>
+        </w:rPr>
+      </w:pPr>
+      <w:r>
+        <w:rPr>
+          <w:sz w:val="20"/>
+          <w:szCs w:val="20"/>
+        </w:rPr>
+        <w:tab/>
+      </w:r>
+      <w:r>
+        <w:rPr>
+          <w:sz w:val="20"/>
+          <w:szCs w:val="20"/>
+        </w:rPr>
+        <w:tab/>
+      </w:r>
+      <w:proofErr w:type="spellStart"/>
+      <w:r>
+        <w:rPr>
+          <w:sz w:val="20"/>
+          <w:szCs w:val="20"/>
+        </w:rPr>
+        <w:t>elseif</w:t>
+      </w:r>
+      <w:proofErr w:type="spellEnd"/>
+      <w:r>
+        <w:rPr>
+          <w:sz w:val="20"/>
+          <w:szCs w:val="20"/>
+        </w:rPr>
+        <w:t>(</w:t>
+      </w:r>
+      <w:proofErr w:type="spellStart"/>
+      <w:r>
+        <w:rPr>
+          <w:sz w:val="20"/>
+          <w:szCs w:val="20"/>
+        </w:rPr>
+        <w:t>hitpoints</w:t>
+      </w:r>
+      <w:proofErr w:type="spellEnd"/>
+      <w:r>
+        <w:rPr>
+          <w:sz w:val="20"/>
+          <w:szCs w:val="20"/>
+        </w:rPr>
+        <w:t xml:space="preserve"> &lt; 20)</w:t>
+      </w:r>
+      <w:r>
+        <w:rPr>
+          <w:sz w:val="20"/>
+          <w:szCs w:val="20"/>
+        </w:rPr>
+        <w:tab/>
+      </w:r>
+      <w:r>
+        <w:rPr>
+          <w:sz w:val="20"/>
+          <w:szCs w:val="20"/>
+        </w:rPr>
+        <w:tab/>
+      </w:r>
+      <w:r>
+        <w:rPr>
+          <w:sz w:val="20"/>
+          <w:szCs w:val="20"/>
+        </w:rPr>
+        <w:t>state = FLEE;</w:t>
+      </w:r>
+    </w:p>
+    <w:p>
+      <w:pPr>
+        <w:pStyle w:val="Odstavec"/>
+        <w:framePr w:w="6616" w:wrap="notBeside" w:vAnchor="text" w:hAnchor="page" w:x="2716" w:y="9"/>
+        <w:pBdr>
+          <w:top w:val="single" w:sz="4" w:space="3" w:color="auto" w:shadow="1"/>
+          <w:left w:val="single" w:sz="4" w:space="4" w:color="auto" w:shadow="1"/>
+          <w:bottom w:val="single" w:sz="4" w:space="0" w:color="auto" w:shadow="1"/>
+          <w:right w:val="single" w:sz="4" w:space="4" w:color="auto" w:shadow="1"/>
+        </w:pBdr>
+        <w:spacing w:after="0"/>
+        <w:rPr>
+          <w:sz w:val="20"/>
+          <w:szCs w:val="20"/>
+        </w:rPr>
+      </w:pPr>
+      <w:r>
+        <w:rPr>
+          <w:sz w:val="20"/>
+          <w:szCs w:val="20"/>
+        </w:rPr>
+        <w:tab/>
+      </w:r>
+      <w:r>
+        <w:rPr>
+          <w:sz w:val="20"/>
+          <w:szCs w:val="20"/>
+        </w:rPr>
+        <w:tab/>
+      </w:r>
+      <w:proofErr w:type="spellStart"/>
+      <w:r>
+        <w:rPr>
+          <w:sz w:val="20"/>
+          <w:szCs w:val="20"/>
+        </w:rPr>
+        <w:t>elseif</w:t>
+      </w:r>
+      <w:proofErr w:type="spellEnd"/>
+      <w:r>
+        <w:rPr>
+          <w:sz w:val="20"/>
+          <w:szCs w:val="20"/>
+        </w:rPr>
+        <w:t>(</w:t>
+      </w:r>
+      <w:proofErr w:type="spellStart"/>
+      <w:r>
+        <w:rPr>
+          <w:sz w:val="20"/>
+          <w:szCs w:val="20"/>
+        </w:rPr>
+        <w:t>playerDistance</w:t>
+      </w:r>
+      <w:proofErr w:type="spellEnd"/>
+      <w:r>
+        <w:rPr>
+          <w:sz w:val="20"/>
+          <w:szCs w:val="20"/>
+        </w:rPr>
+        <w:t xml:space="preserve"> &gt; 70)</w:t>
+      </w:r>
+      <w:r>
+        <w:rPr>
+          <w:sz w:val="20"/>
+          <w:szCs w:val="20"/>
+        </w:rPr>
+        <w:tab/>
+      </w:r>
+      <w:r>
+        <w:rPr>
+          <w:sz w:val="20"/>
+          <w:szCs w:val="20"/>
+        </w:rPr>
+        <w:t>state = IDLE;</w:t>
+      </w:r>
+    </w:p>
+    <w:p>
+      <w:pPr>
+        <w:pStyle w:val="Odstavec"/>
+        <w:framePr w:w="6616" w:wrap="notBeside" w:vAnchor="text" w:hAnchor="page" w:x="2716" w:y="9"/>
+        <w:pBdr>
+          <w:top w:val="single" w:sz="4" w:space="3" w:color="auto" w:shadow="1"/>
+          <w:left w:val="single" w:sz="4" w:space="4" w:color="auto" w:shadow="1"/>
+          <w:bottom w:val="single" w:sz="4" w:space="0" w:color="auto" w:shadow="1"/>
+          <w:right w:val="single" w:sz="4" w:space="4" w:color="auto" w:shadow="1"/>
+        </w:pBdr>
+        <w:spacing w:after="0"/>
+        <w:rPr>
+          <w:sz w:val="20"/>
+          <w:szCs w:val="20"/>
+        </w:rPr>
+      </w:pPr>
+      <w:r>
+        <w:rPr>
+          <w:sz w:val="20"/>
+          <w:szCs w:val="20"/>
+        </w:rPr>
+        <w:tab/>
+        <w:t>case FLEE :</w:t>
+      </w:r>
+    </w:p>
+    <w:p>
+      <w:pPr>
+        <w:pStyle w:val="Odstavec"/>
+        <w:framePr w:w="6616" w:wrap="notBeside" w:vAnchor="text" w:hAnchor="page" w:x="2716" w:y="9"/>
+        <w:pBdr>
+          <w:top w:val="single" w:sz="4" w:space="3" w:color="auto" w:shadow="1"/>
+          <w:left w:val="single" w:sz="4" w:space="4" w:color="auto" w:shadow="1"/>
+          <w:bottom w:val="single" w:sz="4" w:space="0" w:color="auto" w:shadow="1"/>
+          <w:right w:val="single" w:sz="4" w:space="4" w:color="auto" w:shadow="1"/>
+        </w:pBdr>
+        <w:spacing w:after="0"/>
+        <w:rPr>
+          <w:sz w:val="20"/>
+          <w:szCs w:val="20"/>
+        </w:rPr>
+      </w:pPr>
+      <w:r>
+        <w:rPr>
+          <w:sz w:val="20"/>
+          <w:szCs w:val="20"/>
+        </w:rPr>
+        <w:tab/>
+      </w:r>
+      <w:r>
+        <w:rPr>
+          <w:sz w:val="20"/>
+          <w:szCs w:val="20"/>
+        </w:rPr>
+        <w:tab/>
+        <w:t>if(</w:t>
+      </w:r>
+      <w:proofErr w:type="spellStart"/>
+      <w:r>
+        <w:rPr>
+          <w:sz w:val="20"/>
+          <w:szCs w:val="20"/>
+        </w:rPr>
+        <w:t>hitpoints</w:t>
+      </w:r>
+      <w:proofErr w:type="spellEnd"/>
+      <w:r>
+        <w:rPr>
+          <w:sz w:val="20"/>
+          <w:szCs w:val="20"/>
+        </w:rPr>
+        <w:t xml:space="preserve"> &lt; 0)</w:t>
+      </w:r>
+      <w:r>
+        <w:rPr>
+          <w:sz w:val="20"/>
+          <w:szCs w:val="20"/>
+        </w:rPr>
+        <w:tab/>
+      </w:r>
+      <w:r>
+        <w:rPr>
+          <w:sz w:val="20"/>
+          <w:szCs w:val="20"/>
+        </w:rPr>
+        <w:tab/>
+      </w:r>
+      <w:r>
+        <w:rPr>
+          <w:sz w:val="20"/>
+          <w:szCs w:val="20"/>
+        </w:rPr>
+        <w:tab/>
+      </w:r>
+      <w:r>
+        <w:rPr>
+          <w:sz w:val="20"/>
+          <w:szCs w:val="20"/>
+        </w:rPr>
+        <w:t>state = DEATH;</w:t>
+      </w:r>
+    </w:p>
+    <w:p>
+      <w:pPr>
+        <w:pStyle w:val="Odstavec"/>
+        <w:framePr w:w="6616" w:wrap="notBeside" w:vAnchor="text" w:hAnchor="page" w:x="2716" w:y="9"/>
+        <w:pBdr>
+          <w:top w:val="single" w:sz="4" w:space="3" w:color="auto" w:shadow="1"/>
+          <w:left w:val="single" w:sz="4" w:space="4" w:color="auto" w:shadow="1"/>
+          <w:bottom w:val="single" w:sz="4" w:space="0" w:color="auto" w:shadow="1"/>
+          <w:right w:val="single" w:sz="4" w:space="4" w:color="auto" w:shadow="1"/>
+        </w:pBdr>
+        <w:spacing w:after="0"/>
+        <w:rPr>
+          <w:sz w:val="20"/>
+          <w:szCs w:val="20"/>
+        </w:rPr>
+      </w:pPr>
+      <w:r>
+        <w:rPr>
+          <w:sz w:val="20"/>
+          <w:szCs w:val="20"/>
+        </w:rPr>
+        <w:tab/>
+      </w:r>
+      <w:r>
+        <w:rPr>
+          <w:sz w:val="20"/>
+          <w:szCs w:val="20"/>
+        </w:rPr>
+        <w:tab/>
+      </w:r>
+      <w:proofErr w:type="spellStart"/>
+      <w:r>
+        <w:rPr>
+          <w:sz w:val="20"/>
+          <w:szCs w:val="20"/>
+        </w:rPr>
+        <w:t>elseif</w:t>
+      </w:r>
+      <w:proofErr w:type="spellEnd"/>
+      <w:r>
+        <w:rPr>
+          <w:sz w:val="20"/>
+          <w:szCs w:val="20"/>
+        </w:rPr>
+        <w:t>(</w:t>
+      </w:r>
+      <w:proofErr w:type="spellStart"/>
+      <w:r>
+        <w:rPr>
+          <w:sz w:val="20"/>
+          <w:szCs w:val="20"/>
+        </w:rPr>
+        <w:t>playerDistance</w:t>
+      </w:r>
+      <w:proofErr w:type="spellEnd"/>
+      <w:r>
+        <w:rPr>
+          <w:sz w:val="20"/>
+          <w:szCs w:val="20"/>
+        </w:rPr>
+        <w:t xml:space="preserve"> &gt; 70)</w:t>
+      </w:r>
+      <w:r>
+        <w:rPr>
+          <w:sz w:val="20"/>
+          <w:szCs w:val="20"/>
+        </w:rPr>
+        <w:tab/>
+      </w:r>
+      <w:r>
+        <w:rPr>
+          <w:sz w:val="20"/>
+          <w:szCs w:val="20"/>
+        </w:rPr>
+        <w:t>state = IDLE;</w:t>
+      </w:r>
+    </w:p>
+    <w:p>
+      <w:pPr>
+        <w:pStyle w:val="Odstavec"/>
+        <w:framePr w:w="6616" w:wrap="notBeside" w:vAnchor="text" w:hAnchor="page" w:x="2716" w:y="9"/>
+        <w:pBdr>
+          <w:top w:val="single" w:sz="4" w:space="3" w:color="auto" w:shadow="1"/>
+          <w:left w:val="single" w:sz="4" w:space="4" w:color="auto" w:shadow="1"/>
+          <w:bottom w:val="single" w:sz="4" w:space="0" w:color="auto" w:shadow="1"/>
+          <w:right w:val="single" w:sz="4" w:space="4" w:color="auto" w:shadow="1"/>
+        </w:pBdr>
+        <w:spacing w:after="0"/>
+        <w:rPr>
+          <w:sz w:val="20"/>
+          <w:szCs w:val="20"/>
+        </w:rPr>
+      </w:pPr>
+      <w:r>
+        <w:rPr>
+          <w:sz w:val="20"/>
+          <w:szCs w:val="20"/>
+        </w:rPr>
+        <w:t xml:space="preserve">switch(state) </w:t>
+      </w:r>
+    </w:p>
+    <w:p>
+      <w:pPr>
+        <w:pStyle w:val="Odstavec"/>
+        <w:framePr w:w="6616" w:wrap="notBeside" w:vAnchor="text" w:hAnchor="page" w:x="2716" w:y="9"/>
+        <w:pBdr>
+          <w:top w:val="single" w:sz="4" w:space="3" w:color="auto" w:shadow="1"/>
+          <w:left w:val="single" w:sz="4" w:space="4" w:color="auto" w:shadow="1"/>
+          <w:bottom w:val="single" w:sz="4" w:space="0" w:color="auto" w:shadow="1"/>
+          <w:right w:val="single" w:sz="4" w:space="4" w:color="auto" w:shadow="1"/>
+        </w:pBdr>
+        <w:spacing w:after="0"/>
+        <w:rPr>
+          <w:sz w:val="20"/>
+          <w:szCs w:val="20"/>
+        </w:rPr>
+      </w:pPr>
+      <w:r>
+        <w:rPr>
+          <w:sz w:val="20"/>
+          <w:szCs w:val="20"/>
+        </w:rPr>
+        <w:tab/>
+        <w:t>case DEATH :</w:t>
+      </w:r>
+      <w:r>
+        <w:rPr>
+          <w:sz w:val="20"/>
+          <w:szCs w:val="20"/>
+        </w:rPr>
+        <w:tab/>
+        <w:t xml:space="preserve"> </w:t>
+      </w:r>
+      <w:proofErr w:type="spellStart"/>
+      <w:r>
+        <w:rPr>
+          <w:sz w:val="20"/>
+          <w:szCs w:val="20"/>
+        </w:rPr>
+        <w:t>deathAction</w:t>
+      </w:r>
+      <w:proofErr w:type="spellEnd"/>
+      <w:r>
+        <w:rPr>
+          <w:sz w:val="20"/>
+          <w:szCs w:val="20"/>
+        </w:rPr>
+        <w:t>();</w:t>
+      </w:r>
+    </w:p>
+    <w:p>
+      <w:pPr>
+        <w:pStyle w:val="Odstavec"/>
+        <w:framePr w:w="6616" w:wrap="notBeside" w:vAnchor="text" w:hAnchor="page" w:x="2716" w:y="9"/>
+        <w:pBdr>
+          <w:top w:val="single" w:sz="4" w:space="3" w:color="auto" w:shadow="1"/>
+          <w:left w:val="single" w:sz="4" w:space="4" w:color="auto" w:shadow="1"/>
+          <w:bottom w:val="single" w:sz="4" w:space="0" w:color="auto" w:shadow="1"/>
+          <w:right w:val="single" w:sz="4" w:space="4" w:color="auto" w:shadow="1"/>
+        </w:pBdr>
+        <w:spacing w:after="0"/>
+        <w:rPr>
+          <w:sz w:val="20"/>
+          <w:szCs w:val="20"/>
+        </w:rPr>
+      </w:pPr>
+      <w:r>
+        <w:rPr>
+          <w:sz w:val="20"/>
+          <w:szCs w:val="20"/>
+        </w:rPr>
+        <w:tab/>
+        <w:t>case IDLE :</w:t>
+      </w:r>
+      <w:r>
+        <w:rPr>
+          <w:sz w:val="20"/>
+          <w:szCs w:val="20"/>
+        </w:rPr>
+        <w:tab/>
+        <w:t xml:space="preserve"> </w:t>
+      </w:r>
+      <w:proofErr w:type="spellStart"/>
+      <w:r>
+        <w:rPr>
+          <w:sz w:val="20"/>
+          <w:szCs w:val="20"/>
+        </w:rPr>
+        <w:t>idleAction</w:t>
+      </w:r>
+      <w:proofErr w:type="spellEnd"/>
+      <w:r>
+        <w:rPr>
+          <w:sz w:val="20"/>
+          <w:szCs w:val="20"/>
+        </w:rPr>
+        <w:t>();</w:t>
+      </w:r>
+    </w:p>
+    <w:p>
+      <w:pPr>
+        <w:pStyle w:val="Odstavec"/>
+        <w:framePr w:w="6616" w:wrap="notBeside" w:vAnchor="text" w:hAnchor="page" w:x="2716" w:y="9"/>
+        <w:pBdr>
+          <w:top w:val="single" w:sz="4" w:space="3" w:color="auto" w:shadow="1"/>
+          <w:left w:val="single" w:sz="4" w:space="4" w:color="auto" w:shadow="1"/>
+          <w:bottom w:val="single" w:sz="4" w:space="0" w:color="auto" w:shadow="1"/>
+          <w:right w:val="single" w:sz="4" w:space="4" w:color="auto" w:shadow="1"/>
+        </w:pBdr>
+        <w:spacing w:after="0"/>
+        <w:rPr>
+          <w:sz w:val="20"/>
+          <w:szCs w:val="20"/>
+        </w:rPr>
+      </w:pPr>
+      <w:r>
+        <w:rPr>
+          <w:sz w:val="20"/>
+          <w:szCs w:val="20"/>
+        </w:rPr>
+        <w:tab/>
+        <w:t>case ATTACK :</w:t>
+      </w:r>
+      <w:r>
+        <w:rPr>
+          <w:sz w:val="20"/>
+          <w:szCs w:val="20"/>
+        </w:rPr>
+        <w:tab/>
+        <w:t xml:space="preserve"> </w:t>
+      </w:r>
+      <w:proofErr w:type="spellStart"/>
+      <w:r>
+        <w:rPr>
+          <w:sz w:val="20"/>
+          <w:szCs w:val="20"/>
+        </w:rPr>
+        <w:t>attackAction</w:t>
+      </w:r>
+      <w:proofErr w:type="spellEnd"/>
+      <w:r>
+        <w:rPr>
+          <w:sz w:val="20"/>
+          <w:szCs w:val="20"/>
+        </w:rPr>
+        <w:t>();</w:t>
+      </w:r>
+    </w:p>
+    <w:p>
+      <w:pPr>
+        <w:pStyle w:val="Odstavec"/>
+        <w:framePr w:w="6616" w:wrap="notBeside" w:vAnchor="text" w:hAnchor="page" w:x="2716" w:y="9"/>
+        <w:pBdr>
+          <w:top w:val="single" w:sz="4" w:space="3" w:color="auto" w:shadow="1"/>
+          <w:left w:val="single" w:sz="4" w:space="4" w:color="auto" w:shadow="1"/>
+          <w:bottom w:val="single" w:sz="4" w:space="0" w:color="auto" w:shadow="1"/>
+          <w:right w:val="single" w:sz="4" w:space="4" w:color="auto" w:shadow="1"/>
+        </w:pBdr>
+        <w:spacing w:after="0"/>
+        <w:rPr>
+          <w:sz w:val="20"/>
+          <w:szCs w:val="20"/>
+        </w:rPr>
+      </w:pPr>
+      <w:r>
+        <w:rPr>
+          <w:sz w:val="20"/>
+          <w:szCs w:val="20"/>
+        </w:rPr>
+        <w:tab/>
+        <w:t xml:space="preserve">case FLEE : </w:t>
+      </w:r>
+      <w:r>
+        <w:rPr>
+          <w:sz w:val="20"/>
+          <w:szCs w:val="20"/>
+        </w:rPr>
+        <w:tab/>
+      </w:r>
+      <w:proofErr w:type="spellStart"/>
+      <w:r>
+        <w:rPr>
+          <w:sz w:val="20"/>
+          <w:szCs w:val="20"/>
+        </w:rPr>
+        <w:t>fleeAction</w:t>
+      </w:r>
+      <w:proofErr w:type="spellEnd"/>
+      <w:r>
+        <w:rPr>
+          <w:sz w:val="20"/>
+          <w:szCs w:val="20"/>
+        </w:rPr>
+        <w:t>();</w:t>
+      </w:r>
+    </w:p>
+    <w:p>
+      <w:pPr>
+        <w:pStyle w:val="Odstavec"/>
+        <w:jc w:val="center"/>
+        <w:rPr>
+          <w:lang w:val="cs-CZ"/>
+        </w:rPr>
+      </w:pPr>
+      <w:r>
+        <w:rPr>
+          <w:lang w:val="cs-CZ"/>
+        </w:rPr>
+        <w:t xml:space="preserve">Pseudokód jednoduchého stavového automatu pro chování </w:t>
+      </w:r>
+      <w:proofErr w:type="spellStart"/>
+      <w:r>
+        <w:rPr>
+          <w:lang w:val="cs-CZ"/>
+        </w:rPr>
+        <w:t>goblina</w:t>
+      </w:r>
+      <w:proofErr w:type="spellEnd"/>
+      <w:r>
+        <w:rPr>
+          <w:lang w:val="cs-CZ"/>
+        </w:rPr>
+        <w:t>.</w:t>
+      </w:r>
+    </w:p>
+    <w:p>
+      <w:pPr>
+        <w:pStyle w:val="Odstavec"/>
+        <w:rPr>
+          <w:lang w:val="cs-CZ"/>
+        </w:rPr>
+      </w:pPr>
+      <w:r>
+        <w:rPr>
+          <w:lang w:val="cs-CZ"/>
+        </w:rPr>
+        <w:t xml:space="preserve">Zkopírovaný kód má i další nevýhody. Např. podmínka pro smrt se může rozrůst o kontrolu, jestli se </w:t>
+      </w:r>
+      <w:proofErr w:type="spellStart"/>
+      <w:r>
+        <w:rPr>
+          <w:lang w:val="cs-CZ"/>
+        </w:rPr>
+        <w:t>goblin</w:t>
+      </w:r>
+      <w:proofErr w:type="spellEnd"/>
+      <w:r>
+        <w:rPr>
+          <w:lang w:val="cs-CZ"/>
+        </w:rPr>
+        <w:t xml:space="preserve"> neocitl v lávě. To se mohlo stát při zmateném útěku i při bezhlavém útoku na vás. Chyby se v takovém kódu špatně hledají.</w:t>
+      </w:r>
+    </w:p>
+    <w:p>
+      <w:pPr>
+        <w:pStyle w:val="Odstavec"/>
+        <w:rPr>
+          <w:lang w:val="cs-CZ"/>
+        </w:rPr>
+      </w:pPr>
+      <w:r>
+        <w:rPr>
+          <w:lang w:val="cs-CZ"/>
+        </w:rPr>
+        <w:t xml:space="preserve">Pokud byste chtěli mít ve hře více nepřátel s rozdílnými způsoby chování, např. hraničáře, který by měl rozdělen útok na stav útok z dálky lukem a na útok zblízka, tak by to vedlo opět ke kopírování kódu, protože např. stavy </w:t>
+      </w:r>
+      <w:r>
+        <w:rPr>
+          <w:lang w:val="cs-CZ"/>
+        </w:rPr>
+        <w:t xml:space="preserve">a přechody na </w:t>
+      </w:r>
+      <w:r>
+        <w:rPr>
+          <w:lang w:val="cs-CZ"/>
+        </w:rPr>
+        <w:t xml:space="preserve">IDLE a FLEE by zůstaly i pro hraničáře stejné. </w:t>
+      </w:r>
+      <w:r>
+        <w:rPr>
+          <w:lang w:val="cs-CZ"/>
+        </w:rPr>
+        <w:t>Takový kód se špatně udržuje a rozšiřuje.</w:t>
+      </w:r>
+      <w:r>
+        <w:rPr>
+          <w:lang w:val="cs-CZ"/>
+        </w:rPr>
+        <w:t xml:space="preserve"> </w:t>
+      </w:r>
+      <w:sdt>
+        <w:sdtPr>
+          <w:rPr>
+            <w:lang w:val="cs-CZ"/>
+          </w:rPr>
+          <w:id w:val="15511539"/>
+          <w:citation/>
+        </w:sdtPr>
+        <w:sdtContent>
+          <w:r>
+            <w:rPr>
+              <w:lang w:val="cs-CZ"/>
+            </w:rPr>
+            <w:fldChar w:fldCharType="begin"/>
+          </w:r>
+          <w:r>
+            <w:rPr>
+              <w:lang w:val="cs-CZ"/>
+            </w:rPr>
+            <w:instrText xml:space="preserve"> CITATION Dup11 \l 1029 </w:instrText>
+          </w:r>
+          <w:r>
+            <w:rPr>
+              <w:lang w:val="cs-CZ"/>
+            </w:rPr>
+            <w:fldChar w:fldCharType="separate"/>
+          </w:r>
+          <w:r>
+            <w:rPr>
+              <w:noProof/>
+              <w:lang w:val="cs-CZ"/>
+            </w:rPr>
+            <w:t>[6]</w:t>
+          </w:r>
+          <w:r>
+            <w:rPr>
+              <w:lang w:val="cs-CZ"/>
+            </w:rPr>
+            <w:fldChar w:fldCharType="end"/>
+          </w:r>
+        </w:sdtContent>
+      </w:sdt>
+    </w:p>
+    <w:p>
+      <w:pPr>
+        <w:pStyle w:val="Odstavec"/>
+        <w:rPr>
+          <w:lang w:val="cs-CZ"/>
+        </w:rPr>
+      </w:pPr>
+      <w:r>
+        <w:rPr>
+          <w:lang w:val="cs-CZ"/>
+        </w:rPr>
+        <w:t xml:space="preserve">Obvyklé rozšíření stavového automatu přidává akce, které se mají vykonat pouze jednou při přechodu z jednoho stavu do druhého. Můžou být potřebovány jak při vstupu do nového stavu, i při výstupu z něj. Příkladem může být potřeba při smrti </w:t>
+      </w:r>
+      <w:proofErr w:type="spellStart"/>
+      <w:r>
+        <w:rPr>
+          <w:lang w:val="cs-CZ"/>
+        </w:rPr>
+        <w:t>goblina</w:t>
+      </w:r>
+      <w:proofErr w:type="spellEnd"/>
+      <w:r>
+        <w:rPr>
+          <w:lang w:val="cs-CZ"/>
+        </w:rPr>
+        <w:t xml:space="preserve"> změnit jeho animaci a přičíst zkušenosti hráči.</w:t>
+      </w:r>
+    </w:p>
+    <w:p>
+      <w:pPr>
+        <w:pStyle w:val="Odstavec"/>
+        <w:rPr>
+          <w:lang w:val="cs-CZ"/>
+        </w:rPr>
+      </w:pPr>
+      <w:r>
+        <w:rPr>
+          <w:lang w:val="cs-CZ"/>
+        </w:rPr>
+        <w:t xml:space="preserve">Lepší řešení využívá polymorfismu a návrhového vzoru </w:t>
+      </w:r>
+      <w:proofErr w:type="spellStart"/>
+      <w:r>
+        <w:rPr>
+          <w:lang w:val="cs-CZ"/>
+        </w:rPr>
+        <w:t>State</w:t>
+      </w:r>
+      <w:proofErr w:type="spellEnd"/>
+      <w:r>
+        <w:rPr>
+          <w:lang w:val="cs-CZ"/>
+        </w:rPr>
+        <w:t xml:space="preserve"> </w:t>
+      </w:r>
+      <w:proofErr w:type="spellStart"/>
+      <w:r>
+        <w:rPr>
+          <w:lang w:val="cs-CZ"/>
+        </w:rPr>
+        <w:t>pattern</w:t>
+      </w:r>
+      <w:proofErr w:type="spellEnd"/>
+      <w:r>
+        <w:rPr>
+          <w:lang w:val="cs-CZ"/>
+        </w:rPr>
+        <w:t xml:space="preserve"> </w:t>
+      </w:r>
+      <w:sdt>
+        <w:sdtPr>
+          <w:rPr>
+            <w:lang w:val="cs-CZ"/>
+          </w:rPr>
+          <w:id w:val="15511540"/>
+          <w:citation/>
+        </w:sdtPr>
+        <w:sdtContent>
+          <w:r>
+            <w:rPr>
+              <w:lang w:val="cs-CZ"/>
+            </w:rPr>
+            <w:fldChar w:fldCharType="begin"/>
+          </w:r>
+          <w:r>
+            <w:rPr>
+              <w:lang w:val="cs-CZ"/>
+            </w:rPr>
+            <w:instrText xml:space="preserve"> CITATION Des11 \l 1029 </w:instrText>
+          </w:r>
+          <w:r>
+            <w:rPr>
+              <w:lang w:val="cs-CZ"/>
+            </w:rPr>
+            <w:fldChar w:fldCharType="separate"/>
+          </w:r>
+          <w:r>
+            <w:rPr>
+              <w:noProof/>
+              <w:lang w:val="cs-CZ"/>
+            </w:rPr>
+            <w:t>[7]</w:t>
+          </w:r>
+          <w:r>
+            <w:rPr>
+              <w:lang w:val="cs-CZ"/>
+            </w:rPr>
+            <w:fldChar w:fldCharType="end"/>
+          </w:r>
+        </w:sdtContent>
+      </w:sdt>
+      <w:r>
+        <w:rPr>
+          <w:lang w:val="cs-CZ"/>
+        </w:rPr>
+        <w:t>, jehož název napovídá, že zde nalezne využití.</w:t>
+      </w:r>
+    </w:p>
+    <w:p>
+      <w:pPr>
+        <w:pStyle w:val="Odstavec"/>
+        <w:framePr w:w="6616" w:wrap="notBeside" w:vAnchor="text" w:hAnchor="page" w:x="2716" w:y="1"/>
+        <w:pBdr>
+          <w:top w:val="single" w:sz="4" w:space="3" w:color="auto" w:shadow="1"/>
+          <w:left w:val="single" w:sz="4" w:space="4" w:color="auto" w:shadow="1"/>
+          <w:bottom w:val="single" w:sz="4" w:space="0" w:color="auto" w:shadow="1"/>
+          <w:right w:val="single" w:sz="4" w:space="4" w:color="auto" w:shadow="1"/>
+        </w:pBdr>
+        <w:spacing w:after="0"/>
+        <w:rPr>
+          <w:sz w:val="20"/>
+          <w:szCs w:val="20"/>
+        </w:rPr>
+      </w:pPr>
+      <w:proofErr w:type="spellStart"/>
+      <w:r>
+        <w:rPr>
+          <w:sz w:val="20"/>
+          <w:szCs w:val="20"/>
+        </w:rPr>
+        <w:t>triggeredTransition</w:t>
+      </w:r>
+      <w:proofErr w:type="spellEnd"/>
+      <w:r>
+        <w:rPr>
+          <w:sz w:val="20"/>
+          <w:szCs w:val="20"/>
+        </w:rPr>
+        <w:t xml:space="preserve"> = null;</w:t>
+      </w:r>
+    </w:p>
+    <w:p>
+      <w:pPr>
+        <w:pStyle w:val="Odstavec"/>
+        <w:framePr w:w="6616" w:wrap="notBeside" w:vAnchor="text" w:hAnchor="page" w:x="2716" w:y="1"/>
+        <w:pBdr>
+          <w:top w:val="single" w:sz="4" w:space="3" w:color="auto" w:shadow="1"/>
+          <w:left w:val="single" w:sz="4" w:space="4" w:color="auto" w:shadow="1"/>
+          <w:bottom w:val="single" w:sz="4" w:space="0" w:color="auto" w:shadow="1"/>
+          <w:right w:val="single" w:sz="4" w:space="4" w:color="auto" w:shadow="1"/>
+        </w:pBdr>
+        <w:spacing w:after="0"/>
+        <w:rPr>
+          <w:sz w:val="20"/>
+          <w:szCs w:val="20"/>
+        </w:rPr>
+      </w:pPr>
+      <w:r>
+        <w:rPr>
+          <w:sz w:val="20"/>
+          <w:szCs w:val="20"/>
+        </w:rPr>
+        <w:t xml:space="preserve">for transition in </w:t>
+      </w:r>
+      <w:proofErr w:type="spellStart"/>
+      <w:r>
+        <w:rPr>
+          <w:sz w:val="20"/>
+          <w:szCs w:val="20"/>
+        </w:rPr>
+        <w:t>currentState.getTransitions</w:t>
+      </w:r>
+      <w:proofErr w:type="spellEnd"/>
+      <w:r>
+        <w:rPr>
+          <w:sz w:val="20"/>
+          <w:szCs w:val="20"/>
+        </w:rPr>
+        <w:t>()</w:t>
+      </w:r>
+    </w:p>
+    <w:p>
+      <w:pPr>
+        <w:pStyle w:val="Odstavec"/>
+        <w:framePr w:w="6616" w:wrap="notBeside" w:vAnchor="text" w:hAnchor="page" w:x="2716" w:y="1"/>
+        <w:pBdr>
+          <w:top w:val="single" w:sz="4" w:space="3" w:color="auto" w:shadow="1"/>
+          <w:left w:val="single" w:sz="4" w:space="4" w:color="auto" w:shadow="1"/>
+          <w:bottom w:val="single" w:sz="4" w:space="0" w:color="auto" w:shadow="1"/>
+          <w:right w:val="single" w:sz="4" w:space="4" w:color="auto" w:shadow="1"/>
+        </w:pBdr>
+        <w:spacing w:after="0"/>
+        <w:rPr>
+          <w:sz w:val="20"/>
+          <w:szCs w:val="20"/>
+        </w:rPr>
+      </w:pPr>
+      <w:r>
+        <w:rPr>
+          <w:sz w:val="20"/>
+          <w:szCs w:val="20"/>
+        </w:rPr>
+        <w:tab/>
+        <w:t>if(</w:t>
+      </w:r>
+      <w:proofErr w:type="spellStart"/>
+      <w:r>
+        <w:rPr>
+          <w:sz w:val="20"/>
+          <w:szCs w:val="20"/>
+        </w:rPr>
+        <w:t>transition.isTriggered</w:t>
+      </w:r>
+      <w:proofErr w:type="spellEnd"/>
+      <w:r>
+        <w:rPr>
+          <w:sz w:val="20"/>
+          <w:szCs w:val="20"/>
+        </w:rPr>
+        <w:t>())</w:t>
+      </w:r>
+    </w:p>
+    <w:p>
+      <w:pPr>
+        <w:pStyle w:val="Odstavec"/>
+        <w:framePr w:w="6616" w:wrap="notBeside" w:vAnchor="text" w:hAnchor="page" w:x="2716" w:y="1"/>
+        <w:pBdr>
+          <w:top w:val="single" w:sz="4" w:space="3" w:color="auto" w:shadow="1"/>
+          <w:left w:val="single" w:sz="4" w:space="4" w:color="auto" w:shadow="1"/>
+          <w:bottom w:val="single" w:sz="4" w:space="0" w:color="auto" w:shadow="1"/>
+          <w:right w:val="single" w:sz="4" w:space="4" w:color="auto" w:shadow="1"/>
+        </w:pBdr>
+        <w:spacing w:after="0"/>
+        <w:rPr>
+          <w:sz w:val="20"/>
+          <w:szCs w:val="20"/>
+        </w:rPr>
+      </w:pPr>
+      <w:r>
+        <w:rPr>
+          <w:sz w:val="20"/>
+          <w:szCs w:val="20"/>
+        </w:rPr>
+        <w:tab/>
+      </w:r>
+      <w:r>
+        <w:rPr>
+          <w:sz w:val="20"/>
+          <w:szCs w:val="20"/>
+        </w:rPr>
+        <w:tab/>
+      </w:r>
+      <w:proofErr w:type="spellStart"/>
+      <w:r>
+        <w:rPr>
+          <w:sz w:val="20"/>
+          <w:szCs w:val="20"/>
+        </w:rPr>
+        <w:t>triggeredTransition</w:t>
+      </w:r>
+      <w:proofErr w:type="spellEnd"/>
+      <w:r>
+        <w:rPr>
+          <w:sz w:val="20"/>
+          <w:szCs w:val="20"/>
+        </w:rPr>
+        <w:t xml:space="preserve"> = transition</w:t>
+      </w:r>
+    </w:p>
+    <w:p>
+      <w:pPr>
+        <w:pStyle w:val="Odstavec"/>
+        <w:framePr w:w="6616" w:wrap="notBeside" w:vAnchor="text" w:hAnchor="page" w:x="2716" w:y="1"/>
+        <w:pBdr>
+          <w:top w:val="single" w:sz="4" w:space="3" w:color="auto" w:shadow="1"/>
+          <w:left w:val="single" w:sz="4" w:space="4" w:color="auto" w:shadow="1"/>
+          <w:bottom w:val="single" w:sz="4" w:space="0" w:color="auto" w:shadow="1"/>
+          <w:right w:val="single" w:sz="4" w:space="4" w:color="auto" w:shadow="1"/>
+        </w:pBdr>
+        <w:spacing w:after="0"/>
+        <w:rPr>
+          <w:sz w:val="20"/>
+          <w:szCs w:val="20"/>
+        </w:rPr>
+      </w:pPr>
+      <w:r>
+        <w:rPr>
+          <w:sz w:val="20"/>
+          <w:szCs w:val="20"/>
+        </w:rPr>
+        <w:tab/>
+      </w:r>
+      <w:r>
+        <w:rPr>
+          <w:sz w:val="20"/>
+          <w:szCs w:val="20"/>
+        </w:rPr>
+        <w:tab/>
+        <w:t>break;</w:t>
+      </w:r>
+    </w:p>
+    <w:p>
+      <w:pPr>
+        <w:pStyle w:val="Odstavec"/>
+        <w:framePr w:w="6616" w:wrap="notBeside" w:vAnchor="text" w:hAnchor="page" w:x="2716" w:y="1"/>
+        <w:pBdr>
+          <w:top w:val="single" w:sz="4" w:space="3" w:color="auto" w:shadow="1"/>
+          <w:left w:val="single" w:sz="4" w:space="4" w:color="auto" w:shadow="1"/>
+          <w:bottom w:val="single" w:sz="4" w:space="0" w:color="auto" w:shadow="1"/>
+          <w:right w:val="single" w:sz="4" w:space="4" w:color="auto" w:shadow="1"/>
+        </w:pBdr>
+        <w:spacing w:after="0"/>
+        <w:rPr>
+          <w:sz w:val="20"/>
+          <w:szCs w:val="20"/>
+        </w:rPr>
+      </w:pPr>
+      <w:r>
+        <w:rPr>
+          <w:sz w:val="20"/>
+          <w:szCs w:val="20"/>
+        </w:rPr>
+        <w:t>if (</w:t>
+      </w:r>
+      <w:proofErr w:type="spellStart"/>
+      <w:r>
+        <w:rPr>
+          <w:sz w:val="20"/>
+          <w:szCs w:val="20"/>
+        </w:rPr>
+        <w:t>triggeredTransition</w:t>
+      </w:r>
+      <w:proofErr w:type="spellEnd"/>
+      <w:r>
+        <w:rPr>
+          <w:sz w:val="20"/>
+          <w:szCs w:val="20"/>
+        </w:rPr>
+        <w:t>)</w:t>
+      </w:r>
+    </w:p>
+    <w:p>
+      <w:pPr>
+        <w:pStyle w:val="Odstavec"/>
+        <w:framePr w:w="6616" w:wrap="notBeside" w:vAnchor="text" w:hAnchor="page" w:x="2716" w:y="1"/>
+        <w:pBdr>
+          <w:top w:val="single" w:sz="4" w:space="3" w:color="auto" w:shadow="1"/>
+          <w:left w:val="single" w:sz="4" w:space="4" w:color="auto" w:shadow="1"/>
+          <w:bottom w:val="single" w:sz="4" w:space="0" w:color="auto" w:shadow="1"/>
+          <w:right w:val="single" w:sz="4" w:space="4" w:color="auto" w:shadow="1"/>
+        </w:pBdr>
+        <w:spacing w:after="0"/>
+        <w:rPr>
+          <w:sz w:val="20"/>
+          <w:szCs w:val="20"/>
+        </w:rPr>
+      </w:pPr>
+      <w:r>
+        <w:rPr>
+          <w:sz w:val="20"/>
+          <w:szCs w:val="20"/>
+        </w:rPr>
+        <w:tab/>
+      </w:r>
+      <w:proofErr w:type="spellStart"/>
+      <w:r>
+        <w:rPr>
+          <w:sz w:val="20"/>
+          <w:szCs w:val="20"/>
+        </w:rPr>
+        <w:t>targetState</w:t>
+      </w:r>
+      <w:proofErr w:type="spellEnd"/>
+      <w:r>
+        <w:rPr>
+          <w:sz w:val="20"/>
+          <w:szCs w:val="20"/>
+        </w:rPr>
+        <w:t xml:space="preserve"> = </w:t>
+      </w:r>
+      <w:proofErr w:type="spellStart"/>
+      <w:r>
+        <w:rPr>
+          <w:sz w:val="20"/>
+          <w:szCs w:val="20"/>
+        </w:rPr>
+        <w:t>triggeredTransition.getTargetState</w:t>
+      </w:r>
+      <w:proofErr w:type="spellEnd"/>
+      <w:r>
+        <w:rPr>
+          <w:sz w:val="20"/>
+          <w:szCs w:val="20"/>
+        </w:rPr>
+        <w:t>();</w:t>
+      </w:r>
+    </w:p>
+    <w:p>
+      <w:pPr>
+        <w:pStyle w:val="Odstavec"/>
+        <w:framePr w:w="6616" w:wrap="notBeside" w:vAnchor="text" w:hAnchor="page" w:x="2716" w:y="1"/>
+        <w:pBdr>
+          <w:top w:val="single" w:sz="4" w:space="3" w:color="auto" w:shadow="1"/>
+          <w:left w:val="single" w:sz="4" w:space="4" w:color="auto" w:shadow="1"/>
+          <w:bottom w:val="single" w:sz="4" w:space="0" w:color="auto" w:shadow="1"/>
+          <w:right w:val="single" w:sz="4" w:space="4" w:color="auto" w:shadow="1"/>
+        </w:pBdr>
+        <w:spacing w:after="0"/>
+        <w:rPr>
+          <w:sz w:val="20"/>
+          <w:szCs w:val="20"/>
+        </w:rPr>
+      </w:pPr>
+      <w:r>
+        <w:rPr>
+          <w:sz w:val="20"/>
+          <w:szCs w:val="20"/>
+        </w:rPr>
+        <w:tab/>
+        <w:t xml:space="preserve">actions = </w:t>
+      </w:r>
+      <w:proofErr w:type="spellStart"/>
+      <w:r>
+        <w:rPr>
+          <w:sz w:val="20"/>
+          <w:szCs w:val="20"/>
+        </w:rPr>
+        <w:t>currentState.getExitAction</w:t>
+      </w:r>
+      <w:r>
+        <w:rPr>
+          <w:sz w:val="20"/>
+          <w:szCs w:val="20"/>
+        </w:rPr>
+        <w:t>s</w:t>
+      </w:r>
+      <w:proofErr w:type="spellEnd"/>
+      <w:r>
+        <w:rPr>
+          <w:sz w:val="20"/>
+          <w:szCs w:val="20"/>
+        </w:rPr>
+        <w:t>();</w:t>
+      </w:r>
+    </w:p>
+    <w:p>
+      <w:pPr>
+        <w:pStyle w:val="Odstavec"/>
+        <w:framePr w:w="6616" w:wrap="notBeside" w:vAnchor="text" w:hAnchor="page" w:x="2716" w:y="1"/>
+        <w:pBdr>
+          <w:top w:val="single" w:sz="4" w:space="3" w:color="auto" w:shadow="1"/>
+          <w:left w:val="single" w:sz="4" w:space="4" w:color="auto" w:shadow="1"/>
+          <w:bottom w:val="single" w:sz="4" w:space="0" w:color="auto" w:shadow="1"/>
+          <w:right w:val="single" w:sz="4" w:space="4" w:color="auto" w:shadow="1"/>
+        </w:pBdr>
+        <w:spacing w:after="0"/>
+        <w:rPr>
+          <w:sz w:val="20"/>
+          <w:szCs w:val="20"/>
+        </w:rPr>
+      </w:pPr>
+      <w:r>
+        <w:rPr>
+          <w:sz w:val="20"/>
+          <w:szCs w:val="20"/>
+        </w:rPr>
+        <w:tab/>
+        <w:t xml:space="preserve">actions += </w:t>
+      </w:r>
+      <w:proofErr w:type="spellStart"/>
+      <w:r>
+        <w:rPr>
+          <w:sz w:val="20"/>
+          <w:szCs w:val="20"/>
+        </w:rPr>
+        <w:t>triggeredTransition.getAction</w:t>
+      </w:r>
+      <w:r>
+        <w:rPr>
+          <w:sz w:val="20"/>
+          <w:szCs w:val="20"/>
+        </w:rPr>
+        <w:t>s</w:t>
+      </w:r>
+      <w:proofErr w:type="spellEnd"/>
+      <w:r>
+        <w:rPr>
+          <w:sz w:val="20"/>
+          <w:szCs w:val="20"/>
+        </w:rPr>
+        <w:t>();</w:t>
+      </w:r>
+    </w:p>
+    <w:p>
+      <w:pPr>
+        <w:pStyle w:val="Odstavec"/>
+        <w:framePr w:w="6616" w:wrap="notBeside" w:vAnchor="text" w:hAnchor="page" w:x="2716" w:y="1"/>
+        <w:pBdr>
+          <w:top w:val="single" w:sz="4" w:space="3" w:color="auto" w:shadow="1"/>
+          <w:left w:val="single" w:sz="4" w:space="4" w:color="auto" w:shadow="1"/>
+          <w:bottom w:val="single" w:sz="4" w:space="0" w:color="auto" w:shadow="1"/>
+          <w:right w:val="single" w:sz="4" w:space="4" w:color="auto" w:shadow="1"/>
+        </w:pBdr>
+        <w:spacing w:after="0"/>
+        <w:rPr>
+          <w:sz w:val="20"/>
+          <w:szCs w:val="20"/>
+        </w:rPr>
+      </w:pPr>
+      <w:r>
+        <w:rPr>
+          <w:sz w:val="20"/>
+          <w:szCs w:val="20"/>
+        </w:rPr>
+        <w:tab/>
+        <w:t xml:space="preserve">actions += </w:t>
+      </w:r>
+      <w:proofErr w:type="spellStart"/>
+      <w:r>
+        <w:rPr>
+          <w:sz w:val="20"/>
+          <w:szCs w:val="20"/>
+        </w:rPr>
+        <w:t>targetState.getEntryAction</w:t>
+      </w:r>
+      <w:r>
+        <w:rPr>
+          <w:sz w:val="20"/>
+          <w:szCs w:val="20"/>
+        </w:rPr>
+        <w:t>s</w:t>
+      </w:r>
+      <w:proofErr w:type="spellEnd"/>
+      <w:r>
+        <w:rPr>
+          <w:sz w:val="20"/>
+          <w:szCs w:val="20"/>
+        </w:rPr>
+        <w:t>();</w:t>
+      </w:r>
+    </w:p>
+    <w:p>
+      <w:pPr>
+        <w:pStyle w:val="Odstavec"/>
+        <w:framePr w:w="6616" w:wrap="notBeside" w:vAnchor="text" w:hAnchor="page" w:x="2716" w:y="1"/>
+        <w:pBdr>
+          <w:top w:val="single" w:sz="4" w:space="3" w:color="auto" w:shadow="1"/>
+          <w:left w:val="single" w:sz="4" w:space="4" w:color="auto" w:shadow="1"/>
+          <w:bottom w:val="single" w:sz="4" w:space="0" w:color="auto" w:shadow="1"/>
+          <w:right w:val="single" w:sz="4" w:space="4" w:color="auto" w:shadow="1"/>
+        </w:pBdr>
+        <w:spacing w:after="0"/>
+        <w:rPr>
+          <w:sz w:val="20"/>
+          <w:szCs w:val="20"/>
+        </w:rPr>
+      </w:pPr>
+      <w:r>
+        <w:rPr>
+          <w:sz w:val="20"/>
+          <w:szCs w:val="20"/>
+        </w:rPr>
+        <w:tab/>
+      </w:r>
+      <w:proofErr w:type="spellStart"/>
+      <w:r>
+        <w:rPr>
+          <w:sz w:val="20"/>
+          <w:szCs w:val="20"/>
+        </w:rPr>
+        <w:t>currentState</w:t>
+      </w:r>
+      <w:proofErr w:type="spellEnd"/>
+      <w:r>
+        <w:rPr>
+          <w:sz w:val="20"/>
+          <w:szCs w:val="20"/>
+        </w:rPr>
+        <w:t xml:space="preserve"> = </w:t>
+      </w:r>
+      <w:proofErr w:type="spellStart"/>
+      <w:r>
+        <w:rPr>
+          <w:sz w:val="20"/>
+          <w:szCs w:val="20"/>
+        </w:rPr>
+        <w:t>targetState</w:t>
+      </w:r>
+      <w:proofErr w:type="spellEnd"/>
+      <w:r>
+        <w:rPr>
+          <w:sz w:val="20"/>
+          <w:szCs w:val="20"/>
+        </w:rPr>
+        <w:t>;</w:t>
+      </w:r>
+    </w:p>
+    <w:p>
+      <w:pPr>
+        <w:pStyle w:val="Odstavec"/>
+        <w:framePr w:w="6616" w:wrap="notBeside" w:vAnchor="text" w:hAnchor="page" w:x="2716" w:y="1"/>
+        <w:pBdr>
+          <w:top w:val="single" w:sz="4" w:space="3" w:color="auto" w:shadow="1"/>
+          <w:left w:val="single" w:sz="4" w:space="4" w:color="auto" w:shadow="1"/>
+          <w:bottom w:val="single" w:sz="4" w:space="0" w:color="auto" w:shadow="1"/>
+          <w:right w:val="single" w:sz="4" w:space="4" w:color="auto" w:shadow="1"/>
+        </w:pBdr>
+        <w:spacing w:after="0"/>
+        <w:rPr>
+          <w:sz w:val="20"/>
+          <w:szCs w:val="20"/>
+        </w:rPr>
+      </w:pPr>
+      <w:r>
+        <w:rPr>
+          <w:sz w:val="20"/>
+          <w:szCs w:val="20"/>
+        </w:rPr>
+        <w:tab/>
+        <w:t>return actions;</w:t>
+      </w:r>
+    </w:p>
+    <w:p>
+      <w:pPr>
+        <w:pStyle w:val="Odstavec"/>
+        <w:framePr w:w="6616" w:wrap="notBeside" w:vAnchor="text" w:hAnchor="page" w:x="2716" w:y="1"/>
+        <w:pBdr>
+          <w:top w:val="single" w:sz="4" w:space="3" w:color="auto" w:shadow="1"/>
+          <w:left w:val="single" w:sz="4" w:space="4" w:color="auto" w:shadow="1"/>
+          <w:bottom w:val="single" w:sz="4" w:space="0" w:color="auto" w:shadow="1"/>
+          <w:right w:val="single" w:sz="4" w:space="4" w:color="auto" w:shadow="1"/>
+        </w:pBdr>
+        <w:spacing w:after="0"/>
+        <w:rPr>
+          <w:sz w:val="20"/>
+          <w:szCs w:val="20"/>
+        </w:rPr>
+      </w:pPr>
+      <w:r>
+        <w:rPr>
+          <w:sz w:val="20"/>
+          <w:szCs w:val="20"/>
+        </w:rPr>
+        <w:t xml:space="preserve">else return </w:t>
+      </w:r>
+      <w:proofErr w:type="spellStart"/>
+      <w:r>
+        <w:rPr>
+          <w:sz w:val="20"/>
+          <w:szCs w:val="20"/>
+        </w:rPr>
+        <w:t>currentState.getAction</w:t>
+      </w:r>
+      <w:r>
+        <w:rPr>
+          <w:sz w:val="20"/>
+          <w:szCs w:val="20"/>
+        </w:rPr>
+        <w:t>s</w:t>
+      </w:r>
+      <w:proofErr w:type="spellEnd"/>
+      <w:r>
+        <w:rPr>
+          <w:sz w:val="20"/>
+          <w:szCs w:val="20"/>
+        </w:rPr>
+        <w:t>()</w:t>
+      </w:r>
+    </w:p>
+    <w:p>
+      <w:pPr>
+        <w:pStyle w:val="Odstavec"/>
+        <w:jc w:val="center"/>
+        <w:rPr>
+          <w:lang w:val="cs-CZ"/>
+        </w:rPr>
+      </w:pPr>
+      <w:r>
+        <w:rPr>
+          <w:lang w:val="cs-CZ"/>
+        </w:rPr>
+        <w:t xml:space="preserve">Pseudokód update funkce FSM automatu dle </w:t>
+      </w:r>
+      <w:sdt>
+        <w:sdtPr>
+          <w:rPr>
+            <w:lang w:val="cs-CZ"/>
+          </w:rPr>
+          <w:id w:val="15511541"/>
+          <w:citation/>
+        </w:sdtPr>
+        <w:sdtContent>
+          <w:fldSimple w:instr=" CITATION Ian06 \l 1033 ">
+            <w:r>
+              <w:rPr>
+                <w:noProof/>
+              </w:rPr>
+              <w:t>[8]</w:t>
+            </w:r>
+          </w:fldSimple>
+        </w:sdtContent>
+      </w:sdt>
+    </w:p>
+    <w:p>
+      <w:pPr>
+        <w:pStyle w:val="Odstavec"/>
+        <w:rPr>
+          <w:lang w:val="cs-CZ"/>
+        </w:rPr>
+      </w:pPr>
+      <w:r>
+        <w:rPr>
+          <w:lang w:val="cs-CZ"/>
+        </w:rPr>
+        <w:t>Každý stav má určené akce, které se vyvolají při přechodu do něj</w:t>
+      </w:r>
+      <w:r>
+        <w:rPr>
+          <w:lang w:val="cs-CZ"/>
+        </w:rPr>
+        <w:t xml:space="preserve"> (</w:t>
+      </w:r>
+      <w:proofErr w:type="spellStart"/>
+      <w:r>
+        <w:rPr>
+          <w:lang w:val="cs-CZ"/>
+        </w:rPr>
+        <w:t>getEntryActions</w:t>
+      </w:r>
+      <w:proofErr w:type="spellEnd"/>
+      <w:r>
+        <w:rPr>
+          <w:lang w:val="cs-CZ"/>
+        </w:rPr>
+        <w:t>)</w:t>
+      </w:r>
+      <w:r>
+        <w:rPr>
+          <w:lang w:val="cs-CZ"/>
+        </w:rPr>
+        <w:t xml:space="preserve">, při odchodu z něj </w:t>
+      </w:r>
+      <w:r>
+        <w:rPr>
+          <w:lang w:val="cs-CZ"/>
+        </w:rPr>
+        <w:t>(</w:t>
+      </w:r>
+      <w:proofErr w:type="spellStart"/>
+      <w:r>
+        <w:rPr>
+          <w:lang w:val="cs-CZ"/>
+        </w:rPr>
+        <w:t>getExitActions</w:t>
+      </w:r>
+      <w:proofErr w:type="spellEnd"/>
+      <w:r>
+        <w:rPr>
+          <w:lang w:val="cs-CZ"/>
+        </w:rPr>
+        <w:t>) a akce v případě, že se stav nemění (</w:t>
+      </w:r>
+      <w:proofErr w:type="spellStart"/>
+      <w:r>
+        <w:rPr>
+          <w:lang w:val="cs-CZ"/>
+        </w:rPr>
+        <w:t>getActions</w:t>
+      </w:r>
+      <w:proofErr w:type="spellEnd"/>
+      <w:r>
+        <w:rPr>
+          <w:lang w:val="cs-CZ"/>
+        </w:rPr>
+        <w:t>). Dále má definovanou množinu přechodů do jiných stavů (</w:t>
+      </w:r>
+      <w:proofErr w:type="spellStart"/>
+      <w:r>
+        <w:rPr>
+          <w:lang w:val="cs-CZ"/>
+        </w:rPr>
+        <w:t>getTransitions</w:t>
+      </w:r>
+      <w:proofErr w:type="spellEnd"/>
+      <w:r>
+        <w:rPr>
+          <w:lang w:val="cs-CZ"/>
+        </w:rPr>
+        <w:t xml:space="preserve">), které mají metodu </w:t>
+      </w:r>
+      <w:proofErr w:type="spellStart"/>
+      <w:r>
+        <w:rPr>
+          <w:lang w:val="cs-CZ"/>
+        </w:rPr>
+        <w:t>isTriggered</w:t>
+      </w:r>
+      <w:proofErr w:type="spellEnd"/>
+      <w:r>
+        <w:rPr>
+          <w:lang w:val="cs-CZ"/>
+        </w:rPr>
+        <w:t xml:space="preserve">(), jež určí, jestli přechod má nastat. Pokud ano, tak pomocí metody </w:t>
+      </w:r>
+      <w:proofErr w:type="spellStart"/>
+      <w:r>
+        <w:rPr>
+          <w:lang w:val="cs-CZ"/>
+        </w:rPr>
+        <w:t>getTargetState</w:t>
+      </w:r>
+      <w:proofErr w:type="spellEnd"/>
+      <w:r>
+        <w:rPr>
+          <w:lang w:val="cs-CZ"/>
+        </w:rPr>
+        <w:t xml:space="preserve"> se určí následující stav. Navíc stejně jako v ukázce můžou být definovány akce s pojené s přechodem (</w:t>
+      </w:r>
+      <w:proofErr w:type="spellStart"/>
+      <w:r>
+        <w:rPr>
+          <w:lang w:val="cs-CZ"/>
+        </w:rPr>
+        <w:t>getActions</w:t>
+      </w:r>
+      <w:proofErr w:type="spellEnd"/>
+      <w:r>
+        <w:rPr>
+          <w:lang w:val="cs-CZ"/>
+        </w:rPr>
+        <w:t>).</w:t>
+      </w:r>
+    </w:p>
+    <w:p>
+      <w:pPr>
+        <w:pStyle w:val="Odstavec"/>
+        <w:rPr>
+          <w:lang w:val="cs-CZ"/>
+        </w:rPr>
+      </w:pPr>
+      <w:r>
+        <w:rPr>
+          <w:lang w:val="cs-CZ"/>
+        </w:rPr>
+        <w:lastRenderedPageBreak/>
+        <w:t xml:space="preserve">V update funkci se nejdříve zkontrolují všechny přechody, jestli některý z nich nastal. Pokud ano, zavolají se výstupní akce současného stavu, akce přechodu a vstupní akce nového stavu. Jestliže nedojde ke změně stavu, zavolají se akce hlavní, jako např. </w:t>
+      </w:r>
+      <w:proofErr w:type="spellStart"/>
+      <w:r>
+        <w:rPr>
+          <w:lang w:val="cs-CZ"/>
+        </w:rPr>
+        <w:t>idleAction</w:t>
+      </w:r>
+      <w:proofErr w:type="spellEnd"/>
+      <w:r>
+        <w:rPr>
+          <w:lang w:val="cs-CZ"/>
+        </w:rPr>
+        <w:t>.</w:t>
+      </w:r>
+    </w:p>
+    <w:p>
+      <w:pPr>
+        <w:pStyle w:val="Nadpis3"/>
+        <w:rPr>
+          <w:lang w:val="cs-CZ"/>
+        </w:rPr>
+      </w:pPr>
+      <w:r>
+        <w:rPr>
+          <w:lang w:val="cs-CZ"/>
+        </w:rPr>
+        <w:t>Vylepšení FSM</w:t>
+      </w:r>
+    </w:p>
+    <w:p>
+      <w:pPr>
+        <w:pStyle w:val="Odstavec"/>
+        <w:rPr>
+          <w:lang w:val="cs-CZ"/>
+        </w:rPr>
+      </w:pPr>
+      <w:r>
+        <w:rPr>
+          <w:lang w:val="cs-CZ"/>
+        </w:rPr>
+        <w:t xml:space="preserve">Druhé řešení je již o mnoho pružnější než první. Jednoduše lze přidávat další stavy a přechody mezi nimi, starat se o různá chování jednotlivých druhů monster. Rozšíření na hraničáře se dvěma druhy útoku, či na </w:t>
+      </w:r>
+      <w:proofErr w:type="spellStart"/>
+      <w:r>
+        <w:rPr>
+          <w:lang w:val="cs-CZ"/>
+        </w:rPr>
+        <w:t>bereserkera</w:t>
+      </w:r>
+      <w:proofErr w:type="spellEnd"/>
+      <w:r>
+        <w:rPr>
+          <w:lang w:val="cs-CZ"/>
+        </w:rPr>
+        <w:t>, který nezná strach a nemá akci FLEE, je již jednoduché.</w:t>
+      </w:r>
+    </w:p>
+    <w:p>
+      <w:pPr>
+        <w:pStyle w:val="Odstavec"/>
+        <w:rPr>
+          <w:lang w:val="cs-CZ"/>
+        </w:rPr>
+      </w:pPr>
+      <w:r>
+        <w:rPr>
+          <w:lang w:val="cs-CZ"/>
+        </w:rPr>
+        <w:t xml:space="preserve">Problematická může být metoda </w:t>
+      </w:r>
+      <w:proofErr w:type="spellStart"/>
+      <w:r>
+        <w:rPr>
+          <w:lang w:val="cs-CZ"/>
+        </w:rPr>
+        <w:t>isTriggered</w:t>
+      </w:r>
+      <w:proofErr w:type="spellEnd"/>
+      <w:r>
+        <w:rPr>
+          <w:lang w:val="cs-CZ"/>
+        </w:rPr>
+        <w:t xml:space="preserve">(), která je u přechodů. Někdy v ní může být pouze jednoduchá podmínka, jindy složená z mnoha podmínek provázaných spojkami. Můžou vzniknout přechody s podmínkami, které se od sebe moc neliší. Např. jednou se kontroluje počet životů ≤ 0, u nelétavých nepřátel se navíc kontroluje, jestli nespadli do lávy. Nabízené řešení vede ke kopírování první z podmínek do obou stavů. Tento problém lze napravit pomocí návrhového vzoru </w:t>
+      </w:r>
+      <w:proofErr w:type="spellStart"/>
+      <w:r>
+        <w:rPr>
+          <w:lang w:val="cs-CZ"/>
+        </w:rPr>
+        <w:t>Composite</w:t>
+      </w:r>
+      <w:proofErr w:type="spellEnd"/>
+      <w:r>
+        <w:rPr>
+          <w:lang w:val="cs-CZ"/>
+        </w:rPr>
+        <w:t xml:space="preserve"> </w:t>
+      </w:r>
+      <w:sdt>
+        <w:sdtPr>
+          <w:rPr>
+            <w:lang w:val="cs-CZ"/>
+          </w:rPr>
+          <w:id w:val="15511542"/>
+          <w:citation/>
+        </w:sdtPr>
+        <w:sdtContent>
+          <w:r>
+            <w:rPr>
+              <w:lang w:val="cs-CZ"/>
+            </w:rPr>
+            <w:fldChar w:fldCharType="begin"/>
+          </w:r>
+          <w:r>
+            <w:rPr>
+              <w:lang w:val="cs-CZ"/>
+            </w:rPr>
+            <w:instrText xml:space="preserve"> CITATION Des11 \l 1029 </w:instrText>
+          </w:r>
+          <w:r>
+            <w:rPr>
+              <w:lang w:val="cs-CZ"/>
+            </w:rPr>
+            <w:fldChar w:fldCharType="separate"/>
+          </w:r>
+          <w:r>
+            <w:rPr>
+              <w:noProof/>
+              <w:lang w:val="cs-CZ"/>
+            </w:rPr>
+            <w:t>[7]</w:t>
+          </w:r>
+          <w:r>
+            <w:rPr>
+              <w:lang w:val="cs-CZ"/>
+            </w:rPr>
+            <w:fldChar w:fldCharType="end"/>
+          </w:r>
+        </w:sdtContent>
+      </w:sdt>
+      <w:r>
+        <w:rPr>
+          <w:lang w:val="cs-CZ"/>
+        </w:rPr>
+        <w:t xml:space="preserve">. Konkrétní řešení </w:t>
+      </w:r>
+      <w:r>
+        <w:rPr>
+          <w:lang w:val="cs-CZ"/>
+        </w:rPr>
+        <w:t xml:space="preserve">můžete najít v </w:t>
+      </w:r>
+      <w:sdt>
+        <w:sdtPr>
+          <w:rPr>
+            <w:lang w:val="cs-CZ"/>
+          </w:rPr>
+          <w:id w:val="15511543"/>
+          <w:citation/>
+        </w:sdtPr>
+        <w:sdtContent>
+          <w:r>
+            <w:rPr>
+              <w:lang w:val="cs-CZ"/>
+            </w:rPr>
+            <w:fldChar w:fldCharType="begin"/>
+          </w:r>
+          <w:r>
+            <w:rPr>
+              <w:lang w:val="cs-CZ"/>
+            </w:rPr>
+            <w:instrText xml:space="preserve"> CITATION Ian06 \l 1029 </w:instrText>
+          </w:r>
+          <w:r>
+            <w:rPr>
+              <w:lang w:val="cs-CZ"/>
+            </w:rPr>
+            <w:fldChar w:fldCharType="separate"/>
+          </w:r>
+          <w:r>
+            <w:rPr>
+              <w:noProof/>
+              <w:lang w:val="cs-CZ"/>
+            </w:rPr>
+            <w:t>[8]</w:t>
+          </w:r>
+          <w:r>
+            <w:rPr>
+              <w:lang w:val="cs-CZ"/>
+            </w:rPr>
+            <w:fldChar w:fldCharType="end"/>
+          </w:r>
+        </w:sdtContent>
+      </w:sdt>
+      <w:r>
+        <w:rPr>
+          <w:lang w:val="cs-CZ"/>
+        </w:rPr>
+        <w:t>.</w:t>
+      </w:r>
+    </w:p>
+    <w:p>
+      <w:pPr>
+        <w:pStyle w:val="Odstavec"/>
+        <w:rPr>
+          <w:lang w:val="cs-CZ"/>
+        </w:rPr>
+      </w:pPr>
+      <w:r>
+        <w:rPr>
+          <w:lang w:val="cs-CZ"/>
+        </w:rPr>
+        <w:t xml:space="preserve">Problém s kopírováním podmínky smrti přetrvává i do druhé verze, i když zde to již není tak špatné jako ve </w:t>
+      </w:r>
+      <w:proofErr w:type="spellStart"/>
+      <w:r>
+        <w:rPr>
+          <w:lang w:val="cs-CZ"/>
+        </w:rPr>
+        <w:t>switch</w:t>
+      </w:r>
+      <w:proofErr w:type="spellEnd"/>
+      <w:r>
+        <w:rPr>
+          <w:lang w:val="cs-CZ"/>
+        </w:rPr>
+        <w:t xml:space="preserve"> verzi FSM. Zůstává zde nutnost registrovat přechod kontrolující zdraví </w:t>
+      </w:r>
+      <w:proofErr w:type="spellStart"/>
+      <w:r>
+        <w:rPr>
+          <w:lang w:val="cs-CZ"/>
+        </w:rPr>
+        <w:t>goblina</w:t>
+      </w:r>
+      <w:proofErr w:type="spellEnd"/>
+      <w:r>
+        <w:rPr>
+          <w:lang w:val="cs-CZ"/>
+        </w:rPr>
+        <w:t xml:space="preserve"> do všech jeho stavů. Jedno nabízené řešení je implementovat globální stavy, které se kontrolují každý </w:t>
+      </w:r>
+      <w:proofErr w:type="spellStart"/>
+      <w:r>
+        <w:rPr>
+          <w:lang w:val="cs-CZ"/>
+        </w:rPr>
+        <w:t>frame</w:t>
+      </w:r>
+      <w:proofErr w:type="spellEnd"/>
+      <w:r>
+        <w:rPr>
+          <w:lang w:val="cs-CZ"/>
+        </w:rPr>
+        <w:t xml:space="preserve"> nezávisle na stavu lokálním. </w:t>
+      </w:r>
+      <w:sdt>
+        <w:sdtPr>
+          <w:rPr>
+            <w:lang w:val="cs-CZ"/>
+          </w:rPr>
+          <w:id w:val="15511544"/>
+          <w:citation/>
+        </w:sdtPr>
+        <w:sdtContent>
+          <w:r>
+            <w:rPr>
+              <w:lang w:val="cs-CZ"/>
+            </w:rPr>
+            <w:fldChar w:fldCharType="begin"/>
+          </w:r>
+          <w:r>
+            <w:rPr>
+              <w:lang w:val="cs-CZ"/>
+            </w:rPr>
+            <w:instrText xml:space="preserve"> CITATION Mat05 \l 1029 </w:instrText>
+          </w:r>
+          <w:r>
+            <w:rPr>
+              <w:lang w:val="cs-CZ"/>
+            </w:rPr>
+            <w:fldChar w:fldCharType="separate"/>
+          </w:r>
+          <w:r>
+            <w:rPr>
+              <w:noProof/>
+              <w:lang w:val="cs-CZ"/>
+            </w:rPr>
+            <w:t>[9]</w:t>
+          </w:r>
+          <w:r>
+            <w:rPr>
+              <w:lang w:val="cs-CZ"/>
+            </w:rPr>
+            <w:fldChar w:fldCharType="end"/>
+          </w:r>
+        </w:sdtContent>
+      </w:sdt>
+      <w:r>
+        <w:rPr>
+          <w:lang w:val="cs-CZ"/>
+        </w:rPr>
+        <w:t xml:space="preserve"> Druhou možností je implementovat hierarchické stavové automaty, kde každá jednotka AI může být ve více stavech zároveň, je implementováno více stavových automatů, které se liší svou prioritou. Kontrola smrti by byla využita v FSM s vyšší prioritou než FSM obsahující stavy IDLE, ATTACK, FLEE. Více informací o hierarchických FSM lze získat z </w:t>
+      </w:r>
+      <w:sdt>
+        <w:sdtPr>
+          <w:rPr>
+            <w:lang w:val="cs-CZ"/>
+          </w:rPr>
+          <w:id w:val="15511545"/>
+          <w:citation/>
+        </w:sdtPr>
+        <w:sdtContent>
+          <w:r>
+            <w:rPr>
+              <w:lang w:val="cs-CZ"/>
+            </w:rPr>
+            <w:fldChar w:fldCharType="begin"/>
+          </w:r>
+          <w:r>
+            <w:rPr>
+              <w:lang w:val="cs-CZ"/>
+            </w:rPr>
+            <w:instrText xml:space="preserve"> CITATION Ian06 \l 1029 </w:instrText>
+          </w:r>
+          <w:r>
+            <w:rPr>
+              <w:lang w:val="cs-CZ"/>
+            </w:rPr>
+            <w:fldChar w:fldCharType="separate"/>
+          </w:r>
+          <w:r>
+            <w:rPr>
+              <w:noProof/>
+              <w:lang w:val="cs-CZ"/>
+            </w:rPr>
+            <w:t>[8]</w:t>
+          </w:r>
+          <w:r>
+            <w:rPr>
+              <w:lang w:val="cs-CZ"/>
+            </w:rPr>
+            <w:fldChar w:fldCharType="end"/>
+          </w:r>
+        </w:sdtContent>
+      </w:sdt>
+      <w:r>
+        <w:rPr>
+          <w:lang w:val="cs-CZ"/>
+        </w:rPr>
+        <w:t>.</w:t>
+      </w:r>
     </w:p>
     <w:p>
       <w:pPr>
@@ -13510,14 +15965,7 @@
         <w:rPr>
           <w:lang w:val="cs-CZ"/>
         </w:rPr>
-        <w:t xml:space="preserve"> Život se v tomto světě rozvíjí v tazích, kolech, kde několik pravidel určuje, jestli v následujícím tahu vznikne </w:t>
-      </w:r>
-      <w:r>
-        <w:rPr>
-          <w:lang w:val="cs-CZ"/>
-        </w:rPr>
-        <w:lastRenderedPageBreak/>
-        <w:t>nová buňka na místě, kde žádná není, nebo zanikne tam, kde je, nebo jen stávající buňka bude pokračovat ve svém životě. Pravidla pro život v dalším kole jsou celkem čtyři a odvíjí se pouze podle počtu živých buněk v okolí v kole současném.</w:t>
+        <w:t xml:space="preserve"> Život se v tomto světě rozvíjí v tazích, kolech, kde několik pravidel určuje, jestli v následujícím tahu vznikne nová buňka na místě, kde žádná není, nebo zanikne tam, kde je, nebo jen stávající buňka bude pokračovat ve svém životě. Pravidla pro život v dalším kole jsou celkem čtyři a odvíjí se pouze podle počtu živých buněk v okolí v kole současném.</w:t>
       </w:r>
     </w:p>
     <w:p>
@@ -13704,6 +16152,7 @@
         <w:rPr>
           <w:lang w:val="cs-CZ"/>
         </w:rPr>
+        <w:lastRenderedPageBreak/>
         <w:t>Mazlíčci</w:t>
       </w:r>
       <w:bookmarkEnd w:id="11"/>
@@ -14271,7 +16720,6 @@
         <w:rPr>
           <w:lang w:val="cs-CZ"/>
         </w:rPr>
-        <w:lastRenderedPageBreak/>
         <w:t>Nepodařilo se mi nalézt žádnou tahovou strategii spojovanou s metodou umělého života. Důvodem může být, že ve všech zmíněných hrách bylo podstatné, aby se bez hráčova zásahu vše hezky hýbalo, žilo vlastním životem a aby to bylo zábavné jen sledovat. Sledovat v reálném čase.</w:t>
       </w:r>
     </w:p>
@@ -14346,6 +16794,7 @@
         <w:rPr>
           <w:lang w:val="cs-CZ"/>
         </w:rPr>
+        <w:lastRenderedPageBreak/>
         <w:t>Neuronové sítě</w:t>
       </w:r>
       <w:bookmarkEnd w:id="16"/>
@@ -14730,40 +17179,40 @@
         <w:rPr>
           <w:lang w:val="cs-CZ"/>
         </w:rPr>
-        <w:t xml:space="preserve"> být aktuální pozice jednotky), jeden čtverec jako cíl(např. místo, kam hráč klikl myší a chce poslat jednotku) a některé ze čtverců jsou </w:t>
+        <w:t xml:space="preserve"> být aktuální pozice jednotky), jeden čtverec jako cíl(např. místo, kam hráč klikl myší a chce poslat jednotku) a některé ze čtverců jsou označené jako neprůchozí zdi.</w:t>
+      </w:r>
+      <w:r>
+        <w:rPr>
+          <w:lang w:val="cs-CZ"/>
+        </w:rPr>
+        <w:t xml:space="preserve"> V naší imaginární hře s 2D mapou se můžou jednotky pohybovat pouze do 4 směrů, ne diagonálně.</w:t>
+      </w:r>
+    </w:p>
+    <w:p>
+      <w:pPr>
+        <w:pStyle w:val="Odstavec"/>
+        <w:rPr>
+          <w:lang w:val="cs-CZ"/>
+        </w:rPr>
+      </w:pPr>
+      <w:r>
+        <w:rPr>
+          <w:lang w:val="cs-CZ"/>
+        </w:rPr>
+        <w:t xml:space="preserve">Vyhledávání probíhá v několika krocích. Prvně se zkontroluje, jestli se začátek neshoduje s cílem, pokud ano, „cesta“ nalezena. Pokud </w:t>
+      </w:r>
+      <w:r>
+        <w:rPr>
+          <w:lang w:val="cs-CZ"/>
+        </w:rPr>
+        <w:t xml:space="preserve">ne, podívám se postupně na jednotlivé sousedy startovního pole, jestli ony nejsou cílem. Až zkontroluji všechny a nenacházím-li mezi nimi cíl, tak zkontroluji sousedy sousedů startovního pole. Když ani poté cíl nenacházím pokračuji stejným způsobem, otestuji všechny čtverce vzdálené na tři kroky od startu. Tento postup se </w:t>
       </w:r>
       <w:r>
         <w:rPr>
           <w:lang w:val="cs-CZ"/>
         </w:rPr>
         <w:lastRenderedPageBreak/>
-        <w:t>označené jako neprůchozí zdi.</w:t>
-      </w:r>
-      <w:r>
-        <w:rPr>
-          <w:lang w:val="cs-CZ"/>
-        </w:rPr>
-        <w:t xml:space="preserve"> V naší imaginární hře s 2D mapou se můžou jednotky pohybovat pouze do 4 směrů, ne diagonálně.</w:t>
-      </w:r>
-    </w:p>
-    <w:p>
-      <w:pPr>
-        <w:pStyle w:val="Odstavec"/>
-        <w:rPr>
-          <w:lang w:val="cs-CZ"/>
-        </w:rPr>
-      </w:pPr>
-      <w:r>
-        <w:rPr>
-          <w:lang w:val="cs-CZ"/>
-        </w:rPr>
-        <w:t xml:space="preserve">Vyhledávání probíhá v několika krocích. Prvně se zkontroluje, jestli se začátek neshoduje s cílem, pokud ano, „cesta“ nalezena. Pokud </w:t>
-      </w:r>
-      <w:r>
-        <w:rPr>
-          <w:lang w:val="cs-CZ"/>
-        </w:rPr>
-        <w:t>ne, podívám se postupně na jednotlivé sousedy startovního pole, jestli ony nejsou cílem. Až zkontroluji všechny a nenacházím-li mezi nimi cíl, tak zkontroluji sousedy sousedů startovního pole. Když ani poté cíl nenacházím pokračuji stejným způsobem, otestuji všechny čtverce vzdálené na tři kroky od startu. Tento postup se opakuje dokud se nenarazí na cíl, nebo se nezjistí, že cíl není dosažitelný(např. je na ostrově, na který nevede most).</w:t>
+        <w:t>opakuje dokud se nenarazí na cíl, nebo se nezjistí, že cíl není dosažitelný(např. je na ostrově, na který nevede most).</w:t>
       </w:r>
     </w:p>
     <w:p>
@@ -15022,20 +17471,20 @@
         <w:rPr>
           <w:lang w:val="cs-CZ"/>
         </w:rPr>
+        <w:t>Algoritmus lze snadno vylepšit, aby podporoval různé typy povrchů (cesta , bažina), aby znemožňoval dokonalou navigaci v neprozkoumaném prostředí apod.</w:t>
+      </w:r>
+    </w:p>
+    <w:p>
+      <w:pPr>
+        <w:pStyle w:val="Nadpis2"/>
+        <w:rPr>
+          <w:lang w:val="cs-CZ"/>
+        </w:rPr>
+      </w:pPr>
+      <w:bookmarkStart w:id="21" w:name="_Toc284690440"/>
+      <w:proofErr w:type="spellStart"/>
+      <w:r>
         <w:lastRenderedPageBreak/>
-        <w:t>Algoritmus lze snadno vylepšit, aby podporoval různé typy povrchů (cesta , bažina), aby znemožňoval dokonalou navigaci v neprozkoumaném prostředí apod.</w:t>
-      </w:r>
-    </w:p>
-    <w:p>
-      <w:pPr>
-        <w:pStyle w:val="Nadpis2"/>
-        <w:rPr>
-          <w:lang w:val="cs-CZ"/>
-        </w:rPr>
-      </w:pPr>
-      <w:bookmarkStart w:id="21" w:name="_Toc284690440"/>
-      <w:proofErr w:type="spellStart"/>
-      <w:r>
         <w:t>Genetické</w:t>
       </w:r>
       <w:proofErr w:type="spellEnd"/>
@@ -15349,28 +17798,22 @@
         <w:rPr>
           <w:lang w:val="cs-CZ"/>
         </w:rPr>
-        <w:t xml:space="preserve"> a je mu vypočítána hodnota fitness (jak moc je úspěšný při hledání cíle). Z těchto 100 kusů se vybírají dvojice, které se budou křížit a mutovat, a tak vytvářet novou generaci potomků, jimž se určí hodnota fitness. Následně se kroky selekce </w:t>
-      </w:r>
+        <w:t xml:space="preserve"> a je mu vypočítána hodnota fitness (jak moc je úspěšný při hledání cíle). Z těchto 100 kusů se vybírají dvojice, které se budou křížit a mutovat, a tak vytvářet novou generaci potomků, jimž se určí hodnota fitness. Následně se kroky selekce dvojic, křížení a mutace, vznik nových potomků opakují v jednotlivých generacích dokud nevznikne potomek s ideální hodnotou fitness, tedy ten, který řeší úlohu.</w:t>
+      </w:r>
+    </w:p>
+    <w:p>
+      <w:pPr>
+        <w:pStyle w:val="Nadpis3"/>
+        <w:rPr>
+          <w:lang w:val="cs-CZ"/>
+        </w:rPr>
+      </w:pPr>
+      <w:bookmarkStart w:id="24" w:name="_Toc284690443"/>
       <w:r>
         <w:rPr>
           <w:lang w:val="cs-CZ"/>
         </w:rPr>
         <w:lastRenderedPageBreak/>
-        <w:t>dvojic, křížení a mutace, vznik nových potomků opakují v jednotlivých generacích dokud nevznikne potomek s ideální hodnotou fitness, tedy ten, který řeší úlohu.</w:t>
-      </w:r>
-    </w:p>
-    <w:p>
-      <w:pPr>
-        <w:pStyle w:val="Nadpis3"/>
-        <w:rPr>
-          <w:lang w:val="cs-CZ"/>
-        </w:rPr>
-      </w:pPr>
-      <w:bookmarkStart w:id="24" w:name="_Toc284690443"/>
-      <w:r>
-        <w:rPr>
-          <w:lang w:val="cs-CZ"/>
-        </w:rPr>
         <w:t>Selekce párů</w:t>
       </w:r>
       <w:bookmarkEnd w:id="24"/>
@@ -15800,7 +18243,6 @@
         <w:rPr>
           <w:lang w:val="cs-CZ"/>
         </w:rPr>
-        <w:lastRenderedPageBreak/>
         <w:t xml:space="preserve">RDDLRULRU a </w:t>
       </w:r>
       <w:r>
@@ -15837,6 +18279,7 @@
         <w:rPr>
           <w:lang w:val="cs-CZ"/>
         </w:rPr>
+        <w:lastRenderedPageBreak/>
         <w:t>R</w:t>
       </w:r>
       <w:r>
@@ -19761,7 +22204,7 @@
         <w:rPr>
           <w:noProof/>
         </w:rPr>
-        <w:t>16</w:t>
+        <w:t>17</w:t>
       </w:r>
     </w:fldSimple>
   </w:p>
@@ -24015,7 +26458,7 @@
     <b:MonthAccessed>leden</b:MonthAccessed>
     <b:DayAccessed>20</b:DayAccessed>
     <b:URL>http://inventors.about.com/library/inventors/blcomputer_videogames.htm</b:URL>
-    <b:RefOrder>18</b:RefOrder>
+    <b:RefOrder>20</b:RefOrder>
   </b:Source>
   <b:Source>
     <b:Tag>Lac11</b:Tag>
@@ -24107,7 +26550,7 @@
     <b:MonthAccessed>leden</b:MonthAccessed>
     <b:DayAccessed>20</b:DayAccessed>
     <b:URL>http://www.conwaylife.com/wiki/index.php?title=Glider</b:URL>
-    <b:RefOrder>6</b:RefOrder>
+    <b:RefOrder>10</b:RefOrder>
   </b:Source>
   <b:Source>
     <b:Tag>Lif11</b:Tag>
@@ -24123,7 +26566,7 @@
     <b:MonthAccessed>leden</b:MonthAccessed>
     <b:DayAccessed>20</b:DayAccessed>
     <b:URL>http://en.wikipedia.org/wiki/Life_simulation_game</b:URL>
-    <b:RefOrder>7</b:RefOrder>
+    <b:RefOrder>11</b:RefOrder>
   </b:Source>
   <b:Source>
     <b:Tag>Nei</b:Tag>
@@ -24198,7 +26641,7 @@
     <b:Year>2002</b:Year>
     <b:City>Ohio</b:City>
     <b:Publisher>Premier Press</b:Publisher>
-    <b:RefOrder>8</b:RefOrder>
+    <b:RefOrder>12</b:RefOrder>
   </b:Source>
   <b:Source>
     <b:Tag>Mac11</b:Tag>
@@ -24211,7 +26654,7 @@
     <b:MonthAccessed>únor</b:MonthAccessed>
     <b:DayAccessed>1</b:DayAccessed>
     <b:URL>http://www.dmoz.org/Computers/Artificial_Intelligence/Machine_Learning/Software/</b:URL>
-    <b:RefOrder>11</b:RefOrder>
+    <b:RefOrder>13</b:RefOrder>
   </b:Source>
   <b:Source>
     <b:Tag>Cip11</b:Tag>
@@ -24223,7 +26666,7 @@
     <b:MonthAccessed>únor</b:MonthAccessed>
     <b:DayAccessed>1.</b:DayAccessed>
     <b:URL>http://www.cipherengine.com/</b:URL>
-    <b:RefOrder>14</b:RefOrder>
+    <b:RefOrder>16</b:RefOrder>
   </b:Source>
   <b:Source>
     <b:Tag>Vis11</b:Tag>
@@ -24235,7 +26678,7 @@
     <b:MonthAccessed>únor</b:MonthAccessed>
     <b:DayAccessed>1.</b:DayAccessed>
     <b:URL>http://www.visual3d.net/</b:URL>
-    <b:RefOrder>15</b:RefOrder>
+    <b:RefOrder>17</b:RefOrder>
   </b:Source>
   <b:Source>
     <b:Tag>Qua11</b:Tag>
@@ -24248,7 +26691,7 @@
     <b:MonthAccessed>únor</b:MonthAccessed>
     <b:DayAccessed>1.</b:DayAccessed>
     <b:URL>http://www.fileshack.com/file.x?fid=7547</b:URL>
-    <b:RefOrder>16</b:RefOrder>
+    <b:RefOrder>18</b:RefOrder>
   </b:Source>
   <b:Source>
     <b:Tag>Ope11</b:Tag>
@@ -24261,7 +26704,7 @@
     <b:MonthAccessed>únor</b:MonthAccessed>
     <b:DayAccessed>1.</b:DayAccessed>
     <b:URL>http://libregamewiki.org/OpenRTS</b:URL>
-    <b:RefOrder>17</b:RefOrder>
+    <b:RefOrder>19</b:RefOrder>
   </b:Source>
   <b:Source>
     <b:Tag>jCO11</b:Tag>
@@ -24274,7 +26717,7 @@
     <b:MonthAccessed>únor</b:MonthAccessed>
     <b:DayAccessed>1.</b:DayAccessed>
     <b:URL>http://gaia.fdi.ucm.es/grupo/projects/jcolibri/jcolibri2/index.html</b:URL>
-    <b:RefOrder>12</b:RefOrder>
+    <b:RefOrder>14</b:RefOrder>
   </b:Source>
   <b:Source>
     <b:Tag>SOA11</b:Tag>
@@ -24287,7 +26730,7 @@
     <b:MonthAccessed>únor</b:MonthAccessed>
     <b:DayAccessed>1.</b:DayAccessed>
     <b:URL>http://sitemaker.umich.edu/soar/home</b:URL>
-    <b:RefOrder>13</b:RefOrder>
+    <b:RefOrder>15</b:RefOrder>
   </b:Source>
   <b:Source>
     <b:Tag>Ian06</b:Tag>
@@ -24307,7 +26750,7 @@
     <b:Title>Artificial Inteligence For Games</b:Title>
     <b:Year>2006</b:Year>
     <b:Publisher>Morgen Kaufmann</b:Publisher>
-    <b:RefOrder>9</b:RefOrder>
+    <b:RefOrder>8</b:RefOrder>
   </b:Source>
   <b:Source>
     <b:Tag>Mat05</b:Tag>
@@ -24327,13 +26770,39 @@
     <b:Title>Programing AI by Example</b:Title>
     <b:Year>2005</b:Year>
     <b:Publisher>Wordware Publishing</b:Publisher>
-    <b:RefOrder>10</b:RefOrder>
+    <b:RefOrder>9</b:RefOrder>
+  </b:Source>
+  <b:Source>
+    <b:Tag>Dup11</b:Tag>
+    <b:SourceType>InternetSite</b:SourceType>
+    <b:Guid>{F9122586-E2E1-4A9D-A335-F45E1158C067}</b:Guid>
+    <b:LCID>0</b:LCID>
+    <b:Title>Duplicated code</b:Title>
+    <b:InternetSiteTitle>Source making</b:InternetSiteTitle>
+    <b:YearAccessed>2011</b:YearAccessed>
+    <b:MonthAccessed>únor</b:MonthAccessed>
+    <b:DayAccessed>7.</b:DayAccessed>
+    <b:URL>http://sourcemaking.com/refactoring/duplicated-code</b:URL>
+    <b:RefOrder>6</b:RefOrder>
+  </b:Source>
+  <b:Source>
+    <b:Tag>Des11</b:Tag>
+    <b:SourceType>InternetSite</b:SourceType>
+    <b:Guid>{4D9CB796-09A2-4B64-B225-F343AFBB49E0}</b:Guid>
+    <b:LCID>0</b:LCID>
+    <b:Title>Design patterns</b:Title>
+    <b:InternetSiteTitle>Source making</b:InternetSiteTitle>
+    <b:YearAccessed>2011</b:YearAccessed>
+    <b:MonthAccessed>únor</b:MonthAccessed>
+    <b:DayAccessed>7.</b:DayAccessed>
+    <b:URL>http://sourcemaking.com/design_patterns</b:URL>
+    <b:RefOrder>7</b:RefOrder>
   </b:Source>
 </b:Sources>
 </file>
 
 <file path=customXml/itemProps1.xml><?xml version="1.0" encoding="utf-8"?>
-<ds:datastoreItem xmlns:ds="http://schemas.openxmlformats.org/officeDocument/2006/customXml" ds:itemID="{F65DFFC2-79BA-4097-ABCB-8683EC91A041}">
+<ds:datastoreItem xmlns:ds="http://schemas.openxmlformats.org/officeDocument/2006/customXml" ds:itemID="{0C433C82-C369-41DC-817C-C25E9B52548B}">
   <ds:schemaRefs>
     <ds:schemaRef ds:uri="http://schemas.openxmlformats.org/officeDocument/2006/bibliography"/>
   </ds:schemaRefs>

</xml_diff>

<commit_message>
bc is now in bakalářka.docx
</commit_message>
<xml_diff>
--- a/docs/bc/bakal��ka.docx
+++ b/docs/bc/bakal��ka.docx
@@ -35172,21 +35172,7 @@
         <w:rPr>
           <w:lang w:val="cs-CZ"/>
         </w:rPr>
-        <w:t xml:space="preserve"> je počet vstupů neuronu. Kaž</w:t>
-      </w:r>
-      <w:proofErr w:type="spellStart"/>
-      <w:r>
-        <w:rPr>
-          <w:lang w:val="cs-CZ"/>
-        </w:rPr>
-        <w:t>dý</w:t>
-      </w:r>
-      <w:proofErr w:type="spellEnd"/>
-      <w:r>
-        <w:rPr>
-          <w:lang w:val="cs-CZ"/>
-        </w:rPr>
-        <w:t xml:space="preserve"> vstup neuronu má svou váhu </w:t>
+        <w:t xml:space="preserve"> je počet vstupů neuronu. Každý vstup neuronu má svou váhu </w:t>
       </w:r>
       <m:oMath>
         <m:sSub>
@@ -37149,21 +37135,7 @@
         <w:rPr>
           <w:lang w:val="cs-CZ"/>
         </w:rPr>
-        <w:t>, tím je chyba menší a s</w:t>
-      </w:r>
-      <w:proofErr w:type="spellStart"/>
-      <w:r>
-        <w:rPr>
-          <w:lang w:val="cs-CZ"/>
-        </w:rPr>
-        <w:t>íť</w:t>
-      </w:r>
-      <w:proofErr w:type="spellEnd"/>
-      <w:r>
-        <w:rPr>
-          <w:lang w:val="cs-CZ"/>
-        </w:rPr>
-        <w:t xml:space="preserve"> je naučenější.</w:t>
+        <w:t>, tím je chyba menší a síť je naučenější.</w:t>
       </w:r>
     </w:p>
     <w:p>
@@ -37544,21 +37516,7 @@
         <w:rPr>
           <w:lang w:val="cs-CZ"/>
         </w:rPr>
-        <w:t xml:space="preserve"> je derivace p</w:t>
-      </w:r>
-      <w:proofErr w:type="spellStart"/>
-      <w:r>
-        <w:rPr>
-          <w:lang w:val="cs-CZ"/>
-        </w:rPr>
-        <w:t>řenosové</w:t>
-      </w:r>
-      <w:proofErr w:type="spellEnd"/>
-      <w:r>
-        <w:rPr>
-          <w:lang w:val="cs-CZ"/>
-        </w:rPr>
-        <w:t xml:space="preserve"> funkce. Zde je důvod, proč přenosová funkce nesmí být lineární, protože její derivace by byla konstanta a nebyla by zde závislost na vypočteném i-</w:t>
+        <w:t xml:space="preserve"> je derivace přenosové funkce. Zde je důvod, proč přenosová funkce nesmí být lineární, protože její derivace by byla konstanta a nebyla by zde závislost na vypočteném i-</w:t>
       </w:r>
       <w:proofErr w:type="spellStart"/>
       <w:r>
@@ -38606,21 +38564,7 @@
         <w:rPr>
           <w:lang w:val="cs-CZ"/>
         </w:rPr>
-        <w:t xml:space="preserve"> je suma chyb z následující vrstvy vážená jejich váhami. Pokud se jedná o vrstvu těsně před vrstvou v</w:t>
-      </w:r>
-      <w:proofErr w:type="spellStart"/>
-      <w:r>
-        <w:rPr>
-          <w:lang w:val="cs-CZ"/>
-        </w:rPr>
-        <w:t>ýstupní</w:t>
-      </w:r>
-      <w:proofErr w:type="spellEnd"/>
-      <w:r>
-        <w:rPr>
-          <w:lang w:val="cs-CZ"/>
-        </w:rPr>
-        <w:t xml:space="preserve">, spočítá se zde suma vážených chyb z výstupní vrstvy. </w:t>
+        <w:t xml:space="preserve"> je suma chyb z následující vrstvy vážená jejich váhami. Pokud se jedná o vrstvu těsně před vrstvou výstupní, spočítá se zde suma vážených chyb z výstupní vrstvy. </w:t>
       </w:r>
       <m:oMath>
         <m:sSubSup>
@@ -38922,21 +38866,7 @@
         <w:rPr>
           <w:lang w:val="cs-CZ"/>
         </w:rPr>
-        <w:t>vypočítaný výstup na daném ne</w:t>
-      </w:r>
-      <w:proofErr w:type="spellStart"/>
-      <w:r>
-        <w:rPr>
-          <w:lang w:val="cs-CZ"/>
-        </w:rPr>
-        <w:t>uronu</w:t>
-      </w:r>
-      <w:proofErr w:type="spellEnd"/>
-      <w:r>
-        <w:rPr>
-          <w:lang w:val="cs-CZ"/>
-        </w:rPr>
-        <w:t xml:space="preserve"> a </w:t>
+        <w:t xml:space="preserve">vypočítaný výstup na daném neuronu a </w:t>
       </w:r>
       <m:oMath>
         <m:r>
@@ -41593,21 +41523,7 @@
         <w:rPr>
           <w:lang w:val="cs-CZ"/>
         </w:rPr>
-        <w:t>, tedy u dvou v</w:t>
-      </w:r>
-      <w:proofErr w:type="spellStart"/>
-      <w:r>
-        <w:rPr>
-          <w:lang w:val="cs-CZ"/>
-        </w:rPr>
-        <w:t>ln</w:t>
-      </w:r>
-      <w:proofErr w:type="spellEnd"/>
-      <w:r>
-        <w:rPr>
-          <w:lang w:val="cs-CZ"/>
-        </w:rPr>
-        <w:t xml:space="preserve"> v tomto případě prohledá</w:t>
+        <w:t>, tedy u dvou vln v tomto případě prohledá</w:t>
       </w:r>
       <w:r>
         <w:rPr>
@@ -44253,6 +44169,56 @@
     </w:p>
     <w:p>
       <w:pPr>
+        <w:pStyle w:val="Nadpis1"/>
+        <w:rPr>
+          <w:lang w:val="cs-CZ"/>
+        </w:rPr>
+      </w:pPr>
+      <w:r>
+        <w:rPr>
+          <w:lang w:val="cs-CZ"/>
+        </w:rPr>
+        <w:t>Strategické hry</w:t>
+      </w:r>
+    </w:p>
+    <w:p>
+      <w:pPr>
+        <w:pStyle w:val="Nadpis2"/>
+        <w:rPr>
+          <w:lang w:val="cs-CZ"/>
+        </w:rPr>
+      </w:pPr>
+      <w:r>
+        <w:rPr>
+          <w:lang w:val="cs-CZ"/>
+        </w:rPr>
+        <w:t>Real-</w:t>
+      </w:r>
+      <w:proofErr w:type="spellStart"/>
+      <w:r>
+        <w:rPr>
+          <w:lang w:val="cs-CZ"/>
+        </w:rPr>
+        <w:t>time</w:t>
+      </w:r>
+      <w:proofErr w:type="spellEnd"/>
+    </w:p>
+    <w:p>
+      <w:pPr>
+        <w:pStyle w:val="Nadpis2"/>
+        <w:rPr>
+          <w:lang w:val="cs-CZ"/>
+        </w:rPr>
+      </w:pPr>
+      <w:r>
+        <w:rPr>
+          <w:lang w:val="cs-CZ"/>
+        </w:rPr>
+        <w:t>Turn-based</w:t>
+      </w:r>
+    </w:p>
+    <w:p>
+      <w:pPr>
         <w:pStyle w:val="Odstavec"/>
         <w:jc w:val="center"/>
         <w:rPr>
@@ -44717,6 +44683,7 @@
         <w:rPr>
           <w:lang w:val="cs-CZ"/>
         </w:rPr>
+        <w:lastRenderedPageBreak/>
         <w:t>Mezi ukázkami je využití této architektury pro řešení hry hanojských věží, pro logickou hádanku obdobné převozník</w:t>
       </w:r>
       <w:r>
@@ -44877,7 +44844,6 @@
         <w:rPr>
           <w:lang w:val="cs-CZ"/>
         </w:rPr>
-        <w:lastRenderedPageBreak/>
         <w:t xml:space="preserve">Jinou možností je využít kompletního </w:t>
       </w:r>
       <w:proofErr w:type="spellStart"/>
@@ -45645,6 +45611,7 @@
         <w:rPr>
           <w:lang w:val="cs-CZ"/>
         </w:rPr>
+        <w:lastRenderedPageBreak/>
         <w:t>Stručný p</w:t>
       </w:r>
       <w:r>
@@ -45766,29 +45733,301 @@
         <w:rPr>
           <w:lang w:val="cs-CZ"/>
         </w:rPr>
-        <w:t xml:space="preserve">, kde na každé z nich může hráč postavit jednu </w:t>
-      </w:r>
-      <w:r>
-        <w:rPr>
-          <w:lang w:val="cs-CZ"/>
-        </w:rPr>
+        <w:t xml:space="preserve">, kde na každé z nich může hráč postavit jednu budovu. Na výběr jsou buď budovy těžby, které zajistí přísun surovin z dané </w:t>
+      </w:r>
+      <w:proofErr w:type="spellStart"/>
+      <w:r>
+        <w:rPr>
+          <w:lang w:val="cs-CZ"/>
+        </w:rPr>
+        <w:t>hexy</w:t>
+      </w:r>
+      <w:proofErr w:type="spellEnd"/>
+      <w:r>
+        <w:rPr>
+          <w:lang w:val="cs-CZ"/>
+        </w:rPr>
+        <w:t xml:space="preserve"> dle její výnosnosti, nebo speciální budovy, které mohou urychlit expanzi hráče.</w:t>
+      </w:r>
+    </w:p>
+    <w:p>
+      <w:pPr>
+        <w:pStyle w:val="Odstavec"/>
+        <w:rPr>
+          <w:lang w:val="cs-CZ"/>
+        </w:rPr>
+      </w:pPr>
+      <w:r>
+        <w:rPr>
+          <w:lang w:val="cs-CZ"/>
+        </w:rPr>
+        <w:t>Cílem hry je jako první získat předem známý počet bodů. Body hráč dostává za stavbu měst, cest a speciálních budov. Navíc může získat body za medaile. Medaile jsou speciální ocenění, pokud nějaký hráč někde vyniká. Medaili cestovatele získá, jestliže má postaveno více cest než jakýkoliv jiný hráč a má jich alespoň 10. Poslední možností k získání bodů je akce Předvedení vojenské přehlídky, kterou si hráč může opakovaně kupovat, pokud má postavenou speciální budovu pevnosti. Při velkém počtu hráčů na malém území může být tato akce jediným způsobem, jak hráč může hru vyhrát.</w:t>
+      </w:r>
+    </w:p>
+    <w:p>
+      <w:pPr>
+        <w:pStyle w:val="Odstavec"/>
+        <w:rPr>
+          <w:lang w:val="cs-CZ"/>
+        </w:rPr>
+      </w:pPr>
+      <w:r>
+        <w:rPr>
+          <w:lang w:val="cs-CZ"/>
+        </w:rPr>
+        <w:t>V pevnosti lze zakoupit ještě dvě další akce. Hráč může soupeřům ukrást část jejich zásob nebo může zabrat některou z </w:t>
+      </w:r>
+      <w:proofErr w:type="spellStart"/>
+      <w:r>
+        <w:rPr>
+          <w:lang w:val="cs-CZ"/>
+        </w:rPr>
+        <w:t>hex</w:t>
+      </w:r>
+      <w:proofErr w:type="spellEnd"/>
+      <w:r>
+        <w:rPr>
+          <w:lang w:val="cs-CZ"/>
+        </w:rPr>
+        <w:t xml:space="preserve"> a tím si přivlastňovat vytěžené suroviny soupeřem. Dalšími speciálními budovami jsou klášter a tržiště. </w:t>
+      </w:r>
+    </w:p>
+    <w:p>
+      <w:pPr>
+        <w:pStyle w:val="Odstavec"/>
+        <w:rPr>
+          <w:lang w:val="cs-CZ"/>
+        </w:rPr>
+      </w:pPr>
+      <w:r>
+        <w:rPr>
+          <w:lang w:val="cs-CZ"/>
+        </w:rPr>
+        <w:t xml:space="preserve">Suroviny ve hře si nejsou rovné. Opakovaným hraním a testováním jsem zjistil, že stavební kámen a ruda je důležitější než zbylé tři suroviny. </w:t>
+      </w:r>
+      <w:r>
+        <w:rPr>
+          <w:lang w:val="cs-CZ"/>
+        </w:rPr>
+        <w:t>Přesto hráč potřebuje všechny druhy surovin. Ne vždy je možné hned od začátku hry získávat alespoň nějaké množství od každé suroviny, proto je zde možnost suroviny měnit za jiné. Je zde ale nevýhodný poměr 4 ku 1. Na tržišti si hráč může kopit listiny, které zajišťují výhodnější směnný kurz.</w:t>
+      </w:r>
+    </w:p>
+    <w:p>
+      <w:pPr>
+        <w:pStyle w:val="Odstavec"/>
+        <w:rPr>
+          <w:lang w:val="cs-CZ"/>
+        </w:rPr>
+      </w:pPr>
+      <w:r>
+        <w:rPr>
+          <w:lang w:val="cs-CZ"/>
+        </w:rPr>
+        <w:t>Klášter je centrem vzdělanosti a lze v něm vynalézat nové pokroky. Po vynalezení pokroku všechny hráčovi těžební budovy daného typu začnou vynášet více surovin.</w:t>
+      </w:r>
+    </w:p>
+    <w:p>
+      <w:pPr>
+        <w:pStyle w:val="Nadpis2"/>
+        <w:rPr>
+          <w:lang w:val="cs-CZ"/>
+        </w:rPr>
+      </w:pPr>
+      <w:bookmarkStart w:id="101" w:name="_Toc289014788"/>
+      <w:r>
+        <w:rPr>
+          <w:lang w:val="cs-CZ"/>
+        </w:rPr>
+        <w:t>Vývojové prostředí</w:t>
+      </w:r>
+      <w:bookmarkEnd w:id="101"/>
+    </w:p>
+    <w:p>
+      <w:pPr>
+        <w:pStyle w:val="Odstavec"/>
+      </w:pPr>
+      <w:r>
+        <w:rPr>
+          <w:lang w:val="cs-CZ"/>
+        </w:rPr>
+        <w:t>Hru jsme programovali dva, a tudíž volba programovacího jazyka a knihoven nebylo jen na mně. Poměrně rychle jsme se shodli na využití jazyka C</w:t>
+      </w:r>
+      <w:r>
+        <w:t># a XNA.</w:t>
+      </w:r>
+    </w:p>
+    <w:p>
+      <w:pPr>
+        <w:pStyle w:val="Odstavec"/>
+        <w:rPr>
+          <w:lang w:val="cs-CZ"/>
+        </w:rPr>
+      </w:pPr>
+      <w:r>
+        <w:rPr>
+          <w:lang w:val="cs-CZ"/>
+        </w:rPr>
+        <w:t xml:space="preserve">Alternativou byla Java, nebo C++ a </w:t>
+      </w:r>
+      <w:proofErr w:type="spellStart"/>
+      <w:r>
+        <w:rPr>
+          <w:lang w:val="cs-CZ"/>
+        </w:rPr>
+        <w:t>OpenGL</w:t>
+      </w:r>
+      <w:proofErr w:type="spellEnd"/>
+      <w:r>
+        <w:rPr>
+          <w:lang w:val="cs-CZ"/>
+        </w:rPr>
+        <w:t>, s kterými jsme měli zkušenosti. Java není příliš vhodná pro vývoj 3D her, a proto byla zavrhnuta. C++ s </w:t>
+      </w:r>
+      <w:proofErr w:type="spellStart"/>
+      <w:r>
+        <w:rPr>
+          <w:lang w:val="cs-CZ"/>
+        </w:rPr>
+        <w:t>OpenGL</w:t>
+      </w:r>
+      <w:proofErr w:type="spellEnd"/>
+      <w:r>
+        <w:rPr>
+          <w:lang w:val="cs-CZ"/>
+        </w:rPr>
+        <w:t xml:space="preserve"> je vhodnou kombinací pro vývoj her. Nevýhodou této kombinace je, že by se nejdříve musel tvořit grafický </w:t>
+      </w:r>
+      <w:proofErr w:type="spellStart"/>
+      <w:r>
+        <w:rPr>
+          <w:lang w:val="cs-CZ"/>
+        </w:rPr>
+        <w:t>engine</w:t>
+      </w:r>
+      <w:proofErr w:type="spellEnd"/>
+      <w:r>
+        <w:rPr>
+          <w:lang w:val="cs-CZ"/>
+        </w:rPr>
+        <w:t xml:space="preserve"> hry a my jsme se chtěli zaměřit na hru samotnou a k tomu je vhodnější XNA.</w:t>
+      </w:r>
+      <w:r>
+        <w:rPr>
+          <w:lang w:val="cs-CZ"/>
+        </w:rPr>
+        <w:t xml:space="preserve"> Navíc jsme se oba chtěli naučit novou technologii, což bylo další plus pro XNA.</w:t>
+      </w:r>
+    </w:p>
+    <w:p>
+      <w:pPr>
+        <w:pStyle w:val="Odstavec"/>
+        <w:rPr>
+          <w:lang w:val="cs-CZ"/>
+        </w:rPr>
+      </w:pPr>
+      <w:r>
+        <w:rPr>
+          <w:lang w:val="cs-CZ"/>
+        </w:rPr>
+        <w:t xml:space="preserve">Další volba byla mezi XNA 3.1 a novější a aktuální verzi 4.0. Pro verze 3.1 byla velká množství tutoriálů na internetu, cvičení předmětu Počítačové hry a animace, které probíhalo též pro verzi 3.1. Přesto jsme raději zvolili naučit se aktuální verzi 4.0. S tím bylo dáno i vývojové prostředí </w:t>
+      </w:r>
+      <w:proofErr w:type="spellStart"/>
+      <w:r>
+        <w:rPr>
+          <w:lang w:val="cs-CZ"/>
+        </w:rPr>
+        <w:t>Visual</w:t>
+      </w:r>
+      <w:proofErr w:type="spellEnd"/>
+      <w:r>
+        <w:rPr>
+          <w:lang w:val="cs-CZ"/>
+        </w:rPr>
+        <w:t xml:space="preserve"> Studia 2010.</w:t>
+      </w:r>
+    </w:p>
+    <w:p>
+      <w:pPr>
+        <w:pStyle w:val="Odstavec"/>
+      </w:pPr>
+      <w:r>
+        <w:rPr>
+          <w:lang w:val="cs-CZ"/>
+        </w:rPr>
+        <w:t xml:space="preserve"> </w:t>
+      </w:r>
+      <w:r>
+        <w:rPr>
+          <w:lang w:val="cs-CZ"/>
+        </w:rPr>
+        <w:t xml:space="preserve">Vývoj ve dvou lidech potřeboval správu zdrojového kódu. Oba jsme měli dobrou zkušenost s SCM </w:t>
+      </w:r>
+      <w:proofErr w:type="spellStart"/>
+      <w:r>
+        <w:rPr>
+          <w:lang w:val="cs-CZ"/>
+        </w:rPr>
+        <w:t>Gitem</w:t>
+      </w:r>
+      <w:proofErr w:type="spellEnd"/>
+      <w:r>
+        <w:rPr>
+          <w:lang w:val="cs-CZ"/>
+        </w:rPr>
+        <w:t xml:space="preserve">. Založili jsme </w:t>
+      </w:r>
+      <w:proofErr w:type="spellStart"/>
+      <w:r>
+        <w:rPr>
+          <w:lang w:val="cs-CZ"/>
+        </w:rPr>
+        <w:t>repozitář</w:t>
+      </w:r>
+      <w:proofErr w:type="spellEnd"/>
+      <w:r>
+        <w:rPr>
+          <w:lang w:val="cs-CZ"/>
+        </w:rPr>
+        <w:t xml:space="preserve"> na </w:t>
+      </w:r>
+      <w:proofErr w:type="spellStart"/>
+      <w:r>
+        <w:rPr>
+          <w:lang w:val="cs-CZ"/>
+        </w:rPr>
+        <w:t>GitHubu</w:t>
+      </w:r>
+      <w:proofErr w:type="spellEnd"/>
+      <w:r>
+        <w:rPr>
+          <w:lang w:val="cs-CZ"/>
+        </w:rPr>
+        <w:t xml:space="preserve">, kde jsme využívali i místní </w:t>
+      </w:r>
+      <w:r>
+        <w:t>issue tracking system.</w:t>
+      </w:r>
+    </w:p>
+    <w:p>
+      <w:pPr>
+        <w:pStyle w:val="Nadpis1"/>
+      </w:pPr>
+      <w:bookmarkStart w:id="102" w:name="_Toc289014789"/>
+      <w:proofErr w:type="spellStart"/>
+      <w:r>
         <w:lastRenderedPageBreak/>
-        <w:t xml:space="preserve">budovu. Na výběr jsou buď budovy těžby, které zajistí přísun surovin z dané </w:t>
-      </w:r>
-      <w:proofErr w:type="spellStart"/>
-      <w:r>
-        <w:rPr>
-          <w:lang w:val="cs-CZ"/>
-        </w:rPr>
-        <w:t>hexy</w:t>
-      </w:r>
-      <w:proofErr w:type="spellEnd"/>
-      <w:r>
-        <w:rPr>
-          <w:lang w:val="cs-CZ"/>
-        </w:rPr>
-        <w:t xml:space="preserve"> dle její výnosnosti, nebo speciální budovy, které mohou urychlit expanzi hráče.</w:t>
-      </w:r>
+        <w:t>Pluginová</w:t>
+      </w:r>
+      <w:proofErr w:type="spellEnd"/>
+      <w:r>
+        <w:t xml:space="preserve"> </w:t>
+      </w:r>
+      <w:proofErr w:type="spellStart"/>
+      <w:r>
+        <w:t>architektura</w:t>
+      </w:r>
+      <w:bookmarkEnd w:id="102"/>
+      <w:proofErr w:type="spellEnd"/>
     </w:p>
     <w:p>
       <w:pPr>
@@ -45801,7 +46040,35 @@
         <w:rPr>
           <w:lang w:val="cs-CZ"/>
         </w:rPr>
-        <w:t>Cílem hry je jako první získat předem známý počet bodů. Body hráč dostává za stavbu měst, cest a speciálních budov. Navíc může získat body za medaile. Medaile jsou speciální ocenění, pokud nějaký hráč někde vyniká. Medaili cestovatele získá, jestliže má postaveno více cest než jakýkoliv jiný hráč a má jich alespoň 10. Poslední možností k získání bodů je akce Předvedení vojenské přehlídky, kterou si hráč může opakovaně kupovat, pokud má postavenou speciální budovu pevnosti. Při velkém počtu hráčů na malém území může být tato akce jediným způsobem, jak hráč může hru vyhrát.</w:t>
+        <w:t xml:space="preserve">Rozhodl jsem se pro implementaci AI použít </w:t>
+      </w:r>
+      <w:proofErr w:type="spellStart"/>
+      <w:r>
+        <w:rPr>
+          <w:lang w:val="cs-CZ"/>
+        </w:rPr>
+        <w:t>pluginovou</w:t>
+      </w:r>
+      <w:proofErr w:type="spellEnd"/>
+      <w:r>
+        <w:rPr>
+          <w:lang w:val="cs-CZ"/>
+        </w:rPr>
+        <w:t xml:space="preserve"> architekturu. AI se do hry načte z dynamické knihovny .</w:t>
+      </w:r>
+      <w:proofErr w:type="spellStart"/>
+      <w:r>
+        <w:rPr>
+          <w:lang w:val="cs-CZ"/>
+        </w:rPr>
+        <w:t>dll</w:t>
+      </w:r>
+      <w:proofErr w:type="spellEnd"/>
+      <w:r>
+        <w:rPr>
+          <w:lang w:val="cs-CZ"/>
+        </w:rPr>
+        <w:t>. Tento přístup vyžadoval složitější návrh a časově náročnější přípravu před samotným vývojem AI, ale přineslo to nepopiratelné klady.</w:t>
       </w:r>
     </w:p>
     <w:p>
@@ -45815,21 +46082,7 @@
         <w:rPr>
           <w:lang w:val="cs-CZ"/>
         </w:rPr>
-        <w:t>V pevnosti lze zakoupit ještě dvě další akce. Hráč může soupeřům ukrást část jejich zásob nebo může zabrat některou z </w:t>
-      </w:r>
-      <w:proofErr w:type="spellStart"/>
-      <w:r>
-        <w:rPr>
-          <w:lang w:val="cs-CZ"/>
-        </w:rPr>
-        <w:t>hex</w:t>
-      </w:r>
-      <w:proofErr w:type="spellEnd"/>
-      <w:r>
-        <w:rPr>
-          <w:lang w:val="cs-CZ"/>
-        </w:rPr>
-        <w:t xml:space="preserve"> a tím si přivlastňovat vytěžené suroviny soupeřem. Dalšími speciálními budovami jsou klášter a tržiště. </w:t>
+        <w:t>Nyní je AI striktně oddělena od samotné hry, všech herních mechanismů. Nejsou zde přílišné provázanosti a AI nesplývá se zbytkem kódu. Tento aspekt přináší větší čistotu a srozumitelnost zdrojového kódu a také usnadňuje debutování. Lze jasně určit, jestli se chyba nachází v AI, nebo ve hře samotné.</w:t>
       </w:r>
     </w:p>
     <w:p>
@@ -45843,299 +46096,6 @@
         <w:rPr>
           <w:lang w:val="cs-CZ"/>
         </w:rPr>
-        <w:t xml:space="preserve">Suroviny ve hře si nejsou rovné. Opakovaným hraním a testováním jsem zjistil, že stavební kámen a ruda je důležitější než zbylé tři suroviny. </w:t>
-      </w:r>
-      <w:r>
-        <w:rPr>
-          <w:lang w:val="cs-CZ"/>
-        </w:rPr>
-        <w:t>Přesto hráč potřebuje všechny druhy surovin. Ne vždy je možné hned od začátku hry získávat alespoň nějaké množství od každé suroviny, proto je zde možnost suroviny měnit za jiné. Je zde ale nevýhodný poměr 4 ku 1. Na tržišti si hráč může kopit listiny, které zajišťují výhodnější směnný kurz.</w:t>
-      </w:r>
-    </w:p>
-    <w:p>
-      <w:pPr>
-        <w:pStyle w:val="Odstavec"/>
-        <w:rPr>
-          <w:lang w:val="cs-CZ"/>
-        </w:rPr>
-      </w:pPr>
-      <w:r>
-        <w:rPr>
-          <w:lang w:val="cs-CZ"/>
-        </w:rPr>
-        <w:t>Klášter je centrem vzdělanosti a lze v něm vynalézat nové pokroky. Po vynalezení pokroku všechny hráčovi těžební budovy daného typu začnou vynášet více surovin.</w:t>
-      </w:r>
-    </w:p>
-    <w:p>
-      <w:pPr>
-        <w:pStyle w:val="Nadpis2"/>
-        <w:rPr>
-          <w:lang w:val="cs-CZ"/>
-        </w:rPr>
-      </w:pPr>
-      <w:bookmarkStart w:id="101" w:name="_Toc289014788"/>
-      <w:r>
-        <w:rPr>
-          <w:lang w:val="cs-CZ"/>
-        </w:rPr>
-        <w:t>Vývojové prostředí</w:t>
-      </w:r>
-      <w:bookmarkEnd w:id="101"/>
-    </w:p>
-    <w:p>
-      <w:pPr>
-        <w:pStyle w:val="Odstavec"/>
-      </w:pPr>
-      <w:r>
-        <w:rPr>
-          <w:lang w:val="cs-CZ"/>
-        </w:rPr>
-        <w:t>Hru jsme programovali dva, a tudíž volba programovacího jazyka a knihoven nebylo jen na mně. Poměrně rychle jsme se shodli na využití jazyka C</w:t>
-      </w:r>
-      <w:r>
-        <w:t># a XNA.</w:t>
-      </w:r>
-    </w:p>
-    <w:p>
-      <w:pPr>
-        <w:pStyle w:val="Odstavec"/>
-        <w:rPr>
-          <w:lang w:val="cs-CZ"/>
-        </w:rPr>
-      </w:pPr>
-      <w:r>
-        <w:rPr>
-          <w:lang w:val="cs-CZ"/>
-        </w:rPr>
-        <w:t xml:space="preserve">Alternativou byla Java, nebo C++ a </w:t>
-      </w:r>
-      <w:proofErr w:type="spellStart"/>
-      <w:r>
-        <w:rPr>
-          <w:lang w:val="cs-CZ"/>
-        </w:rPr>
-        <w:t>OpenGL</w:t>
-      </w:r>
-      <w:proofErr w:type="spellEnd"/>
-      <w:r>
-        <w:rPr>
-          <w:lang w:val="cs-CZ"/>
-        </w:rPr>
-        <w:t>, s kterými jsme měli zkušenosti. Java není příliš vhodná pro vývoj 3D her, a proto byla zavrhnuta. C++ s </w:t>
-      </w:r>
-      <w:proofErr w:type="spellStart"/>
-      <w:r>
-        <w:rPr>
-          <w:lang w:val="cs-CZ"/>
-        </w:rPr>
-        <w:t>OpenGL</w:t>
-      </w:r>
-      <w:proofErr w:type="spellEnd"/>
-      <w:r>
-        <w:rPr>
-          <w:lang w:val="cs-CZ"/>
-        </w:rPr>
-        <w:t xml:space="preserve"> je vhodnou kombinací pro vývoj her. Nevýhodou této kombinace je, že by se nejdříve musel tvořit grafický </w:t>
-      </w:r>
-      <w:proofErr w:type="spellStart"/>
-      <w:r>
-        <w:rPr>
-          <w:lang w:val="cs-CZ"/>
-        </w:rPr>
-        <w:t>engine</w:t>
-      </w:r>
-      <w:proofErr w:type="spellEnd"/>
-      <w:r>
-        <w:rPr>
-          <w:lang w:val="cs-CZ"/>
-        </w:rPr>
-        <w:t xml:space="preserve"> hry a my jsme se chtěli zaměřit na hru samotnou a k tomu je vhodnější XNA.</w:t>
-      </w:r>
-      <w:r>
-        <w:rPr>
-          <w:lang w:val="cs-CZ"/>
-        </w:rPr>
-        <w:t xml:space="preserve"> Navíc jsme se oba chtěli naučit novou technologii, což bylo další plus pro XNA.</w:t>
-      </w:r>
-    </w:p>
-    <w:p>
-      <w:pPr>
-        <w:pStyle w:val="Odstavec"/>
-        <w:rPr>
-          <w:lang w:val="cs-CZ"/>
-        </w:rPr>
-      </w:pPr>
-      <w:r>
-        <w:rPr>
-          <w:lang w:val="cs-CZ"/>
-        </w:rPr>
-        <w:t xml:space="preserve">Další volba byla mezi XNA 3.1 a novější a aktuální verzi 4.0. Pro verze 3.1 byla velká množství tutoriálů na internetu, cvičení předmětu Počítačové hry a animace, které probíhalo též pro verzi 3.1. Přesto jsme raději zvolili naučit se aktuální verzi 4.0. S tím bylo dáno i vývojové prostředí </w:t>
-      </w:r>
-      <w:proofErr w:type="spellStart"/>
-      <w:r>
-        <w:rPr>
-          <w:lang w:val="cs-CZ"/>
-        </w:rPr>
-        <w:t>Visual</w:t>
-      </w:r>
-      <w:proofErr w:type="spellEnd"/>
-      <w:r>
-        <w:rPr>
-          <w:lang w:val="cs-CZ"/>
-        </w:rPr>
-        <w:t xml:space="preserve"> Studia 2010.</w:t>
-      </w:r>
-    </w:p>
-    <w:p>
-      <w:pPr>
-        <w:pStyle w:val="Odstavec"/>
-      </w:pPr>
-      <w:r>
-        <w:rPr>
-          <w:lang w:val="cs-CZ"/>
-        </w:rPr>
-        <w:t xml:space="preserve"> </w:t>
-      </w:r>
-      <w:r>
-        <w:rPr>
-          <w:lang w:val="cs-CZ"/>
-        </w:rPr>
-        <w:t xml:space="preserve">Vývoj ve dvou lidech potřeboval správu zdrojového kódu. Oba jsme měli dobrou zkušenost s SCM </w:t>
-      </w:r>
-      <w:proofErr w:type="spellStart"/>
-      <w:r>
-        <w:rPr>
-          <w:lang w:val="cs-CZ"/>
-        </w:rPr>
-        <w:t>Gitem</w:t>
-      </w:r>
-      <w:proofErr w:type="spellEnd"/>
-      <w:r>
-        <w:rPr>
-          <w:lang w:val="cs-CZ"/>
-        </w:rPr>
-        <w:t xml:space="preserve">. Založili jsme </w:t>
-      </w:r>
-      <w:proofErr w:type="spellStart"/>
-      <w:r>
-        <w:rPr>
-          <w:lang w:val="cs-CZ"/>
-        </w:rPr>
-        <w:t>repozitář</w:t>
-      </w:r>
-      <w:proofErr w:type="spellEnd"/>
-      <w:r>
-        <w:rPr>
-          <w:lang w:val="cs-CZ"/>
-        </w:rPr>
-        <w:t xml:space="preserve"> na </w:t>
-      </w:r>
-      <w:proofErr w:type="spellStart"/>
-      <w:r>
-        <w:rPr>
-          <w:lang w:val="cs-CZ"/>
-        </w:rPr>
-        <w:t>GitHubu</w:t>
-      </w:r>
-      <w:proofErr w:type="spellEnd"/>
-      <w:r>
-        <w:rPr>
-          <w:lang w:val="cs-CZ"/>
-        </w:rPr>
-        <w:t xml:space="preserve">, kde jsme využívali i místní </w:t>
-      </w:r>
-      <w:r>
-        <w:t>issue tracking system.</w:t>
-      </w:r>
-    </w:p>
-    <w:p>
-      <w:pPr>
-        <w:pStyle w:val="Nadpis1"/>
-      </w:pPr>
-      <w:bookmarkStart w:id="102" w:name="_Toc289014789"/>
-      <w:proofErr w:type="spellStart"/>
-      <w:r>
-        <w:t>Pluginová</w:t>
-      </w:r>
-      <w:proofErr w:type="spellEnd"/>
-      <w:r>
-        <w:t xml:space="preserve"> </w:t>
-      </w:r>
-      <w:proofErr w:type="spellStart"/>
-      <w:r>
-        <w:t>architektura</w:t>
-      </w:r>
-      <w:bookmarkEnd w:id="102"/>
-      <w:proofErr w:type="spellEnd"/>
-    </w:p>
-    <w:p>
-      <w:pPr>
-        <w:pStyle w:val="Odstavec"/>
-        <w:rPr>
-          <w:lang w:val="cs-CZ"/>
-        </w:rPr>
-      </w:pPr>
-      <w:r>
-        <w:rPr>
-          <w:lang w:val="cs-CZ"/>
-        </w:rPr>
-        <w:t xml:space="preserve">Rozhodl jsem se pro implementaci AI použít </w:t>
-      </w:r>
-      <w:proofErr w:type="spellStart"/>
-      <w:r>
-        <w:rPr>
-          <w:lang w:val="cs-CZ"/>
-        </w:rPr>
-        <w:t>pluginovou</w:t>
-      </w:r>
-      <w:proofErr w:type="spellEnd"/>
-      <w:r>
-        <w:rPr>
-          <w:lang w:val="cs-CZ"/>
-        </w:rPr>
-        <w:t xml:space="preserve"> architekturu. AI se do hry načte z dynamické knihovny .</w:t>
-      </w:r>
-      <w:proofErr w:type="spellStart"/>
-      <w:r>
-        <w:rPr>
-          <w:lang w:val="cs-CZ"/>
-        </w:rPr>
-        <w:t>dll</w:t>
-      </w:r>
-      <w:proofErr w:type="spellEnd"/>
-      <w:r>
-        <w:rPr>
-          <w:lang w:val="cs-CZ"/>
-        </w:rPr>
-        <w:t>. Tento přístup vyžadoval složitější návrh a časově náročnější přípravu před samotným vývojem AI, ale přineslo to nepopiratelné klady.</w:t>
-      </w:r>
-    </w:p>
-    <w:p>
-      <w:pPr>
-        <w:pStyle w:val="Odstavec"/>
-        <w:rPr>
-          <w:lang w:val="cs-CZ"/>
-        </w:rPr>
-      </w:pPr>
-      <w:r>
-        <w:rPr>
-          <w:lang w:val="cs-CZ"/>
-        </w:rPr>
-        <w:t>Nyní je AI striktně oddělena od samotné hry, všech herních mechanismů. Nejsou zde přílišné provázanosti a AI nesplývá se zbytkem kódu. Tento aspekt přináší větší čistotu a srozumitelnost zdrojového kódu a také usnadňuje debutování. Lze jasně určit, jestli se chyba nachází v AI, nebo ve hře samotné.</w:t>
-      </w:r>
-    </w:p>
-    <w:p>
-      <w:pPr>
-        <w:pStyle w:val="Odstavec"/>
-        <w:rPr>
-          <w:lang w:val="cs-CZ"/>
-        </w:rPr>
-      </w:pPr>
-      <w:r>
-        <w:rPr>
-          <w:lang w:val="cs-CZ"/>
-        </w:rPr>
-        <w:lastRenderedPageBreak/>
         <w:t xml:space="preserve">Tento přístup urychluji znatelně vývoj, při každé změně se překládá pouze dynamická knihovna a spustí se s nezměněným </w:t>
       </w:r>
       <w:r>
@@ -46512,6 +46472,7 @@
           <w:noProof/>
           <w:lang w:val="cs-CZ"/>
         </w:rPr>
+        <w:lastRenderedPageBreak/>
         <w:drawing>
           <wp:inline distT="0" distB="0" distL="0" distR="0">
             <wp:extent cx="5760720" cy="3738147"/>
@@ -46818,14 +46779,7 @@
         <w:rPr>
           <w:lang w:val="cs-CZ"/>
         </w:rPr>
-        <w:t xml:space="preserve">), kde se může provést veškerá inicializace. Když přijde AI </w:t>
-      </w:r>
-      <w:r>
-        <w:rPr>
-          <w:lang w:val="cs-CZ"/>
-        </w:rPr>
-        <w:lastRenderedPageBreak/>
-        <w:t xml:space="preserve">hráč na řadu, spustí se jeho metoda </w:t>
+        <w:t xml:space="preserve">), kde se může provést veškerá inicializace. Když přijde AI hráč na řadu, spustí se jeho metoda </w:t>
       </w:r>
       <w:proofErr w:type="spellStart"/>
       <w:r>
@@ -47140,7 +47094,14 @@
         <w:rPr>
           <w:lang w:val="cs-CZ"/>
         </w:rPr>
-        <w:t xml:space="preserve"> vrací jednu z možností výčtového typu přiřazenému dané metodě. Vždy je zde možnost OK, která značí, že všechny podmínky pro využití dané akce byly splněny. Např. metoda </w:t>
+        <w:t xml:space="preserve"> vrací jednu z možností výčtového typu přiřazenému dané metodě. Vždy je zde možnost OK, která značí, že všechny </w:t>
+      </w:r>
+      <w:r>
+        <w:rPr>
+          <w:lang w:val="cs-CZ"/>
+        </w:rPr>
+        <w:lastRenderedPageBreak/>
+        <w:t xml:space="preserve">podmínky pro využití dané akce byly splněny. Např. metoda </w:t>
       </w:r>
       <w:proofErr w:type="spellStart"/>
       <w:r>
@@ -47446,8 +47407,121 @@
         <w:rPr>
           <w:lang w:val="cs-CZ"/>
         </w:rPr>
+        <w:t>Každý hráč vidí, jaké budovy jsou na plánu rozestavěny, jaké suroviny, pokroky nebo medaile mají jednotliví hráči.</w:t>
+      </w:r>
+    </w:p>
+    <w:p>
+      <w:pPr>
+        <w:pStyle w:val="Odstavec"/>
+        <w:rPr>
+          <w:lang w:val="cs-CZ"/>
+        </w:rPr>
+      </w:pPr>
+      <w:r>
+        <w:rPr>
+          <w:lang w:val="cs-CZ"/>
+        </w:rPr>
+        <w:t>Kromě zamezení podvodů bylo zapotřebí se postarat o zamezení snahy shodit hru v případě, že vyhrává někdo jiný. Tento problém není podstatný při normálním hraní. Projevil by se v případě možné soutěže více různých umělých inteligencí proti sobě. Hráči mají přístupná data o aktuálních bodech ostatních hráčů. Někdo by mohl do své umělé inteligence umístit úmyslně chybu, která by se zavolala těsně před prohrou a tím by se zamezilo zaznamenání výsledku hry. Mimo vyvolání chyby by se mohla umělá inteligence zacyklit.</w:t>
+      </w:r>
+    </w:p>
+    <w:p>
+      <w:pPr>
+        <w:pStyle w:val="Odstavec"/>
+        <w:rPr>
+          <w:lang w:val="cs-CZ"/>
+        </w:rPr>
+      </w:pPr>
+      <w:r>
+        <w:rPr>
+          <w:lang w:val="cs-CZ"/>
+        </w:rPr>
+        <w:t xml:space="preserve">První problém řeší jednoduché ošetření všech neošetřených výjimek z AI jedním blokem </w:t>
+      </w:r>
+      <w:proofErr w:type="spellStart"/>
+      <w:r>
+        <w:rPr>
+          <w:lang w:val="cs-CZ"/>
+        </w:rPr>
+        <w:t>try</w:t>
+      </w:r>
+      <w:proofErr w:type="spellEnd"/>
+      <w:r>
+        <w:rPr>
+          <w:lang w:val="cs-CZ"/>
+        </w:rPr>
+        <w:t>/</w:t>
+      </w:r>
+      <w:proofErr w:type="spellStart"/>
+      <w:r>
+        <w:rPr>
+          <w:lang w:val="cs-CZ"/>
+        </w:rPr>
+        <w:t>catch</w:t>
+      </w:r>
+      <w:proofErr w:type="spellEnd"/>
+      <w:r>
+        <w:rPr>
+          <w:lang w:val="cs-CZ"/>
+        </w:rPr>
+        <w:t xml:space="preserve">. Pokud v „přemýšlení“ nastane kritická chyba, která by způsobila pád celého programu, zde se odchytí a hráč ovládaný danou umělou inteligencí se odstřihne od hry. Lidskému hráči se zobrazí, že se jeho protihráč vzdal. Jeho města a cesty ve hře zůstávají. Nemůže ale dělat další akce, jeho metoda </w:t>
+      </w:r>
+      <w:proofErr w:type="spellStart"/>
+      <w:r>
+        <w:rPr>
+          <w:rStyle w:val="Zdraznnjemn"/>
+        </w:rPr>
+        <w:t>ResolveAI</w:t>
+      </w:r>
+      <w:proofErr w:type="spellEnd"/>
+      <w:r>
+        <w:rPr>
+          <w:lang w:val="cs-CZ"/>
+        </w:rPr>
+        <w:t xml:space="preserve"> již není znovu volána.</w:t>
+      </w:r>
+    </w:p>
+    <w:p>
+      <w:pPr>
+        <w:pStyle w:val="Odstavec"/>
+        <w:rPr>
+          <w:lang w:val="cs-CZ"/>
+        </w:rPr>
+      </w:pPr>
+      <w:r>
+        <w:rPr>
+          <w:lang w:val="cs-CZ"/>
+        </w:rPr>
+        <w:t xml:space="preserve">Nemohu přímo zachytit zacyklení v umělé inteligenci. Ve hře je pro AI časové omezení dané na několik vteřin. Pokud je tento limit překročen, tah AI se ukončí, ale AI hráč stále setrvává ve hře. Jeho metoda </w:t>
+      </w:r>
+      <w:proofErr w:type="spellStart"/>
+      <w:r>
+        <w:rPr>
+          <w:rStyle w:val="Zdraznnjemn"/>
+        </w:rPr>
+        <w:t>ResolveAI</w:t>
+      </w:r>
+      <w:proofErr w:type="spellEnd"/>
+      <w:r>
+        <w:rPr>
+          <w:lang w:val="cs-CZ"/>
+        </w:rPr>
+        <w:t xml:space="preserve"> bude zavolána až se hráč příště dostane na řadu.</w:t>
+      </w:r>
+      <w:bookmarkStart w:id="106" w:name="_Toc289014793"/>
+    </w:p>
+    <w:p>
+      <w:pPr>
+        <w:pStyle w:val="Nadpis1"/>
+        <w:rPr>
+          <w:lang w:val="cs-CZ"/>
+        </w:rPr>
+      </w:pPr>
+      <w:r>
+        <w:rPr>
+          <w:lang w:val="cs-CZ"/>
+        </w:rPr>
         <w:lastRenderedPageBreak/>
-        <w:t>Každý hráč vidí, jaké budovy jsou na plánu rozestavěny, jaké suroviny, pokroky nebo medaile mají jednotliví hráči.</w:t>
+        <w:t>Základní AI</w:t>
       </w:r>
     </w:p>
     <w:p>
@@ -47461,7 +47535,7 @@
         <w:rPr>
           <w:lang w:val="cs-CZ"/>
         </w:rPr>
-        <w:t>Kromě zamezení podvodů bylo zapotřebí se postarat o zamezení snahy shodit hru v případě, že vyhrává někdo jiný. Tento problém není podstatný při normálním hraní. Projevil by se v případě možné soutěže více různých umělých inteligencí proti sobě. Hráči mají přístupná data o aktuálních bodech ostatních hráčů. Někdo by mohl do své umělé inteligence umístit úmyslně chybu, která by se zavolala těsně před prohrou a tím by se zamezilo zaznamenání výsledku hry. Mimo vyvolání chyby by se mohla umělá inteligence zacyklit.</w:t>
+        <w:t>Ve hře jsou nyní tři obtížnosti soupeřů. První obtížnost – Lehká je velice jednoduchá a sloužila především jako referenční AI pro testování následujících dvou umělých inteligencí.</w:t>
       </w:r>
     </w:p>
     <w:p>
@@ -47475,49 +47549,1235 @@
         <w:rPr>
           <w:lang w:val="cs-CZ"/>
         </w:rPr>
-        <w:t xml:space="preserve">První problém řeší jednoduché ošetření všech neošetřených výjimek z AI jedním blokem </w:t>
-      </w:r>
-      <w:proofErr w:type="spellStart"/>
-      <w:r>
-        <w:rPr>
-          <w:lang w:val="cs-CZ"/>
-        </w:rPr>
-        <w:t>try</w:t>
-      </w:r>
-      <w:proofErr w:type="spellEnd"/>
-      <w:r>
-        <w:rPr>
-          <w:lang w:val="cs-CZ"/>
-        </w:rPr>
-        <w:t>/</w:t>
-      </w:r>
-      <w:proofErr w:type="spellStart"/>
-      <w:r>
-        <w:rPr>
-          <w:lang w:val="cs-CZ"/>
-        </w:rPr>
-        <w:t>catch</w:t>
-      </w:r>
-      <w:proofErr w:type="spellEnd"/>
-      <w:r>
-        <w:rPr>
-          <w:lang w:val="cs-CZ"/>
-        </w:rPr>
-        <w:t xml:space="preserve">. Pokud v „přemýšlení“ nastane kritická chyba, která by způsobila pád celého programu, zde se odchytí a hráč ovládaný danou umělou inteligencí se odstřihne od hry. Lidskému hráči se zobrazí, že se jeho protihráč vzdal. Jeho města a cesty ve hře zůstávají. Nemůže ale dělat další akce, jeho metoda </w:t>
+        <w:t>S touto obtížností bylo vyvíjeno samotné rozhraní pro umělou inteligenci, aby bylo připraveno pro další vývoj.</w:t>
+      </w:r>
+    </w:p>
+    <w:p>
+      <w:pPr>
+        <w:pStyle w:val="Odstavec"/>
+        <w:rPr>
+          <w:lang w:val="cs-CZ"/>
+        </w:rPr>
+      </w:pPr>
+      <w:r>
+        <w:rPr>
+          <w:lang w:val="cs-CZ"/>
+        </w:rPr>
+        <w:t>Tato umělá inteligence dokáže dosáhnout vítězství, ale zabere jí to většinou mnohem více herních kol než člověku.</w:t>
+      </w:r>
+    </w:p>
+    <w:p>
+      <w:pPr>
+        <w:pStyle w:val="Odstavec"/>
+        <w:rPr>
+          <w:lang w:val="cs-CZ"/>
+        </w:rPr>
+      </w:pPr>
+      <w:r>
+        <w:rPr>
+          <w:lang w:val="cs-CZ"/>
+        </w:rPr>
+        <w:t xml:space="preserve">Pouze rozestavování prvních dvou měst lze nazvat inteligentním chováním a není příliš odlišné od dalších AI. Výběr pozice pro město je na základě sumy výnosností okolních </w:t>
+      </w:r>
+      <w:proofErr w:type="spellStart"/>
+      <w:r>
+        <w:rPr>
+          <w:lang w:val="cs-CZ"/>
+        </w:rPr>
+        <w:t>hex</w:t>
+      </w:r>
+      <w:proofErr w:type="spellEnd"/>
+      <w:r>
+        <w:rPr>
+          <w:lang w:val="cs-CZ"/>
+        </w:rPr>
+        <w:t xml:space="preserve"> daného města. Dále je zohledněna rozmanitost druhů surovin a také jednotlivé druhy surovin mají své koeficienty důležitosti, kterými se násobí výnosnost </w:t>
+      </w:r>
+      <w:proofErr w:type="spellStart"/>
+      <w:r>
+        <w:rPr>
+          <w:lang w:val="cs-CZ"/>
+        </w:rPr>
+        <w:t>hex</w:t>
+      </w:r>
+      <w:proofErr w:type="spellEnd"/>
+      <w:r>
+        <w:rPr>
+          <w:lang w:val="cs-CZ"/>
+        </w:rPr>
+        <w:t>.</w:t>
+      </w:r>
+    </w:p>
+    <w:p>
+      <w:pPr>
+        <w:framePr w:w="6781" w:h="4696" w:hRule="exact" w:wrap="notBeside" w:vAnchor="text" w:hAnchor="text" w:xAlign="center" w:y="9"/>
+        <w:pBdr>
+          <w:top w:val="single" w:sz="4" w:space="3" w:color="auto" w:shadow="1"/>
+          <w:left w:val="single" w:sz="4" w:space="4" w:color="auto" w:shadow="1"/>
+          <w:bottom w:val="single" w:sz="4" w:space="0" w:color="auto" w:shadow="1"/>
+          <w:right w:val="single" w:sz="4" w:space="4" w:color="auto" w:shadow="1"/>
+        </w:pBdr>
+        <w:autoSpaceDE w:val="0"/>
+        <w:autoSpaceDN w:val="0"/>
+        <w:adjustRightInd w:val="0"/>
+        <w:rPr>
+          <w:rFonts w:ascii="Consolas" w:hAnsi="Consolas" w:cs="Consolas"/>
+          <w:sz w:val="19"/>
+          <w:szCs w:val="19"/>
+          <w:lang w:val="cs-CZ"/>
+        </w:rPr>
+      </w:pPr>
+      <w:proofErr w:type="spellStart"/>
+      <w:r>
+        <w:rPr>
+          <w:rFonts w:ascii="Consolas" w:hAnsi="Consolas" w:cs="Consolas"/>
+          <w:sz w:val="19"/>
+          <w:szCs w:val="19"/>
+          <w:lang w:val="cs-CZ"/>
+        </w:rPr>
+        <w:t>turn</w:t>
+      </w:r>
+      <w:proofErr w:type="spellEnd"/>
+      <w:r>
+        <w:rPr>
+          <w:rFonts w:ascii="Consolas" w:hAnsi="Consolas" w:cs="Consolas"/>
+          <w:sz w:val="19"/>
+          <w:szCs w:val="19"/>
+          <w:lang w:val="cs-CZ"/>
+        </w:rPr>
+        <w:t>++;</w:t>
+      </w:r>
+    </w:p>
+    <w:p>
+      <w:pPr>
+        <w:framePr w:w="6781" w:h="4696" w:hRule="exact" w:wrap="notBeside" w:vAnchor="text" w:hAnchor="text" w:xAlign="center" w:y="9"/>
+        <w:pBdr>
+          <w:top w:val="single" w:sz="4" w:space="3" w:color="auto" w:shadow="1"/>
+          <w:left w:val="single" w:sz="4" w:space="4" w:color="auto" w:shadow="1"/>
+          <w:bottom w:val="single" w:sz="4" w:space="0" w:color="auto" w:shadow="1"/>
+          <w:right w:val="single" w:sz="4" w:space="4" w:color="auto" w:shadow="1"/>
+        </w:pBdr>
+        <w:autoSpaceDE w:val="0"/>
+        <w:autoSpaceDN w:val="0"/>
+        <w:adjustRightInd w:val="0"/>
+        <w:rPr>
+          <w:rFonts w:ascii="Consolas" w:hAnsi="Consolas" w:cs="Consolas"/>
+          <w:sz w:val="19"/>
+          <w:szCs w:val="19"/>
+          <w:lang w:val="cs-CZ"/>
+        </w:rPr>
+      </w:pPr>
+      <w:proofErr w:type="spellStart"/>
+      <w:r>
+        <w:rPr>
+          <w:rFonts w:ascii="Consolas" w:hAnsi="Consolas" w:cs="Consolas"/>
+          <w:sz w:val="19"/>
+          <w:szCs w:val="19"/>
+          <w:lang w:val="cs-CZ"/>
+        </w:rPr>
+        <w:t>TryChangeSources</w:t>
+      </w:r>
+      <w:proofErr w:type="spellEnd"/>
+      <w:r>
+        <w:rPr>
+          <w:rFonts w:ascii="Consolas" w:hAnsi="Consolas" w:cs="Consolas"/>
+          <w:sz w:val="19"/>
+          <w:szCs w:val="19"/>
+          <w:lang w:val="cs-CZ"/>
+        </w:rPr>
+        <w:t>();</w:t>
+      </w:r>
+    </w:p>
+    <w:p>
+      <w:pPr>
+        <w:framePr w:w="6781" w:h="4696" w:hRule="exact" w:wrap="notBeside" w:vAnchor="text" w:hAnchor="text" w:xAlign="center" w:y="9"/>
+        <w:pBdr>
+          <w:top w:val="single" w:sz="4" w:space="3" w:color="auto" w:shadow="1"/>
+          <w:left w:val="single" w:sz="4" w:space="4" w:color="auto" w:shadow="1"/>
+          <w:bottom w:val="single" w:sz="4" w:space="0" w:color="auto" w:shadow="1"/>
+          <w:right w:val="single" w:sz="4" w:space="4" w:color="auto" w:shadow="1"/>
+        </w:pBdr>
+        <w:autoSpaceDE w:val="0"/>
+        <w:autoSpaceDN w:val="0"/>
+        <w:adjustRightInd w:val="0"/>
+        <w:rPr>
+          <w:rFonts w:ascii="Consolas" w:hAnsi="Consolas" w:cs="Consolas"/>
+          <w:sz w:val="19"/>
+          <w:szCs w:val="19"/>
+          <w:lang w:val="cs-CZ"/>
+        </w:rPr>
+      </w:pPr>
+      <w:proofErr w:type="spellStart"/>
+      <w:r>
+        <w:rPr>
+          <w:rFonts w:ascii="Consolas" w:hAnsi="Consolas" w:cs="Consolas"/>
+          <w:sz w:val="19"/>
+          <w:szCs w:val="19"/>
+          <w:lang w:val="cs-CZ"/>
+        </w:rPr>
+        <w:t>BuildAllPossibleSourceBuilding</w:t>
+      </w:r>
+      <w:proofErr w:type="spellEnd"/>
+      <w:r>
+        <w:rPr>
+          <w:rFonts w:ascii="Consolas" w:hAnsi="Consolas" w:cs="Consolas"/>
+          <w:sz w:val="19"/>
+          <w:szCs w:val="19"/>
+          <w:lang w:val="cs-CZ"/>
+        </w:rPr>
+        <w:t>();</w:t>
+      </w:r>
+    </w:p>
+    <w:p>
+      <w:pPr>
+        <w:framePr w:w="6781" w:h="4696" w:hRule="exact" w:wrap="notBeside" w:vAnchor="text" w:hAnchor="text" w:xAlign="center" w:y="9"/>
+        <w:pBdr>
+          <w:top w:val="single" w:sz="4" w:space="3" w:color="auto" w:shadow="1"/>
+          <w:left w:val="single" w:sz="4" w:space="4" w:color="auto" w:shadow="1"/>
+          <w:bottom w:val="single" w:sz="4" w:space="0" w:color="auto" w:shadow="1"/>
+          <w:right w:val="single" w:sz="4" w:space="4" w:color="auto" w:shadow="1"/>
+        </w:pBdr>
+        <w:autoSpaceDE w:val="0"/>
+        <w:autoSpaceDN w:val="0"/>
+        <w:adjustRightInd w:val="0"/>
+        <w:rPr>
+          <w:rFonts w:ascii="Consolas" w:hAnsi="Consolas" w:cs="Consolas"/>
+          <w:sz w:val="19"/>
+          <w:szCs w:val="19"/>
+          <w:lang w:val="cs-CZ"/>
+        </w:rPr>
+      </w:pPr>
+      <w:proofErr w:type="spellStart"/>
+      <w:r>
+        <w:rPr>
+          <w:rFonts w:ascii="Consolas" w:hAnsi="Consolas" w:cs="Consolas"/>
+          <w:sz w:val="19"/>
+          <w:szCs w:val="19"/>
+          <w:lang w:val="cs-CZ"/>
+        </w:rPr>
+        <w:t>BuildRandomTown</w:t>
+      </w:r>
+      <w:proofErr w:type="spellEnd"/>
+      <w:r>
+        <w:rPr>
+          <w:rFonts w:ascii="Consolas" w:hAnsi="Consolas" w:cs="Consolas"/>
+          <w:sz w:val="19"/>
+          <w:szCs w:val="19"/>
+          <w:lang w:val="cs-CZ"/>
+        </w:rPr>
+        <w:t>();</w:t>
+      </w:r>
+    </w:p>
+    <w:p>
+      <w:pPr>
+        <w:framePr w:w="6781" w:h="4696" w:hRule="exact" w:wrap="notBeside" w:vAnchor="text" w:hAnchor="text" w:xAlign="center" w:y="9"/>
+        <w:pBdr>
+          <w:top w:val="single" w:sz="4" w:space="3" w:color="auto" w:shadow="1"/>
+          <w:left w:val="single" w:sz="4" w:space="4" w:color="auto" w:shadow="1"/>
+          <w:bottom w:val="single" w:sz="4" w:space="0" w:color="auto" w:shadow="1"/>
+          <w:right w:val="single" w:sz="4" w:space="4" w:color="auto" w:shadow="1"/>
+        </w:pBdr>
+        <w:autoSpaceDE w:val="0"/>
+        <w:autoSpaceDN w:val="0"/>
+        <w:adjustRightInd w:val="0"/>
+        <w:rPr>
+          <w:rFonts w:ascii="Consolas" w:hAnsi="Consolas" w:cs="Consolas"/>
+          <w:sz w:val="19"/>
+          <w:szCs w:val="19"/>
+          <w:lang w:val="cs-CZ"/>
+        </w:rPr>
+      </w:pPr>
+      <w:r>
+        <w:rPr>
+          <w:rFonts w:ascii="Consolas" w:hAnsi="Consolas" w:cs="Consolas"/>
+          <w:sz w:val="19"/>
+          <w:szCs w:val="19"/>
+          <w:lang w:val="cs-CZ"/>
+        </w:rPr>
+        <w:t xml:space="preserve">                </w:t>
+      </w:r>
+    </w:p>
+    <w:p>
+      <w:pPr>
+        <w:framePr w:w="6781" w:h="4696" w:hRule="exact" w:wrap="notBeside" w:vAnchor="text" w:hAnchor="text" w:xAlign="center" w:y="9"/>
+        <w:pBdr>
+          <w:top w:val="single" w:sz="4" w:space="3" w:color="auto" w:shadow="1"/>
+          <w:left w:val="single" w:sz="4" w:space="4" w:color="auto" w:shadow="1"/>
+          <w:bottom w:val="single" w:sz="4" w:space="0" w:color="auto" w:shadow="1"/>
+          <w:right w:val="single" w:sz="4" w:space="4" w:color="auto" w:shadow="1"/>
+        </w:pBdr>
+        <w:autoSpaceDE w:val="0"/>
+        <w:autoSpaceDN w:val="0"/>
+        <w:adjustRightInd w:val="0"/>
+        <w:rPr>
+          <w:rFonts w:ascii="Consolas" w:hAnsi="Consolas" w:cs="Consolas"/>
+          <w:sz w:val="19"/>
+          <w:szCs w:val="19"/>
+          <w:lang w:val="cs-CZ"/>
+        </w:rPr>
+      </w:pPr>
+      <w:proofErr w:type="spellStart"/>
+      <w:r>
+        <w:rPr>
+          <w:rFonts w:ascii="Consolas" w:hAnsi="Consolas" w:cs="Consolas"/>
+          <w:color w:val="0000FF"/>
+          <w:sz w:val="19"/>
+          <w:szCs w:val="19"/>
+          <w:lang w:val="cs-CZ"/>
+        </w:rPr>
+        <w:t>if</w:t>
+      </w:r>
+      <w:proofErr w:type="spellEnd"/>
+      <w:r>
+        <w:rPr>
+          <w:rFonts w:ascii="Consolas" w:hAnsi="Consolas" w:cs="Consolas"/>
+          <w:sz w:val="19"/>
+          <w:szCs w:val="19"/>
+          <w:lang w:val="cs-CZ"/>
+        </w:rPr>
+        <w:t xml:space="preserve"> (</w:t>
+      </w:r>
+      <w:proofErr w:type="spellStart"/>
+      <w:r>
+        <w:rPr>
+          <w:rFonts w:ascii="Consolas" w:hAnsi="Consolas" w:cs="Consolas"/>
+          <w:sz w:val="19"/>
+          <w:szCs w:val="19"/>
+          <w:lang w:val="cs-CZ"/>
+        </w:rPr>
+        <w:t>turn</w:t>
+      </w:r>
+      <w:proofErr w:type="spellEnd"/>
+      <w:r>
+        <w:rPr>
+          <w:rFonts w:ascii="Consolas" w:hAnsi="Consolas" w:cs="Consolas"/>
+          <w:sz w:val="19"/>
+          <w:szCs w:val="19"/>
+          <w:lang w:val="cs-CZ"/>
+        </w:rPr>
+        <w:t xml:space="preserve"> % 4 == 0) {</w:t>
+      </w:r>
+    </w:p>
+    <w:p>
+      <w:pPr>
+        <w:framePr w:w="6781" w:h="4696" w:hRule="exact" w:wrap="notBeside" w:vAnchor="text" w:hAnchor="text" w:xAlign="center" w:y="9"/>
+        <w:pBdr>
+          <w:top w:val="single" w:sz="4" w:space="3" w:color="auto" w:shadow="1"/>
+          <w:left w:val="single" w:sz="4" w:space="4" w:color="auto" w:shadow="1"/>
+          <w:bottom w:val="single" w:sz="4" w:space="0" w:color="auto" w:shadow="1"/>
+          <w:right w:val="single" w:sz="4" w:space="4" w:color="auto" w:shadow="1"/>
+        </w:pBdr>
+        <w:autoSpaceDE w:val="0"/>
+        <w:autoSpaceDN w:val="0"/>
+        <w:adjustRightInd w:val="0"/>
+        <w:rPr>
+          <w:rFonts w:ascii="Consolas" w:hAnsi="Consolas" w:cs="Consolas"/>
+          <w:sz w:val="19"/>
+          <w:szCs w:val="19"/>
+          <w:lang w:val="cs-CZ"/>
+        </w:rPr>
+      </w:pPr>
+      <w:r>
+        <w:rPr>
+          <w:rFonts w:ascii="Consolas" w:hAnsi="Consolas" w:cs="Consolas"/>
+          <w:sz w:val="19"/>
+          <w:szCs w:val="19"/>
+          <w:lang w:val="cs-CZ"/>
+        </w:rPr>
+        <w:t xml:space="preserve">  </w:t>
+      </w:r>
+      <w:proofErr w:type="spellStart"/>
+      <w:r>
+        <w:rPr>
+          <w:rFonts w:ascii="Consolas" w:hAnsi="Consolas" w:cs="Consolas"/>
+          <w:color w:val="0000FF"/>
+          <w:sz w:val="19"/>
+          <w:szCs w:val="19"/>
+          <w:lang w:val="cs-CZ"/>
+        </w:rPr>
+        <w:t>for</w:t>
+      </w:r>
+      <w:proofErr w:type="spellEnd"/>
+      <w:r>
+        <w:rPr>
+          <w:rFonts w:ascii="Consolas" w:hAnsi="Consolas" w:cs="Consolas"/>
+          <w:sz w:val="19"/>
+          <w:szCs w:val="19"/>
+          <w:lang w:val="cs-CZ"/>
+        </w:rPr>
+        <w:t xml:space="preserve"> (</w:t>
+      </w:r>
+      <w:proofErr w:type="spellStart"/>
+      <w:r>
+        <w:rPr>
+          <w:rFonts w:ascii="Consolas" w:hAnsi="Consolas" w:cs="Consolas"/>
+          <w:color w:val="0000FF"/>
+          <w:sz w:val="19"/>
+          <w:szCs w:val="19"/>
+          <w:lang w:val="cs-CZ"/>
+        </w:rPr>
+        <w:t>int</w:t>
+      </w:r>
+      <w:proofErr w:type="spellEnd"/>
+      <w:r>
+        <w:rPr>
+          <w:rFonts w:ascii="Consolas" w:hAnsi="Consolas" w:cs="Consolas"/>
+          <w:sz w:val="19"/>
+          <w:szCs w:val="19"/>
+          <w:lang w:val="cs-CZ"/>
+        </w:rPr>
+        <w:t xml:space="preserve"> loop1 = 0; loop1 &lt; 3; loop1++) {</w:t>
+      </w:r>
+    </w:p>
+    <w:p>
+      <w:pPr>
+        <w:framePr w:w="6781" w:h="4696" w:hRule="exact" w:wrap="notBeside" w:vAnchor="text" w:hAnchor="text" w:xAlign="center" w:y="9"/>
+        <w:pBdr>
+          <w:top w:val="single" w:sz="4" w:space="3" w:color="auto" w:shadow="1"/>
+          <w:left w:val="single" w:sz="4" w:space="4" w:color="auto" w:shadow="1"/>
+          <w:bottom w:val="single" w:sz="4" w:space="0" w:color="auto" w:shadow="1"/>
+          <w:right w:val="single" w:sz="4" w:space="4" w:color="auto" w:shadow="1"/>
+        </w:pBdr>
+        <w:autoSpaceDE w:val="0"/>
+        <w:autoSpaceDN w:val="0"/>
+        <w:adjustRightInd w:val="0"/>
+        <w:rPr>
+          <w:rFonts w:ascii="Consolas" w:hAnsi="Consolas" w:cs="Consolas"/>
+          <w:sz w:val="19"/>
+          <w:szCs w:val="19"/>
+          <w:lang w:val="cs-CZ"/>
+        </w:rPr>
+      </w:pPr>
+      <w:r>
+        <w:rPr>
+          <w:rFonts w:ascii="Consolas" w:hAnsi="Consolas" w:cs="Consolas"/>
+          <w:sz w:val="19"/>
+          <w:szCs w:val="19"/>
+          <w:lang w:val="cs-CZ"/>
+        </w:rPr>
+        <w:t xml:space="preserve">    </w:t>
+      </w:r>
+      <w:proofErr w:type="spellStart"/>
+      <w:r>
+        <w:rPr>
+          <w:rFonts w:ascii="Consolas" w:hAnsi="Consolas" w:cs="Consolas"/>
+          <w:color w:val="0000FF"/>
+          <w:sz w:val="19"/>
+          <w:szCs w:val="19"/>
+          <w:lang w:val="cs-CZ"/>
+        </w:rPr>
+        <w:t>if</w:t>
+      </w:r>
+      <w:proofErr w:type="spellEnd"/>
+      <w:r>
+        <w:rPr>
+          <w:rFonts w:ascii="Consolas" w:hAnsi="Consolas" w:cs="Consolas"/>
+          <w:sz w:val="19"/>
+          <w:szCs w:val="19"/>
+          <w:lang w:val="cs-CZ"/>
+        </w:rPr>
+        <w:t xml:space="preserve"> (</w:t>
+      </w:r>
+      <w:proofErr w:type="spellStart"/>
+      <w:r>
+        <w:rPr>
+          <w:rFonts w:ascii="Consolas" w:hAnsi="Consolas" w:cs="Consolas"/>
+          <w:sz w:val="19"/>
+          <w:szCs w:val="19"/>
+          <w:lang w:val="cs-CZ"/>
+        </w:rPr>
+        <w:t>BuildRandomRoad</w:t>
+      </w:r>
+      <w:proofErr w:type="spellEnd"/>
+      <w:r>
+        <w:rPr>
+          <w:rFonts w:ascii="Consolas" w:hAnsi="Consolas" w:cs="Consolas"/>
+          <w:sz w:val="19"/>
+          <w:szCs w:val="19"/>
+          <w:lang w:val="cs-CZ"/>
+        </w:rPr>
+        <w:t>())</w:t>
+      </w:r>
+    </w:p>
+    <w:p>
+      <w:pPr>
+        <w:framePr w:w="6781" w:h="4696" w:hRule="exact" w:wrap="notBeside" w:vAnchor="text" w:hAnchor="text" w:xAlign="center" w:y="9"/>
+        <w:pBdr>
+          <w:top w:val="single" w:sz="4" w:space="3" w:color="auto" w:shadow="1"/>
+          <w:left w:val="single" w:sz="4" w:space="4" w:color="auto" w:shadow="1"/>
+          <w:bottom w:val="single" w:sz="4" w:space="0" w:color="auto" w:shadow="1"/>
+          <w:right w:val="single" w:sz="4" w:space="4" w:color="auto" w:shadow="1"/>
+        </w:pBdr>
+        <w:autoSpaceDE w:val="0"/>
+        <w:autoSpaceDN w:val="0"/>
+        <w:adjustRightInd w:val="0"/>
+        <w:rPr>
+          <w:rFonts w:ascii="Consolas" w:hAnsi="Consolas" w:cs="Consolas"/>
+          <w:sz w:val="19"/>
+          <w:szCs w:val="19"/>
+          <w:lang w:val="cs-CZ"/>
+        </w:rPr>
+      </w:pPr>
+      <w:r>
+        <w:rPr>
+          <w:rFonts w:ascii="Consolas" w:hAnsi="Consolas" w:cs="Consolas"/>
+          <w:sz w:val="19"/>
+          <w:szCs w:val="19"/>
+          <w:lang w:val="cs-CZ"/>
+        </w:rPr>
+        <w:t xml:space="preserve">    {</w:t>
+      </w:r>
+    </w:p>
+    <w:p>
+      <w:pPr>
+        <w:framePr w:w="6781" w:h="4696" w:hRule="exact" w:wrap="notBeside" w:vAnchor="text" w:hAnchor="text" w:xAlign="center" w:y="9"/>
+        <w:pBdr>
+          <w:top w:val="single" w:sz="4" w:space="3" w:color="auto" w:shadow="1"/>
+          <w:left w:val="single" w:sz="4" w:space="4" w:color="auto" w:shadow="1"/>
+          <w:bottom w:val="single" w:sz="4" w:space="0" w:color="auto" w:shadow="1"/>
+          <w:right w:val="single" w:sz="4" w:space="4" w:color="auto" w:shadow="1"/>
+        </w:pBdr>
+        <w:autoSpaceDE w:val="0"/>
+        <w:autoSpaceDN w:val="0"/>
+        <w:adjustRightInd w:val="0"/>
+        <w:rPr>
+          <w:rFonts w:ascii="Consolas" w:hAnsi="Consolas" w:cs="Consolas"/>
+          <w:sz w:val="19"/>
+          <w:szCs w:val="19"/>
+          <w:lang w:val="cs-CZ"/>
+        </w:rPr>
+      </w:pPr>
+      <w:r>
+        <w:rPr>
+          <w:rFonts w:ascii="Consolas" w:hAnsi="Consolas" w:cs="Consolas"/>
+          <w:sz w:val="19"/>
+          <w:szCs w:val="19"/>
+          <w:lang w:val="cs-CZ"/>
+        </w:rPr>
+        <w:t xml:space="preserve">      </w:t>
+      </w:r>
+      <w:proofErr w:type="spellStart"/>
+      <w:r>
+        <w:rPr>
+          <w:rFonts w:ascii="Consolas" w:hAnsi="Consolas" w:cs="Consolas"/>
+          <w:sz w:val="19"/>
+          <w:szCs w:val="19"/>
+          <w:lang w:val="cs-CZ"/>
+        </w:rPr>
+        <w:t>TryChangeSources</w:t>
+      </w:r>
+      <w:proofErr w:type="spellEnd"/>
+      <w:r>
+        <w:rPr>
+          <w:rFonts w:ascii="Consolas" w:hAnsi="Consolas" w:cs="Consolas"/>
+          <w:sz w:val="19"/>
+          <w:szCs w:val="19"/>
+          <w:lang w:val="cs-CZ"/>
+        </w:rPr>
+        <w:t>();</w:t>
+      </w:r>
+    </w:p>
+    <w:p>
+      <w:pPr>
+        <w:framePr w:w="6781" w:h="4696" w:hRule="exact" w:wrap="notBeside" w:vAnchor="text" w:hAnchor="text" w:xAlign="center" w:y="9"/>
+        <w:pBdr>
+          <w:top w:val="single" w:sz="4" w:space="3" w:color="auto" w:shadow="1"/>
+          <w:left w:val="single" w:sz="4" w:space="4" w:color="auto" w:shadow="1"/>
+          <w:bottom w:val="single" w:sz="4" w:space="0" w:color="auto" w:shadow="1"/>
+          <w:right w:val="single" w:sz="4" w:space="4" w:color="auto" w:shadow="1"/>
+        </w:pBdr>
+        <w:autoSpaceDE w:val="0"/>
+        <w:autoSpaceDN w:val="0"/>
+        <w:adjustRightInd w:val="0"/>
+        <w:rPr>
+          <w:rFonts w:ascii="Consolas" w:hAnsi="Consolas" w:cs="Consolas"/>
+          <w:sz w:val="19"/>
+          <w:szCs w:val="19"/>
+          <w:lang w:val="cs-CZ"/>
+        </w:rPr>
+      </w:pPr>
+      <w:r>
+        <w:rPr>
+          <w:rFonts w:ascii="Consolas" w:hAnsi="Consolas" w:cs="Consolas"/>
+          <w:sz w:val="19"/>
+          <w:szCs w:val="19"/>
+          <w:lang w:val="cs-CZ"/>
+        </w:rPr>
+        <w:t xml:space="preserve">      </w:t>
+      </w:r>
+      <w:proofErr w:type="spellStart"/>
+      <w:r>
+        <w:rPr>
+          <w:rFonts w:ascii="Consolas" w:hAnsi="Consolas" w:cs="Consolas"/>
+          <w:color w:val="0000FF"/>
+          <w:sz w:val="19"/>
+          <w:szCs w:val="19"/>
+          <w:lang w:val="cs-CZ"/>
+        </w:rPr>
+        <w:t>if</w:t>
+      </w:r>
+      <w:proofErr w:type="spellEnd"/>
+      <w:r>
+        <w:rPr>
+          <w:rFonts w:ascii="Consolas" w:hAnsi="Consolas" w:cs="Consolas"/>
+          <w:sz w:val="19"/>
+          <w:szCs w:val="19"/>
+          <w:lang w:val="cs-CZ"/>
+        </w:rPr>
+        <w:t xml:space="preserve"> (</w:t>
+      </w:r>
+      <w:proofErr w:type="spellStart"/>
+      <w:r>
+        <w:rPr>
+          <w:rFonts w:ascii="Consolas" w:hAnsi="Consolas" w:cs="Consolas"/>
+          <w:sz w:val="19"/>
+          <w:szCs w:val="19"/>
+          <w:lang w:val="cs-CZ"/>
+        </w:rPr>
+        <w:t>BuildRandomTown</w:t>
+      </w:r>
+      <w:proofErr w:type="spellEnd"/>
+      <w:r>
+        <w:rPr>
+          <w:rFonts w:ascii="Consolas" w:hAnsi="Consolas" w:cs="Consolas"/>
+          <w:sz w:val="19"/>
+          <w:szCs w:val="19"/>
+          <w:lang w:val="cs-CZ"/>
+        </w:rPr>
+        <w:t>()) {</w:t>
+      </w:r>
+    </w:p>
+    <w:p>
+      <w:pPr>
+        <w:framePr w:w="6781" w:h="4696" w:hRule="exact" w:wrap="notBeside" w:vAnchor="text" w:hAnchor="text" w:xAlign="center" w:y="9"/>
+        <w:pBdr>
+          <w:top w:val="single" w:sz="4" w:space="3" w:color="auto" w:shadow="1"/>
+          <w:left w:val="single" w:sz="4" w:space="4" w:color="auto" w:shadow="1"/>
+          <w:bottom w:val="single" w:sz="4" w:space="0" w:color="auto" w:shadow="1"/>
+          <w:right w:val="single" w:sz="4" w:space="4" w:color="auto" w:shadow="1"/>
+        </w:pBdr>
+        <w:autoSpaceDE w:val="0"/>
+        <w:autoSpaceDN w:val="0"/>
+        <w:adjustRightInd w:val="0"/>
+        <w:rPr>
+          <w:rFonts w:ascii="Consolas" w:hAnsi="Consolas" w:cs="Consolas"/>
+          <w:sz w:val="19"/>
+          <w:szCs w:val="19"/>
+          <w:lang w:val="cs-CZ"/>
+        </w:rPr>
+      </w:pPr>
+      <w:r>
+        <w:rPr>
+          <w:rFonts w:ascii="Consolas" w:hAnsi="Consolas" w:cs="Consolas"/>
+          <w:sz w:val="19"/>
+          <w:szCs w:val="19"/>
+          <w:lang w:val="cs-CZ"/>
+        </w:rPr>
+        <w:t xml:space="preserve">        </w:t>
+      </w:r>
+      <w:proofErr w:type="spellStart"/>
+      <w:r>
+        <w:rPr>
+          <w:rFonts w:ascii="Consolas" w:hAnsi="Consolas" w:cs="Consolas"/>
+          <w:sz w:val="19"/>
+          <w:szCs w:val="19"/>
+          <w:lang w:val="cs-CZ"/>
+        </w:rPr>
+        <w:t>TryChangeSources</w:t>
+      </w:r>
+      <w:proofErr w:type="spellEnd"/>
+      <w:r>
+        <w:rPr>
+          <w:rFonts w:ascii="Consolas" w:hAnsi="Consolas" w:cs="Consolas"/>
+          <w:sz w:val="19"/>
+          <w:szCs w:val="19"/>
+          <w:lang w:val="cs-CZ"/>
+        </w:rPr>
+        <w:t>();</w:t>
+      </w:r>
+    </w:p>
+    <w:p>
+      <w:pPr>
+        <w:framePr w:w="6781" w:h="4696" w:hRule="exact" w:wrap="notBeside" w:vAnchor="text" w:hAnchor="text" w:xAlign="center" w:y="9"/>
+        <w:pBdr>
+          <w:top w:val="single" w:sz="4" w:space="3" w:color="auto" w:shadow="1"/>
+          <w:left w:val="single" w:sz="4" w:space="4" w:color="auto" w:shadow="1"/>
+          <w:bottom w:val="single" w:sz="4" w:space="0" w:color="auto" w:shadow="1"/>
+          <w:right w:val="single" w:sz="4" w:space="4" w:color="auto" w:shadow="1"/>
+        </w:pBdr>
+        <w:autoSpaceDE w:val="0"/>
+        <w:autoSpaceDN w:val="0"/>
+        <w:adjustRightInd w:val="0"/>
+        <w:rPr>
+          <w:rFonts w:ascii="Consolas" w:hAnsi="Consolas" w:cs="Consolas"/>
+          <w:sz w:val="19"/>
+          <w:szCs w:val="19"/>
+          <w:lang w:val="cs-CZ"/>
+        </w:rPr>
+      </w:pPr>
+      <w:r>
+        <w:rPr>
+          <w:rFonts w:ascii="Consolas" w:hAnsi="Consolas" w:cs="Consolas"/>
+          <w:sz w:val="19"/>
+          <w:szCs w:val="19"/>
+          <w:lang w:val="cs-CZ"/>
+        </w:rPr>
+        <w:t xml:space="preserve">        </w:t>
+      </w:r>
+      <w:proofErr w:type="spellStart"/>
+      <w:r>
+        <w:rPr>
+          <w:rFonts w:ascii="Consolas" w:hAnsi="Consolas" w:cs="Consolas"/>
+          <w:sz w:val="19"/>
+          <w:szCs w:val="19"/>
+          <w:lang w:val="cs-CZ"/>
+        </w:rPr>
+        <w:t>BuildAllPossibleSourceBuilding</w:t>
+      </w:r>
+      <w:proofErr w:type="spellEnd"/>
+      <w:r>
+        <w:rPr>
+          <w:rFonts w:ascii="Consolas" w:hAnsi="Consolas" w:cs="Consolas"/>
+          <w:sz w:val="19"/>
+          <w:szCs w:val="19"/>
+          <w:lang w:val="cs-CZ"/>
+        </w:rPr>
+        <w:t>();</w:t>
+      </w:r>
+    </w:p>
+    <w:p>
+      <w:pPr>
+        <w:framePr w:w="6781" w:h="4696" w:hRule="exact" w:wrap="notBeside" w:vAnchor="text" w:hAnchor="text" w:xAlign="center" w:y="9"/>
+        <w:pBdr>
+          <w:top w:val="single" w:sz="4" w:space="3" w:color="auto" w:shadow="1"/>
+          <w:left w:val="single" w:sz="4" w:space="4" w:color="auto" w:shadow="1"/>
+          <w:bottom w:val="single" w:sz="4" w:space="0" w:color="auto" w:shadow="1"/>
+          <w:right w:val="single" w:sz="4" w:space="4" w:color="auto" w:shadow="1"/>
+        </w:pBdr>
+        <w:autoSpaceDE w:val="0"/>
+        <w:autoSpaceDN w:val="0"/>
+        <w:adjustRightInd w:val="0"/>
+        <w:rPr>
+          <w:rFonts w:ascii="Consolas" w:hAnsi="Consolas" w:cs="Consolas"/>
+          <w:sz w:val="19"/>
+          <w:szCs w:val="19"/>
+          <w:lang w:val="cs-CZ"/>
+        </w:rPr>
+      </w:pPr>
+      <w:r>
+        <w:rPr>
+          <w:rFonts w:ascii="Consolas" w:hAnsi="Consolas" w:cs="Consolas"/>
+          <w:sz w:val="19"/>
+          <w:szCs w:val="19"/>
+          <w:lang w:val="cs-CZ"/>
+        </w:rPr>
+        <w:t xml:space="preserve">      }</w:t>
+      </w:r>
+    </w:p>
+    <w:p>
+      <w:pPr>
+        <w:framePr w:w="6781" w:h="4696" w:hRule="exact" w:wrap="notBeside" w:vAnchor="text" w:hAnchor="text" w:xAlign="center" w:y="9"/>
+        <w:pBdr>
+          <w:top w:val="single" w:sz="4" w:space="3" w:color="auto" w:shadow="1"/>
+          <w:left w:val="single" w:sz="4" w:space="4" w:color="auto" w:shadow="1"/>
+          <w:bottom w:val="single" w:sz="4" w:space="0" w:color="auto" w:shadow="1"/>
+          <w:right w:val="single" w:sz="4" w:space="4" w:color="auto" w:shadow="1"/>
+        </w:pBdr>
+        <w:autoSpaceDE w:val="0"/>
+        <w:autoSpaceDN w:val="0"/>
+        <w:adjustRightInd w:val="0"/>
+        <w:rPr>
+          <w:rFonts w:ascii="Consolas" w:hAnsi="Consolas" w:cs="Consolas"/>
+          <w:sz w:val="19"/>
+          <w:szCs w:val="19"/>
+          <w:lang w:val="cs-CZ"/>
+        </w:rPr>
+      </w:pPr>
+      <w:r>
+        <w:rPr>
+          <w:rFonts w:ascii="Consolas" w:hAnsi="Consolas" w:cs="Consolas"/>
+          <w:sz w:val="19"/>
+          <w:szCs w:val="19"/>
+          <w:lang w:val="cs-CZ"/>
+        </w:rPr>
+        <w:t xml:space="preserve">    }</w:t>
+      </w:r>
+    </w:p>
+    <w:p>
+      <w:pPr>
+        <w:framePr w:w="6781" w:h="4696" w:hRule="exact" w:wrap="notBeside" w:vAnchor="text" w:hAnchor="text" w:xAlign="center" w:y="9"/>
+        <w:pBdr>
+          <w:top w:val="single" w:sz="4" w:space="3" w:color="auto" w:shadow="1"/>
+          <w:left w:val="single" w:sz="4" w:space="4" w:color="auto" w:shadow="1"/>
+          <w:bottom w:val="single" w:sz="4" w:space="0" w:color="auto" w:shadow="1"/>
+          <w:right w:val="single" w:sz="4" w:space="4" w:color="auto" w:shadow="1"/>
+        </w:pBdr>
+        <w:autoSpaceDE w:val="0"/>
+        <w:autoSpaceDN w:val="0"/>
+        <w:adjustRightInd w:val="0"/>
+        <w:rPr>
+          <w:rFonts w:ascii="Consolas" w:hAnsi="Consolas" w:cs="Consolas"/>
+          <w:sz w:val="19"/>
+          <w:szCs w:val="19"/>
+          <w:lang w:val="cs-CZ"/>
+        </w:rPr>
+      </w:pPr>
+      <w:r>
+        <w:rPr>
+          <w:rFonts w:ascii="Consolas" w:hAnsi="Consolas" w:cs="Consolas"/>
+          <w:sz w:val="19"/>
+          <w:szCs w:val="19"/>
+          <w:lang w:val="cs-CZ"/>
+        </w:rPr>
+        <w:t xml:space="preserve">  }</w:t>
+      </w:r>
+    </w:p>
+    <w:p>
+      <w:pPr>
+        <w:framePr w:w="6781" w:h="4696" w:hRule="exact" w:wrap="notBeside" w:vAnchor="text" w:hAnchor="text" w:xAlign="center" w:y="9"/>
+        <w:pBdr>
+          <w:top w:val="single" w:sz="4" w:space="3" w:color="auto" w:shadow="1"/>
+          <w:left w:val="single" w:sz="4" w:space="4" w:color="auto" w:shadow="1"/>
+          <w:bottom w:val="single" w:sz="4" w:space="0" w:color="auto" w:shadow="1"/>
+          <w:right w:val="single" w:sz="4" w:space="4" w:color="auto" w:shadow="1"/>
+        </w:pBdr>
+        <w:autoSpaceDE w:val="0"/>
+        <w:autoSpaceDN w:val="0"/>
+        <w:adjustRightInd w:val="0"/>
+        <w:rPr>
+          <w:rFonts w:ascii="Consolas" w:hAnsi="Consolas" w:cs="Consolas"/>
+          <w:sz w:val="19"/>
+          <w:szCs w:val="19"/>
+        </w:rPr>
+      </w:pPr>
+      <w:r>
+        <w:rPr>
+          <w:rFonts w:ascii="Consolas" w:hAnsi="Consolas" w:cs="Consolas"/>
+          <w:sz w:val="19"/>
+          <w:szCs w:val="19"/>
+        </w:rPr>
+        <w:t>}</w:t>
+      </w:r>
+    </w:p>
+    <w:p>
+      <w:pPr>
+        <w:framePr w:w="6781" w:h="4696" w:hRule="exact" w:wrap="notBeside" w:vAnchor="text" w:hAnchor="text" w:xAlign="center" w:y="9"/>
+        <w:pBdr>
+          <w:top w:val="single" w:sz="4" w:space="3" w:color="auto" w:shadow="1"/>
+          <w:left w:val="single" w:sz="4" w:space="4" w:color="auto" w:shadow="1"/>
+          <w:bottom w:val="single" w:sz="4" w:space="0" w:color="auto" w:shadow="1"/>
+          <w:right w:val="single" w:sz="4" w:space="4" w:color="auto" w:shadow="1"/>
+        </w:pBdr>
+        <w:autoSpaceDE w:val="0"/>
+        <w:autoSpaceDN w:val="0"/>
+        <w:adjustRightInd w:val="0"/>
+        <w:rPr>
+          <w:rFonts w:ascii="Consolas" w:hAnsi="Consolas" w:cs="Consolas"/>
+          <w:sz w:val="19"/>
+          <w:szCs w:val="19"/>
+          <w:lang w:val="cs-CZ"/>
+        </w:rPr>
+      </w:pPr>
+      <w:proofErr w:type="spellStart"/>
+      <w:r>
+        <w:rPr>
+          <w:rFonts w:ascii="Consolas" w:hAnsi="Consolas" w:cs="Consolas"/>
+          <w:color w:val="0000FF"/>
+          <w:sz w:val="19"/>
+          <w:szCs w:val="19"/>
+          <w:lang w:val="cs-CZ"/>
+        </w:rPr>
+        <w:t>if</w:t>
+      </w:r>
+      <w:proofErr w:type="spellEnd"/>
+      <w:r>
+        <w:rPr>
+          <w:rFonts w:ascii="Consolas" w:hAnsi="Consolas" w:cs="Consolas"/>
+          <w:sz w:val="19"/>
+          <w:szCs w:val="19"/>
+          <w:lang w:val="cs-CZ"/>
+        </w:rPr>
+        <w:t xml:space="preserve"> (</w:t>
+      </w:r>
+      <w:proofErr w:type="spellStart"/>
+      <w:r>
+        <w:rPr>
+          <w:rFonts w:ascii="Consolas" w:hAnsi="Consolas" w:cs="Consolas"/>
+          <w:sz w:val="19"/>
+          <w:szCs w:val="19"/>
+          <w:lang w:val="cs-CZ"/>
+        </w:rPr>
+        <w:t>turn</w:t>
+      </w:r>
+      <w:proofErr w:type="spellEnd"/>
+      <w:r>
+        <w:rPr>
+          <w:rFonts w:ascii="Consolas" w:hAnsi="Consolas" w:cs="Consolas"/>
+          <w:sz w:val="19"/>
+          <w:szCs w:val="19"/>
+          <w:lang w:val="cs-CZ"/>
+        </w:rPr>
+        <w:t xml:space="preserve"> % 7 == 0)</w:t>
+      </w:r>
+    </w:p>
+    <w:p>
+      <w:pPr>
+        <w:framePr w:w="6781" w:h="4696" w:hRule="exact" w:wrap="notBeside" w:vAnchor="text" w:hAnchor="text" w:xAlign="center" w:y="9"/>
+        <w:pBdr>
+          <w:top w:val="single" w:sz="4" w:space="3" w:color="auto" w:shadow="1"/>
+          <w:left w:val="single" w:sz="4" w:space="4" w:color="auto" w:shadow="1"/>
+          <w:bottom w:val="single" w:sz="4" w:space="0" w:color="auto" w:shadow="1"/>
+          <w:right w:val="single" w:sz="4" w:space="4" w:color="auto" w:shadow="1"/>
+        </w:pBdr>
+        <w:autoSpaceDE w:val="0"/>
+        <w:autoSpaceDN w:val="0"/>
+        <w:adjustRightInd w:val="0"/>
+        <w:rPr>
+          <w:rFonts w:ascii="Consolas" w:hAnsi="Consolas" w:cs="Consolas"/>
+          <w:sz w:val="19"/>
+          <w:szCs w:val="19"/>
+          <w:lang w:val="cs-CZ"/>
+        </w:rPr>
+      </w:pPr>
+      <w:r>
+        <w:rPr>
+          <w:rFonts w:ascii="Consolas" w:hAnsi="Consolas" w:cs="Consolas"/>
+          <w:sz w:val="19"/>
+          <w:szCs w:val="19"/>
+          <w:lang w:val="cs-CZ"/>
+        </w:rPr>
+        <w:t xml:space="preserve">  </w:t>
+      </w:r>
+      <w:proofErr w:type="spellStart"/>
+      <w:r>
+        <w:rPr>
+          <w:rFonts w:ascii="Consolas" w:hAnsi="Consolas" w:cs="Consolas"/>
+          <w:color w:val="0000FF"/>
+          <w:sz w:val="19"/>
+          <w:szCs w:val="19"/>
+          <w:lang w:val="cs-CZ"/>
+        </w:rPr>
+        <w:t>if</w:t>
+      </w:r>
+      <w:proofErr w:type="spellEnd"/>
+      <w:r>
+        <w:rPr>
+          <w:rFonts w:ascii="Consolas" w:hAnsi="Consolas" w:cs="Consolas"/>
+          <w:sz w:val="19"/>
+          <w:szCs w:val="19"/>
+          <w:lang w:val="cs-CZ"/>
+        </w:rPr>
+        <w:t xml:space="preserve"> (</w:t>
+      </w:r>
+      <w:proofErr w:type="spellStart"/>
+      <w:r>
+        <w:rPr>
+          <w:rFonts w:ascii="Consolas" w:hAnsi="Consolas" w:cs="Consolas"/>
+          <w:sz w:val="19"/>
+          <w:szCs w:val="19"/>
+          <w:lang w:val="cs-CZ"/>
+        </w:rPr>
+        <w:t>hasFort</w:t>
+      </w:r>
+      <w:proofErr w:type="spellEnd"/>
+      <w:r>
+        <w:rPr>
+          <w:rFonts w:ascii="Consolas" w:hAnsi="Consolas" w:cs="Consolas"/>
+          <w:sz w:val="19"/>
+          <w:szCs w:val="19"/>
+          <w:lang w:val="cs-CZ"/>
+        </w:rPr>
+        <w:t>)</w:t>
+      </w:r>
+    </w:p>
+    <w:p>
+      <w:pPr>
+        <w:framePr w:w="6781" w:h="4696" w:hRule="exact" w:wrap="notBeside" w:vAnchor="text" w:hAnchor="text" w:xAlign="center" w:y="9"/>
+        <w:pBdr>
+          <w:top w:val="single" w:sz="4" w:space="3" w:color="auto" w:shadow="1"/>
+          <w:left w:val="single" w:sz="4" w:space="4" w:color="auto" w:shadow="1"/>
+          <w:bottom w:val="single" w:sz="4" w:space="0" w:color="auto" w:shadow="1"/>
+          <w:right w:val="single" w:sz="4" w:space="4" w:color="auto" w:shadow="1"/>
+        </w:pBdr>
+        <w:autoSpaceDE w:val="0"/>
+        <w:autoSpaceDN w:val="0"/>
+        <w:adjustRightInd w:val="0"/>
+        <w:rPr>
+          <w:rFonts w:ascii="Consolas" w:hAnsi="Consolas" w:cs="Consolas"/>
+          <w:sz w:val="19"/>
+          <w:szCs w:val="19"/>
+          <w:lang w:val="cs-CZ"/>
+        </w:rPr>
+      </w:pPr>
+      <w:r>
+        <w:rPr>
+          <w:rFonts w:ascii="Consolas" w:hAnsi="Consolas" w:cs="Consolas"/>
+          <w:sz w:val="19"/>
+          <w:szCs w:val="19"/>
+          <w:lang w:val="cs-CZ"/>
+        </w:rPr>
+        <w:t xml:space="preserve">    </w:t>
+      </w:r>
+      <w:proofErr w:type="spellStart"/>
+      <w:r>
+        <w:rPr>
+          <w:rFonts w:ascii="Consolas" w:hAnsi="Consolas" w:cs="Consolas"/>
+          <w:sz w:val="19"/>
+          <w:szCs w:val="19"/>
+          <w:lang w:val="cs-CZ"/>
+        </w:rPr>
+        <w:t>myFort.ShowParade</w:t>
+      </w:r>
+      <w:proofErr w:type="spellEnd"/>
+      <w:r>
+        <w:rPr>
+          <w:rFonts w:ascii="Consolas" w:hAnsi="Consolas" w:cs="Consolas"/>
+          <w:sz w:val="19"/>
+          <w:szCs w:val="19"/>
+          <w:lang w:val="cs-CZ"/>
+        </w:rPr>
+        <w:t>();</w:t>
+      </w:r>
+    </w:p>
+    <w:p>
+      <w:pPr>
+        <w:pStyle w:val="Titulek"/>
+        <w:jc w:val="center"/>
+        <w:rPr>
+          <w:lang w:val="cs-CZ"/>
+        </w:rPr>
+      </w:pPr>
+      <w:bookmarkStart w:id="107" w:name="_Ref289617842"/>
+      <w:proofErr w:type="spellStart"/>
+      <w:r>
+        <w:t>Kód</w:t>
+      </w:r>
+      <w:proofErr w:type="spellEnd"/>
+      <w:r>
+        <w:t xml:space="preserve"> </w:t>
+      </w:r>
+      <w:fldSimple w:instr=" SEQ Kód \* ARABIC ">
+        <w:r>
+          <w:rPr>
+            <w:noProof/>
+          </w:rPr>
+          <w:t>7</w:t>
+        </w:r>
+      </w:fldSimple>
+      <w:r>
+        <w:t xml:space="preserve"> </w:t>
+      </w:r>
+      <w:proofErr w:type="spellStart"/>
+      <w:r>
+        <w:t>Uk</w:t>
+      </w:r>
+      <w:r>
+        <w:rPr>
+          <w:lang w:val="cs-CZ"/>
+        </w:rPr>
+        <w:t>ázka</w:t>
+      </w:r>
+      <w:proofErr w:type="spellEnd"/>
+      <w:r>
+        <w:rPr>
+          <w:lang w:val="cs-CZ"/>
+        </w:rPr>
+        <w:t xml:space="preserve"> kódu AI lehká</w:t>
+      </w:r>
+      <w:bookmarkEnd w:id="107"/>
+    </w:p>
+    <w:p/>
+    <w:p>
+      <w:pPr>
+        <w:pStyle w:val="Odstavec"/>
+        <w:rPr>
+          <w:lang w:val="cs-CZ"/>
+        </w:rPr>
+      </w:pPr>
+      <w:r>
+        <w:rPr>
+          <w:lang w:val="cs-CZ"/>
+        </w:rPr>
+        <w:t>Chování v hlavní fázi hry je již dosti chaotické. AI nezohledňuje aktuální potřebu, akce protihráče. Rozvoj probíhá pseudonáhodným směrem.</w:t>
+      </w:r>
+    </w:p>
+    <w:p>
+      <w:pPr>
+        <w:pStyle w:val="Odstavec"/>
+        <w:rPr>
+          <w:lang w:val="cs-CZ"/>
+        </w:rPr>
+      </w:pPr>
+      <w:r>
+        <w:fldChar w:fldCharType="begin"/>
+      </w:r>
+      <w:r>
+        <w:instrText xml:space="preserve"> REF _Ref289617842 \h </w:instrText>
+      </w:r>
+      <w:r>
+        <w:fldChar w:fldCharType="separate"/>
+      </w:r>
+      <w:proofErr w:type="spellStart"/>
+      <w:r>
+        <w:t>Kód</w:t>
+      </w:r>
+      <w:proofErr w:type="spellEnd"/>
+      <w:r>
+        <w:t xml:space="preserve"> </w:t>
+      </w:r>
+      <w:r>
+        <w:rPr>
+          <w:noProof/>
+        </w:rPr>
+        <w:t>7</w:t>
+      </w:r>
+      <w:r>
+        <w:t xml:space="preserve"> </w:t>
+      </w:r>
+      <w:proofErr w:type="spellStart"/>
+      <w:r>
+        <w:t>Uk</w:t>
+      </w:r>
+      <w:r>
+        <w:rPr>
+          <w:lang w:val="cs-CZ"/>
+        </w:rPr>
+        <w:t>ázka</w:t>
+      </w:r>
+      <w:proofErr w:type="spellEnd"/>
+      <w:r>
+        <w:rPr>
+          <w:lang w:val="cs-CZ"/>
+        </w:rPr>
+        <w:t xml:space="preserve"> kódu AI lehká</w:t>
+      </w:r>
+      <w:r>
+        <w:fldChar w:fldCharType="end"/>
+      </w:r>
+      <w:r>
+        <w:t xml:space="preserve"> je </w:t>
+      </w:r>
+      <w:r>
+        <w:rPr>
+          <w:lang w:val="cs-CZ"/>
+        </w:rPr>
+        <w:t>veškerý kód, který se provádí v každém kole</w:t>
+      </w:r>
+      <w:r>
+        <w:rPr>
+          <w:lang w:val="cs-CZ"/>
+        </w:rPr>
+        <w:t xml:space="preserve"> hlavní fáze</w:t>
+      </w:r>
+      <w:r>
+        <w:rPr>
+          <w:lang w:val="cs-CZ"/>
+        </w:rPr>
+        <w:t xml:space="preserve">. Metoda </w:t>
       </w:r>
       <w:proofErr w:type="spellStart"/>
       <w:r>
         <w:rPr>
           <w:rStyle w:val="Zdraznnjemn"/>
         </w:rPr>
-        <w:t>ResolveAI</w:t>
-      </w:r>
-      <w:proofErr w:type="spellEnd"/>
-      <w:r>
-        <w:rPr>
-          <w:lang w:val="cs-CZ"/>
-        </w:rPr>
-        <w:t xml:space="preserve"> již není znovu volána.</w:t>
+        <w:t>TryChangeSources</w:t>
+      </w:r>
+      <w:proofErr w:type="spellEnd"/>
+      <w:r>
+        <w:rPr>
+          <w:lang w:val="cs-CZ"/>
+        </w:rPr>
+        <w:t xml:space="preserve"> zajišťuje měnění surovin. Neohlíží se vůbec, jaké suroviny </w:t>
+      </w:r>
+      <w:r>
+        <w:rPr>
+          <w:lang w:val="cs-CZ"/>
+        </w:rPr>
+        <w:t xml:space="preserve">hráč </w:t>
+      </w:r>
+      <w:r>
+        <w:rPr>
+          <w:lang w:val="cs-CZ"/>
+        </w:rPr>
+        <w:t xml:space="preserve">potřebuje. Pokud má </w:t>
+      </w:r>
+      <w:r>
+        <w:rPr>
+          <w:lang w:val="cs-CZ"/>
+        </w:rPr>
+        <w:t>některé z</w:t>
+      </w:r>
+      <w:r>
+        <w:rPr>
+          <w:lang w:val="cs-CZ"/>
+        </w:rPr>
+        <w:t xml:space="preserve">e surovin více jak 200 kusů a jiné méně jak 100, vymění polovinu nadbytečné suroviny za nedostatkovou. </w:t>
+      </w:r>
+      <w:proofErr w:type="spellStart"/>
+      <w:r>
+        <w:rPr>
+          <w:rStyle w:val="Zdraznnjemn"/>
+        </w:rPr>
+        <w:t>BuildAllPossibleSourceBuilding</w:t>
+      </w:r>
+      <w:proofErr w:type="spellEnd"/>
+      <w:r>
+        <w:rPr>
+          <w:lang w:val="cs-CZ"/>
+        </w:rPr>
+        <w:t xml:space="preserve"> projde všechna postavená města a zkusí v nich postavit na každou </w:t>
+      </w:r>
+      <w:proofErr w:type="spellStart"/>
+      <w:r>
+        <w:rPr>
+          <w:lang w:val="cs-CZ"/>
+        </w:rPr>
+        <w:t>hexu</w:t>
+      </w:r>
+      <w:proofErr w:type="spellEnd"/>
+      <w:r>
+        <w:rPr>
+          <w:lang w:val="cs-CZ"/>
+        </w:rPr>
+        <w:t xml:space="preserve"> těžební budovu. Pouze v případě, že je 10. a pozdější kolo, pokusí se postavit jednu ze speciálních budov. Každou </w:t>
+      </w:r>
+      <w:r>
+        <w:rPr>
+          <w:lang w:val="cs-CZ"/>
+        </w:rPr>
+        <w:t>speciální budovu má maximálně 1. U</w:t>
+      </w:r>
+      <w:r>
+        <w:rPr>
+          <w:lang w:val="cs-CZ"/>
+        </w:rPr>
+        <w:t xml:space="preserve">mí </w:t>
+      </w:r>
+      <w:r>
+        <w:rPr>
+          <w:lang w:val="cs-CZ"/>
+        </w:rPr>
+        <w:t xml:space="preserve">ale </w:t>
+      </w:r>
+      <w:r>
+        <w:rPr>
+          <w:lang w:val="cs-CZ"/>
+        </w:rPr>
+        <w:t xml:space="preserve">využít pouze Vojenskou přehlídku z pevnosti. </w:t>
+      </w:r>
+      <w:proofErr w:type="spellStart"/>
+      <w:r>
+        <w:rPr>
+          <w:rStyle w:val="Zdraznnjemn"/>
+        </w:rPr>
+        <w:t>BuildRandomTown</w:t>
+      </w:r>
+      <w:proofErr w:type="spellEnd"/>
+      <w:r>
+        <w:rPr>
+          <w:lang w:val="cs-CZ"/>
+        </w:rPr>
+        <w:t xml:space="preserve"> zkusí na všech možných i nemožných místech postavit město.</w:t>
       </w:r>
     </w:p>
     <w:p>
@@ -47531,21 +48791,104 @@
         <w:rPr>
           <w:lang w:val="cs-CZ"/>
         </w:rPr>
-        <w:t xml:space="preserve">Nemohu přímo zachytit zacyklení v umělé inteligenci. Ve hře je pro AI časové omezení dané na několik vteřin. Pokud je tento limit překročen, tah AI se ukončí, ale AI hráč stále setrvává ve hře. Jeho metoda </w:t>
+        <w:t xml:space="preserve">Další kus kódu se provádí pouze každé 4. kolo hry. </w:t>
+      </w:r>
+      <w:r>
+        <w:rPr>
+          <w:lang w:val="cs-CZ"/>
+        </w:rPr>
+        <w:t>Pokud by se hráč pokoušel stavět cesty každé kolo, pravděpodobně by nikdy nepostavil</w:t>
+      </w:r>
+      <w:r>
+        <w:rPr>
+          <w:lang w:val="cs-CZ"/>
+        </w:rPr>
+        <w:t xml:space="preserve"> žádné </w:t>
+      </w:r>
+      <w:r>
+        <w:rPr>
+          <w:lang w:val="cs-CZ"/>
+        </w:rPr>
+        <w:t>město. Vždy by měl dříve dostatek surovin n</w:t>
+      </w:r>
+      <w:r>
+        <w:rPr>
+          <w:lang w:val="cs-CZ"/>
+        </w:rPr>
+        <w:t>a cestu než</w:t>
+      </w:r>
+      <w:r>
+        <w:rPr>
+          <w:lang w:val="cs-CZ"/>
+        </w:rPr>
+        <w:t xml:space="preserve"> na stavbu města, a tedy by stavěl pouze cesty. Když se podaří postavit cestu, zkusí se vyměnit suroviny pro případ, že by se stavbou cesty vypotřebovala nedostatková surovina a existovala by stále nějaká přebývající. Pokud se podaří postavit i město, zkusí se znovu vyměnit suroviny, a pak v něm postavit jednotlivé těžební budovy. Tato </w:t>
+      </w:r>
+      <w:r>
+        <w:rPr>
+          <w:lang w:val="cs-CZ"/>
+        </w:rPr>
+        <w:lastRenderedPageBreak/>
+        <w:t xml:space="preserve">část kódu se provede 3x. Důvodem je metoda </w:t>
       </w:r>
       <w:proofErr w:type="spellStart"/>
       <w:r>
         <w:rPr>
           <w:rStyle w:val="Zdraznnjemn"/>
         </w:rPr>
-        <w:t>ResolveAI</w:t>
-      </w:r>
-      <w:proofErr w:type="spellEnd"/>
-      <w:r>
-        <w:rPr>
-          <w:lang w:val="cs-CZ"/>
-        </w:rPr>
-        <w:t xml:space="preserve"> bude zavolána až se hráč příště dostane na řadu.</w:t>
+        <w:t>BuildRandomRoad</w:t>
+      </w:r>
+      <w:proofErr w:type="spellEnd"/>
+      <w:r>
+        <w:rPr>
+          <w:lang w:val="cs-CZ"/>
+        </w:rPr>
+        <w:t>, která v závislosti na pořadí kola zkouší stavět cesty z různé startovní pozice na mapě. S možností stavět více jak jednu cestu za kolo je pravděpodobnější, že AI vytvoří dvě cesty za sebou, a tím vytvoří nové volné místo pro město.</w:t>
+      </w:r>
+    </w:p>
+    <w:p>
+      <w:pPr>
+        <w:pStyle w:val="Odstavec"/>
+        <w:rPr>
+          <w:lang w:val="cs-CZ"/>
+        </w:rPr>
+      </w:pPr>
+      <w:r>
+        <w:rPr>
+          <w:lang w:val="cs-CZ"/>
+        </w:rPr>
+        <w:t>Na závěr se každé sedmé kolo pokusí získat tři body za armádní přehlídku. Důvod podobný jako u stavěný cest. Zkoušet vyvolat přehlídku každé kolo by snižovalo pravděpodobnost stavby měst, které jsou důležitější a navíc je za ně 5 bodů. Nevýhodou tohoto omezení je prodlužování konce hry, kdy už je celý herní plán zastavěný a jediná mož</w:t>
+      </w:r>
+      <w:r>
+        <w:rPr>
+          <w:lang w:val="cs-CZ"/>
+        </w:rPr>
+        <w:t>nost výhry je využívání vojenských přehlídek</w:t>
+      </w:r>
+      <w:r>
+        <w:rPr>
+          <w:lang w:val="cs-CZ"/>
+        </w:rPr>
+        <w:t>.</w:t>
+      </w:r>
+    </w:p>
+    <w:p>
+      <w:pPr>
+        <w:pStyle w:val="Odstavec"/>
+        <w:rPr>
+          <w:lang w:val="cs-CZ"/>
+        </w:rPr>
+      </w:pPr>
+      <w:r>
+        <w:rPr>
+          <w:lang w:val="cs-CZ"/>
+        </w:rPr>
+        <w:t>Tohoto hráče není těžké porazit ani pro začínajícího hráče. Je vhodný pouze do tutoriálu, či jako doplňkový protihráč k jiným AI</w:t>
+      </w:r>
+      <w:r>
+        <w:rPr>
+          <w:lang w:val="cs-CZ"/>
+        </w:rPr>
+        <w:t xml:space="preserve"> na větších mapách.</w:t>
       </w:r>
     </w:p>
     <w:p>
@@ -47555,7 +48898,6 @@
           <w:lang w:val="cs-CZ"/>
         </w:rPr>
       </w:pPr>
-      <w:bookmarkStart w:id="106" w:name="_Toc289014793"/>
       <w:r>
         <w:rPr>
           <w:lang w:val="cs-CZ"/>
@@ -47566,19 +48908,32 @@
     </w:p>
     <w:p>
       <w:pPr>
+        <w:rPr>
+          <w:lang w:val="cs-CZ"/>
+        </w:rPr>
+      </w:pPr>
+    </w:p>
+    <w:p>
+      <w:pPr>
         <w:pStyle w:val="Nadpis2"/>
         <w:rPr>
           <w:lang w:val="cs-CZ"/>
         </w:rPr>
       </w:pPr>
-      <w:bookmarkStart w:id="107" w:name="_Toc289014794"/>
+      <w:bookmarkStart w:id="108" w:name="_Toc289014794"/>
+      <w:r>
+        <w:rPr>
+          <w:lang w:val="cs-CZ"/>
+        </w:rPr>
+        <w:t xml:space="preserve"> </w:t>
+      </w:r>
       <w:r>
         <w:rPr>
           <w:lang w:val="cs-CZ"/>
         </w:rPr>
         <w:t>Shrnutí</w:t>
       </w:r>
-      <w:bookmarkEnd w:id="107"/>
+      <w:bookmarkEnd w:id="108"/>
     </w:p>
     <w:p>
       <w:pPr>
@@ -47587,6 +48942,40 @@
           <w:lang w:val="cs-CZ"/>
         </w:rPr>
       </w:pPr>
+      <w:r>
+        <w:rPr>
+          <w:lang w:val="cs-CZ"/>
+        </w:rPr>
+        <w:t xml:space="preserve">Rozhodovací stromy se ukázaly jako dobrou volbou pro vytvoření AI. </w:t>
+      </w:r>
+      <w:r>
+        <w:rPr>
+          <w:lang w:val="cs-CZ"/>
+        </w:rPr>
+        <w:t>Navrhnout ji nebylo nijak složité, rozšiřování, přidávání nových větví je jednoduché.</w:t>
+      </w:r>
+    </w:p>
+    <w:p>
+      <w:pPr>
+        <w:pStyle w:val="Odstavec"/>
+        <w:rPr>
+          <w:lang w:val="cs-CZ"/>
+        </w:rPr>
+      </w:pPr>
+      <w:r>
+        <w:rPr>
+          <w:lang w:val="cs-CZ"/>
+        </w:rPr>
+        <w:t xml:space="preserve">Oproti základní AI zde funguje plánování, při výběru stavby  cest </w:t>
+      </w:r>
+    </w:p>
+    <w:p>
+      <w:pPr>
+        <w:pStyle w:val="Odstavec"/>
+        <w:rPr>
+          <w:lang w:val="cs-CZ"/>
+        </w:rPr>
+      </w:pPr>
     </w:p>
     <w:p>
       <w:pPr>
@@ -47595,7 +48984,7 @@
           <w:lang w:val="cs-CZ"/>
         </w:rPr>
       </w:pPr>
-      <w:bookmarkStart w:id="108" w:name="_Toc289014795"/>
+      <w:bookmarkStart w:id="109" w:name="_Toc289014795"/>
       <w:proofErr w:type="spellStart"/>
       <w:r>
         <w:rPr>
@@ -47624,7 +49013,7 @@
         </w:rPr>
         <w:t xml:space="preserve"> architektura</w:t>
       </w:r>
-      <w:bookmarkEnd w:id="108"/>
+      <w:bookmarkEnd w:id="109"/>
     </w:p>
     <w:p>
       <w:pPr>
@@ -47633,14 +49022,14 @@
           <w:lang w:val="cs-CZ"/>
         </w:rPr>
       </w:pPr>
-      <w:bookmarkStart w:id="109" w:name="_Toc289014796"/>
+      <w:bookmarkStart w:id="110" w:name="_Toc289014796"/>
       <w:r>
         <w:rPr>
           <w:lang w:val="cs-CZ"/>
         </w:rPr>
         <w:t>Testování</w:t>
       </w:r>
-      <w:bookmarkEnd w:id="109"/>
+      <w:bookmarkEnd w:id="110"/>
     </w:p>
     <w:p>
       <w:pPr>
@@ -47655,14 +49044,14 @@
         </w:rPr>
         <w:t xml:space="preserve"> </w:t>
       </w:r>
-      <w:bookmarkStart w:id="110" w:name="_Toc289014797"/>
+      <w:bookmarkStart w:id="111" w:name="_Toc289014797"/>
       <w:r>
         <w:rPr>
           <w:lang w:val="cs-CZ"/>
         </w:rPr>
         <w:t>Testování pravidel</w:t>
       </w:r>
-      <w:bookmarkEnd w:id="110"/>
+      <w:bookmarkEnd w:id="111"/>
     </w:p>
     <w:p>
       <w:pPr>
@@ -47677,7 +49066,7 @@
         </w:rPr>
         <w:t xml:space="preserve"> </w:t>
       </w:r>
-      <w:bookmarkStart w:id="111" w:name="_Toc289014798"/>
+      <w:bookmarkStart w:id="112" w:name="_Toc289014798"/>
       <w:proofErr w:type="spellStart"/>
       <w:r>
         <w:rPr>
@@ -47692,7 +49081,7 @@
         </w:rPr>
         <w:t xml:space="preserve"> AI</w:t>
       </w:r>
-      <w:bookmarkEnd w:id="111"/>
+      <w:bookmarkEnd w:id="112"/>
     </w:p>
     <w:p>
       <w:pPr>
@@ -47731,7 +49120,7 @@
           <w:docGrid w:linePitch="360"/>
         </w:sectPr>
       </w:pPr>
-      <w:bookmarkStart w:id="112" w:name="_Toc289014799"/>
+      <w:bookmarkStart w:id="113" w:name="_Toc289014799"/>
       <w:r>
         <w:rPr>
           <w:lang w:val="cs-CZ"/>
@@ -47744,7 +49133,7 @@
         </w:rPr>
         <w:t>r</w:t>
       </w:r>
-      <w:bookmarkEnd w:id="112"/>
+      <w:bookmarkEnd w:id="113"/>
     </w:p>
     <w:sdt>
       <w:sdtPr>
@@ -47764,7 +49153,7 @@
         </w:docPartObj>
       </w:sdtPr>
       <w:sdtContent>
-        <w:bookmarkStart w:id="113" w:name="_Toc289014800" w:displacedByCustomXml="prev"/>
+        <w:bookmarkStart w:id="114" w:name="_Toc289014800" w:displacedByCustomXml="prev"/>
         <w:p>
           <w:pPr>
             <w:pStyle w:val="Nadpis1"/>
@@ -47778,7 +49167,7 @@
             </w:rPr>
             <w:t>Citovaná literatura</w:t>
           </w:r>
-          <w:bookmarkEnd w:id="113"/>
+          <w:bookmarkEnd w:id="114"/>
         </w:p>
         <w:p>
           <w:pPr>
@@ -48665,14 +50054,14 @@
           <w:docGrid w:linePitch="360"/>
         </w:sectPr>
       </w:pPr>
-      <w:bookmarkStart w:id="114" w:name="_Toc289014801"/>
+      <w:bookmarkStart w:id="115" w:name="_Toc289014801"/>
       <w:r>
         <w:rPr>
           <w:lang w:val="cs-CZ"/>
         </w:rPr>
         <w:t>Ukázky kódu</w:t>
       </w:r>
-      <w:bookmarkEnd w:id="114"/>
+      <w:bookmarkEnd w:id="115"/>
     </w:p>
     <w:p>
       <w:pPr>
@@ -48681,7 +50070,7 @@
           <w:lang w:val="cs-CZ"/>
         </w:rPr>
       </w:pPr>
-      <w:bookmarkStart w:id="115" w:name="_Toc289014802"/>
+      <w:bookmarkStart w:id="116" w:name="_Toc289014802"/>
       <w:r>
         <w:rPr>
           <w:bCs w:val="0"/>
@@ -48690,7 +50079,7 @@
         <w:lastRenderedPageBreak/>
         <w:t>Obsah CD</w:t>
       </w:r>
-      <w:bookmarkEnd w:id="115"/>
+      <w:bookmarkEnd w:id="116"/>
     </w:p>
     <w:tbl>
       <w:tblPr>
@@ -49031,7 +50420,7 @@
         <w:rPr>
           <w:noProof/>
         </w:rPr>
-        <w:t>37</w:t>
+        <w:t>39</w:t>
       </w:r>
     </w:fldSimple>
   </w:p>
@@ -49138,7 +50527,7 @@
           <w:noProof/>
           <w:lang w:val="cs-CZ"/>
         </w:rPr>
-        <w:t>9</w:t>
+        <w:t>11</w:t>
       </w:r>
     </w:fldSimple>
     <w:r>
@@ -52092,6 +53481,7 @@
   <w:style w:type="character" w:default="1" w:styleId="Standardnpsmoodstavce">
     <w:name w:val="Default Paragraph Font"/>
     <w:uiPriority w:val="1"/>
+    <w:semiHidden/>
     <w:unhideWhenUsed/>
   </w:style>
   <w:style w:type="table" w:default="1" w:styleId="Normlntabulka">
@@ -53870,7 +55260,7 @@
 </file>
 
 <file path=customXml/itemProps1.xml><?xml version="1.0" encoding="utf-8"?>
-<ds:datastoreItem xmlns:ds="http://schemas.openxmlformats.org/officeDocument/2006/customXml" ds:itemID="{A8FD0FAC-BB3B-4B05-9EDA-9B67B32CA883}">
+<ds:datastoreItem xmlns:ds="http://schemas.openxmlformats.org/officeDocument/2006/customXml" ds:itemID="{A01580BE-8EE5-4687-AB5F-FF8833968EB7}">
   <ds:schemaRefs>
     <ds:schemaRef ds:uri="http://schemas.openxmlformats.org/officeDocument/2006/bibliography"/>
   </ds:schemaRefs>

</xml_diff>

<commit_message>
Images added to bc
</commit_message>
<xml_diff>
--- a/docs/bc/bakal��ka.docx
+++ b/docs/bc/bakal��ka.docx
@@ -30794,7 +30794,14 @@
                           <w:rFonts w:ascii="Cambria Math" w:hAnsi="Cambria Math"/>
                           <w:lang w:val="cs-CZ"/>
                         </w:rPr>
-                        <m:t>h-1</m:t>
+                        <m:t>h-</m:t>
+                      </m:r>
+                      <m:r>
+                        <w:rPr>
+                          <w:rFonts w:ascii="Cambria Math" w:hAnsi="Cambria Math"/>
+                          <w:lang w:val="cs-CZ"/>
+                        </w:rPr>
+                        <m:t>1</m:t>
                       </m:r>
                     </m:sup>
                   </m:sSubSup>
@@ -31065,7 +31072,14 @@
                           <w:rFonts w:ascii="Cambria Math" w:hAnsi="Cambria Math"/>
                           <w:lang w:val="cs-CZ"/>
                         </w:rPr>
-                        <m:t>h-1</m:t>
+                        <m:t>h-</m:t>
+                      </m:r>
+                      <m:r>
+                        <w:rPr>
+                          <w:rFonts w:ascii="Cambria Math" w:hAnsi="Cambria Math"/>
+                          <w:lang w:val="cs-CZ"/>
+                        </w:rPr>
+                        <m:t>1</m:t>
                       </m:r>
                     </m:sup>
                   </m:sSubSup>
@@ -31315,7 +31329,14 @@
                     <w:rFonts w:ascii="Cambria Math" w:hAnsi="Cambria Math"/>
                     <w:lang w:val="cs-CZ"/>
                   </w:rPr>
-                  <m:t>h-1</m:t>
+                  <m:t>h-</m:t>
+                </m:r>
+                <m:r>
+                  <w:rPr>
+                    <w:rFonts w:ascii="Cambria Math" w:hAnsi="Cambria Math"/>
+                    <w:lang w:val="cs-CZ"/>
+                  </w:rPr>
+                  <m:t>1</m:t>
                 </m:r>
               </m:sup>
             </m:sSubSup>
@@ -37087,16 +37108,109 @@
     <w:p>
       <w:pPr>
         <w:pStyle w:val="Odstavec"/>
-        <w:rPr>
-          <w:lang w:val="cs-CZ"/>
-        </w:rPr>
-      </w:pPr>
-      <w:r>
-        <w:rPr>
-          <w:lang w:val="cs-CZ"/>
-        </w:rPr>
-        <w:t xml:space="preserve">V pevnosti lze zakoupit ještě dvě další akce. Hráč může soupeřům ukrást část jejich zásob nebo může zabrat některou z hex a tím si přivlastňovat vytěžené suroviny soupeřem. Dalšími speciálními budovami jsou klášter a tržiště. </w:t>
-      </w:r>
+        <w:keepNext/>
+        <w:jc w:val="center"/>
+      </w:pPr>
+      <w:r>
+        <w:rPr>
+          <w:noProof/>
+          <w:lang w:val="cs-CZ"/>
+        </w:rPr>
+        <w:drawing>
+          <wp:inline distT="0" distB="0" distL="0" distR="0">
+            <wp:extent cx="3886200" cy="2900942"/>
+            <wp:effectExtent l="19050" t="0" r="0" b="0"/>
+            <wp:docPr id="16" name="Obrázek 15" descr="screenshot.PNG"/>
+            <wp:cNvGraphicFramePr>
+              <a:graphicFrameLocks xmlns:a="http://schemas.openxmlformats.org/drawingml/2006/main" noChangeAspect="1"/>
+            </wp:cNvGraphicFramePr>
+            <a:graphic xmlns:a="http://schemas.openxmlformats.org/drawingml/2006/main">
+              <a:graphicData uri="http://schemas.openxmlformats.org/drawingml/2006/picture">
+                <pic:pic xmlns:pic="http://schemas.openxmlformats.org/drawingml/2006/picture">
+                  <pic:nvPicPr>
+                    <pic:cNvPr id="0" name="screenshot.PNG"/>
+                    <pic:cNvPicPr/>
+                  </pic:nvPicPr>
+                  <pic:blipFill>
+                    <a:blip r:embed="rId30" cstate="print"/>
+                    <a:stretch>
+                      <a:fillRect/>
+                    </a:stretch>
+                  </pic:blipFill>
+                  <pic:spPr>
+                    <a:xfrm>
+                      <a:off x="0" y="0"/>
+                      <a:ext cx="3890221" cy="2903944"/>
+                    </a:xfrm>
+                    <a:prstGeom prst="rect">
+                      <a:avLst/>
+                    </a:prstGeom>
+                  </pic:spPr>
+                </pic:pic>
+              </a:graphicData>
+            </a:graphic>
+          </wp:inline>
+        </w:drawing>
+      </w:r>
+    </w:p>
+    <w:p>
+      <w:pPr>
+        <w:pStyle w:val="Titulek"/>
+        <w:jc w:val="center"/>
+        <w:rPr>
+          <w:lang w:val="cs-CZ"/>
+        </w:rPr>
+      </w:pPr>
+      <w:r>
+        <w:rPr>
+          <w:lang w:val="cs-CZ"/>
+        </w:rPr>
+        <w:t xml:space="preserve">Obr. </w:t>
+      </w:r>
+      <w:r>
+        <w:rPr>
+          <w:lang w:val="cs-CZ"/>
+        </w:rPr>
+        <w:fldChar w:fldCharType="begin"/>
+      </w:r>
+      <w:r>
+        <w:rPr>
+          <w:lang w:val="cs-CZ"/>
+        </w:rPr>
+        <w:instrText xml:space="preserve"> SEQ Obr. \* ARABIC </w:instrText>
+      </w:r>
+      <w:r>
+        <w:rPr>
+          <w:lang w:val="cs-CZ"/>
+        </w:rPr>
+        <w:fldChar w:fldCharType="separate"/>
+      </w:r>
+      <w:r>
+        <w:rPr>
+          <w:noProof/>
+          <w:lang w:val="cs-CZ"/>
+        </w:rPr>
+        <w:t>19</w:t>
+      </w:r>
+      <w:r>
+        <w:rPr>
+          <w:lang w:val="cs-CZ"/>
+        </w:rPr>
+        <w:fldChar w:fldCharType="end"/>
+      </w:r>
+      <w:r>
+        <w:rPr>
+          <w:lang w:val="cs-CZ"/>
+        </w:rPr>
+        <w:t xml:space="preserve"> Screenshot z rozehrané hry. Jména hráčů jsou inspirovány průzkumníky a dobyvateli.</w:t>
+      </w:r>
+    </w:p>
+    <w:p>
+      <w:pPr>
+        <w:rPr>
+          <w:lang w:val="cs-CZ"/>
+        </w:rPr>
+      </w:pPr>
     </w:p>
     <w:p>
       <w:pPr>
@@ -37109,6 +37223,26 @@
         <w:rPr>
           <w:lang w:val="cs-CZ"/>
         </w:rPr>
+        <w:t>V pevnosti lze zakoupit ještě dvě další akce. Hráč může soupeřům ukrást část jejich zásob nebo může zabrat některou z hex a tím si přivlastňovat vytěžené suroviny soupeřem. Dalšími speciálními budovami</w:t>
+      </w:r>
+      <w:r>
+        <w:rPr>
+          <w:lang w:val="cs-CZ"/>
+        </w:rPr>
+        <w:t xml:space="preserve"> jsou klášter a tržiště. </w:t>
+      </w:r>
+    </w:p>
+    <w:p>
+      <w:pPr>
+        <w:pStyle w:val="Odstavec"/>
+        <w:rPr>
+          <w:lang w:val="cs-CZ"/>
+        </w:rPr>
+      </w:pPr>
+      <w:r>
+        <w:rPr>
+          <w:lang w:val="cs-CZ"/>
+        </w:rPr>
         <w:t xml:space="preserve">Suroviny ve hře si nejsou rovné. Opakovaným hraním a testováním jsem zjistil, že stavební kámen a ruda je důležitější než zbylé tři suroviny. </w:t>
       </w:r>
       <w:r>
@@ -37144,6 +37278,7 @@
         <w:rPr>
           <w:lang w:val="cs-CZ"/>
         </w:rPr>
+        <w:lastRenderedPageBreak/>
         <w:t>Vývojové prostředí</w:t>
       </w:r>
       <w:bookmarkEnd w:id="106"/>
@@ -37214,306 +37349,405 @@
           <w:lang w:val="cs-CZ"/>
         </w:rPr>
         <w:t>Vývoj ve dvou lidech potřeboval správu zdrojového kódu. Oba jsme měli dobrou zkušenost s SCM Gitem. Založili jsme repozitář na GitHubu, kde jsme využívali i místní issue tracking system.</w:t>
-      </w:r>
-    </w:p>
-    <w:p>
-      <w:pPr>
-        <w:pStyle w:val="Nadpis1"/>
-        <w:rPr>
-          <w:lang w:val="cs-CZ"/>
-        </w:rPr>
-      </w:pPr>
-      <w:bookmarkStart w:id="107" w:name="_Toc291434142"/>
-      <w:r>
-        <w:rPr>
-          <w:lang w:val="cs-CZ"/>
-        </w:rPr>
-        <w:lastRenderedPageBreak/>
-        <w:t>Pluginová architektura</w:t>
-      </w:r>
-      <w:bookmarkEnd w:id="107"/>
-    </w:p>
-    <w:p>
-      <w:pPr>
-        <w:pStyle w:val="Odstavec"/>
-        <w:rPr>
-          <w:lang w:val="cs-CZ"/>
-        </w:rPr>
-      </w:pPr>
-      <w:r>
-        <w:rPr>
-          <w:lang w:val="cs-CZ"/>
-        </w:rPr>
-        <w:t>Rozhodl jsem se pro implementaci AI použít pluginovou architekturu. AI se do hry načte z dynamické knihovny .dll. Tento přístup vyžadoval složitější návrh a časově náročnější přípravu před samotným vývojem AI, ale přineslo to nepopiratelné klady.</w:t>
-      </w:r>
-    </w:p>
-    <w:p>
-      <w:pPr>
-        <w:pStyle w:val="Odstavec"/>
-        <w:rPr>
-          <w:lang w:val="cs-CZ"/>
-        </w:rPr>
-      </w:pPr>
-      <w:r>
-        <w:rPr>
-          <w:lang w:val="cs-CZ"/>
-        </w:rPr>
-        <w:t>Nyní je AI striktně oddělena od samotné hry, všech herních mechanismů. Nejsou zde přílišné provázanosti a AI nesplývá se zbytkem kódu. Tento aspekt přináší větší čistotu a srozumitelnost zdrojového kódu a také usnadňuje debutování. Lze jasně určit, jestli se chyba nachází v AI, nebo ve hře samotné.</w:t>
-      </w:r>
-    </w:p>
-    <w:p>
-      <w:pPr>
-        <w:pStyle w:val="Odstavec"/>
-        <w:rPr>
-          <w:lang w:val="cs-CZ"/>
-        </w:rPr>
-      </w:pPr>
-      <w:r>
-        <w:rPr>
-          <w:lang w:val="cs-CZ"/>
-        </w:rPr>
-        <w:t xml:space="preserve">Tento přístup urychluji znatelně vývoj, při každé změně se překládá pouze dynamická knihovna a spustí se s nezměněným </w:t>
-      </w:r>
-      <w:r>
-        <w:rPr>
-          <w:lang w:val="cs-CZ"/>
-        </w:rPr>
-        <w:t>jádrem hry.</w:t>
-      </w:r>
-    </w:p>
-    <w:p>
-      <w:pPr>
-        <w:pStyle w:val="Odstavec"/>
-        <w:rPr>
-          <w:lang w:val="cs-CZ"/>
-        </w:rPr>
-      </w:pPr>
-      <w:r>
-        <w:rPr>
-          <w:lang w:val="cs-CZ"/>
-        </w:rPr>
-        <w:t>V neposlední řadě to umožňuje vyvinout více naprosto rozdílných umělých inteligencí. Pro přidání nové umělé inteligence stačí přidat .dll, v kterém je třída implementující rozhraní</w:t>
-      </w:r>
-      <w:r>
-        <w:rPr>
-          <w:rStyle w:val="Zdraznnjemn"/>
-          <w:lang w:val="cs-CZ"/>
-        </w:rPr>
-        <w:t xml:space="preserve"> IComponentAI</w:t>
-      </w:r>
-      <w:r>
-        <w:rPr>
-          <w:lang w:val="cs-CZ"/>
-        </w:rPr>
-        <w:t>.</w:t>
-      </w:r>
-      <w:r>
-        <w:rPr>
-          <w:lang w:val="cs-CZ"/>
-        </w:rPr>
-        <w:t xml:space="preserve"> Vlastní umělou inteligenci si může naprogramovat každý.</w:t>
-      </w:r>
-    </w:p>
-    <w:p>
-      <w:pPr>
-        <w:pStyle w:val="Nadpis2"/>
-        <w:rPr>
-          <w:lang w:val="cs-CZ"/>
-        </w:rPr>
-      </w:pPr>
-      <w:bookmarkStart w:id="108" w:name="_Toc291434143"/>
-      <w:r>
-        <w:rPr>
-          <w:lang w:val="cs-CZ"/>
-        </w:rPr>
-        <w:t>Komponenty</w:t>
-      </w:r>
-      <w:bookmarkEnd w:id="108"/>
-    </w:p>
-    <w:p>
-      <w:pPr>
-        <w:pStyle w:val="Odstavec"/>
-        <w:rPr>
-          <w:lang w:val="cs-CZ"/>
-        </w:rPr>
-      </w:pPr>
-      <w:r>
-        <w:rPr>
-          <w:lang w:val="cs-CZ"/>
-        </w:rPr>
-        <w:t>Hra se s</w:t>
-      </w:r>
-      <w:r>
-        <w:rPr>
-          <w:lang w:val="cs-CZ"/>
-        </w:rPr>
-        <w:t xml:space="preserve">kládá ze tří částí. </w:t>
-      </w:r>
-      <w:r>
-        <w:rPr>
-          <w:lang w:val="cs-CZ"/>
-        </w:rPr>
-        <w:t>Jádro hry, Core plugin a jednotlivá AI. Core plugin obsahuje skupinu rozhraní, přes které knihovna AI komunikuje se hrou. Tato rozhraní implementují modely v jádře hry</w:t>
-      </w:r>
-      <w:r>
-        <w:rPr>
-          <w:lang w:val="cs-CZ"/>
-        </w:rPr>
-        <w:t xml:space="preserve"> (</w:t>
-      </w:r>
-      <w:r>
-        <w:rPr>
-          <w:rStyle w:val="Zdraznnjemn"/>
-          <w:lang w:val="cs-CZ"/>
-        </w:rPr>
-        <w:t>TownModel</w:t>
-      </w:r>
-      <w:r>
-        <w:rPr>
-          <w:lang w:val="cs-CZ"/>
-        </w:rPr>
-        <w:t xml:space="preserve">, </w:t>
-      </w:r>
-      <w:r>
-        <w:rPr>
-          <w:rStyle w:val="Zdraznnjemn"/>
-          <w:lang w:val="cs-CZ"/>
-        </w:rPr>
-        <w:t>HexaModel</w:t>
-      </w:r>
-      <w:r>
-        <w:rPr>
-          <w:lang w:val="cs-CZ"/>
-        </w:rPr>
-        <w:t>, atd.)</w:t>
-      </w:r>
-      <w:r>
-        <w:rPr>
-          <w:lang w:val="cs-CZ"/>
-        </w:rPr>
-        <w:t>, které je založeno na architektonickém stylu Model-View-Controller.</w:t>
-      </w:r>
-    </w:p>
-    <w:p>
-      <w:pPr>
-        <w:pStyle w:val="Odstavec"/>
-        <w:rPr>
-          <w:noProof/>
-          <w:lang w:val="cs-CZ"/>
-        </w:rPr>
-      </w:pPr>
-      <w:r>
-        <w:rPr>
-          <w:lang w:val="cs-CZ"/>
-        </w:rPr>
-        <w:t xml:space="preserve">Nejdůležitější třídou v jádru hry je </w:t>
-      </w:r>
-      <w:r>
-        <w:rPr>
-          <w:rStyle w:val="Zdraznnjemn"/>
-          <w:lang w:val="cs-CZ"/>
-        </w:rPr>
-        <w:t>MapController</w:t>
-      </w:r>
-      <w:r>
-        <w:rPr>
-          <w:lang w:val="cs-CZ"/>
-        </w:rPr>
-        <w:t xml:space="preserve">. V ní jsou metody odpovídající veškerým akcím, které může ve hře hráč provádět. Namátkou jsou zde metody </w:t>
-      </w:r>
-      <w:r>
-        <w:rPr>
-          <w:rStyle w:val="Zdraznnjemn"/>
-          <w:lang w:val="cs-CZ"/>
-        </w:rPr>
-        <w:t>BuildTown</w:t>
-      </w:r>
-      <w:r>
-        <w:rPr>
-          <w:lang w:val="cs-CZ"/>
-        </w:rPr>
-        <w:t xml:space="preserve">, </w:t>
-      </w:r>
-      <w:r>
-        <w:rPr>
-          <w:rStyle w:val="Zdraznnjemn"/>
-          <w:lang w:val="cs-CZ"/>
-        </w:rPr>
-        <w:t>ChangeSources</w:t>
-      </w:r>
-      <w:r>
-        <w:rPr>
-          <w:lang w:val="cs-CZ"/>
-        </w:rPr>
-        <w:t xml:space="preserve">, </w:t>
-      </w:r>
-      <w:r>
-        <w:rPr>
-          <w:rStyle w:val="Zdraznnjemn"/>
-          <w:lang w:val="cs-CZ"/>
-        </w:rPr>
-        <w:t>BuyLicence</w:t>
-      </w:r>
-      <w:r>
-        <w:rPr>
-          <w:lang w:val="cs-CZ"/>
-        </w:rPr>
-        <w:t>.</w:t>
-      </w:r>
-      <w:r>
-        <w:rPr>
-          <w:lang w:val="cs-CZ"/>
-        </w:rPr>
-        <w:t xml:space="preserve"> Tuto třídu využívá View z MVC, tedy pokud lidský hráč klikne na obrazovce a chce např. postavit město, zavolá se metoda </w:t>
-      </w:r>
-      <w:r>
-        <w:rPr>
-          <w:rStyle w:val="Zdraznnjemn"/>
-          <w:lang w:val="cs-CZ"/>
-        </w:rPr>
-        <w:t>BuildTown</w:t>
-      </w:r>
-      <w:r>
-        <w:rPr>
-          <w:lang w:val="cs-CZ"/>
-        </w:rPr>
-        <w:t xml:space="preserve"> z </w:t>
-      </w:r>
-      <w:r>
-        <w:rPr>
-          <w:rStyle w:val="Zdraznnjemn"/>
-          <w:lang w:val="cs-CZ"/>
-        </w:rPr>
-        <w:t>MapControlleru</w:t>
-      </w:r>
-      <w:r>
-        <w:rPr>
-          <w:lang w:val="cs-CZ"/>
-        </w:rPr>
-        <w:t>, ale je též využívána umělou inteligencí.</w:t>
-      </w:r>
-      <w:r>
-        <w:rPr>
-          <w:noProof/>
-          <w:lang w:val="cs-CZ"/>
-        </w:rPr>
-        <w:t xml:space="preserve"> </w:t>
       </w:r>
     </w:p>
     <w:p>
       <w:pPr>
         <w:pStyle w:val="Odstavec"/>
         <w:keepNext/>
-        <w:rPr>
-          <w:lang w:val="cs-CZ"/>
-        </w:rPr>
+        <w:jc w:val="center"/>
       </w:pPr>
       <w:r>
         <w:rPr>
           <w:noProof/>
           <w:lang w:val="cs-CZ"/>
         </w:rPr>
+        <w:drawing>
+          <wp:inline distT="0" distB="0" distL="0" distR="0">
+            <wp:extent cx="3752850" cy="2070025"/>
+            <wp:effectExtent l="19050" t="0" r="0" b="0"/>
+            <wp:docPr id="18" name="Obrázek 17" descr="picking.PNG"/>
+            <wp:cNvGraphicFramePr>
+              <a:graphicFrameLocks xmlns:a="http://schemas.openxmlformats.org/drawingml/2006/main" noChangeAspect="1"/>
+            </wp:cNvGraphicFramePr>
+            <a:graphic xmlns:a="http://schemas.openxmlformats.org/drawingml/2006/main">
+              <a:graphicData uri="http://schemas.openxmlformats.org/drawingml/2006/picture">
+                <pic:pic xmlns:pic="http://schemas.openxmlformats.org/drawingml/2006/picture">
+                  <pic:nvPicPr>
+                    <pic:cNvPr id="0" name="picking.PNG"/>
+                    <pic:cNvPicPr/>
+                  </pic:nvPicPr>
+                  <pic:blipFill>
+                    <a:blip r:embed="rId31" cstate="print"/>
+                    <a:stretch>
+                      <a:fillRect/>
+                    </a:stretch>
+                  </pic:blipFill>
+                  <pic:spPr>
+                    <a:xfrm>
+                      <a:off x="0" y="0"/>
+                      <a:ext cx="3751609" cy="2069341"/>
+                    </a:xfrm>
+                    <a:prstGeom prst="rect">
+                      <a:avLst/>
+                    </a:prstGeom>
+                  </pic:spPr>
+                </pic:pic>
+              </a:graphicData>
+            </a:graphic>
+          </wp:inline>
+        </w:drawing>
+      </w:r>
+    </w:p>
+    <w:p>
+      <w:pPr>
+        <w:pStyle w:val="Titulek"/>
+        <w:jc w:val="center"/>
+        <w:rPr>
+          <w:lang w:val="cs-CZ"/>
+        </w:rPr>
+      </w:pPr>
+      <w:r>
+        <w:rPr>
+          <w:lang w:val="cs-CZ"/>
+        </w:rPr>
+        <w:t xml:space="preserve">Obr. </w:t>
+      </w:r>
+      <w:r>
+        <w:rPr>
+          <w:lang w:val="cs-CZ"/>
+        </w:rPr>
+        <w:fldChar w:fldCharType="begin"/>
+      </w:r>
+      <w:r>
+        <w:rPr>
+          <w:lang w:val="cs-CZ"/>
+        </w:rPr>
+        <w:instrText xml:space="preserve"> SEQ Obr. \* ARABIC </w:instrText>
+      </w:r>
+      <w:r>
+        <w:rPr>
+          <w:lang w:val="cs-CZ"/>
+        </w:rPr>
+        <w:fldChar w:fldCharType="separate"/>
+      </w:r>
+      <w:r>
+        <w:rPr>
+          <w:noProof/>
+          <w:lang w:val="cs-CZ"/>
+        </w:rPr>
+        <w:t>20</w:t>
+      </w:r>
+      <w:r>
+        <w:rPr>
+          <w:lang w:val="cs-CZ"/>
+        </w:rPr>
+        <w:fldChar w:fldCharType="end"/>
+      </w:r>
+      <w:r>
+        <w:rPr>
+          <w:lang w:val="cs-CZ"/>
+        </w:rPr>
+        <w:t xml:space="preserve"> Výběr míst pro stavbu je prováděn technikou pickingu. Každá cesta má svůj odstín zelené, město odstín modré a hexa odstín červené.</w:t>
+      </w:r>
+    </w:p>
+    <w:p>
+      <w:pPr>
+        <w:pStyle w:val="Nadpis1"/>
+        <w:rPr>
+          <w:lang w:val="cs-CZ"/>
+        </w:rPr>
+      </w:pPr>
+      <w:bookmarkStart w:id="107" w:name="_Toc291434142"/>
+      <w:r>
+        <w:rPr>
+          <w:lang w:val="cs-CZ"/>
+        </w:rPr>
+        <w:t>Pluginová architektura</w:t>
+      </w:r>
+      <w:bookmarkEnd w:id="107"/>
+    </w:p>
+    <w:p>
+      <w:pPr>
+        <w:pStyle w:val="Odstavec"/>
+        <w:rPr>
+          <w:lang w:val="cs-CZ"/>
+        </w:rPr>
+      </w:pPr>
+      <w:r>
+        <w:rPr>
+          <w:lang w:val="cs-CZ"/>
+        </w:rPr>
+        <w:t>Rozhodl jsem se pro implementaci AI použít pluginovou architekturu. AI se do hry načte z dynamické knihovny .dll. Tento přístup vyžadoval složitější návrh a časově náročnější přípravu před samotným vývojem AI, ale přineslo to nepopiratelné klady.</w:t>
+      </w:r>
+    </w:p>
+    <w:p>
+      <w:pPr>
+        <w:pStyle w:val="Odstavec"/>
+        <w:rPr>
+          <w:lang w:val="cs-CZ"/>
+        </w:rPr>
+      </w:pPr>
+      <w:r>
+        <w:rPr>
+          <w:lang w:val="cs-CZ"/>
+        </w:rPr>
+        <w:t>Nyní je AI striktně oddělena od samotné hry, všech herních mechanismů. Nejsou zde přílišné provázanosti a AI nesplývá se zbytkem kódu. Tento aspekt přináší větší čistotu a srozumitelnost zdrojového kódu a také usnadňuje debutování. Lze jasně určit, jestli se chyba nachází v AI, nebo ve hře samotné.</w:t>
+      </w:r>
+    </w:p>
+    <w:p>
+      <w:pPr>
+        <w:pStyle w:val="Odstavec"/>
+        <w:rPr>
+          <w:lang w:val="cs-CZ"/>
+        </w:rPr>
+      </w:pPr>
+      <w:r>
+        <w:rPr>
+          <w:lang w:val="cs-CZ"/>
+        </w:rPr>
+        <w:t xml:space="preserve">Tento přístup urychluji znatelně vývoj, při každé změně se překládá pouze dynamická knihovna a spustí se s nezměněným </w:t>
+      </w:r>
+      <w:r>
+        <w:rPr>
+          <w:lang w:val="cs-CZ"/>
+        </w:rPr>
+        <w:t>jádrem hry.</w:t>
+      </w:r>
+    </w:p>
+    <w:p>
+      <w:pPr>
+        <w:pStyle w:val="Odstavec"/>
+        <w:rPr>
+          <w:lang w:val="cs-CZ"/>
+        </w:rPr>
+      </w:pPr>
+      <w:r>
+        <w:rPr>
+          <w:lang w:val="cs-CZ"/>
+        </w:rPr>
+        <w:t>V neposlední řadě to umožňuje vyvinout více naprosto rozdílných umělých inteligencí. Pro přidání nové umělé inteligence stačí přidat .dll, v kterém je třída implementující rozhraní</w:t>
+      </w:r>
+      <w:r>
+        <w:rPr>
+          <w:rStyle w:val="Zdraznnjemn"/>
+          <w:lang w:val="cs-CZ"/>
+        </w:rPr>
+        <w:t xml:space="preserve"> IComponentAI</w:t>
+      </w:r>
+      <w:r>
+        <w:rPr>
+          <w:lang w:val="cs-CZ"/>
+        </w:rPr>
+        <w:t>.</w:t>
+      </w:r>
+      <w:r>
+        <w:rPr>
+          <w:lang w:val="cs-CZ"/>
+        </w:rPr>
+        <w:t xml:space="preserve"> Vlastní umělou inteligenci si může naprogramovat každý.</w:t>
+      </w:r>
+    </w:p>
+    <w:p>
+      <w:pPr>
+        <w:pStyle w:val="Nadpis2"/>
+        <w:rPr>
+          <w:lang w:val="cs-CZ"/>
+        </w:rPr>
+      </w:pPr>
+      <w:bookmarkStart w:id="108" w:name="_Toc291434143"/>
+      <w:r>
+        <w:rPr>
+          <w:lang w:val="cs-CZ"/>
+        </w:rPr>
         <w:lastRenderedPageBreak/>
+        <w:t>Komponenty</w:t>
+      </w:r>
+      <w:bookmarkEnd w:id="108"/>
+    </w:p>
+    <w:p>
+      <w:pPr>
+        <w:pStyle w:val="Odstavec"/>
+        <w:rPr>
+          <w:lang w:val="cs-CZ"/>
+        </w:rPr>
+      </w:pPr>
+      <w:r>
+        <w:rPr>
+          <w:lang w:val="cs-CZ"/>
+        </w:rPr>
+        <w:t>Hra se s</w:t>
+      </w:r>
+      <w:r>
+        <w:rPr>
+          <w:lang w:val="cs-CZ"/>
+        </w:rPr>
+        <w:t xml:space="preserve">kládá ze tří částí. </w:t>
+      </w:r>
+      <w:r>
+        <w:rPr>
+          <w:lang w:val="cs-CZ"/>
+        </w:rPr>
+        <w:t>Jádro hry, Core plugin a jednotlivá AI. Core plugin obsahuje skupinu rozhraní, přes které knihovna AI komunikuje se hrou. Tato rozhraní implementují modely v jádře hry</w:t>
+      </w:r>
+      <w:r>
+        <w:rPr>
+          <w:lang w:val="cs-CZ"/>
+        </w:rPr>
+        <w:t xml:space="preserve"> (</w:t>
+      </w:r>
+      <w:r>
+        <w:rPr>
+          <w:rStyle w:val="Zdraznnjemn"/>
+          <w:lang w:val="cs-CZ"/>
+        </w:rPr>
+        <w:t>TownModel</w:t>
+      </w:r>
+      <w:r>
+        <w:rPr>
+          <w:lang w:val="cs-CZ"/>
+        </w:rPr>
+        <w:t xml:space="preserve">, </w:t>
+      </w:r>
+      <w:r>
+        <w:rPr>
+          <w:rStyle w:val="Zdraznnjemn"/>
+          <w:lang w:val="cs-CZ"/>
+        </w:rPr>
+        <w:t>HexaModel</w:t>
+      </w:r>
+      <w:r>
+        <w:rPr>
+          <w:lang w:val="cs-CZ"/>
+        </w:rPr>
+        <w:t>, atd.)</w:t>
+      </w:r>
+      <w:r>
+        <w:rPr>
+          <w:lang w:val="cs-CZ"/>
+        </w:rPr>
+        <w:t>, které je založeno na architektonickém stylu Model-View-Controller.</w:t>
+      </w:r>
+    </w:p>
+    <w:p>
+      <w:pPr>
+        <w:pStyle w:val="Odstavec"/>
+        <w:rPr>
+          <w:noProof/>
+          <w:lang w:val="cs-CZ"/>
+        </w:rPr>
+      </w:pPr>
+      <w:r>
+        <w:rPr>
+          <w:lang w:val="cs-CZ"/>
+        </w:rPr>
+        <w:t xml:space="preserve">Nejdůležitější třídou v jádru hry je </w:t>
+      </w:r>
+      <w:r>
+        <w:rPr>
+          <w:rStyle w:val="Zdraznnjemn"/>
+          <w:lang w:val="cs-CZ"/>
+        </w:rPr>
+        <w:t>MapController</w:t>
+      </w:r>
+      <w:r>
+        <w:rPr>
+          <w:lang w:val="cs-CZ"/>
+        </w:rPr>
+        <w:t xml:space="preserve">. V ní jsou metody odpovídající veškerým akcím, které může ve hře hráč provádět. Namátkou jsou zde metody </w:t>
+      </w:r>
+      <w:r>
+        <w:rPr>
+          <w:rStyle w:val="Zdraznnjemn"/>
+          <w:lang w:val="cs-CZ"/>
+        </w:rPr>
+        <w:t>BuildTown</w:t>
+      </w:r>
+      <w:r>
+        <w:rPr>
+          <w:lang w:val="cs-CZ"/>
+        </w:rPr>
+        <w:t xml:space="preserve">, </w:t>
+      </w:r>
+      <w:r>
+        <w:rPr>
+          <w:rStyle w:val="Zdraznnjemn"/>
+          <w:lang w:val="cs-CZ"/>
+        </w:rPr>
+        <w:t>ChangeSources</w:t>
+      </w:r>
+      <w:r>
+        <w:rPr>
+          <w:lang w:val="cs-CZ"/>
+        </w:rPr>
+        <w:t xml:space="preserve">, </w:t>
+      </w:r>
+      <w:r>
+        <w:rPr>
+          <w:rStyle w:val="Zdraznnjemn"/>
+          <w:lang w:val="cs-CZ"/>
+        </w:rPr>
+        <w:t>BuyLicence</w:t>
+      </w:r>
+      <w:r>
+        <w:rPr>
+          <w:lang w:val="cs-CZ"/>
+        </w:rPr>
+        <w:t>.</w:t>
+      </w:r>
+      <w:r>
+        <w:rPr>
+          <w:lang w:val="cs-CZ"/>
+        </w:rPr>
+        <w:t xml:space="preserve"> Tuto třídu využívá View z MVC, tedy pokud lidský hráč klikne na obrazovce a chce např. postavit město, zavolá se metoda </w:t>
+      </w:r>
+      <w:r>
+        <w:rPr>
+          <w:rStyle w:val="Zdraznnjemn"/>
+          <w:lang w:val="cs-CZ"/>
+        </w:rPr>
+        <w:t>BuildTown</w:t>
+      </w:r>
+      <w:r>
+        <w:rPr>
+          <w:lang w:val="cs-CZ"/>
+        </w:rPr>
+        <w:t xml:space="preserve"> z </w:t>
+      </w:r>
+      <w:r>
+        <w:rPr>
+          <w:rStyle w:val="Zdraznnjemn"/>
+          <w:lang w:val="cs-CZ"/>
+        </w:rPr>
+        <w:t>MapControlleru</w:t>
+      </w:r>
+      <w:r>
+        <w:rPr>
+          <w:lang w:val="cs-CZ"/>
+        </w:rPr>
+        <w:t>, ale je též využívána umělou inteligencí.</w:t>
+      </w:r>
+      <w:r>
+        <w:rPr>
+          <w:noProof/>
+          <w:lang w:val="cs-CZ"/>
+        </w:rPr>
+        <w:t xml:space="preserve"> </w:t>
+      </w:r>
+    </w:p>
+    <w:p>
+      <w:pPr>
+        <w:pStyle w:val="Odstavec"/>
+        <w:keepNext/>
+        <w:rPr>
+          <w:lang w:val="cs-CZ"/>
+        </w:rPr>
+      </w:pPr>
+      <w:r>
+        <w:rPr>
+          <w:noProof/>
+          <w:lang w:val="cs-CZ"/>
+        </w:rPr>
         <w:drawing>
           <wp:inline distT="0" distB="0" distL="0" distR="0">
             <wp:extent cx="5760720" cy="3738147"/>
@@ -37530,7 +37764,7 @@
                     <pic:cNvPicPr/>
                   </pic:nvPicPr>
                   <pic:blipFill>
-                    <a:blip r:embed="rId30" cstate="print"/>
+                    <a:blip r:embed="rId32" cstate="print"/>
                     <a:stretch>
                       <a:fillRect/>
                     </a:stretch>
@@ -37588,7 +37822,7 @@
           <w:noProof/>
           <w:lang w:val="cs-CZ"/>
         </w:rPr>
-        <w:t>19</w:t>
+        <w:t>21</w:t>
       </w:r>
       <w:r>
         <w:rPr>
@@ -37859,6 +38093,7 @@
         <w:rPr>
           <w:lang w:val="cs-CZ"/>
         </w:rPr>
+        <w:lastRenderedPageBreak/>
         <w:t>Reprezentace světa</w:t>
       </w:r>
       <w:bookmarkEnd w:id="109"/>
@@ -38123,14 +38358,7 @@
         <w:rPr>
           <w:lang w:val="cs-CZ"/>
         </w:rPr>
-        <w:t xml:space="preserve">) </w:t>
-      </w:r>
-      <w:r>
-        <w:rPr>
-          <w:lang w:val="cs-CZ"/>
-        </w:rPr>
-        <w:lastRenderedPageBreak/>
-        <w:t>Usnadňuje to práci mnohým algoritmům. Třetí možností přístupu k jednotlivým hexám je přes unikátní číslo ID, které má každá hexa.</w:t>
+        <w:t>) Usnadňuje to práci mnohým algoritmům. Třetí možností přístupu k jednotlivým hexám je přes unikátní číslo ID, které má každá hexa.</w:t>
       </w:r>
     </w:p>
     <w:p>
@@ -38157,7 +38385,7 @@
         </w:rPr>
         <w:drawing>
           <wp:inline distT="0" distB="0" distL="0" distR="0">
-            <wp:extent cx="4391025" cy="3702566"/>
+            <wp:extent cx="4019550" cy="3391768"/>
             <wp:effectExtent l="19050" t="0" r="0" b="0"/>
             <wp:docPr id="11" name="Obrázek 10" descr="hexaswithcoor.PNG"/>
             <wp:cNvGraphicFramePr>
@@ -38171,7 +38399,7 @@
                     <pic:cNvPicPr/>
                   </pic:nvPicPr>
                   <pic:blipFill>
-                    <a:blip r:embed="rId31" cstate="print"/>
+                    <a:blip r:embed="rId33" cstate="print"/>
                     <a:stretch>
                       <a:fillRect/>
                     </a:stretch>
@@ -38179,7 +38407,7 @@
                   <pic:spPr>
                     <a:xfrm>
                       <a:off x="0" y="0"/>
-                      <a:ext cx="4391025" cy="3705225"/>
+                      <a:ext cx="4019550" cy="3391768"/>
                     </a:xfrm>
                     <a:prstGeom prst="rect">
                       <a:avLst/>
@@ -38231,7 +38459,7 @@
           <w:noProof/>
           <w:lang w:val="cs-CZ"/>
         </w:rPr>
-        <w:t>20</w:t>
+        <w:t>22</w:t>
       </w:r>
       <w:r>
         <w:rPr>
@@ -38350,6 +38578,7 @@
         <w:rPr>
           <w:lang w:val="cs-CZ"/>
         </w:rPr>
+        <w:lastRenderedPageBreak/>
         <w:t>AI využívá algoritmy na hledání cest mezi dvěma městy, zjišťování vzdálenosti dvou měst apod. Pro tyto účely jsou v uložené ve hře redundantní informace, které by šlo získávat i za běhu programu, ale nebylo by to efektivní a pravděpodobně ani ne moc přehledné. Každé město má reference na sousední tři města a i na tři cesty z něj vycházející. Cesty mají reference na krajní města, s nimiž jsou spojeny.</w:t>
       </w:r>
     </w:p>
@@ -38365,10 +38594,447 @@
         <w:rPr>
           <w:lang w:val="cs-CZ"/>
         </w:rPr>
+        <w:t>Skriptovací jazyk</w:t>
+      </w:r>
+      <w:bookmarkEnd w:id="112"/>
+    </w:p>
+    <w:p>
+      <w:pPr>
+        <w:pStyle w:val="Odstavec"/>
+        <w:rPr>
+          <w:lang w:val="cs-CZ"/>
+        </w:rPr>
+      </w:pPr>
+      <w:r>
+        <w:rPr>
+          <w:lang w:val="cs-CZ"/>
+        </w:rPr>
+        <w:t>Způsob komunika</w:t>
+      </w:r>
+      <w:r>
+        <w:rPr>
+          <w:lang w:val="cs-CZ"/>
+        </w:rPr>
+        <w:t xml:space="preserve">ce AI se hrou lze </w:t>
+      </w:r>
+      <w:r>
+        <w:rPr>
+          <w:lang w:val="cs-CZ"/>
+        </w:rPr>
+        <w:t>považovat za skriptovací jazyk založený na C#. Tento jazyk se před použitím ve hře musí zkompilovat, neinterpretuje se. Skript se načte vždy jednou při spuštění hry. Při změně skriptu se musí hra znovu spustit.</w:t>
+      </w:r>
+    </w:p>
+    <w:p>
+      <w:pPr>
+        <w:pStyle w:val="Odstavec"/>
+        <w:rPr>
+          <w:lang w:val="cs-CZ"/>
+        </w:rPr>
+      </w:pPr>
+      <w:r>
+        <w:rPr>
+          <w:lang w:val="cs-CZ"/>
+        </w:rPr>
+        <w:t xml:space="preserve">Slova jazyka jsou založená na krátkých výstižných anglických větách. Jejich názvy kopírují akce ve hře. </w:t>
+      </w:r>
+      <w:r>
+        <w:rPr>
+          <w:lang w:val="cs-CZ"/>
+        </w:rPr>
+        <w:t xml:space="preserve">Jsou zde slova jako </w:t>
+      </w:r>
+      <w:r>
+        <w:rPr>
+          <w:rStyle w:val="Zdraznnjemn"/>
+          <w:lang w:val="cs-CZ"/>
+        </w:rPr>
+        <w:t>BuyLicence</w:t>
+      </w:r>
+      <w:r>
+        <w:rPr>
+          <w:lang w:val="cs-CZ"/>
+        </w:rPr>
+        <w:t xml:space="preserve"> a </w:t>
+      </w:r>
+      <w:r>
+        <w:rPr>
+          <w:rStyle w:val="Zdraznnjemn"/>
+          <w:lang w:val="cs-CZ"/>
+        </w:rPr>
+        <w:t>InventUpgrade</w:t>
+      </w:r>
+      <w:r>
+        <w:rPr>
+          <w:lang w:val="cs-CZ"/>
+        </w:rPr>
+        <w:t xml:space="preserve">, kde v prvním případě je parametrem výčtový typ </w:t>
+      </w:r>
+      <w:r>
+        <w:rPr>
+          <w:rStyle w:val="Zdraznnjemn"/>
+          <w:lang w:val="cs-CZ"/>
+        </w:rPr>
+        <w:t>SourceKind</w:t>
+      </w:r>
+      <w:r>
+        <w:rPr>
+          <w:lang w:val="cs-CZ"/>
+        </w:rPr>
+        <w:t xml:space="preserve"> a v druhém případě </w:t>
+      </w:r>
+      <w:r>
+        <w:rPr>
+          <w:rStyle w:val="Zdraznnjemn"/>
+          <w:lang w:val="cs-CZ"/>
+        </w:rPr>
+        <w:t>SourceBuildingKind</w:t>
+      </w:r>
+      <w:r>
+        <w:rPr>
+          <w:lang w:val="cs-CZ"/>
+        </w:rPr>
+        <w:t xml:space="preserve">. V jazyce jsou tyto akce takto rozlišeny, přestože v jádře hry se z nich volá společná metoda </w:t>
+      </w:r>
+      <w:r>
+        <w:rPr>
+          <w:rStyle w:val="Zdraznnjemn"/>
+          <w:lang w:val="cs-CZ"/>
+        </w:rPr>
+        <w:t>BuyUpgradeInSpecialBuilding</w:t>
+      </w:r>
+      <w:r>
+        <w:rPr>
+          <w:lang w:val="cs-CZ"/>
+        </w:rPr>
+        <w:t>, kde se pod pojmem Upgrade schovává i Licence.</w:t>
+      </w:r>
+    </w:p>
+    <w:p>
+      <w:pPr>
+        <w:pStyle w:val="Odstavec"/>
+        <w:rPr>
+          <w:lang w:val="cs-CZ"/>
+        </w:rPr>
+      </w:pPr>
+      <w:r>
+        <w:rPr>
+          <w:lang w:val="cs-CZ"/>
+        </w:rPr>
+        <w:t xml:space="preserve">Většina slov jazyka je ve dvou verzích. V druhé verzi mají slova předponu Can. Tedy jsou zde slova </w:t>
+      </w:r>
+      <w:r>
+        <w:rPr>
+          <w:rStyle w:val="Zdraznnjemn"/>
+          <w:lang w:val="cs-CZ"/>
+        </w:rPr>
+        <w:t>CanBuyLicence</w:t>
+      </w:r>
+      <w:r>
+        <w:rPr>
+          <w:lang w:val="cs-CZ"/>
+        </w:rPr>
+        <w:t xml:space="preserve"> a </w:t>
+      </w:r>
+      <w:r>
+        <w:rPr>
+          <w:rStyle w:val="Zdraznnjemn"/>
+          <w:lang w:val="cs-CZ"/>
+        </w:rPr>
+        <w:t>CanInventUpgrade</w:t>
+      </w:r>
+      <w:r>
+        <w:rPr>
+          <w:lang w:val="cs-CZ"/>
+        </w:rPr>
+        <w:t>.</w:t>
+      </w:r>
+      <w:r>
+        <w:rPr>
+          <w:lang w:val="cs-CZ"/>
+        </w:rPr>
+        <w:t xml:space="preserve"> Metody Can vrací jednu z možností výčtového typu přiřazenému dané metodě. Vždy je zde možnost OK, která značí, že všechny podmínky pro využití dané akce byly splněny. Např. metoda </w:t>
+      </w:r>
+      <w:r>
+        <w:rPr>
+          <w:rStyle w:val="Zdraznnjemn"/>
+          <w:lang w:val="cs-CZ"/>
+        </w:rPr>
+        <w:t>CanInventUpgrade</w:t>
+      </w:r>
+      <w:r>
+        <w:rPr>
+          <w:lang w:val="cs-CZ"/>
+        </w:rPr>
+        <w:t xml:space="preserve"> vrací </w:t>
+      </w:r>
+      <w:r>
+        <w:rPr>
+          <w:rStyle w:val="Zdraznnjemn"/>
+          <w:lang w:val="cs-CZ"/>
+        </w:rPr>
+        <w:t>MonasteryError</w:t>
+      </w:r>
+      <w:r>
+        <w:rPr>
+          <w:lang w:val="cs-CZ"/>
+        </w:rPr>
+        <w:t xml:space="preserve">, která obsahuje </w:t>
+      </w:r>
+      <w:r>
+        <w:rPr>
+          <w:rStyle w:val="Zdraznnjemn"/>
+          <w:lang w:val="cs-CZ"/>
+        </w:rPr>
+        <w:t>OK</w:t>
+      </w:r>
+      <w:r>
+        <w:rPr>
+          <w:lang w:val="cs-CZ"/>
+        </w:rPr>
+        <w:t xml:space="preserve">, </w:t>
+      </w:r>
+      <w:r>
+        <w:rPr>
+          <w:rStyle w:val="Zdraznnjemn"/>
+          <w:lang w:val="cs-CZ"/>
+        </w:rPr>
+        <w:t>MaxUpgrades</w:t>
+      </w:r>
+      <w:r>
+        <w:rPr>
+          <w:lang w:val="cs-CZ"/>
+        </w:rPr>
+        <w:t xml:space="preserve">, </w:t>
+      </w:r>
+      <w:r>
+        <w:rPr>
+          <w:rStyle w:val="Zdraznnjemn"/>
+          <w:lang w:val="cs-CZ"/>
+        </w:rPr>
+        <w:t>NoSources</w:t>
+      </w:r>
+      <w:r>
+        <w:rPr>
+          <w:lang w:val="cs-CZ"/>
+        </w:rPr>
+        <w:t xml:space="preserve">, </w:t>
+      </w:r>
+      <w:r>
+        <w:rPr>
+          <w:rStyle w:val="Zdraznnjemn"/>
+          <w:lang w:val="cs-CZ"/>
+        </w:rPr>
+        <w:t>HaveSecondUpgrade</w:t>
+      </w:r>
+      <w:r>
+        <w:rPr>
+          <w:lang w:val="cs-CZ"/>
+        </w:rPr>
+        <w:t>. První možnost značí, že je vše v pořádku. Druhá možnost znamená, že hráč nemá postavený klášter, nebo již nemá volný slot pro další upgrade (je zde omezení 3 upgrady na klášter). Poslední dvě možnosti oznamují nedostatek surovin, či již koupený druhý stupeň upgradu pro daný typ budovy.</w:t>
+      </w:r>
+    </w:p>
+    <w:p>
+      <w:pPr>
+        <w:pStyle w:val="Odstavec"/>
+        <w:keepNext/>
+        <w:jc w:val="center"/>
+      </w:pPr>
+      <w:r>
+        <w:rPr>
+          <w:noProof/>
+          <w:lang w:val="cs-CZ"/>
+        </w:rPr>
+        <w:drawing>
+          <wp:inline distT="0" distB="0" distL="0" distR="0">
+            <wp:extent cx="2685555" cy="2152650"/>
+            <wp:effectExtent l="19050" t="0" r="495" b="0"/>
+            <wp:docPr id="17" name="Obrázek 16" descr="stavenibudov.PNG"/>
+            <wp:cNvGraphicFramePr>
+              <a:graphicFrameLocks xmlns:a="http://schemas.openxmlformats.org/drawingml/2006/main" noChangeAspect="1"/>
+            </wp:cNvGraphicFramePr>
+            <a:graphic xmlns:a="http://schemas.openxmlformats.org/drawingml/2006/main">
+              <a:graphicData uri="http://schemas.openxmlformats.org/drawingml/2006/picture">
+                <pic:pic xmlns:pic="http://schemas.openxmlformats.org/drawingml/2006/picture">
+                  <pic:nvPicPr>
+                    <pic:cNvPr id="0" name="stavenibudov.PNG"/>
+                    <pic:cNvPicPr/>
+                  </pic:nvPicPr>
+                  <pic:blipFill>
+                    <a:blip r:embed="rId34" cstate="print"/>
+                    <a:stretch>
+                      <a:fillRect/>
+                    </a:stretch>
+                  </pic:blipFill>
+                  <pic:spPr>
+                    <a:xfrm>
+                      <a:off x="0" y="0"/>
+                      <a:ext cx="2691188" cy="2157165"/>
+                    </a:xfrm>
+                    <a:prstGeom prst="rect">
+                      <a:avLst/>
+                    </a:prstGeom>
+                  </pic:spPr>
+                </pic:pic>
+              </a:graphicData>
+            </a:graphic>
+          </wp:inline>
+        </w:drawing>
+      </w:r>
+    </w:p>
+    <w:p>
+      <w:pPr>
+        <w:pStyle w:val="Titulek"/>
+        <w:jc w:val="center"/>
+        <w:rPr>
+          <w:lang w:val="cs-CZ"/>
+        </w:rPr>
+      </w:pPr>
+      <w:r>
+        <w:rPr>
+          <w:lang w:val="cs-CZ"/>
+        </w:rPr>
+        <w:t xml:space="preserve">Obr. </w:t>
+      </w:r>
+      <w:r>
+        <w:rPr>
+          <w:lang w:val="cs-CZ"/>
+        </w:rPr>
+        <w:fldChar w:fldCharType="begin"/>
+      </w:r>
+      <w:r>
+        <w:rPr>
+          <w:lang w:val="cs-CZ"/>
+        </w:rPr>
+        <w:instrText xml:space="preserve"> SEQ Obr. \* ARABIC </w:instrText>
+      </w:r>
+      <w:r>
+        <w:rPr>
+          <w:lang w:val="cs-CZ"/>
+        </w:rPr>
+        <w:fldChar w:fldCharType="separate"/>
+      </w:r>
+      <w:r>
+        <w:rPr>
+          <w:noProof/>
+          <w:lang w:val="cs-CZ"/>
+        </w:rPr>
+        <w:t>23</w:t>
+      </w:r>
+      <w:r>
+        <w:rPr>
+          <w:lang w:val="cs-CZ"/>
+        </w:rPr>
+        <w:fldChar w:fldCharType="end"/>
+      </w:r>
+      <w:r>
+        <w:rPr>
+          <w:lang w:val="cs-CZ"/>
+        </w:rPr>
+        <w:t xml:space="preserve"> Okno, ve kterém hráč vybírá, kterou z budov na poušti postaví.</w:t>
+      </w:r>
+    </w:p>
+    <w:p>
+      <w:pPr>
+        <w:pStyle w:val="Odstavec"/>
+        <w:rPr>
+          <w:lang w:val="cs-CZ"/>
+        </w:rPr>
+      </w:pPr>
+      <w:r>
+        <w:rPr>
+          <w:lang w:val="cs-CZ"/>
+        </w:rPr>
+        <w:t xml:space="preserve">Can metody </w:t>
+      </w:r>
+      <w:r>
+        <w:rPr>
+          <w:lang w:val="cs-CZ"/>
+        </w:rPr>
+        <w:t>slouží pouze pro rozlišení příčin neuskutečnění akce. Navíc umožňují zjistit aktuální možnosti aniž by se některá akce provedla. Pro pouhé zjištění, jestli se hráčova akce povedla, stačí kontrolovat návratovou hodnotu. Jestliže je návratová hodnota false, nebo null, akce se neprovedla (false/null závisí na zvolené metodě).</w:t>
+      </w:r>
+    </w:p>
+    <w:p>
+      <w:pPr>
+        <w:pStyle w:val="Odstavec"/>
+        <w:rPr>
+          <w:lang w:val="cs-CZ"/>
+        </w:rPr>
+      </w:pPr>
+      <w:r>
+        <w:rPr>
+          <w:lang w:val="cs-CZ"/>
+        </w:rPr>
+        <w:t xml:space="preserve">Některých akcích lze dosáhnout více způsoby. Jeden způsob zpravidla kopíruje chování hráče. Druhý způsob zjednodušuje používání některých akcí. Příkladem je zmíněné vynalézání pokroků. Metoda </w:t>
+      </w:r>
+      <w:r>
+        <w:rPr>
+          <w:rStyle w:val="Zdraznnjemn"/>
+          <w:lang w:val="cs-CZ"/>
+        </w:rPr>
+        <w:t>InventUpgrade</w:t>
+      </w:r>
+      <w:r>
+        <w:rPr>
+          <w:lang w:val="cs-CZ"/>
+        </w:rPr>
+        <w:t xml:space="preserve"> se nachází v rozhraní </w:t>
+      </w:r>
+      <w:r>
+        <w:rPr>
+          <w:rStyle w:val="Zdraznnjemn"/>
+          <w:lang w:val="cs-CZ"/>
+        </w:rPr>
+        <w:t>IMapController</w:t>
+      </w:r>
+      <w:r>
+        <w:rPr>
+          <w:lang w:val="cs-CZ"/>
+        </w:rPr>
+        <w:t>, ale také v </w:t>
+      </w:r>
+      <w:r>
+        <w:rPr>
+          <w:rStyle w:val="Zdraznnjemn"/>
+          <w:lang w:val="cs-CZ"/>
+        </w:rPr>
+        <w:t>IMonastery</w:t>
+      </w:r>
+      <w:r>
+        <w:rPr>
+          <w:lang w:val="cs-CZ"/>
+        </w:rPr>
+        <w:t xml:space="preserve">. V prvním případě může hráč pokrok vynalézat přímo, jádro hry se již postará o nalezení klášteru s volným slotem pro pokrok. V druhém případě může AI zavolat </w:t>
+      </w:r>
+      <w:r>
+        <w:rPr>
+          <w:rStyle w:val="Zdraznnjemn"/>
+          <w:lang w:val="cs-CZ"/>
+        </w:rPr>
+        <w:t>InventUpgrade</w:t>
+      </w:r>
+      <w:r>
+        <w:rPr>
+          <w:lang w:val="cs-CZ"/>
+        </w:rPr>
+        <w:t xml:space="preserve"> v konkrétním klášteře stejně jako by to dělal lidský hráč ve hře.</w:t>
+      </w:r>
+    </w:p>
+    <w:p>
+      <w:pPr>
+        <w:pStyle w:val="Nadpis2"/>
+        <w:rPr>
+          <w:lang w:val="cs-CZ"/>
+        </w:rPr>
+      </w:pPr>
+      <w:bookmarkStart w:id="113" w:name="_Toc291434146"/>
+      <w:r>
+        <w:rPr>
+          <w:lang w:val="cs-CZ"/>
+        </w:rPr>
         <w:lastRenderedPageBreak/>
-        <w:t>Skriptovací jazyk</w:t>
-      </w:r>
-      <w:bookmarkEnd w:id="112"/>
+        <w:t>Podvádění zakázáno</w:t>
+      </w:r>
+      <w:bookmarkEnd w:id="113"/>
     </w:p>
     <w:p>
       <w:pPr>
@@ -38381,19 +39047,13 @@
         <w:rPr>
           <w:lang w:val="cs-CZ"/>
         </w:rPr>
-        <w:t>Způsob komunika</w:t>
-      </w:r>
-      <w:r>
-        <w:rPr>
-          <w:lang w:val="cs-CZ"/>
-        </w:rPr>
-        <w:t xml:space="preserve">ce AI se hrou lze </w:t>
-      </w:r>
-      <w:r>
-        <w:rPr>
-          <w:lang w:val="cs-CZ"/>
-        </w:rPr>
-        <w:t>považovat za skriptovací jazyk založený na C#. Tento jazyk se před použitím ve hře musí zkompilovat, neinterpretuje se. Skript se načte vždy jednou při spuštění hry. Při změně skriptu se musí hra znovu spustit.</w:t>
+        <w:t xml:space="preserve">Podvádění může v některých situacích navodit lepší dojem z umělé inteligence. </w:t>
+      </w:r>
+      <w:r>
+        <w:rPr>
+          <w:lang w:val="cs-CZ"/>
+        </w:rPr>
+        <w:t>Osobně jsem tuto možnost ve své hře zakázal a neumožnil ji. Umělá inteligence má stejné znalosti a prostředky jako jakýkoliv jiný hráč.</w:t>
       </w:r>
     </w:p>
     <w:p>
@@ -38407,79 +39067,195 @@
         <w:rPr>
           <w:lang w:val="cs-CZ"/>
         </w:rPr>
-        <w:t xml:space="preserve">Slova jazyka jsou založená na krátkých výstižných anglických větách. Jejich názvy kopírují akce ve hře. </w:t>
-      </w:r>
-      <w:r>
-        <w:rPr>
-          <w:lang w:val="cs-CZ"/>
-        </w:rPr>
-        <w:t xml:space="preserve">Jsou zde slova jako </w:t>
+        <w:t>Nemůže kupovat budovy a pokroky, na které nemá suroviny. Nemá informace navíc, nemá možnost zjistit, kdy skončí dopad katastrof a zázraků, či jaké nové se kdy objeví. Musí též počítat s tímto minimem náhody. A ani nemá možnost některé budovy zbořit a postavit místo nich nové. (boření budov není ve hře povoleno)</w:t>
+      </w:r>
+    </w:p>
+    <w:p>
+      <w:pPr>
+        <w:pStyle w:val="Odstavec"/>
+        <w:rPr>
+          <w:lang w:val="cs-CZ"/>
+        </w:rPr>
+      </w:pPr>
+      <w:r>
+        <w:rPr>
+          <w:lang w:val="cs-CZ"/>
+        </w:rPr>
+        <w:t xml:space="preserve">U všech pokusů o provedení akce se kontroluje, jestli není daná akce v rozporu s pravidly. V této hře by to nebylo možné provádět jinak, protože celý herní svět je pro hráče viditelný. </w:t>
+      </w:r>
+      <w:r>
+        <w:rPr>
+          <w:lang w:val="cs-CZ"/>
+        </w:rPr>
+        <w:t>Každý hráč vidí, jaké budovy jsou na plánu rozestavěny, jaké suroviny, pokroky nebo medaile mají jednotliví hráči.</w:t>
+      </w:r>
+    </w:p>
+    <w:p>
+      <w:pPr>
+        <w:pStyle w:val="Odstavec"/>
+        <w:rPr>
+          <w:lang w:val="cs-CZ"/>
+        </w:rPr>
+      </w:pPr>
+      <w:r>
+        <w:rPr>
+          <w:lang w:val="cs-CZ"/>
+        </w:rPr>
+        <w:t xml:space="preserve">Kromě zamezení podvodů bylo zapotřebí se postarat o zamezení snahy shodit hru v případě, že vyhrává někdo jiný. Tento problém není podstatný při </w:t>
+      </w:r>
+      <w:r>
+        <w:rPr>
+          <w:lang w:val="cs-CZ"/>
+        </w:rPr>
+        <w:t>běžném</w:t>
+      </w:r>
+      <w:r>
+        <w:rPr>
+          <w:lang w:val="cs-CZ"/>
+        </w:rPr>
+        <w:t xml:space="preserve"> hraní. Projevil by se v případě možné soutěže více různých umělých inteligencí proti sobě. Hráči mají přístupná data o aktuálních bodech ostatních hráčů. Někdo by mohl do své umělé inteligence umístit úmyslně chybu, která by se zavolala těsně před prohrou a tím by se zamezilo zaznamenání výsledku hry. Mimo vyvolání chyby by se mohla umělá inteligence zacyklit</w:t>
+      </w:r>
+      <w:r>
+        <w:rPr>
+          <w:rStyle w:val="Znakapoznpodarou"/>
+          <w:lang w:val="cs-CZ"/>
+        </w:rPr>
+        <w:footnoteReference w:id="1"/>
+      </w:r>
+      <w:r>
+        <w:rPr>
+          <w:lang w:val="cs-CZ"/>
+        </w:rPr>
+        <w:t>.</w:t>
+      </w:r>
+    </w:p>
+    <w:p>
+      <w:pPr>
+        <w:pStyle w:val="Odstavec"/>
+        <w:rPr>
+          <w:lang w:val="cs-CZ"/>
+        </w:rPr>
+      </w:pPr>
+      <w:r>
+        <w:rPr>
+          <w:lang w:val="cs-CZ"/>
+        </w:rPr>
+        <w:t xml:space="preserve">První problém řeší jednoduché ošetření všech neošetřených výjimek z AI jedním blokem try/catch. Pokud v „přemýšlení“ nastane kritická chyba, která by způsobila pád celého programu, zde se odchytí a hráč ovládaný danou umělou inteligencí se odstřihne od hry. Lidskému hráči se zobrazí, že se jeho protihráč vzdal. Jeho města a cesty ve hře zůstávají. Nemůže ale dělat další akce, jeho metoda </w:t>
       </w:r>
       <w:r>
         <w:rPr>
           <w:rStyle w:val="Zdraznnjemn"/>
           <w:lang w:val="cs-CZ"/>
         </w:rPr>
-        <w:t>BuyLicence</w:t>
-      </w:r>
-      <w:r>
-        <w:rPr>
-          <w:lang w:val="cs-CZ"/>
-        </w:rPr>
-        <w:t xml:space="preserve"> a </w:t>
+        <w:t>ResolveAI</w:t>
+      </w:r>
+      <w:r>
+        <w:rPr>
+          <w:lang w:val="cs-CZ"/>
+        </w:rPr>
+        <w:t xml:space="preserve"> již není znovu volána.</w:t>
+      </w:r>
+    </w:p>
+    <w:p>
+      <w:pPr>
+        <w:pStyle w:val="Odstavec"/>
+        <w:rPr>
+          <w:lang w:val="cs-CZ"/>
+        </w:rPr>
+      </w:pPr>
+      <w:r>
+        <w:rPr>
+          <w:lang w:val="cs-CZ"/>
+        </w:rPr>
+        <w:t xml:space="preserve">Existuje v C# jedna výjimka, která tímto způsobem nelze ošetřit. Vývojaři se od verze Net 2.0 rozhodli znemožnit odchycení výjimky Stack Overflow Exception. Objekt výjimky se vytvoří, ale i přes snahu ji odchytit, program se ukončí. Vyvolat tuto výjimku je snadné, rekurzivní funkcí, která má ve svém těle pouze volání sama sebe. Byl jsem bohužel při hledání řešení neúspěšný. Nenašel jsem způsob, jak odchytit stav blížící se Stack Overflow Exception. Pokud by se mi to podařilo, stačilo by </w:t>
+      </w:r>
+      <w:r>
+        <w:rPr>
+          <w:lang w:val="cs-CZ"/>
+        </w:rPr>
+        <w:t>vlákno ukončit před vyčerpáním paměti, jež využívá stack.</w:t>
+      </w:r>
+    </w:p>
+    <w:p>
+      <w:pPr>
+        <w:pStyle w:val="Odstavec"/>
+        <w:rPr>
+          <w:lang w:val="cs-CZ"/>
+        </w:rPr>
+      </w:pPr>
+      <w:r>
+        <w:rPr>
+          <w:lang w:val="cs-CZ"/>
+        </w:rPr>
+        <w:t>Napadlo mě nepřímé řešení. Interface pro AI ji nedává možnost zjistit, jestli hraje proti lidskému hráči, jiné AI, či jejím druhu. Před samotnou soutěží by mohla proběhnout kvalifikace. Spustilo by se 100 her, kde by hráči byly ovládané počítačem jednoho druhu. Jestliže by AI vyhodila výjimku, neprošla by kvalifikací.</w:t>
+      </w:r>
+    </w:p>
+    <w:p>
+      <w:pPr>
+        <w:pStyle w:val="Odstavec"/>
+        <w:rPr>
+          <w:lang w:val="cs-CZ"/>
+        </w:rPr>
+      </w:pPr>
+      <w:r>
+        <w:rPr>
+          <w:lang w:val="cs-CZ"/>
+        </w:rPr>
+        <w:t xml:space="preserve">Druhý problém má své řešení. </w:t>
+      </w:r>
+      <w:r>
+        <w:rPr>
+          <w:lang w:val="cs-CZ"/>
+        </w:rPr>
+        <w:t>Nemohu přímo zachytit zacy</w:t>
+      </w:r>
+      <w:r>
+        <w:rPr>
+          <w:lang w:val="cs-CZ"/>
+        </w:rPr>
+        <w:t>klení</w:t>
+      </w:r>
+      <w:r>
+        <w:rPr>
+          <w:lang w:val="cs-CZ"/>
+        </w:rPr>
+        <w:t xml:space="preserve"> v cizím kódu</w:t>
+      </w:r>
+      <w:r>
+        <w:rPr>
+          <w:lang w:val="cs-CZ"/>
+        </w:rPr>
+        <w:t xml:space="preserve">. Ve hře je pro AI časové omezení dané na několik vteřin. Pokud je tento limit překročen, tah AI se ukončí, ale AI hráč stále setrvává ve hře. Jeho metoda </w:t>
       </w:r>
       <w:r>
         <w:rPr>
           <w:rStyle w:val="Zdraznnjemn"/>
           <w:lang w:val="cs-CZ"/>
         </w:rPr>
-        <w:t>InventUpgrade</w:t>
-      </w:r>
-      <w:r>
-        <w:rPr>
-          <w:lang w:val="cs-CZ"/>
-        </w:rPr>
-        <w:t xml:space="preserve">, kde v prvním případě je parametrem výčtový typ </w:t>
-      </w:r>
-      <w:r>
-        <w:rPr>
-          <w:rStyle w:val="Zdraznnjemn"/>
-          <w:lang w:val="cs-CZ"/>
-        </w:rPr>
-        <w:t>SourceKind</w:t>
-      </w:r>
-      <w:r>
-        <w:rPr>
-          <w:lang w:val="cs-CZ"/>
-        </w:rPr>
-        <w:t xml:space="preserve"> a v druhém případě </w:t>
-      </w:r>
-      <w:r>
-        <w:rPr>
-          <w:rStyle w:val="Zdraznnjemn"/>
-          <w:lang w:val="cs-CZ"/>
-        </w:rPr>
-        <w:t>SourceBuildingKind</w:t>
-      </w:r>
-      <w:r>
-        <w:rPr>
-          <w:lang w:val="cs-CZ"/>
-        </w:rPr>
-        <w:t xml:space="preserve">. V jazyce jsou tyto akce takto rozlišeny, přestože v jádře hry se z nich volá společná metoda </w:t>
-      </w:r>
-      <w:r>
-        <w:rPr>
-          <w:rStyle w:val="Zdraznnjemn"/>
-          <w:lang w:val="cs-CZ"/>
-        </w:rPr>
-        <w:t>BuyUpgradeInSpecialBuilding</w:t>
-      </w:r>
-      <w:r>
-        <w:rPr>
-          <w:lang w:val="cs-CZ"/>
-        </w:rPr>
-        <w:t>, kde se pod pojmem Upgrade schovává i Licence.</w:t>
-      </w:r>
+        <w:t>ResolveAI</w:t>
+      </w:r>
+      <w:r>
+        <w:rPr>
+          <w:lang w:val="cs-CZ"/>
+        </w:rPr>
+        <w:t xml:space="preserve"> bude zavolána až se hráč příště dostane na řadu.</w:t>
+      </w:r>
+    </w:p>
+    <w:p>
+      <w:pPr>
+        <w:pStyle w:val="Nadpis1"/>
+        <w:rPr>
+          <w:lang w:val="cs-CZ"/>
+        </w:rPr>
+      </w:pPr>
+      <w:bookmarkStart w:id="114" w:name="_Toc291434147"/>
+      <w:r>
+        <w:rPr>
+          <w:lang w:val="cs-CZ"/>
+        </w:rPr>
+        <w:t>Základní AI</w:t>
+      </w:r>
+      <w:bookmarkEnd w:id="114"/>
     </w:p>
     <w:p>
       <w:pPr>
@@ -38492,117 +39268,7 @@
         <w:rPr>
           <w:lang w:val="cs-CZ"/>
         </w:rPr>
-        <w:t xml:space="preserve">Většina slov jazyka je ve dvou verzích. V druhé verzi mají slova předponu Can. Tedy jsou zde slova </w:t>
-      </w:r>
-      <w:r>
-        <w:rPr>
-          <w:rStyle w:val="Zdraznnjemn"/>
-          <w:lang w:val="cs-CZ"/>
-        </w:rPr>
-        <w:t>CanBuyLicence</w:t>
-      </w:r>
-      <w:r>
-        <w:rPr>
-          <w:lang w:val="cs-CZ"/>
-        </w:rPr>
-        <w:t xml:space="preserve"> a </w:t>
-      </w:r>
-      <w:r>
-        <w:rPr>
-          <w:rStyle w:val="Zdraznnjemn"/>
-          <w:lang w:val="cs-CZ"/>
-        </w:rPr>
-        <w:t>CanInventUpgrade</w:t>
-      </w:r>
-      <w:r>
-        <w:rPr>
-          <w:lang w:val="cs-CZ"/>
-        </w:rPr>
-        <w:t>.</w:t>
-      </w:r>
-      <w:r>
-        <w:rPr>
-          <w:lang w:val="cs-CZ"/>
-        </w:rPr>
-        <w:t xml:space="preserve"> Metody Can vrací jednu z možností výčtového typu přiřazenému dané metodě. Vždy je zde možnost OK, která značí, že všechny podmínky pro využití dané akce byly splněny. Např. metoda </w:t>
-      </w:r>
-      <w:r>
-        <w:rPr>
-          <w:rStyle w:val="Zdraznnjemn"/>
-          <w:lang w:val="cs-CZ"/>
-        </w:rPr>
-        <w:t>CanInventUpgrade</w:t>
-      </w:r>
-      <w:r>
-        <w:rPr>
-          <w:lang w:val="cs-CZ"/>
-        </w:rPr>
-        <w:t xml:space="preserve"> vrací </w:t>
-      </w:r>
-      <w:r>
-        <w:rPr>
-          <w:rStyle w:val="Zdraznnjemn"/>
-          <w:lang w:val="cs-CZ"/>
-        </w:rPr>
-        <w:t>MonasteryError</w:t>
-      </w:r>
-      <w:r>
-        <w:rPr>
-          <w:lang w:val="cs-CZ"/>
-        </w:rPr>
-        <w:t xml:space="preserve">, která obsahuje </w:t>
-      </w:r>
-      <w:r>
-        <w:rPr>
-          <w:rStyle w:val="Zdraznnjemn"/>
-          <w:lang w:val="cs-CZ"/>
-        </w:rPr>
-        <w:t>OK</w:t>
-      </w:r>
-      <w:r>
-        <w:rPr>
-          <w:lang w:val="cs-CZ"/>
-        </w:rPr>
-        <w:t xml:space="preserve">, </w:t>
-      </w:r>
-      <w:r>
-        <w:rPr>
-          <w:rStyle w:val="Zdraznnjemn"/>
-          <w:lang w:val="cs-CZ"/>
-        </w:rPr>
-        <w:t>MaxUpgrades</w:t>
-      </w:r>
-      <w:r>
-        <w:rPr>
-          <w:lang w:val="cs-CZ"/>
-        </w:rPr>
-        <w:t xml:space="preserve">, </w:t>
-      </w:r>
-      <w:r>
-        <w:rPr>
-          <w:rStyle w:val="Zdraznnjemn"/>
-          <w:lang w:val="cs-CZ"/>
-        </w:rPr>
-        <w:t>NoSources</w:t>
-      </w:r>
-      <w:r>
-        <w:rPr>
-          <w:lang w:val="cs-CZ"/>
-        </w:rPr>
-        <w:t xml:space="preserve">, </w:t>
-      </w:r>
-      <w:r>
-        <w:rPr>
-          <w:rStyle w:val="Zdraznnjemn"/>
-          <w:lang w:val="cs-CZ"/>
-        </w:rPr>
-        <w:t>HaveSecondUpgrade</w:t>
-      </w:r>
-      <w:r>
-        <w:rPr>
-          <w:lang w:val="cs-CZ"/>
-        </w:rPr>
-        <w:t>. První možnost značí, že je vše v pořádku. Druhá možnost znamená, že hráč nemá postavený klášter, nebo již nemá volný slot pro další upgrade (je zde omezení 3 upgrady na klášter). Poslední dvě možnosti oznamují nedostatek surovin, či již koupený druhý stupeň upgradu pro daný typ budovy.</w:t>
+        <w:t>Ve hře jsou nyní tři obtížnosti soupeřů. První obtížnost – Lehká je velice jednoduchá a sloužila především jako referenční AI pro testování následujících dvou umělých inteligencí.</w:t>
       </w:r>
     </w:p>
     <w:p>
@@ -38616,350 +39282,7 @@
         <w:rPr>
           <w:lang w:val="cs-CZ"/>
         </w:rPr>
-        <w:t xml:space="preserve">Can metody </w:t>
-      </w:r>
-      <w:r>
-        <w:rPr>
-          <w:lang w:val="cs-CZ"/>
-        </w:rPr>
-        <w:t>slouží pouze pro rozlišení příčin neuskutečnění akce. Navíc umožňují zjistit aktuální možnosti aniž by se některá akce provedla. Pro pouhé zjištění, jestli se hráčova akce povedla, stačí kontrolovat návratovou hodnotu. Jestliže je návratová hodnota false, nebo null, akce se neprovedla (false/null závisí na zvolené metodě).</w:t>
-      </w:r>
-    </w:p>
-    <w:p>
-      <w:pPr>
-        <w:pStyle w:val="Odstavec"/>
-        <w:rPr>
-          <w:lang w:val="cs-CZ"/>
-        </w:rPr>
-      </w:pPr>
-      <w:r>
-        <w:rPr>
-          <w:lang w:val="cs-CZ"/>
-        </w:rPr>
-        <w:t xml:space="preserve">Některých akcích lze dosáhnout více způsoby. Jeden způsob zpravidla kopíruje chování hráče. Druhý způsob zjednodušuje používání některých akcí. Příkladem je zmíněné vynalézání pokroků. Metoda </w:t>
-      </w:r>
-      <w:r>
-        <w:rPr>
-          <w:rStyle w:val="Zdraznnjemn"/>
-          <w:lang w:val="cs-CZ"/>
-        </w:rPr>
-        <w:t>InventUpgrade</w:t>
-      </w:r>
-      <w:r>
-        <w:rPr>
-          <w:lang w:val="cs-CZ"/>
-        </w:rPr>
-        <w:t xml:space="preserve"> se nachází v rozhraní </w:t>
-      </w:r>
-      <w:r>
-        <w:rPr>
-          <w:rStyle w:val="Zdraznnjemn"/>
-          <w:lang w:val="cs-CZ"/>
-        </w:rPr>
-        <w:t>IMapController</w:t>
-      </w:r>
-      <w:r>
-        <w:rPr>
-          <w:lang w:val="cs-CZ"/>
-        </w:rPr>
-        <w:t>, ale také v </w:t>
-      </w:r>
-      <w:r>
-        <w:rPr>
-          <w:rStyle w:val="Zdraznnjemn"/>
-          <w:lang w:val="cs-CZ"/>
-        </w:rPr>
-        <w:t>IMonastery</w:t>
-      </w:r>
-      <w:r>
-        <w:rPr>
-          <w:lang w:val="cs-CZ"/>
-        </w:rPr>
-        <w:t xml:space="preserve">. V prvním případě může hráč pokrok vynalézat přímo, jádro hry se již postará o nalezení klášteru s volným slotem pro pokrok. V druhém případě může AI zavolat </w:t>
-      </w:r>
-      <w:r>
-        <w:rPr>
-          <w:rStyle w:val="Zdraznnjemn"/>
-          <w:lang w:val="cs-CZ"/>
-        </w:rPr>
-        <w:t>InventUpgrade</w:t>
-      </w:r>
-      <w:r>
-        <w:rPr>
-          <w:lang w:val="cs-CZ"/>
-        </w:rPr>
-        <w:t xml:space="preserve"> v konkrétním klášteře stejně jako by to dělal lidský hráč ve hře.</w:t>
-      </w:r>
-    </w:p>
-    <w:p>
-      <w:pPr>
-        <w:pStyle w:val="Nadpis2"/>
-        <w:rPr>
-          <w:lang w:val="cs-CZ"/>
-        </w:rPr>
-      </w:pPr>
-      <w:bookmarkStart w:id="113" w:name="_Toc291434146"/>
-      <w:r>
-        <w:rPr>
-          <w:lang w:val="cs-CZ"/>
-        </w:rPr>
-        <w:t>Podvádění zakázáno</w:t>
-      </w:r>
-      <w:bookmarkEnd w:id="113"/>
-    </w:p>
-    <w:p>
-      <w:pPr>
-        <w:pStyle w:val="Odstavec"/>
-        <w:rPr>
-          <w:lang w:val="cs-CZ"/>
-        </w:rPr>
-      </w:pPr>
-      <w:r>
-        <w:rPr>
-          <w:lang w:val="cs-CZ"/>
-        </w:rPr>
-        <w:t xml:space="preserve">Podvádění může v některých situacích navodit lepší dojem z umělé inteligence. </w:t>
-      </w:r>
-      <w:r>
-        <w:rPr>
-          <w:lang w:val="cs-CZ"/>
-        </w:rPr>
-        <w:t>Osobně jsem tuto možnost ve své hře zakázal a neumožnil ji. Umělá inteligence má stejné znalosti a prostředky jako jakýkoliv jiný hráč.</w:t>
-      </w:r>
-    </w:p>
-    <w:p>
-      <w:pPr>
-        <w:pStyle w:val="Odstavec"/>
-        <w:rPr>
-          <w:lang w:val="cs-CZ"/>
-        </w:rPr>
-      </w:pPr>
-      <w:r>
-        <w:rPr>
-          <w:lang w:val="cs-CZ"/>
-        </w:rPr>
-        <w:t>Nemůže kupovat budovy a pokroky, na které nemá suroviny. Nemá informace navíc, nemá možnost zjistit, kdy skončí dopad katastrof a zázraků, či jaké nové se kdy objeví. Musí též počítat s tímto minimem náhody. A ani nemá možnost některé budovy zbořit a postavit místo nich nové. (boření budov není ve hře povoleno)</w:t>
-      </w:r>
-    </w:p>
-    <w:p>
-      <w:pPr>
-        <w:pStyle w:val="Odstavec"/>
-        <w:rPr>
-          <w:lang w:val="cs-CZ"/>
-        </w:rPr>
-      </w:pPr>
-      <w:r>
-        <w:rPr>
-          <w:lang w:val="cs-CZ"/>
-        </w:rPr>
-        <w:t xml:space="preserve">U všech pokusů o provedení akce se kontroluje, jestli není daná akce v rozporu s pravidly. V této hře by to nebylo možné provádět jinak, protože celý herní svět je pro hráče viditelný. </w:t>
-      </w:r>
-      <w:r>
-        <w:rPr>
-          <w:lang w:val="cs-CZ"/>
-        </w:rPr>
-        <w:t>Každý hráč vidí, jaké budovy jsou na plánu rozestavěny, jaké suroviny, pokroky nebo medaile mají jednotliví hráči.</w:t>
-      </w:r>
-    </w:p>
-    <w:p>
-      <w:pPr>
-        <w:pStyle w:val="Odstavec"/>
-        <w:rPr>
-          <w:lang w:val="cs-CZ"/>
-        </w:rPr>
-      </w:pPr>
-      <w:r>
-        <w:rPr>
-          <w:lang w:val="cs-CZ"/>
-        </w:rPr>
-        <w:t xml:space="preserve">Kromě zamezení podvodů bylo zapotřebí se postarat o zamezení snahy shodit hru v případě, že vyhrává někdo jiný. Tento problém není podstatný při </w:t>
-      </w:r>
-      <w:r>
-        <w:rPr>
-          <w:lang w:val="cs-CZ"/>
-        </w:rPr>
-        <w:t>běžném</w:t>
-      </w:r>
-      <w:r>
-        <w:rPr>
-          <w:lang w:val="cs-CZ"/>
-        </w:rPr>
-        <w:t xml:space="preserve"> hraní. Projevil by se v případě možné soutěže více různých umělých inteligencí proti sobě. Hráči mají přístupná data o aktuálních bodech ostatních hráčů. Někdo by mohl do své umělé inteligence umístit </w:t>
-      </w:r>
-      <w:r>
-        <w:rPr>
-          <w:lang w:val="cs-CZ"/>
-        </w:rPr>
         <w:lastRenderedPageBreak/>
-        <w:t>úmyslně chybu, která by se zavolala těsně před prohrou a tím by se zamezilo zaznamenání výsledku hry. Mimo vyvolání chyby by se mohla umělá inteligence zacyklit</w:t>
-      </w:r>
-      <w:r>
-        <w:rPr>
-          <w:rStyle w:val="Znakapoznpodarou"/>
-          <w:lang w:val="cs-CZ"/>
-        </w:rPr>
-        <w:footnoteReference w:id="1"/>
-      </w:r>
-      <w:r>
-        <w:rPr>
-          <w:lang w:val="cs-CZ"/>
-        </w:rPr>
-        <w:t>.</w:t>
-      </w:r>
-    </w:p>
-    <w:p>
-      <w:pPr>
-        <w:pStyle w:val="Odstavec"/>
-        <w:rPr>
-          <w:lang w:val="cs-CZ"/>
-        </w:rPr>
-      </w:pPr>
-      <w:r>
-        <w:rPr>
-          <w:lang w:val="cs-CZ"/>
-        </w:rPr>
-        <w:t xml:space="preserve">První problém řeší jednoduché ošetření všech neošetřených výjimek z AI jedním blokem try/catch. Pokud v „přemýšlení“ nastane kritická chyba, která by způsobila pád celého programu, zde se odchytí a hráč ovládaný danou umělou inteligencí se odstřihne od hry. Lidskému hráči se zobrazí, že se jeho protihráč vzdal. Jeho města a cesty ve hře zůstávají. Nemůže ale dělat další akce, jeho metoda </w:t>
-      </w:r>
-      <w:r>
-        <w:rPr>
-          <w:rStyle w:val="Zdraznnjemn"/>
-          <w:lang w:val="cs-CZ"/>
-        </w:rPr>
-        <w:t>ResolveAI</w:t>
-      </w:r>
-      <w:r>
-        <w:rPr>
-          <w:lang w:val="cs-CZ"/>
-        </w:rPr>
-        <w:t xml:space="preserve"> již není znovu volána.</w:t>
-      </w:r>
-    </w:p>
-    <w:p>
-      <w:pPr>
-        <w:pStyle w:val="Odstavec"/>
-        <w:rPr>
-          <w:lang w:val="cs-CZ"/>
-        </w:rPr>
-      </w:pPr>
-      <w:r>
-        <w:rPr>
-          <w:lang w:val="cs-CZ"/>
-        </w:rPr>
-        <w:t xml:space="preserve">Existuje v C# jedna výjimka, která tímto způsobem nelze ošetřit. Vývojaři se od verze Net 2.0 rozhodli znemožnit odchycení výjimky Stack Overflow Exception. Objekt výjimky se vytvoří, ale i přes snahu ji odchytit, program se ukončí. Vyvolat tuto výjimku je snadné, rekurzivní funkcí, která má ve svém těle pouze volání sama sebe. Byl jsem bohužel při hledání řešení neúspěšný. Nenašel jsem způsob, jak odchytit stav blížící se Stack Overflow Exception. Pokud by se mi to podařilo, stačilo by </w:t>
-      </w:r>
-      <w:r>
-        <w:rPr>
-          <w:lang w:val="cs-CZ"/>
-        </w:rPr>
-        <w:t>vlákno ukončit před vyčerpáním paměti, jež využívá stack.</w:t>
-      </w:r>
-    </w:p>
-    <w:p>
-      <w:pPr>
-        <w:pStyle w:val="Odstavec"/>
-        <w:rPr>
-          <w:lang w:val="cs-CZ"/>
-        </w:rPr>
-      </w:pPr>
-      <w:r>
-        <w:rPr>
-          <w:lang w:val="cs-CZ"/>
-        </w:rPr>
-        <w:t>Napadlo mě nepřímé řešení. Interface pro AI ji nedává možnost zjistit, jestli hraje proti lidskému hráči, jiné AI, či jejím druhu. Před samotnou soutěží by mohla proběhnout kvalifikace. Spustilo by se 100 her, kde by hráči byly ovládané počítačem jednoho druhu. Jestliže by AI vyhodila výjimku, neprošla by kvalifikací.</w:t>
-      </w:r>
-    </w:p>
-    <w:p>
-      <w:pPr>
-        <w:pStyle w:val="Odstavec"/>
-        <w:rPr>
-          <w:lang w:val="cs-CZ"/>
-        </w:rPr>
-      </w:pPr>
-      <w:r>
-        <w:rPr>
-          <w:lang w:val="cs-CZ"/>
-        </w:rPr>
-        <w:t xml:space="preserve">Druhý problém má své řešení. </w:t>
-      </w:r>
-      <w:r>
-        <w:rPr>
-          <w:lang w:val="cs-CZ"/>
-        </w:rPr>
-        <w:t>Nemohu přímo zachytit zacy</w:t>
-      </w:r>
-      <w:r>
-        <w:rPr>
-          <w:lang w:val="cs-CZ"/>
-        </w:rPr>
-        <w:t>klení</w:t>
-      </w:r>
-      <w:r>
-        <w:rPr>
-          <w:lang w:val="cs-CZ"/>
-        </w:rPr>
-        <w:t xml:space="preserve"> v cizím kódu</w:t>
-      </w:r>
-      <w:r>
-        <w:rPr>
-          <w:lang w:val="cs-CZ"/>
-        </w:rPr>
-        <w:t xml:space="preserve">. Ve hře je pro AI časové omezení dané na několik vteřin. Pokud je tento limit překročen, tah AI se ukončí, ale AI hráč stále setrvává ve hře. Jeho metoda </w:t>
-      </w:r>
-      <w:r>
-        <w:rPr>
-          <w:rStyle w:val="Zdraznnjemn"/>
-          <w:lang w:val="cs-CZ"/>
-        </w:rPr>
-        <w:t>ResolveAI</w:t>
-      </w:r>
-      <w:r>
-        <w:rPr>
-          <w:lang w:val="cs-CZ"/>
-        </w:rPr>
-        <w:t xml:space="preserve"> bude zavolána až se hráč příště dostane na řadu.</w:t>
-      </w:r>
-    </w:p>
-    <w:p>
-      <w:pPr>
-        <w:pStyle w:val="Nadpis1"/>
-        <w:rPr>
-          <w:lang w:val="cs-CZ"/>
-        </w:rPr>
-      </w:pPr>
-      <w:bookmarkStart w:id="114" w:name="_Toc291434147"/>
-      <w:r>
-        <w:rPr>
-          <w:lang w:val="cs-CZ"/>
-        </w:rPr>
-        <w:t>Základní AI</w:t>
-      </w:r>
-      <w:bookmarkEnd w:id="114"/>
-    </w:p>
-    <w:p>
-      <w:pPr>
-        <w:pStyle w:val="Odstavec"/>
-        <w:rPr>
-          <w:lang w:val="cs-CZ"/>
-        </w:rPr>
-      </w:pPr>
-      <w:r>
-        <w:rPr>
-          <w:lang w:val="cs-CZ"/>
-        </w:rPr>
-        <w:t>Ve hře jsou nyní tři obtížnosti soupeřů. První obtížnost – Lehká je velice jednoduchá a sloužila především jako referenční AI pro testování následujících dvou umělých inteligencí.</w:t>
-      </w:r>
-    </w:p>
-    <w:p>
-      <w:pPr>
-        <w:pStyle w:val="Odstavec"/>
-        <w:rPr>
-          <w:lang w:val="cs-CZ"/>
-        </w:rPr>
-      </w:pPr>
-      <w:r>
-        <w:rPr>
-          <w:lang w:val="cs-CZ"/>
-        </w:rPr>
         <w:t>S touto obtížností bylo vyvíjeno samotné rozhraní pro umělou inteligenci, aby bylo připraveno pro další vývoj.</w:t>
       </w:r>
     </w:p>
@@ -39017,7 +39340,6 @@
           <w:szCs w:val="19"/>
           <w:lang w:val="cs-CZ"/>
         </w:rPr>
-        <w:lastRenderedPageBreak/>
         <w:t>turn++;</w:t>
       </w:r>
     </w:p>
@@ -39991,6 +40313,7 @@
         <w:rPr>
           <w:lang w:val="cs-CZ"/>
         </w:rPr>
+        <w:lastRenderedPageBreak/>
         <w:t>Na závěr se každé sedmé kolo pokusí získat tři body za armádní přehlídku. Důvod podobný jako u stavěný cest. Zkoušet vyvolat přehlídku každé kolo by snižovalo pravděpodobnost stavby měst, které jsou důležitější a navíc je za ně 5 bodů. Nevýhodou tohoto omezení je prodlužování konce hry, kdy už je celý herní plán zastavěný a jediná mož</w:t>
       </w:r>
       <w:r>
@@ -40038,7 +40361,6 @@
         <w:rPr>
           <w:lang w:val="cs-CZ"/>
         </w:rPr>
-        <w:lastRenderedPageBreak/>
         <w:t>Rozhodovací stromy</w:t>
       </w:r>
       <w:bookmarkEnd w:id="116"/>
@@ -40467,7 +40789,7 @@
                     <pic:cNvPicPr/>
                   </pic:nvPicPr>
                   <pic:blipFill>
-                    <a:blip r:embed="rId32" cstate="print"/>
+                    <a:blip r:embed="rId35" cstate="print"/>
                     <a:stretch>
                       <a:fillRect/>
                     </a:stretch>
@@ -40527,7 +40849,7 @@
           <w:noProof/>
           <w:lang w:val="cs-CZ"/>
         </w:rPr>
-        <w:t>21</w:t>
+        <w:t>24</w:t>
       </w:r>
       <w:r>
         <w:rPr>
@@ -40574,7 +40896,7 @@
                     <pic:cNvPicPr/>
                   </pic:nvPicPr>
                   <pic:blipFill>
-                    <a:blip r:embed="rId33" cstate="print"/>
+                    <a:blip r:embed="rId36" cstate="print"/>
                     <a:stretch>
                       <a:fillRect/>
                     </a:stretch>
@@ -40633,7 +40955,7 @@
           <w:noProof/>
           <w:lang w:val="cs-CZ"/>
         </w:rPr>
-        <w:t>22</w:t>
+        <w:t>25</w:t>
       </w:r>
       <w:r>
         <w:rPr>
@@ -42543,6 +42865,122 @@
         <w:rPr>
           <w:lang w:val="cs-CZ"/>
         </w:rPr>
+        <w:t xml:space="preserve"> Testování AI modulů</w:t>
+      </w:r>
+    </w:p>
+    <w:p>
+      <w:pPr>
+        <w:keepNext/>
+        <w:jc w:val="center"/>
+      </w:pPr>
+      <w:r>
+        <w:rPr>
+          <w:noProof/>
+          <w:lang w:val="cs-CZ"/>
+        </w:rPr>
+        <w:drawing>
+          <wp:inline distT="0" distB="0" distL="0" distR="0">
+            <wp:extent cx="3495675" cy="2444892"/>
+            <wp:effectExtent l="19050" t="0" r="9525" b="0"/>
+            <wp:docPr id="15" name="Obrázek 14" descr="screensumasurovin.PNG"/>
+            <wp:cNvGraphicFramePr>
+              <a:graphicFrameLocks xmlns:a="http://schemas.openxmlformats.org/drawingml/2006/main" noChangeAspect="1"/>
+            </wp:cNvGraphicFramePr>
+            <a:graphic xmlns:a="http://schemas.openxmlformats.org/drawingml/2006/main">
+              <a:graphicData uri="http://schemas.openxmlformats.org/drawingml/2006/picture">
+                <pic:pic xmlns:pic="http://schemas.openxmlformats.org/drawingml/2006/picture">
+                  <pic:nvPicPr>
+                    <pic:cNvPr id="0" name="screensumasurovin.PNG"/>
+                    <pic:cNvPicPr/>
+                  </pic:nvPicPr>
+                  <pic:blipFill>
+                    <a:blip r:embed="rId37" cstate="print"/>
+                    <a:stretch>
+                      <a:fillRect/>
+                    </a:stretch>
+                  </pic:blipFill>
+                  <pic:spPr>
+                    <a:xfrm>
+                      <a:off x="0" y="0"/>
+                      <a:ext cx="3495675" cy="2444892"/>
+                    </a:xfrm>
+                    <a:prstGeom prst="rect">
+                      <a:avLst/>
+                    </a:prstGeom>
+                  </pic:spPr>
+                </pic:pic>
+              </a:graphicData>
+            </a:graphic>
+          </wp:inline>
+        </w:drawing>
+      </w:r>
+    </w:p>
+    <w:p>
+      <w:pPr>
+        <w:pStyle w:val="Titulek"/>
+        <w:jc w:val="center"/>
+        <w:rPr>
+          <w:lang w:val="cs-CZ"/>
+        </w:rPr>
+      </w:pPr>
+      <w:r>
+        <w:t>O</w:t>
+      </w:r>
+      <w:r>
+        <w:rPr>
+          <w:lang w:val="cs-CZ"/>
+        </w:rPr>
+        <w:t xml:space="preserve">br. </w:t>
+      </w:r>
+      <w:r>
+        <w:rPr>
+          <w:lang w:val="cs-CZ"/>
+        </w:rPr>
+        <w:fldChar w:fldCharType="begin"/>
+      </w:r>
+      <w:r>
+        <w:rPr>
+          <w:lang w:val="cs-CZ"/>
+        </w:rPr>
+        <w:instrText xml:space="preserve"> SEQ Obr. \* ARABIC </w:instrText>
+      </w:r>
+      <w:r>
+        <w:rPr>
+          <w:lang w:val="cs-CZ"/>
+        </w:rPr>
+        <w:fldChar w:fldCharType="separate"/>
+      </w:r>
+      <w:r>
+        <w:rPr>
+          <w:noProof/>
+          <w:lang w:val="cs-CZ"/>
+        </w:rPr>
+        <w:t>26</w:t>
+      </w:r>
+      <w:r>
+        <w:rPr>
+          <w:lang w:val="cs-CZ"/>
+        </w:rPr>
+        <w:fldChar w:fldCharType="end"/>
+      </w:r>
+      <w:r>
+        <w:rPr>
+          <w:lang w:val="cs-CZ"/>
+        </w:rPr>
+        <w:t xml:space="preserve"> Po skončení hry si lze zobrazit několik grafů, které mohou odkrýt slabiny některého z hráčů. Zde je vidět, že žlutý hráč hromadil suroviny a byl vhodným cílem pro krádež.</w:t>
+      </w:r>
+    </w:p>
+    <w:p>
+      <w:pPr>
+        <w:pStyle w:val="Nadpis2"/>
+        <w:rPr>
+          <w:lang w:val="cs-CZ"/>
+        </w:rPr>
+      </w:pPr>
+      <w:r>
+        <w:rPr>
+          <w:lang w:val="cs-CZ"/>
+        </w:rPr>
         <w:t xml:space="preserve"> </w:t>
       </w:r>
       <w:bookmarkStart w:id="135" w:name="_Toc291434164"/>
@@ -42662,6 +43100,7 @@
         <w:rPr>
           <w:lang w:val="cs-CZ"/>
         </w:rPr>
+        <w:lastRenderedPageBreak/>
         <w:t xml:space="preserve"> Nastavení testu</w:t>
       </w:r>
     </w:p>
@@ -42760,7 +43199,6 @@
         <w:rPr>
           <w:lang w:val="cs-CZ"/>
         </w:rPr>
-        <w:lastRenderedPageBreak/>
         <w:t xml:space="preserve"> Dotazník</w:t>
       </w:r>
     </w:p>
@@ -43203,6 +43641,7 @@
               <w:rPr>
                 <w:lang w:val="cs-CZ"/>
               </w:rPr>
+              <w:lastRenderedPageBreak/>
               <w:t>3,75</w:t>
             </w:r>
           </w:p>
@@ -43509,8 +43948,8 @@
           <w:lang w:val="cs-CZ"/>
         </w:rPr>
         <w:sectPr>
-          <w:headerReference w:type="even" r:id="rId34"/>
-          <w:headerReference w:type="default" r:id="rId35"/>
+          <w:headerReference w:type="even" r:id="rId38"/>
+          <w:headerReference w:type="default" r:id="rId39"/>
           <w:type w:val="oddPage"/>
           <w:pgSz w:w="11906" w:h="16838" w:code="9"/>
           <w:pgMar w:top="1417" w:right="1417" w:bottom="1417" w:left="1417" w:header="709" w:footer="709" w:gutter="0"/>
@@ -44547,8 +44986,8 @@
           <w:lang w:val="cs-CZ"/>
         </w:rPr>
         <w:sectPr>
-          <w:headerReference w:type="even" r:id="rId36"/>
-          <w:headerReference w:type="default" r:id="rId37"/>
+          <w:headerReference w:type="even" r:id="rId40"/>
+          <w:headerReference w:type="default" r:id="rId41"/>
           <w:type w:val="oddPage"/>
           <w:pgSz w:w="11906" w:h="16838" w:code="9"/>
           <w:pgMar w:top="1417" w:right="1417" w:bottom="1417" w:left="1417" w:header="709" w:footer="709" w:gutter="0"/>
@@ -44861,7 +45300,7 @@
       </w:pPr>
     </w:p>
     <w:sectPr>
-      <w:headerReference w:type="default" r:id="rId38"/>
+      <w:headerReference w:type="default" r:id="rId42"/>
       <w:type w:val="oddPage"/>
       <w:pgSz w:w="11906" w:h="16838" w:code="9"/>
       <w:pgMar w:top="1418" w:right="1418" w:bottom="902" w:left="1985" w:header="709" w:footer="709" w:gutter="0"/>
@@ -44922,7 +45361,7 @@
         <w:rPr>
           <w:noProof/>
         </w:rPr>
-        <w:t>47</w:t>
+        <w:t>46</w:t>
       </w:r>
     </w:fldSimple>
   </w:p>
@@ -45265,7 +45704,7 @@
           <w:noProof/>
           <w:lang w:val="cs-CZ"/>
         </w:rPr>
-        <w:t>14</w:t>
+        <w:t>12</w:t>
       </w:r>
     </w:fldSimple>
     <w:r>
@@ -45279,7 +45718,7 @@
         <w:rPr>
           <w:noProof/>
         </w:rPr>
-        <w:t>Závěr</w:t>
+        <w:t>Goal Driven architektura</w:t>
       </w:r>
     </w:fldSimple>
   </w:p>
@@ -48893,6 +49332,7 @@
   <w:style w:type="character" w:default="1" w:styleId="Standardnpsmoodstavce">
     <w:name w:val="Default Paragraph Font"/>
     <w:uiPriority w:val="1"/>
+    <w:semiHidden/>
     <w:unhideWhenUsed/>
   </w:style>
   <w:style w:type="table" w:default="1" w:styleId="Normlntabulka">
@@ -50880,7 +51320,7 @@
 </file>
 
 <file path=customXml/itemProps1.xml><?xml version="1.0" encoding="utf-8"?>
-<ds:datastoreItem xmlns:ds="http://schemas.openxmlformats.org/officeDocument/2006/customXml" ds:itemID="{4833E4E7-C3EB-4340-B32F-3D636042F353}">
+<ds:datastoreItem xmlns:ds="http://schemas.openxmlformats.org/officeDocument/2006/customXml" ds:itemID="{6DDEAC4D-FD3F-4853-A196-FBE092FB160A}">
   <ds:schemaRefs>
     <ds:schemaRef ds:uri="http://schemas.openxmlformats.org/officeDocument/2006/bibliography"/>
   </ds:schemaRefs>

</xml_diff>